<commit_message>
Correccion 3 hasta Naming Registry
</commit_message>
<xml_diff>
--- a/Trabajo alternativo Pbl- Mikel Murua Errasti.docx
+++ b/Trabajo alternativo Pbl- Mikel Murua Errasti.docx
@@ -1333,9 +1333,9 @@
         <w:spacing w:after="140" w:line="240" w:lineRule="auto"/>
         <w:textAlignment w:val="auto"/>
       </w:pPr>
-      <w:bookmarkStart w:id="2" w:name="_Toc26874"/>
-      <w:bookmarkStart w:id="3" w:name="_Toc20963"/>
-      <w:bookmarkStart w:id="4" w:name="_Toc30427"/>
+      <w:bookmarkStart w:id="2" w:name="_Toc20963"/>
+      <w:bookmarkStart w:id="3" w:name="_Toc30427"/>
+      <w:bookmarkStart w:id="4" w:name="_Toc26874"/>
       <w:r>
         <w:fldChar w:fldCharType="begin"/>
       </w:r>
@@ -4086,10 +4086,10 @@
           <w:lang w:val="es-ES"/>
         </w:rPr>
       </w:pPr>
-      <w:bookmarkStart w:id="5" w:name="_Toc5569"/>
-      <w:bookmarkStart w:id="6" w:name="_Toc12233"/>
-      <w:bookmarkStart w:id="7" w:name="_Toc5137"/>
-      <w:bookmarkStart w:id="8" w:name="_Toc26771"/>
+      <w:bookmarkStart w:id="5" w:name="_Toc5137"/>
+      <w:bookmarkStart w:id="6" w:name="_Toc26771"/>
+      <w:bookmarkStart w:id="7" w:name="_Toc5569"/>
+      <w:bookmarkStart w:id="8" w:name="_Toc12233"/>
       <w:r>
         <w:rPr>
           <w:rFonts w:hint="default"/>
@@ -4278,10 +4278,10 @@
           <w:lang w:val="es-ES"/>
         </w:rPr>
       </w:pPr>
-      <w:bookmarkStart w:id="9" w:name="_Toc25994"/>
-      <w:bookmarkStart w:id="10" w:name="_Toc32235"/>
+      <w:bookmarkStart w:id="9" w:name="_Toc32235"/>
+      <w:bookmarkStart w:id="10" w:name="_Toc2645"/>
       <w:bookmarkStart w:id="11" w:name="_Toc1557"/>
-      <w:bookmarkStart w:id="12" w:name="_Toc2645"/>
+      <w:bookmarkStart w:id="12" w:name="_Toc25994"/>
     </w:p>
     <w:p>
       <w:pPr>
@@ -4459,13 +4459,13 @@
       <w:bookmarkStart w:id="15" w:name="_Toc10981"/>
       <w:bookmarkStart w:id="16" w:name="_Toc15968"/>
       <w:bookmarkStart w:id="17" w:name="_Toc28615"/>
-      <w:bookmarkStart w:id="18" w:name="_Toc13009"/>
-      <w:bookmarkStart w:id="19" w:name="_Toc19749"/>
-      <w:bookmarkStart w:id="20" w:name="_Toc20329"/>
-      <w:bookmarkStart w:id="21" w:name="_Toc9699"/>
-      <w:bookmarkStart w:id="22" w:name="_Toc19149"/>
-      <w:bookmarkStart w:id="23" w:name="_Toc3815"/>
-      <w:bookmarkStart w:id="24" w:name="_Toc12702"/>
+      <w:bookmarkStart w:id="18" w:name="_Toc20329"/>
+      <w:bookmarkStart w:id="19" w:name="_Toc19149"/>
+      <w:bookmarkStart w:id="20" w:name="_Toc13009"/>
+      <w:bookmarkStart w:id="21" w:name="_Toc19749"/>
+      <w:bookmarkStart w:id="22" w:name="_Toc9699"/>
+      <w:bookmarkStart w:id="23" w:name="_Toc12702"/>
+      <w:bookmarkStart w:id="24" w:name="_Toc3815"/>
     </w:p>
     <w:p>
       <w:pPr>
@@ -4517,20 +4517,7 @@
         <w:rPr>
           <w:rFonts w:hint="default"/>
         </w:rPr>
-        <w:t>Este documento es una guía completa sobre RMI</w:t>
-      </w:r>
-      <w:r>
-        <w:rPr>
-          <w:rFonts w:hint="default"/>
-          <w:lang w:val="es-ES"/>
-        </w:rPr>
-        <w:t xml:space="preserve"> </w:t>
-      </w:r>
-      <w:r>
-        <w:rPr>
-          <w:rFonts w:hint="default"/>
-        </w:rPr>
-        <w:t xml:space="preserve">que proporciona una referencia de los aspectos más importantes de esta tecnología. Comienza con una explicación breve de qué es </w:t>
+        <w:t xml:space="preserve">Este documento es una guía completa sobre </w:t>
       </w:r>
       <w:r>
         <w:rPr>
@@ -4543,8 +4530,15 @@
       <w:r>
         <w:rPr>
           <w:rFonts w:hint="default"/>
-        </w:rPr>
-        <w:t xml:space="preserve"> y cómo funciona de manera general. A continuación, se abordan diferentes temas relacionados con </w:t>
+          <w:lang w:val="es-ES"/>
+        </w:rPr>
+        <w:t xml:space="preserve"> </w:t>
+      </w:r>
+      <w:r>
+        <w:rPr>
+          <w:rFonts w:hint="default"/>
+        </w:rPr>
+        <w:t xml:space="preserve">que proporciona una referencia de los aspectos más importantes de esta tecnología. Comienza con una explicación breve de qué es </w:t>
       </w:r>
       <w:r>
         <w:rPr>
@@ -4558,6 +4552,20 @@
         <w:rPr>
           <w:rFonts w:hint="default"/>
         </w:rPr>
+        <w:t xml:space="preserve"> y cómo funciona de manera general. A continuación, se abordan diferentes temas relacionados con </w:t>
+      </w:r>
+      <w:r>
+        <w:rPr>
+          <w:rFonts w:hint="default"/>
+          <w:sz w:val="15"/>
+          <w:szCs w:val="15"/>
+        </w:rPr>
+        <w:t>RMI</w:t>
+      </w:r>
+      <w:r>
+        <w:rPr>
+          <w:rFonts w:hint="default"/>
+        </w:rPr>
         <w:t>, donde se presentan los fundamentos de forma general y se profundiza en los detalles y funcionamiento a través de ejercicios prácticos.</w:t>
       </w:r>
     </w:p>
@@ -4738,23 +4746,23 @@
           <w:lang w:val="es-ES"/>
         </w:rPr>
       </w:pPr>
-      <w:bookmarkStart w:id="26" w:name="_Toc28505"/>
-      <w:bookmarkStart w:id="27" w:name="_Toc7744"/>
-      <w:bookmarkStart w:id="28" w:name="_Toc23873"/>
-      <w:bookmarkStart w:id="29" w:name="_Toc916"/>
-      <w:bookmarkStart w:id="30" w:name="_Toc29823"/>
-      <w:bookmarkStart w:id="31" w:name="_Toc30374"/>
-      <w:bookmarkStart w:id="32" w:name="_Toc1933"/>
-      <w:bookmarkStart w:id="33" w:name="_Toc10027"/>
-      <w:bookmarkStart w:id="34" w:name="_Toc4034"/>
-      <w:bookmarkStart w:id="35" w:name="_Toc24775"/>
-      <w:bookmarkStart w:id="36" w:name="_Toc10062"/>
-      <w:bookmarkStart w:id="37" w:name="_Toc27581"/>
-      <w:bookmarkStart w:id="38" w:name="_Toc20851"/>
-      <w:bookmarkStart w:id="39" w:name="_Toc30503"/>
-      <w:bookmarkStart w:id="40" w:name="_Toc11937"/>
-      <w:bookmarkStart w:id="41" w:name="_Toc1085"/>
-      <w:bookmarkStart w:id="42" w:name="_Toc29587"/>
+      <w:bookmarkStart w:id="26" w:name="_Toc10062"/>
+      <w:bookmarkStart w:id="27" w:name="_Toc30374"/>
+      <w:bookmarkStart w:id="28" w:name="_Toc27581"/>
+      <w:bookmarkStart w:id="29" w:name="_Toc1085"/>
+      <w:bookmarkStart w:id="30" w:name="_Toc28505"/>
+      <w:bookmarkStart w:id="31" w:name="_Toc29823"/>
+      <w:bookmarkStart w:id="32" w:name="_Toc10027"/>
+      <w:bookmarkStart w:id="33" w:name="_Toc916"/>
+      <w:bookmarkStart w:id="34" w:name="_Toc1933"/>
+      <w:bookmarkStart w:id="35" w:name="_Toc20851"/>
+      <w:bookmarkStart w:id="36" w:name="_Toc11937"/>
+      <w:bookmarkStart w:id="37" w:name="_Toc29587"/>
+      <w:bookmarkStart w:id="38" w:name="_Toc7744"/>
+      <w:bookmarkStart w:id="39" w:name="_Toc23873"/>
+      <w:bookmarkStart w:id="40" w:name="_Toc4034"/>
+      <w:bookmarkStart w:id="41" w:name="_Toc24775"/>
+      <w:bookmarkStart w:id="42" w:name="_Toc30503"/>
       <w:bookmarkStart w:id="43" w:name="_Toc23633"/>
       <w:r>
         <w:rPr>
@@ -4818,7 +4826,7 @@
           <w:rFonts w:hint="default"/>
           <w:lang w:val="es-ES"/>
         </w:rPr>
-        <w:t>Para más información: Link hacia el gantt Completo</w:t>
+        <w:t>Para más información: Link hacia el Gantt Completo</w:t>
       </w:r>
     </w:p>
     <w:p>
@@ -4917,24 +4925,24 @@
           <w:lang w:val="es-ES"/>
         </w:rPr>
       </w:pPr>
-      <w:bookmarkStart w:id="45" w:name="_Toc4863"/>
-      <w:bookmarkStart w:id="46" w:name="_Toc9684"/>
-      <w:bookmarkStart w:id="47" w:name="_Toc8551"/>
+      <w:bookmarkStart w:id="45" w:name="_Toc8551"/>
+      <w:bookmarkStart w:id="46" w:name="_Toc4863"/>
+      <w:bookmarkStart w:id="47" w:name="_Toc9684"/>
       <w:bookmarkStart w:id="48" w:name="_Toc29517"/>
       <w:bookmarkStart w:id="49" w:name="_Toc26235"/>
-      <w:bookmarkStart w:id="50" w:name="_Toc31934"/>
-      <w:bookmarkStart w:id="51" w:name="_Toc32701"/>
-      <w:bookmarkStart w:id="52" w:name="_Toc24227"/>
-      <w:bookmarkStart w:id="53" w:name="_Toc16169"/>
-      <w:bookmarkStart w:id="54" w:name="_Toc31633"/>
-      <w:bookmarkStart w:id="55" w:name="_Toc3874"/>
-      <w:bookmarkStart w:id="56" w:name="_Toc20379"/>
-      <w:bookmarkStart w:id="57" w:name="_Toc23298"/>
-      <w:bookmarkStart w:id="58" w:name="_Toc28433"/>
-      <w:bookmarkStart w:id="59" w:name="_Toc22497"/>
-      <w:bookmarkStart w:id="60" w:name="_Toc4844"/>
-      <w:bookmarkStart w:id="61" w:name="_Toc24964"/>
-      <w:bookmarkStart w:id="62" w:name="_Toc10080"/>
+      <w:bookmarkStart w:id="50" w:name="_Toc32701"/>
+      <w:bookmarkStart w:id="51" w:name="_Toc3874"/>
+      <w:bookmarkStart w:id="52" w:name="_Toc22497"/>
+      <w:bookmarkStart w:id="53" w:name="_Toc4844"/>
+      <w:bookmarkStart w:id="54" w:name="_Toc23298"/>
+      <w:bookmarkStart w:id="55" w:name="_Toc16169"/>
+      <w:bookmarkStart w:id="56" w:name="_Toc10080"/>
+      <w:bookmarkStart w:id="57" w:name="_Toc31633"/>
+      <w:bookmarkStart w:id="58" w:name="_Toc24964"/>
+      <w:bookmarkStart w:id="59" w:name="_Toc20379"/>
+      <w:bookmarkStart w:id="60" w:name="_Toc31934"/>
+      <w:bookmarkStart w:id="61" w:name="_Toc24227"/>
+      <w:bookmarkStart w:id="62" w:name="_Toc28433"/>
       <w:r>
         <w:rPr>
           <w:rFonts w:hint="default"/>
@@ -5053,7 +5061,7 @@
           <w:rFonts w:hint="default"/>
           <w:lang w:val="es-ES"/>
         </w:rPr>
-        <w:t xml:space="preserve">Diseñar una serie de ejercicios prácticos que permitan a los usuarios ejercitar y aplicar los conceptos de Java </w:t>
+        <w:t xml:space="preserve">Diseñar una serie de ejercicios prácticos que permitan ejercitar y aplicar los conceptos de Java </w:t>
       </w:r>
       <w:r>
         <w:rPr>
@@ -5145,17 +5153,17 @@
       </w:pPr>
       <w:bookmarkStart w:id="63" w:name="_Toc14233"/>
       <w:bookmarkStart w:id="64" w:name="_Toc2201"/>
-      <w:bookmarkStart w:id="65" w:name="_Toc15966"/>
-      <w:bookmarkStart w:id="66" w:name="_Toc14481"/>
-      <w:bookmarkStart w:id="67" w:name="_Toc32493"/>
-      <w:bookmarkStart w:id="68" w:name="_Toc4712"/>
-      <w:bookmarkStart w:id="69" w:name="_Toc24867"/>
-      <w:bookmarkStart w:id="70" w:name="_Toc21514"/>
+      <w:bookmarkStart w:id="65" w:name="_Toc14481"/>
+      <w:bookmarkStart w:id="66" w:name="_Toc32493"/>
+      <w:bookmarkStart w:id="67" w:name="_Toc4712"/>
+      <w:bookmarkStart w:id="68" w:name="_Toc24867"/>
+      <w:bookmarkStart w:id="69" w:name="_Toc21514"/>
+      <w:bookmarkStart w:id="70" w:name="_Toc15966"/>
       <w:bookmarkStart w:id="71" w:name="_Toc10178"/>
       <w:bookmarkStart w:id="72" w:name="_Toc17680"/>
-      <w:bookmarkStart w:id="73" w:name="_Toc24934"/>
-      <w:bookmarkStart w:id="74" w:name="_Toc31582"/>
-      <w:bookmarkStart w:id="75" w:name="_Toc22412"/>
+      <w:bookmarkStart w:id="73" w:name="_Toc22412"/>
+      <w:bookmarkStart w:id="74" w:name="_Toc24934"/>
+      <w:bookmarkStart w:id="75" w:name="_Toc31582"/>
     </w:p>
     <w:p>
       <w:pPr>
@@ -5166,9 +5174,9 @@
           <w:lang w:val="es-ES"/>
         </w:rPr>
       </w:pPr>
-      <w:bookmarkStart w:id="76" w:name="_Toc2506"/>
-      <w:bookmarkStart w:id="77" w:name="_Toc2122"/>
-      <w:bookmarkStart w:id="78" w:name="_Toc6598"/>
+      <w:bookmarkStart w:id="76" w:name="_Toc6598"/>
+      <w:bookmarkStart w:id="77" w:name="_Toc2506"/>
+      <w:bookmarkStart w:id="78" w:name="_Toc2122"/>
       <w:r>
         <w:rPr>
           <w:rFonts w:hint="default"/>
@@ -5204,8 +5212,8 @@
       </w:pPr>
       <w:bookmarkStart w:id="79" w:name="_Toc29674"/>
       <w:bookmarkStart w:id="80" w:name="_Toc14588"/>
-      <w:bookmarkStart w:id="81" w:name="_Toc4457"/>
-      <w:bookmarkStart w:id="82" w:name="_Toc26909"/>
+      <w:bookmarkStart w:id="81" w:name="_Toc26909"/>
+      <w:bookmarkStart w:id="82" w:name="_Toc4457"/>
       <w:r>
         <w:rPr>
           <w:rFonts w:hint="default"/>
@@ -5272,18 +5280,18 @@
           <w:lang w:val="es-ES"/>
         </w:rPr>
       </w:pPr>
-      <w:bookmarkStart w:id="83" w:name="_Toc19945"/>
-      <w:bookmarkStart w:id="84" w:name="_Toc12636"/>
-      <w:bookmarkStart w:id="85" w:name="_Toc23040"/>
-      <w:bookmarkStart w:id="86" w:name="_Toc4358"/>
-      <w:bookmarkStart w:id="87" w:name="_Toc31741"/>
-      <w:bookmarkStart w:id="88" w:name="_Toc26758"/>
-      <w:bookmarkStart w:id="89" w:name="_Toc31935"/>
-      <w:bookmarkStart w:id="90" w:name="_Toc817"/>
-      <w:bookmarkStart w:id="91" w:name="_Toc24574"/>
-      <w:bookmarkStart w:id="92" w:name="_Toc9520"/>
-      <w:bookmarkStart w:id="93" w:name="_Toc6548"/>
-      <w:bookmarkStart w:id="94" w:name="_Toc25183"/>
+      <w:bookmarkStart w:id="83" w:name="_Toc23040"/>
+      <w:bookmarkStart w:id="84" w:name="_Toc26758"/>
+      <w:bookmarkStart w:id="85" w:name="_Toc31741"/>
+      <w:bookmarkStart w:id="86" w:name="_Toc31935"/>
+      <w:bookmarkStart w:id="87" w:name="_Toc6548"/>
+      <w:bookmarkStart w:id="88" w:name="_Toc19945"/>
+      <w:bookmarkStart w:id="89" w:name="_Toc817"/>
+      <w:bookmarkStart w:id="90" w:name="_Toc25183"/>
+      <w:bookmarkStart w:id="91" w:name="_Toc12636"/>
+      <w:bookmarkStart w:id="92" w:name="_Toc4358"/>
+      <w:bookmarkStart w:id="93" w:name="_Toc9520"/>
+      <w:bookmarkStart w:id="94" w:name="_Toc24574"/>
       <w:bookmarkStart w:id="95" w:name="_Toc23665"/>
       <w:bookmarkStart w:id="96" w:name="_Toc19184"/>
       <w:r>
@@ -5305,14 +5313,16 @@
       <w:bookmarkEnd w:id="92"/>
       <w:bookmarkEnd w:id="93"/>
       <w:bookmarkEnd w:id="94"/>
-      <w:r>
-        <w:rPr>
-          <w:rFonts w:hint="default"/>
-          <w:lang w:val="es-ES"/>
-        </w:rPr>
-        <w:t>rmi</w:t>
-      </w:r>
       <w:bookmarkEnd w:id="95"/>
+      <w:r>
+        <w:rPr>
+          <w:rFonts w:hint="default"/>
+          <w:sz w:val="22"/>
+          <w:szCs w:val="22"/>
+          <w:lang w:val="es-ES"/>
+        </w:rPr>
+        <w:t>RMI</w:t>
+      </w:r>
     </w:p>
     <w:p>
       <w:pPr>
@@ -5367,18 +5377,34 @@
       <w:bookmarkStart w:id="101" w:name="_Toc31720"/>
       <w:bookmarkStart w:id="102" w:name="_Toc17344"/>
       <w:bookmarkStart w:id="103" w:name="_Toc23565"/>
-      <w:bookmarkStart w:id="104" w:name="_Toc16448"/>
+      <w:bookmarkStart w:id="104" w:name="_Toc9902"/>
       <w:bookmarkStart w:id="105" w:name="_Toc29373"/>
-      <w:bookmarkStart w:id="106" w:name="_Toc9902"/>
-      <w:bookmarkStart w:id="107" w:name="_Toc14313"/>
-      <w:bookmarkStart w:id="108" w:name="_Toc10844"/>
-      <w:bookmarkStart w:id="109" w:name="_Toc13205"/>
-      <w:r>
-        <w:rPr>
-          <w:rFonts w:hint="default"/>
-          <w:lang w:val="es-ES"/>
-        </w:rPr>
-        <w:t>¿Qué es rmi?</w:t>
+      <w:bookmarkStart w:id="106" w:name="_Toc10844"/>
+      <w:bookmarkStart w:id="107" w:name="_Toc13205"/>
+      <w:bookmarkStart w:id="108" w:name="_Toc16448"/>
+      <w:bookmarkStart w:id="109" w:name="_Toc14313"/>
+      <w:r>
+        <w:rPr>
+          <w:rFonts w:hint="default"/>
+          <w:lang w:val="es-ES"/>
+        </w:rPr>
+        <w:t xml:space="preserve">¿Qué es </w:t>
+      </w:r>
+      <w:r>
+        <w:rPr>
+          <w:rFonts w:hint="default"/>
+          <w:sz w:val="22"/>
+          <w:szCs w:val="22"/>
+          <w:lang w:val="es-ES"/>
+        </w:rPr>
+        <w:t>RMI</w:t>
+      </w:r>
+      <w:r>
+        <w:rPr>
+          <w:rFonts w:hint="default"/>
+          <w:lang w:val="es-ES"/>
+        </w:rPr>
+        <w:t>?</w:t>
       </w:r>
       <w:bookmarkEnd w:id="79"/>
       <w:bookmarkEnd w:id="80"/>
@@ -5469,29 +5495,29 @@
         </w:rPr>
       </w:pPr>
       <w:bookmarkStart w:id="110" w:name="_Toc7144"/>
-      <w:bookmarkStart w:id="111" w:name="_Toc30841"/>
-      <w:bookmarkStart w:id="112" w:name="_Toc208"/>
-      <w:bookmarkStart w:id="113" w:name="_Toc8895"/>
-      <w:bookmarkStart w:id="114" w:name="_Toc26552"/>
-      <w:bookmarkStart w:id="115" w:name="_Toc24271"/>
-      <w:bookmarkStart w:id="116" w:name="_Toc19402"/>
+      <w:bookmarkStart w:id="111" w:name="_Toc24271"/>
+      <w:bookmarkStart w:id="112" w:name="_Toc8895"/>
+      <w:bookmarkStart w:id="113" w:name="_Toc26552"/>
+      <w:bookmarkStart w:id="114" w:name="_Toc19402"/>
+      <w:bookmarkStart w:id="115" w:name="_Toc30841"/>
+      <w:bookmarkStart w:id="116" w:name="_Toc208"/>
       <w:bookmarkStart w:id="117" w:name="_Toc25730"/>
       <w:bookmarkStart w:id="118" w:name="_Toc26142"/>
       <w:bookmarkStart w:id="119" w:name="_Toc24919"/>
       <w:bookmarkStart w:id="120" w:name="_Toc9260"/>
       <w:bookmarkStart w:id="121" w:name="_Toc6675"/>
       <w:bookmarkStart w:id="122" w:name="_Toc1795"/>
-      <w:bookmarkStart w:id="123" w:name="_Toc17985"/>
+      <w:bookmarkStart w:id="123" w:name="_Toc23857"/>
       <w:bookmarkStart w:id="124" w:name="_Toc13633"/>
-      <w:bookmarkStart w:id="125" w:name="_Toc23857"/>
+      <w:bookmarkStart w:id="125" w:name="_Toc24108"/>
       <w:bookmarkStart w:id="126" w:name="_Toc14647"/>
-      <w:bookmarkStart w:id="127" w:name="_Toc24108"/>
-      <w:r>
-        <w:rPr>
-          <w:rFonts w:hint="default"/>
-          <w:lang w:val="es-ES"/>
-        </w:rPr>
-        <w:t>Objetivos de rmi</w:t>
+      <w:bookmarkStart w:id="127" w:name="_Toc17985"/>
+      <w:r>
+        <w:rPr>
+          <w:rFonts w:hint="default"/>
+          <w:lang w:val="es-ES"/>
+        </w:rPr>
+        <w:t xml:space="preserve">Objetivos de </w:t>
       </w:r>
       <w:bookmarkEnd w:id="110"/>
       <w:bookmarkEnd w:id="111"/>
@@ -5511,6 +5537,13 @@
       <w:bookmarkEnd w:id="125"/>
       <w:bookmarkEnd w:id="126"/>
       <w:bookmarkEnd w:id="127"/>
+      <w:r>
+        <w:rPr>
+          <w:rFonts w:hint="default"/>
+          <w:lang w:val="es-ES"/>
+        </w:rPr>
+        <w:t>RMI</w:t>
+      </w:r>
     </w:p>
     <w:p>
       <w:pPr>
@@ -5633,23 +5666,23 @@
         </w:rPr>
       </w:pPr>
       <w:bookmarkStart w:id="128" w:name="_Toc13385"/>
-      <w:bookmarkStart w:id="129" w:name="_Toc16197"/>
-      <w:bookmarkStart w:id="130" w:name="_Toc2118"/>
-      <w:bookmarkStart w:id="131" w:name="_Toc9941"/>
-      <w:bookmarkStart w:id="132" w:name="_Toc24744"/>
-      <w:bookmarkStart w:id="133" w:name="_Toc8735"/>
-      <w:bookmarkStart w:id="134" w:name="_Toc28027"/>
-      <w:bookmarkStart w:id="135" w:name="_Toc12370"/>
-      <w:bookmarkStart w:id="136" w:name="_Toc20405"/>
-      <w:bookmarkStart w:id="137" w:name="_Toc15317"/>
-      <w:bookmarkStart w:id="138" w:name="_Toc4546"/>
-      <w:bookmarkStart w:id="139" w:name="_Toc16865"/>
-      <w:bookmarkStart w:id="140" w:name="_Toc25671"/>
-      <w:bookmarkStart w:id="141" w:name="_Toc31004"/>
-      <w:bookmarkStart w:id="142" w:name="_Toc8660"/>
-      <w:bookmarkStart w:id="143" w:name="_Toc8706"/>
-      <w:bookmarkStart w:id="144" w:name="_Toc30138"/>
-      <w:bookmarkStart w:id="145" w:name="_Toc26130"/>
+      <w:bookmarkStart w:id="129" w:name="_Toc4546"/>
+      <w:bookmarkStart w:id="130" w:name="_Toc24744"/>
+      <w:bookmarkStart w:id="131" w:name="_Toc16865"/>
+      <w:bookmarkStart w:id="132" w:name="_Toc31004"/>
+      <w:bookmarkStart w:id="133" w:name="_Toc20405"/>
+      <w:bookmarkStart w:id="134" w:name="_Toc15317"/>
+      <w:bookmarkStart w:id="135" w:name="_Toc2118"/>
+      <w:bookmarkStart w:id="136" w:name="_Toc16197"/>
+      <w:bookmarkStart w:id="137" w:name="_Toc8735"/>
+      <w:bookmarkStart w:id="138" w:name="_Toc12370"/>
+      <w:bookmarkStart w:id="139" w:name="_Toc8706"/>
+      <w:bookmarkStart w:id="140" w:name="_Toc30138"/>
+      <w:bookmarkStart w:id="141" w:name="_Toc9941"/>
+      <w:bookmarkStart w:id="142" w:name="_Toc25671"/>
+      <w:bookmarkStart w:id="143" w:name="_Toc28027"/>
+      <w:bookmarkStart w:id="144" w:name="_Toc26130"/>
+      <w:bookmarkStart w:id="145" w:name="_Toc8660"/>
       <w:r>
         <w:rPr>
           <w:rFonts w:hint="default"/>
@@ -5690,7 +5723,7 @@
           <w:rFonts w:hint="default"/>
           <w:lang w:val="es-ES"/>
         </w:rPr>
-        <w:t>RMI forma parte del entorno estándar de ejecución de Java y proporciona un mecanismo simple para la comunicación de servidores en aplicaciones distribuidas basadas exclusivamente en Java. Este se caracteriza por la facilidad de su uso en la programación, por estar específicamente diseñado para Java y por proporcionar paso de objetos por referencia y paso de tipos arbitrarios en los parámetros</w:t>
+        <w:t>RMI forma parte del entorno estándar de ejecución de Java y proporciona un mecanismo simple para la comunicación de servidores en aplicaciones distribuidas basadas exclusivamente en Java. Este se caracteriza por la facilidad de su uso en la programación, por estar diseñado por y para Java, por proporcionar paso de objetos por referencia y paso de tipos arbitrarios en los parámetros</w:t>
       </w:r>
     </w:p>
     <w:p>
@@ -5723,7 +5756,7 @@
           <w:rFonts w:hint="default"/>
           <w:lang w:val="es-ES"/>
         </w:rPr>
-        <w:t xml:space="preserve"> normalmente se descompone en 2 partes:</w:t>
+        <w:t xml:space="preserve"> normalmente se compone de dos partes:</w:t>
       </w:r>
     </w:p>
     <w:p>
@@ -5863,9 +5896,9 @@
         </w:rPr>
         <w:drawing>
           <wp:inline distT="0" distB="0" distL="114300" distR="114300">
-            <wp:extent cx="4820920" cy="4482465"/>
-            <wp:effectExtent l="0" t="0" r="10160" b="13335"/>
-            <wp:docPr id="43" name="Imagen 43" descr="001-Entrada funcionamiento (1).drawio (1)"/>
+            <wp:extent cx="4500880" cy="4185285"/>
+            <wp:effectExtent l="0" t="0" r="10160" b="5715"/>
+            <wp:docPr id="58" name="Imagen 58" descr="001-Entrada funcionamiento (1) (2).drawio (1)"/>
             <wp:cNvGraphicFramePr>
               <a:graphicFrameLocks xmlns:a="http://schemas.openxmlformats.org/drawingml/2006/main" noChangeAspect="1"/>
             </wp:cNvGraphicFramePr>
@@ -5873,7 +5906,7 @@
               <a:graphicData uri="http://schemas.openxmlformats.org/drawingml/2006/picture">
                 <pic:pic xmlns:pic="http://schemas.openxmlformats.org/drawingml/2006/picture">
                   <pic:nvPicPr>
-                    <pic:cNvPr id="43" name="Imagen 43" descr="001-Entrada funcionamiento (1).drawio (1)"/>
+                    <pic:cNvPr id="58" name="Imagen 58" descr="001-Entrada funcionamiento (1) (2).drawio (1)"/>
                     <pic:cNvPicPr>
                       <a:picLocks noChangeAspect="1"/>
                     </pic:cNvPicPr>
@@ -5887,7 +5920,7 @@
                   <pic:spPr>
                     <a:xfrm>
                       <a:off x="0" y="0"/>
-                      <a:ext cx="4820920" cy="4482465"/>
+                      <a:ext cx="4500880" cy="4185285"/>
                     </a:xfrm>
                     <a:prstGeom prst="rect">
                       <a:avLst/>
@@ -5961,7 +5994,7 @@
           <w:rFonts w:hint="default"/>
           <w:lang w:val="es-ES"/>
         </w:rPr>
-        <w:t>Encapsulado (marshalling) de los parámetros (utilizando la funcionalidad de serialización de Java).</w:t>
+        <w:t>El cliente encapsula los parámetros utilizando la funcionalidad de serialización (marshalling) de Java.</w:t>
       </w:r>
     </w:p>
     <w:p>
@@ -5983,7 +6016,7 @@
           <w:rFonts w:hint="default"/>
           <w:lang w:val="es-ES"/>
         </w:rPr>
-        <w:t>El cliente invoca el método del servidor para ejecutarlo hay. Para eso le pasa los parámetros serializados. Y se queda esperando su respuesta.</w:t>
+        <w:t>Después el cliente invoca el método del servidor para ejecutarlo. Para eso el cliente le pasa los parámetros encapsulados en el paso anterior. Y se queda esperando su respuesta.</w:t>
       </w:r>
     </w:p>
     <w:p>
@@ -6005,7 +6038,7 @@
           <w:rFonts w:hint="default"/>
           <w:lang w:val="es-ES"/>
         </w:rPr>
-        <w:t>El servidor recibe los parámetros y ejecuta el método concreto que le ha dicho el cliente. Al terminar la ejecución, el servidor serializa el valor de retorno (si lo hay) y lo envía al cliente.</w:t>
+        <w:t>El servidor recibe los parámetros y ejecuta el método concreto que le ha pedido el cliente. Al terminar la ejecución, el servidor serializa el valor de retorno (si lo hay) y lo envía al cliente.</w:t>
       </w:r>
     </w:p>
     <w:p>
@@ -6027,45 +6060,45 @@
           <w:rFonts w:hint="default"/>
           <w:lang w:val="es-ES"/>
         </w:rPr>
-        <w:t>El código cliente recibe la respuesta y continúa como si la invocación hubiera sido local</w:t>
-      </w:r>
-      <w:bookmarkStart w:id="147" w:name="_Toc28166"/>
-      <w:bookmarkStart w:id="148" w:name="_Toc16746"/>
-      <w:bookmarkStart w:id="149" w:name="_Toc599"/>
-      <w:bookmarkStart w:id="150" w:name="_Toc9784"/>
-      <w:bookmarkStart w:id="151" w:name="_Toc29744"/>
-      <w:bookmarkStart w:id="152" w:name="_Toc18328"/>
-      <w:bookmarkStart w:id="153" w:name="_Toc29476"/>
-      <w:bookmarkStart w:id="154" w:name="_Toc2940"/>
-      <w:bookmarkStart w:id="155" w:name="_Toc14394"/>
+        <w:t>El cliente recibe la respuesta y continua con la ejecución del código como si la invocación hubiera sido local</w:t>
+      </w:r>
+      <w:bookmarkStart w:id="147" w:name="_Toc29476"/>
+      <w:bookmarkStart w:id="148" w:name="_Toc2940"/>
+      <w:bookmarkStart w:id="149" w:name="_Toc14394"/>
+      <w:bookmarkStart w:id="150" w:name="_Toc16746"/>
+      <w:bookmarkStart w:id="151" w:name="_Toc28166"/>
+      <w:bookmarkStart w:id="152" w:name="_Toc599"/>
+      <w:bookmarkStart w:id="153" w:name="_Toc9784"/>
+      <w:bookmarkStart w:id="154" w:name="_Toc29744"/>
+      <w:bookmarkStart w:id="155" w:name="_Toc18328"/>
       <w:bookmarkStart w:id="156" w:name="_Toc174"/>
       <w:bookmarkStart w:id="157" w:name="_Toc12161"/>
-      <w:bookmarkStart w:id="158" w:name="_Toc5283"/>
-      <w:bookmarkStart w:id="159" w:name="_Toc11429"/>
-      <w:bookmarkStart w:id="160" w:name="_Toc24578"/>
-      <w:bookmarkStart w:id="161" w:name="_Toc25561"/>
-    </w:p>
-    <w:p>
-      <w:pPr>
-        <w:rPr>
-          <w:rFonts w:hint="default"/>
-          <w:lang w:val="es-ES"/>
-        </w:rPr>
-      </w:pPr>
-    </w:p>
-    <w:p>
-      <w:pPr>
-        <w:rPr>
-          <w:rFonts w:hint="default"/>
-          <w:lang w:val="es-ES"/>
-        </w:rPr>
-      </w:pPr>
-      <w:r>
-        <w:rPr>
-          <w:rFonts w:hint="default"/>
-          <w:lang w:val="es-ES"/>
-        </w:rPr>
-        <w:t xml:space="preserve">Si se requiere comunicación entre otras tecnologías, se debe emplear CORBA o SOAP en lugar de </w:t>
+      <w:bookmarkStart w:id="158" w:name="_Toc25561"/>
+      <w:bookmarkStart w:id="159" w:name="_Toc5283"/>
+      <w:bookmarkStart w:id="160" w:name="_Toc11429"/>
+      <w:bookmarkStart w:id="161" w:name="_Toc24578"/>
+    </w:p>
+    <w:p>
+      <w:pPr>
+        <w:rPr>
+          <w:rFonts w:hint="default"/>
+          <w:lang w:val="es-ES"/>
+        </w:rPr>
+      </w:pPr>
+    </w:p>
+    <w:p>
+      <w:pPr>
+        <w:rPr>
+          <w:rFonts w:hint="default"/>
+          <w:lang w:val="es-ES"/>
+        </w:rPr>
+      </w:pPr>
+      <w:r>
+        <w:rPr>
+          <w:rFonts w:hint="default"/>
+          <w:lang w:val="es-ES"/>
+        </w:rPr>
+        <w:t xml:space="preserve">Si se requiere comunicación entre otras tecnologías, se debe emplear </w:t>
       </w:r>
       <w:r>
         <w:rPr>
@@ -6074,6 +6107,38 @@
           <w:szCs w:val="15"/>
           <w:lang w:val="es-ES"/>
         </w:rPr>
+        <w:t>CORBA</w:t>
+      </w:r>
+      <w:r>
+        <w:rPr>
+          <w:rFonts w:hint="default"/>
+          <w:lang w:val="es-ES"/>
+        </w:rPr>
+        <w:t xml:space="preserve"> o</w:t>
+      </w:r>
+      <w:r>
+        <w:rPr>
+          <w:rFonts w:hint="default"/>
+          <w:sz w:val="15"/>
+          <w:szCs w:val="15"/>
+          <w:lang w:val="es-ES"/>
+        </w:rPr>
+        <w:t xml:space="preserve"> SOAP</w:t>
+      </w:r>
+      <w:r>
+        <w:rPr>
+          <w:rFonts w:hint="default"/>
+          <w:lang w:val="es-ES"/>
+        </w:rPr>
+        <w:t xml:space="preserve"> en lugar de </w:t>
+      </w:r>
+      <w:r>
+        <w:rPr>
+          <w:rFonts w:hint="default"/>
+          <w:sz w:val="15"/>
+          <w:szCs w:val="15"/>
+          <w:lang w:val="es-ES"/>
+        </w:rPr>
         <w:t>RMI</w:t>
       </w:r>
       <w:r>
@@ -6086,14 +6151,8 @@
     </w:p>
     <w:p>
       <w:pPr>
-        <w:rPr>
-          <w:rFonts w:hint="default"/>
-          <w:lang w:val="es-ES"/>
-        </w:rPr>
-      </w:pPr>
-    </w:p>
-    <w:p>
-      <w:pPr>
+        <w:pStyle w:val="4"/>
+        <w:bidi w:val="0"/>
         <w:rPr>
           <w:rFonts w:hint="default"/>
           <w:lang w:val="es-ES"/>
@@ -6107,6 +6166,9 @@
           <w:docGrid w:linePitch="360" w:charSpace="0"/>
         </w:sectPr>
       </w:pPr>
+      <w:bookmarkStart w:id="162" w:name="_Toc12371"/>
+      <w:bookmarkStart w:id="163" w:name="_Toc11512"/>
+      <w:bookmarkStart w:id="164" w:name="_Toc821"/>
     </w:p>
     <w:p>
       <w:pPr>
@@ -6117,15 +6179,12 @@
           <w:lang w:val="es-ES"/>
         </w:rPr>
       </w:pPr>
-      <w:bookmarkStart w:id="162" w:name="_Toc821"/>
-      <w:bookmarkStart w:id="163" w:name="_Toc11512"/>
-      <w:bookmarkStart w:id="164" w:name="_Toc12371"/>
-      <w:r>
-        <w:rPr>
-          <w:rFonts w:hint="default"/>
-          <w:lang w:val="es-ES"/>
-        </w:rPr>
-        <w:t>Setup basico: stub y skeleton</w:t>
+      <w:r>
+        <w:rPr>
+          <w:rFonts w:hint="default"/>
+          <w:lang w:val="es-ES"/>
+        </w:rPr>
+        <w:t>Setup básico: stub y skeleton</w:t>
       </w:r>
       <w:bookmarkEnd w:id="147"/>
       <w:bookmarkEnd w:id="148"/>
@@ -6179,7 +6238,33 @@
         <w:rPr>
           <w:rFonts w:hint="default"/>
         </w:rPr>
-        <w:t xml:space="preserve"> es un esquema de objetos distribuidos solo en Java, todas las interfaces de objetos están escritas en Java. Los stubs de cliente y los esqueleto</w:t>
+        <w:t xml:space="preserve"> es un esquema de objetos distribuidos en Java, todas las interfaces de objetos están escritas en </w:t>
+      </w:r>
+      <w:r>
+        <w:rPr>
+          <w:rFonts w:hint="default"/>
+          <w:lang w:val="es-ES"/>
+        </w:rPr>
+        <w:t>el mismo lenguaje</w:t>
+      </w:r>
+      <w:r>
+        <w:rPr>
+          <w:rFonts w:hint="default"/>
+        </w:rPr>
+        <w:t>. Los stubs de cliente y los s</w:t>
+      </w:r>
+      <w:r>
+        <w:rPr>
+          <w:rFonts w:hint="default"/>
+          <w:lang w:val="es-ES"/>
+        </w:rPr>
+        <w:t>ke</w:t>
+      </w:r>
+      <w:r>
+        <w:rPr>
+          <w:rFonts w:hint="default"/>
+        </w:rPr>
+        <w:t>leto</w:t>
       </w:r>
       <w:r>
         <w:rPr>
@@ -6192,7 +6277,21 @@
         <w:rPr>
           <w:rFonts w:hint="default"/>
         </w:rPr>
-        <w:t xml:space="preserve">s de servidor se generan a partir de esta interfaz, pero utilizando un proceso ligeramente diferente al de CORBA. </w:t>
+        <w:t xml:space="preserve">s de servidor se generan a partir de esta interfaz, pero utilizando un proceso ligeramente diferente al de </w:t>
+      </w:r>
+      <w:r>
+        <w:rPr>
+          <w:rFonts w:hint="default"/>
+          <w:sz w:val="15"/>
+          <w:szCs w:val="15"/>
+        </w:rPr>
+        <w:t>CORBA</w:t>
+      </w:r>
+      <w:r>
+        <w:rPr>
+          <w:rFonts w:hint="default"/>
+        </w:rPr>
+        <w:t>.</w:t>
       </w:r>
     </w:p>
     <w:p>
@@ -6233,29 +6332,11 @@
       <w:r>
         <w:rPr>
           <w:rFonts w:hint="default"/>
-        </w:rPr>
-        <w:t xml:space="preserve">. Además, todos los métodos de la interfaz deben ser declarados como lanzadores de la java.rmi.RemoteException . La RemoteException es la clase base para muchas de las excepciones que </w:t>
-      </w:r>
-      <w:r>
-        <w:rPr>
-          <w:rFonts w:hint="default"/>
           <w:sz w:val="15"/>
           <w:szCs w:val="15"/>
-        </w:rPr>
-        <w:t>RMI</w:t>
-      </w:r>
-      <w:r>
-        <w:rPr>
-          <w:rFonts w:hint="default"/>
-        </w:rPr>
-        <w:t xml:space="preserve"> define para las operaciones remotas</w:t>
-      </w:r>
-      <w:r>
-        <w:rPr>
-          <w:rFonts w:hint="default"/>
-          <w:lang w:val="es-ES"/>
-        </w:rPr>
-        <w:t>.</w:t>
+          <w:lang w:val="es-ES"/>
+        </w:rPr>
+        <w:t>,</w:t>
       </w:r>
       <w:r>
         <w:rPr>
@@ -6268,13 +6349,13 @@
           <w:rFonts w:hint="default"/>
           <w:lang w:val="es-ES"/>
         </w:rPr>
-        <w:t>L</w:t>
-      </w:r>
-      <w:r>
-        <w:rPr>
-          <w:rFonts w:hint="default"/>
-        </w:rPr>
-        <w:t xml:space="preserve">os ingenieros de </w:t>
+        <w:t>a</w:t>
+      </w:r>
+      <w:r>
+        <w:rPr>
+          <w:rFonts w:hint="default"/>
+        </w:rPr>
+        <w:t xml:space="preserve">demás, todos los métodos de la interfaz deben ser declarados como lanzadores de la java.rmi.RemoteException. La RemoteException es la clase base para muchas de las excepciones que </w:t>
       </w:r>
       <w:r>
         <w:rPr>
@@ -6282,13 +6363,39 @@
           <w:sz w:val="15"/>
           <w:szCs w:val="15"/>
         </w:rPr>
-        <w:t xml:space="preserve">RMI </w:t>
-      </w:r>
-      <w:r>
-        <w:rPr>
-          <w:rFonts w:hint="default"/>
-        </w:rPr>
-        <w:t xml:space="preserve">decidieron exponer el modelo de excepción en las interfaces de todos los objetos remotos </w:t>
+        <w:t>RMI</w:t>
+      </w:r>
+      <w:r>
+        <w:rPr>
+          <w:rFonts w:hint="default"/>
+        </w:rPr>
+        <w:t xml:space="preserve"> define para las operaciones remotas</w:t>
+      </w:r>
+      <w:r>
+        <w:rPr>
+          <w:rFonts w:hint="default"/>
+          <w:lang w:val="es-ES"/>
+        </w:rPr>
+        <w:t>.</w:t>
+      </w:r>
+      <w:r>
+        <w:rPr>
+          <w:rFonts w:hint="default"/>
+        </w:rPr>
+        <w:t xml:space="preserve"> </w:t>
+      </w:r>
+      <w:r>
+        <w:rPr>
+          <w:rFonts w:hint="default"/>
+          <w:lang w:val="es-ES"/>
+        </w:rPr>
+        <w:t>L</w:t>
+      </w:r>
+      <w:r>
+        <w:rPr>
+          <w:rFonts w:hint="default"/>
+        </w:rPr>
+        <w:t xml:space="preserve">os ingenieros de </w:t>
       </w:r>
       <w:r>
         <w:rPr>
@@ -6296,13 +6403,28 @@
           <w:sz w:val="15"/>
           <w:szCs w:val="15"/>
         </w:rPr>
-        <w:t>RMI</w:t>
-      </w:r>
-      <w:r>
-        <w:rPr>
-          <w:rFonts w:hint="default"/>
-        </w:rPr>
-        <w:t xml:space="preserve">. Este es uno de los inconvenientes de </w:t>
+        <w:t xml:space="preserve">RMI </w:t>
+      </w:r>
+      <w:r>
+        <w:rPr>
+          <w:rFonts w:hint="default"/>
+        </w:rPr>
+        <w:t xml:space="preserve">decidieron exponer el modelo de excepción en las interfaces de todos los objetos remotos. </w:t>
+      </w:r>
+    </w:p>
+    <w:p>
+      <w:pPr>
+        <w:bidi w:val="0"/>
+        <w:jc w:val="both"/>
+        <w:rPr>
+          <w:rFonts w:hint="default"/>
+        </w:rPr>
+      </w:pPr>
+      <w:r>
+        <w:rPr>
+          <w:rFonts w:hint="default"/>
+        </w:rPr>
+        <w:t xml:space="preserve">Este es uno de los inconvenientes de </w:t>
       </w:r>
       <w:r>
         <w:rPr>
@@ -6343,24 +6465,24 @@
           <w:lang w:val="es-ES"/>
         </w:rPr>
       </w:pPr>
-      <w:bookmarkStart w:id="165" w:name="_Toc8873"/>
-      <w:bookmarkStart w:id="166" w:name="_Toc16420"/>
-      <w:bookmarkStart w:id="167" w:name="_Toc11450"/>
-      <w:bookmarkStart w:id="168" w:name="_Toc31025"/>
-      <w:bookmarkStart w:id="169" w:name="_Toc15198"/>
-      <w:bookmarkStart w:id="170" w:name="_Toc29009"/>
-      <w:bookmarkStart w:id="171" w:name="_Toc10600"/>
-      <w:bookmarkStart w:id="172" w:name="_Toc7432"/>
-      <w:bookmarkStart w:id="173" w:name="_Toc3716"/>
-      <w:bookmarkStart w:id="174" w:name="_Toc30741"/>
-      <w:bookmarkStart w:id="175" w:name="_Toc4151"/>
+      <w:bookmarkStart w:id="165" w:name="_Toc29009"/>
+      <w:bookmarkStart w:id="166" w:name="_Toc10600"/>
+      <w:bookmarkStart w:id="167" w:name="_Toc6145"/>
+      <w:bookmarkStart w:id="168" w:name="_Toc16254"/>
+      <w:bookmarkStart w:id="169" w:name="_Toc228"/>
+      <w:bookmarkStart w:id="170" w:name="_Toc31025"/>
+      <w:bookmarkStart w:id="171" w:name="_Toc5106"/>
+      <w:bookmarkStart w:id="172" w:name="_Toc3716"/>
+      <w:bookmarkStart w:id="173" w:name="_Toc7432"/>
+      <w:bookmarkStart w:id="174" w:name="_Toc4151"/>
+      <w:bookmarkStart w:id="175" w:name="_Toc11450"/>
       <w:bookmarkStart w:id="176" w:name="_Toc4401"/>
-      <w:bookmarkStart w:id="177" w:name="_Toc5106"/>
-      <w:bookmarkStart w:id="178" w:name="_Toc21260"/>
-      <w:bookmarkStart w:id="179" w:name="_Toc6145"/>
-      <w:bookmarkStart w:id="180" w:name="_Toc27701"/>
-      <w:bookmarkStart w:id="181" w:name="_Toc16254"/>
-      <w:bookmarkStart w:id="182" w:name="_Toc228"/>
+      <w:bookmarkStart w:id="177" w:name="_Toc16420"/>
+      <w:bookmarkStart w:id="178" w:name="_Toc15198"/>
+      <w:bookmarkStart w:id="179" w:name="_Toc30741"/>
+      <w:bookmarkStart w:id="180" w:name="_Toc21260"/>
+      <w:bookmarkStart w:id="181" w:name="_Toc27701"/>
+      <w:bookmarkStart w:id="182" w:name="_Toc8873"/>
       <w:r>
         <w:rPr>
           <w:rFonts w:hint="default"/>
@@ -6528,7 +6650,7 @@
         <w:rPr>
           <w:rFonts w:hint="default"/>
         </w:rPr>
-        <w:t>Lee (unmarshals) el valor de retorno o excepción</w:t>
+        <w:t>Lee el valor de retorno o excepción</w:t>
       </w:r>
       <w:r>
         <w:rPr>
@@ -6574,24 +6696,24 @@
           <w:lang w:val="es-ES"/>
         </w:rPr>
       </w:pPr>
-      <w:bookmarkStart w:id="183" w:name="_Toc18262"/>
-      <w:bookmarkStart w:id="184" w:name="_Toc18930"/>
-      <w:bookmarkStart w:id="185" w:name="_Toc13080"/>
-      <w:bookmarkStart w:id="186" w:name="_Toc29234"/>
-      <w:bookmarkStart w:id="187" w:name="_Toc1192"/>
-      <w:bookmarkStart w:id="188" w:name="_Toc25365"/>
-      <w:bookmarkStart w:id="189" w:name="_Toc13264"/>
-      <w:bookmarkStart w:id="190" w:name="_Toc28717"/>
-      <w:bookmarkStart w:id="191" w:name="_Toc11945"/>
-      <w:bookmarkStart w:id="192" w:name="_Toc30014"/>
-      <w:bookmarkStart w:id="193" w:name="_Toc7566"/>
-      <w:bookmarkStart w:id="194" w:name="_Toc3659"/>
-      <w:bookmarkStart w:id="195" w:name="_Toc16707"/>
-      <w:bookmarkStart w:id="196" w:name="_Toc13507"/>
-      <w:bookmarkStart w:id="197" w:name="_Toc9990"/>
-      <w:bookmarkStart w:id="198" w:name="_Toc17702"/>
-      <w:bookmarkStart w:id="199" w:name="_Toc5387"/>
-      <w:bookmarkStart w:id="200" w:name="_Toc16803"/>
+      <w:bookmarkStart w:id="183" w:name="_Toc13264"/>
+      <w:bookmarkStart w:id="184" w:name="_Toc28717"/>
+      <w:bookmarkStart w:id="185" w:name="_Toc7566"/>
+      <w:bookmarkStart w:id="186" w:name="_Toc16707"/>
+      <w:bookmarkStart w:id="187" w:name="_Toc13507"/>
+      <w:bookmarkStart w:id="188" w:name="_Toc9990"/>
+      <w:bookmarkStart w:id="189" w:name="_Toc5387"/>
+      <w:bookmarkStart w:id="190" w:name="_Toc16803"/>
+      <w:bookmarkStart w:id="191" w:name="_Toc17702"/>
+      <w:bookmarkStart w:id="192" w:name="_Toc3659"/>
+      <w:bookmarkStart w:id="193" w:name="_Toc11945"/>
+      <w:bookmarkStart w:id="194" w:name="_Toc30014"/>
+      <w:bookmarkStart w:id="195" w:name="_Toc18262"/>
+      <w:bookmarkStart w:id="196" w:name="_Toc18930"/>
+      <w:bookmarkStart w:id="197" w:name="_Toc13080"/>
+      <w:bookmarkStart w:id="198" w:name="_Toc29234"/>
+      <w:bookmarkStart w:id="199" w:name="_Toc1192"/>
+      <w:bookmarkStart w:id="200" w:name="_Toc25365"/>
       <w:r>
         <w:rPr>
           <w:rFonts w:hint="default"/>
@@ -6642,7 +6764,33 @@
         <w:rPr>
           <w:rFonts w:hint="default"/>
         </w:rPr>
-        <w:t>El esqueleto es un objeto que actúa como puerta de enlace para el objeto del lado del servidor. Todas las peticiones entrantes se enrutan a través de él. Cuando el esqueleto recibe la petición entrante, realiza las siguientes tareas:</w:t>
+        <w:t xml:space="preserve">El </w:t>
+      </w:r>
+      <w:r>
+        <w:rPr>
+          <w:rFonts w:hint="default"/>
+          <w:lang w:val="es-ES"/>
+        </w:rPr>
+        <w:t>Skeleton</w:t>
+      </w:r>
+      <w:r>
+        <w:rPr>
+          <w:rFonts w:hint="default"/>
+        </w:rPr>
+        <w:t xml:space="preserve"> es un objeto que actúa como puerta de enlace para el objeto del lado del servidor. Todas las peticiones entrantes se enrutan a través de él. Cuando el </w:t>
+      </w:r>
+      <w:r>
+        <w:rPr>
+          <w:rFonts w:hint="default"/>
+          <w:lang w:val="es-ES"/>
+        </w:rPr>
+        <w:t>Skeleton</w:t>
+      </w:r>
+      <w:r>
+        <w:rPr>
+          <w:rFonts w:hint="default"/>
+        </w:rPr>
+        <w:t xml:space="preserve"> recibe la petición entrante, realiza las siguientes tareas:</w:t>
       </w:r>
     </w:p>
     <w:p>
@@ -6699,7 +6847,7 @@
         <w:rPr>
           <w:rFonts w:hint="default"/>
         </w:rPr>
-        <w:t>Escribe y transmite (marshals) el resultado a la persona que llama.</w:t>
+        <w:t>Escribe y transmite el resultado a la persona que llama.</w:t>
       </w:r>
     </w:p>
     <w:p>
@@ -6727,14 +6875,14 @@
         <w:rPr>
           <w:rFonts w:hint="default"/>
         </w:rPr>
-        <w:t>En el SDK de Java 2, se elimina la necesidad de esqueletos</w:t>
-      </w:r>
-      <w:r>
-        <w:rPr>
-          <w:rFonts w:hint="default"/>
-          <w:lang w:val="es-ES"/>
-        </w:rPr>
-        <w:t>.</w:t>
+        <w:t xml:space="preserve">En el SDK de Java 2, se elimina la necesidad de </w:t>
+      </w:r>
+      <w:r>
+        <w:rPr>
+          <w:rFonts w:hint="default"/>
+          <w:lang w:val="es-ES"/>
+        </w:rPr>
+        <w:t>Skeletons.</w:t>
       </w:r>
     </w:p>
     <w:p>
@@ -6851,17 +6999,17 @@
         </w:rPr>
       </w:pPr>
       <w:bookmarkStart w:id="202" w:name="_Toc20522"/>
-      <w:bookmarkStart w:id="203" w:name="_Toc19708"/>
-      <w:bookmarkStart w:id="204" w:name="_Toc4630"/>
+      <w:bookmarkStart w:id="203" w:name="_Toc7636"/>
+      <w:bookmarkStart w:id="204" w:name="_Toc2423"/>
       <w:bookmarkStart w:id="205" w:name="_Toc12459"/>
       <w:bookmarkStart w:id="206" w:name="_Toc14910"/>
       <w:bookmarkStart w:id="207" w:name="_Toc4373"/>
       <w:bookmarkStart w:id="208" w:name="_Toc20320"/>
       <w:bookmarkStart w:id="209" w:name="_Toc27631"/>
       <w:bookmarkStart w:id="210" w:name="_Toc19174"/>
-      <w:bookmarkStart w:id="211" w:name="_Toc2423"/>
-      <w:bookmarkStart w:id="212" w:name="_Toc31319"/>
-      <w:bookmarkStart w:id="213" w:name="_Toc7636"/>
+      <w:bookmarkStart w:id="211" w:name="_Toc19708"/>
+      <w:bookmarkStart w:id="212" w:name="_Toc4630"/>
+      <w:bookmarkStart w:id="213" w:name="_Toc31319"/>
       <w:bookmarkStart w:id="214" w:name="_Toc8852"/>
       <w:bookmarkStart w:id="215" w:name="_Toc21643"/>
       <w:bookmarkStart w:id="216" w:name="_Toc20566"/>
@@ -6991,9 +7139,9 @@
       </w:pPr>
       <w:bookmarkStart w:id="221" w:name="_Toc12744"/>
       <w:bookmarkStart w:id="222" w:name="_Toc30311"/>
-      <w:bookmarkStart w:id="223" w:name="_Toc29015"/>
+      <w:bookmarkStart w:id="223" w:name="_Toc15510"/>
       <w:bookmarkStart w:id="224" w:name="_Toc24153"/>
-      <w:bookmarkStart w:id="225" w:name="_Toc15510"/>
+      <w:bookmarkStart w:id="225" w:name="_Toc29015"/>
       <w:r>
         <w:rPr>
           <w:rFonts w:hint="default"/>
@@ -7058,7 +7206,7 @@
           <w:rFonts w:hint="default"/>
           <w:lang w:val="es-ES" w:eastAsia="zh-CN"/>
         </w:rPr>
-        <w:t xml:space="preserve">, la cual introdujo los Stubs dinámicos eliminando la necesidad de utilizar Skeleton. Quitando totalmente la necesidad de compilar con la herramienta </w:t>
+        <w:t xml:space="preserve">, la cual introdujo los Stubs dinámicos eliminando la necesidad de utilizar Skeleton y quitando la necesidad de compilar con la herramienta </w:t>
       </w:r>
       <w:r>
         <w:rPr>
@@ -7079,19 +7227,19 @@
           <w:lang w:val="es-ES"/>
         </w:rPr>
       </w:pPr>
-      <w:bookmarkStart w:id="226" w:name="_Toc13342"/>
-      <w:bookmarkStart w:id="227" w:name="_Toc8135"/>
-      <w:bookmarkStart w:id="228" w:name="_Toc5376"/>
-      <w:bookmarkStart w:id="229" w:name="_Toc2512"/>
-      <w:bookmarkStart w:id="230" w:name="_Toc18036"/>
-      <w:bookmarkStart w:id="231" w:name="_Toc24115"/>
-      <w:bookmarkStart w:id="232" w:name="_Toc14799"/>
-      <w:bookmarkStart w:id="233" w:name="_Toc18967"/>
-      <w:bookmarkStart w:id="234" w:name="_Toc19349"/>
-      <w:bookmarkStart w:id="235" w:name="_Toc25023"/>
-      <w:bookmarkStart w:id="236" w:name="_Toc15894"/>
-      <w:bookmarkStart w:id="237" w:name="_Toc19459"/>
-      <w:bookmarkStart w:id="238" w:name="_Toc1327"/>
+      <w:bookmarkStart w:id="226" w:name="_Toc24115"/>
+      <w:bookmarkStart w:id="227" w:name="_Toc14799"/>
+      <w:bookmarkStart w:id="228" w:name="_Toc19349"/>
+      <w:bookmarkStart w:id="229" w:name="_Toc13342"/>
+      <w:bookmarkStart w:id="230" w:name="_Toc25023"/>
+      <w:bookmarkStart w:id="231" w:name="_Toc18967"/>
+      <w:bookmarkStart w:id="232" w:name="_Toc18036"/>
+      <w:bookmarkStart w:id="233" w:name="_Toc8135"/>
+      <w:bookmarkStart w:id="234" w:name="_Toc5376"/>
+      <w:bookmarkStart w:id="235" w:name="_Toc2512"/>
+      <w:bookmarkStart w:id="236" w:name="_Toc19459"/>
+      <w:bookmarkStart w:id="237" w:name="_Toc1327"/>
+      <w:bookmarkStart w:id="238" w:name="_Toc15894"/>
       <w:r>
         <w:rPr>
           <w:rFonts w:hint="default"/>
@@ -7172,11 +7320,11 @@
           <w:lang w:val="es-ES"/>
         </w:rPr>
       </w:pPr>
-      <w:bookmarkStart w:id="240" w:name="_Toc24812"/>
-      <w:bookmarkStart w:id="241" w:name="_Toc17441"/>
-      <w:bookmarkStart w:id="242" w:name="_Toc12942"/>
-      <w:bookmarkStart w:id="243" w:name="_Toc7138"/>
-      <w:bookmarkStart w:id="244" w:name="_Toc11326"/>
+      <w:bookmarkStart w:id="240" w:name="_Toc12942"/>
+      <w:bookmarkStart w:id="241" w:name="_Toc7138"/>
+      <w:bookmarkStart w:id="242" w:name="_Toc11326"/>
+      <w:bookmarkStart w:id="243" w:name="_Toc24812"/>
+      <w:bookmarkStart w:id="244" w:name="_Toc17441"/>
       <w:r>
         <w:rPr>
           <w:rFonts w:hint="default"/>
@@ -7392,7 +7540,7 @@
           <w:rFonts w:hint="default"/>
           <w:lang w:val="es-ES"/>
         </w:rPr>
-        <w:t>Haz funcionar el ejemplo anterior haciendo todo el proceso de compilación. Las instrucciones son las siguientes:</w:t>
+        <w:t>Tomando como ejemplo el ejercicio anterior, sigue todo los pasos de compilación para ejecutar el programa. Los pasos a seguir son las siguientes:</w:t>
       </w:r>
     </w:p>
     <w:p>
@@ -7414,7 +7562,23 @@
           <w:rFonts w:hint="default"/>
           <w:lang w:val="es-ES"/>
         </w:rPr>
-        <w:t>Abre CMD , colócate en la carpeta src del proyecto</w:t>
+        <w:t xml:space="preserve">Abre el </w:t>
+      </w:r>
+      <w:r>
+        <w:rPr>
+          <w:rFonts w:hint="default"/>
+          <w:sz w:val="15"/>
+          <w:szCs w:val="15"/>
+          <w:lang w:val="es-ES"/>
+        </w:rPr>
+        <w:t>CMD</w:t>
+      </w:r>
+      <w:r>
+        <w:rPr>
+          <w:rFonts w:hint="default"/>
+          <w:lang w:val="es-ES"/>
+        </w:rPr>
+        <w:t xml:space="preserve"> , colócate en la carpeta src del proyecto</w:t>
       </w:r>
     </w:p>
     <w:p>
@@ -7474,7 +7638,7 @@
           <w:rFonts w:hint="default"/>
           <w:lang w:val="es-ES"/>
         </w:rPr>
-        <w:t xml:space="preserve">Crea los objetos Stub y skeleton con </w:t>
+        <w:t xml:space="preserve">Crea los objetos Stub y skeleton con el comando </w:t>
       </w:r>
       <w:r>
         <w:rPr>
@@ -7630,7 +7794,7 @@
           <w:rFonts w:hint="default"/>
           <w:lang w:val="es-ES"/>
         </w:rPr>
-        <w:t xml:space="preserve">En otra terminal nueva con </w:t>
+        <w:t xml:space="preserve">En otra terminal nueva, empieza el cliente con el comando </w:t>
       </w:r>
       <w:r>
         <w:rPr>
@@ -7660,7 +7824,7 @@
           <w:rFonts w:hint="default"/>
           <w:lang w:val="es-ES"/>
         </w:rPr>
-        <w:t xml:space="preserve"> empieza el cliente.</w:t>
+        <w:t>.</w:t>
       </w:r>
     </w:p>
     <w:p>
@@ -7675,10 +7839,10 @@
           <w:lang w:val="es-ES"/>
         </w:rPr>
       </w:pPr>
-      <w:bookmarkStart w:id="245" w:name="_Toc14486"/>
-      <w:bookmarkStart w:id="246" w:name="_Toc22677"/>
-      <w:bookmarkStart w:id="247" w:name="_Toc3542"/>
-      <w:bookmarkStart w:id="248" w:name="_Toc31227"/>
+      <w:bookmarkStart w:id="245" w:name="_Toc3542"/>
+      <w:bookmarkStart w:id="246" w:name="_Toc14486"/>
+      <w:bookmarkStart w:id="247" w:name="_Toc31227"/>
+      <w:bookmarkStart w:id="248" w:name="_Toc22677"/>
       <w:bookmarkStart w:id="249" w:name="_Toc23030"/>
       <w:r>
         <w:rPr>
@@ -7745,7 +7909,9 @@
         </w:tblBorders>
         <w:tblLayout w:type="autofit"/>
         <w:tblCellMar>
+          <w:top w:w="0" w:type="dxa"/>
           <w:left w:w="108" w:type="dxa"/>
+          <w:bottom w:w="0" w:type="dxa"/>
           <w:right w:w="108" w:type="dxa"/>
         </w:tblCellMar>
       </w:tblPr>
@@ -7763,6 +7929,12 @@
             <w:insideH w:val="single" w:color="auto" w:sz="4" w:space="0"/>
             <w:insideV w:val="single" w:color="auto" w:sz="4" w:space="0"/>
           </w:tblBorders>
+          <w:tblCellMar>
+            <w:top w:w="0" w:type="dxa"/>
+            <w:left w:w="108" w:type="dxa"/>
+            <w:bottom w:w="0" w:type="dxa"/>
+            <w:right w:w="108" w:type="dxa"/>
+          </w:tblCellMar>
         </w:tblPrEx>
         <w:trPr>
           <w:trHeight w:val="430" w:hRule="atLeast"/>
@@ -7782,6 +7954,7 @@
           <w:p>
             <w:pPr>
               <w:numPr>
+                <w:ilvl w:val="0"/>
                 <w:numId w:val="0"/>
               </w:numPr>
               <w:bidi w:val="0"/>
@@ -7820,6 +7993,7 @@
           <w:p>
             <w:pPr>
               <w:numPr>
+                <w:ilvl w:val="0"/>
                 <w:numId w:val="0"/>
               </w:numPr>
               <w:bidi w:val="0"/>
@@ -7855,7 +8029,9 @@
             <w:insideV w:val="single" w:color="auto" w:sz="4" w:space="0"/>
           </w:tblBorders>
           <w:tblCellMar>
+            <w:top w:w="0" w:type="dxa"/>
             <w:left w:w="108" w:type="dxa"/>
+            <w:bottom w:w="0" w:type="dxa"/>
             <w:right w:w="108" w:type="dxa"/>
           </w:tblCellMar>
         </w:tblPrEx>
@@ -7985,7 +8161,9 @@
             <w:insideV w:val="single" w:color="auto" w:sz="4" w:space="0"/>
           </w:tblBorders>
           <w:tblCellMar>
+            <w:top w:w="0" w:type="dxa"/>
             <w:left w:w="108" w:type="dxa"/>
+            <w:bottom w:w="0" w:type="dxa"/>
             <w:right w:w="108" w:type="dxa"/>
           </w:tblCellMar>
         </w:tblPrEx>
@@ -8106,7 +8284,9 @@
             <w:insideV w:val="single" w:color="auto" w:sz="4" w:space="0"/>
           </w:tblBorders>
           <w:tblCellMar>
+            <w:top w:w="0" w:type="dxa"/>
             <w:left w:w="108" w:type="dxa"/>
+            <w:bottom w:w="0" w:type="dxa"/>
             <w:right w:w="108" w:type="dxa"/>
           </w:tblCellMar>
         </w:tblPrEx>
@@ -8204,7 +8384,9 @@
             <w:insideV w:val="single" w:color="auto" w:sz="4" w:space="0"/>
           </w:tblBorders>
           <w:tblCellMar>
+            <w:top w:w="0" w:type="dxa"/>
             <w:left w:w="108" w:type="dxa"/>
+            <w:bottom w:w="0" w:type="dxa"/>
             <w:right w:w="108" w:type="dxa"/>
           </w:tblCellMar>
         </w:tblPrEx>
@@ -8325,7 +8507,9 @@
             <w:insideV w:val="single" w:color="auto" w:sz="4" w:space="0"/>
           </w:tblBorders>
           <w:tblCellMar>
+            <w:top w:w="0" w:type="dxa"/>
             <w:left w:w="108" w:type="dxa"/>
+            <w:bottom w:w="0" w:type="dxa"/>
             <w:right w:w="108" w:type="dxa"/>
           </w:tblCellMar>
         </w:tblPrEx>
@@ -8606,14 +8790,23 @@
           <w:bCs/>
           <w:lang w:val="es-ES" w:eastAsia="zh-CN"/>
         </w:rPr>
-        <w:t>Terminal 1</w:t>
-      </w:r>
-      <w:r>
-        <w:rPr>
-          <w:rFonts w:hint="default"/>
+        <w:t xml:space="preserve">Terminal 1: </w:t>
+      </w:r>
+      <w:r>
+        <w:rPr>
+          <w:rFonts w:hint="default"/>
+          <w:b w:val="0"/>
+          <w:bCs w:val="0"/>
           <w:lang w:val="es-ES" w:eastAsia="zh-CN"/>
         </w:rPr>
-        <w:t xml:space="preserve"> el de la compilación y levantamiento del server</w:t>
+        <w:t>E</w:t>
+      </w:r>
+      <w:r>
+        <w:rPr>
+          <w:rFonts w:hint="default"/>
+          <w:lang w:val="es-ES" w:eastAsia="zh-CN"/>
+        </w:rPr>
+        <w:t>l de la compilación y levantamiento del server</w:t>
       </w:r>
     </w:p>
     <w:p>
@@ -8887,7 +9080,7 @@
           <w:rFonts w:hint="default"/>
           <w:lang w:val="es-ES"/>
         </w:rPr>
-        <w:t xml:space="preserve">-&gt; Ejecución alterna en eclipse si el servicio </w:t>
+        <w:t xml:space="preserve">Ejecución en eclipse si el servicio </w:t>
       </w:r>
       <w:r>
         <w:rPr>
@@ -9028,8 +9221,8 @@
           <w:docGrid w:linePitch="360" w:charSpace="0"/>
         </w:sectPr>
       </w:pPr>
-      <w:bookmarkStart w:id="251" w:name="_Toc27543"/>
-      <w:bookmarkStart w:id="252" w:name="_Toc13156"/>
+      <w:bookmarkStart w:id="251" w:name="_Toc13156"/>
+      <w:bookmarkStart w:id="252" w:name="_Toc27543"/>
       <w:bookmarkStart w:id="253" w:name="_Toc7648"/>
       <w:bookmarkStart w:id="254" w:name="_Toc25358"/>
     </w:p>
@@ -9042,19 +9235,19 @@
           <w:lang w:val="es-ES"/>
         </w:rPr>
       </w:pPr>
-      <w:bookmarkStart w:id="255" w:name="_Toc18293"/>
-      <w:bookmarkStart w:id="256" w:name="_Toc19843"/>
-      <w:bookmarkStart w:id="257" w:name="_Toc27732"/>
-      <w:bookmarkStart w:id="258" w:name="_Toc16727"/>
-      <w:bookmarkStart w:id="259" w:name="_Toc1622"/>
-      <w:bookmarkStart w:id="260" w:name="_Toc9239"/>
-      <w:bookmarkStart w:id="261" w:name="_Toc18702"/>
-      <w:bookmarkStart w:id="262" w:name="_Toc26640"/>
-      <w:bookmarkStart w:id="263" w:name="_Toc11443"/>
-      <w:bookmarkStart w:id="264" w:name="_Toc15921"/>
-      <w:bookmarkStart w:id="265" w:name="_Toc2892"/>
-      <w:bookmarkStart w:id="266" w:name="_Toc13234"/>
-      <w:bookmarkStart w:id="267" w:name="_Toc31057"/>
+      <w:bookmarkStart w:id="255" w:name="_Toc9239"/>
+      <w:bookmarkStart w:id="256" w:name="_Toc16727"/>
+      <w:bookmarkStart w:id="257" w:name="_Toc11443"/>
+      <w:bookmarkStart w:id="258" w:name="_Toc27732"/>
+      <w:bookmarkStart w:id="259" w:name="_Toc2892"/>
+      <w:bookmarkStart w:id="260" w:name="_Toc18293"/>
+      <w:bookmarkStart w:id="261" w:name="_Toc26640"/>
+      <w:bookmarkStart w:id="262" w:name="_Toc1622"/>
+      <w:bookmarkStart w:id="263" w:name="_Toc19843"/>
+      <w:bookmarkStart w:id="264" w:name="_Toc18702"/>
+      <w:bookmarkStart w:id="265" w:name="_Toc15921"/>
+      <w:bookmarkStart w:id="266" w:name="_Toc31057"/>
+      <w:bookmarkStart w:id="267" w:name="_Toc13234"/>
       <w:bookmarkStart w:id="268" w:name="_Toc10578"/>
       <w:r>
         <w:rPr>
@@ -9144,18 +9337,42 @@
         </w:rPr>
         <w:t>es un componente que proporciona un mecanismo para buscar y acceder a objetos remotos dentro de una aplicación.</w:t>
       </w:r>
-      <w:r>
-        <w:rPr>
-          <w:rFonts w:hint="default"/>
-          <w:lang w:val="es-ES"/>
-        </w:rPr>
-        <w:t xml:space="preserve"> Este </w:t>
-      </w:r>
-      <w:r>
-        <w:rPr>
-          <w:rFonts w:hint="default"/>
-        </w:rPr>
-        <w:t>actúa como un directorio centralizado donde los objetos remotos registran su ubicación</w:t>
+    </w:p>
+    <w:p>
+      <w:pPr>
+        <w:bidi w:val="0"/>
+        <w:jc w:val="both"/>
+        <w:rPr>
+          <w:rFonts w:hint="default"/>
+        </w:rPr>
+      </w:pPr>
+      <w:bookmarkStart w:id="714" w:name="_GoBack"/>
+      <w:bookmarkEnd w:id="714"/>
+      <w:r>
+        <w:rPr>
+          <w:rFonts w:hint="default"/>
+          <w:lang w:val="es-ES"/>
+        </w:rPr>
+        <w:t xml:space="preserve">Este </w:t>
+      </w:r>
+      <w:r>
+        <w:rPr>
+          <w:rFonts w:hint="default"/>
+        </w:rPr>
+        <w:t>actúa como un directorio centralizado donde los objetos</w:t>
+      </w:r>
+      <w:r>
+        <w:rPr>
+          <w:rFonts w:hint="default"/>
+          <w:lang w:val="es-ES"/>
+        </w:rPr>
+        <w:t xml:space="preserve"> </w:t>
+      </w:r>
+      <w:r>
+        <w:rPr>
+          <w:rFonts w:hint="default"/>
+        </w:rPr>
+        <w:t>registran su ubicación</w:t>
       </w:r>
       <w:r>
         <w:rPr>
@@ -9168,7 +9385,59 @@
         <w:rPr>
           <w:rFonts w:hint="default"/>
         </w:rPr>
-        <w:t>permitir que los clientes encuentren y obtengan referencias a los objetos remotos necesarios para realizar llamadas a métodos remotos.</w:t>
+        <w:t xml:space="preserve">permitir que los clientes encuentren y obtengan referencias a </w:t>
+      </w:r>
+      <w:r>
+        <w:rPr>
+          <w:rFonts w:hint="default"/>
+          <w:lang w:val="es-ES"/>
+        </w:rPr>
+        <w:t xml:space="preserve">estos mismos. Estas referencias son </w:t>
+      </w:r>
+      <w:r>
+        <w:rPr>
+          <w:rFonts w:hint="default"/>
+        </w:rPr>
+        <w:t>necesari</w:t>
+      </w:r>
+      <w:r>
+        <w:rPr>
+          <w:rFonts w:hint="default"/>
+          <w:lang w:val="es-ES"/>
+        </w:rPr>
+        <w:t>as</w:t>
+      </w:r>
+      <w:r>
+        <w:rPr>
+          <w:rFonts w:hint="default"/>
+        </w:rPr>
+        <w:t xml:space="preserve"> para realizar</w:t>
+      </w:r>
+      <w:r>
+        <w:rPr>
+          <w:rFonts w:hint="default"/>
+          <w:lang w:val="es-ES"/>
+        </w:rPr>
+        <w:t xml:space="preserve"> más tarde las</w:t>
+      </w:r>
+      <w:r>
+        <w:rPr>
+          <w:rFonts w:hint="default"/>
+        </w:rPr>
+        <w:t xml:space="preserve"> llamadas a</w:t>
+      </w:r>
+      <w:r>
+        <w:rPr>
+          <w:rFonts w:hint="default"/>
+          <w:lang w:val="es-ES"/>
+        </w:rPr>
+        <w:t xml:space="preserve"> esos mismos</w:t>
+      </w:r>
+      <w:r>
+        <w:rPr>
+          <w:rFonts w:hint="default"/>
+        </w:rPr>
+        <w:t xml:space="preserve"> métodos remotos.</w:t>
       </w:r>
     </w:p>
     <w:p>
@@ -9180,24 +9449,24 @@
           <w:lang w:val="es-ES"/>
         </w:rPr>
       </w:pPr>
-      <w:bookmarkStart w:id="269" w:name="_Toc9154"/>
-      <w:bookmarkStart w:id="270" w:name="_Toc7385"/>
-      <w:bookmarkStart w:id="271" w:name="_Toc25616"/>
-      <w:bookmarkStart w:id="272" w:name="_Toc22455"/>
-      <w:bookmarkStart w:id="273" w:name="_Toc28320"/>
-      <w:bookmarkStart w:id="274" w:name="_Toc15697"/>
-      <w:bookmarkStart w:id="275" w:name="_Toc2492"/>
-      <w:bookmarkStart w:id="276" w:name="_Toc31531"/>
-      <w:bookmarkStart w:id="277" w:name="_Toc21877"/>
-      <w:bookmarkStart w:id="278" w:name="_Toc23629"/>
-      <w:bookmarkStart w:id="279" w:name="_Toc28499"/>
-      <w:bookmarkStart w:id="280" w:name="_Toc23133"/>
-      <w:bookmarkStart w:id="281" w:name="_Toc13266"/>
-      <w:bookmarkStart w:id="282" w:name="_Toc18322"/>
-      <w:bookmarkStart w:id="283" w:name="_Toc6623"/>
-      <w:bookmarkStart w:id="284" w:name="_Toc12332"/>
-      <w:bookmarkStart w:id="285" w:name="_Toc3083"/>
-      <w:bookmarkStart w:id="286" w:name="_Toc6055"/>
+      <w:bookmarkStart w:id="269" w:name="_Toc31531"/>
+      <w:bookmarkStart w:id="270" w:name="_Toc25616"/>
+      <w:bookmarkStart w:id="271" w:name="_Toc28320"/>
+      <w:bookmarkStart w:id="272" w:name="_Toc7385"/>
+      <w:bookmarkStart w:id="273" w:name="_Toc22455"/>
+      <w:bookmarkStart w:id="274" w:name="_Toc9154"/>
+      <w:bookmarkStart w:id="275" w:name="_Toc15697"/>
+      <w:bookmarkStart w:id="276" w:name="_Toc2492"/>
+      <w:bookmarkStart w:id="277" w:name="_Toc23133"/>
+      <w:bookmarkStart w:id="278" w:name="_Toc18322"/>
+      <w:bookmarkStart w:id="279" w:name="_Toc13266"/>
+      <w:bookmarkStart w:id="280" w:name="_Toc6623"/>
+      <w:bookmarkStart w:id="281" w:name="_Toc12332"/>
+      <w:bookmarkStart w:id="282" w:name="_Toc28499"/>
+      <w:bookmarkStart w:id="283" w:name="_Toc6055"/>
+      <w:bookmarkStart w:id="284" w:name="_Toc23629"/>
+      <w:bookmarkStart w:id="285" w:name="_Toc21877"/>
+      <w:bookmarkStart w:id="286" w:name="_Toc3083"/>
       <w:r>
         <w:rPr>
           <w:rFonts w:hint="default"/>
@@ -9634,24 +9903,24 @@
           <w:lang w:val="es-ES"/>
         </w:rPr>
       </w:pPr>
-      <w:bookmarkStart w:id="289" w:name="_Toc7867"/>
-      <w:bookmarkStart w:id="290" w:name="_Toc32419"/>
-      <w:bookmarkStart w:id="291" w:name="_Toc2982"/>
-      <w:bookmarkStart w:id="292" w:name="_Toc6997"/>
-      <w:bookmarkStart w:id="293" w:name="_Toc28047"/>
-      <w:bookmarkStart w:id="294" w:name="_Toc24952"/>
-      <w:bookmarkStart w:id="295" w:name="_Toc10069"/>
-      <w:bookmarkStart w:id="296" w:name="_Toc25666"/>
-      <w:bookmarkStart w:id="297" w:name="_Toc7614"/>
-      <w:bookmarkStart w:id="298" w:name="_Toc10494"/>
-      <w:bookmarkStart w:id="299" w:name="_Toc1650"/>
-      <w:bookmarkStart w:id="300" w:name="_Toc22430"/>
-      <w:bookmarkStart w:id="301" w:name="_Toc13927"/>
-      <w:bookmarkStart w:id="302" w:name="_Toc7160"/>
-      <w:bookmarkStart w:id="303" w:name="_Toc29389"/>
+      <w:bookmarkStart w:id="289" w:name="_Toc25666"/>
+      <w:bookmarkStart w:id="290" w:name="_Toc7614"/>
+      <w:bookmarkStart w:id="291" w:name="_Toc10494"/>
+      <w:bookmarkStart w:id="292" w:name="_Toc2982"/>
+      <w:bookmarkStart w:id="293" w:name="_Toc10069"/>
+      <w:bookmarkStart w:id="294" w:name="_Toc1650"/>
+      <w:bookmarkStart w:id="295" w:name="_Toc6997"/>
+      <w:bookmarkStart w:id="296" w:name="_Toc7867"/>
+      <w:bookmarkStart w:id="297" w:name="_Toc22430"/>
+      <w:bookmarkStart w:id="298" w:name="_Toc7160"/>
+      <w:bookmarkStart w:id="299" w:name="_Toc32419"/>
+      <w:bookmarkStart w:id="300" w:name="_Toc29389"/>
+      <w:bookmarkStart w:id="301" w:name="_Toc24952"/>
+      <w:bookmarkStart w:id="302" w:name="_Toc27438"/>
+      <w:bookmarkStart w:id="303" w:name="_Toc9981"/>
       <w:bookmarkStart w:id="304" w:name="_Toc9964"/>
-      <w:bookmarkStart w:id="305" w:name="_Toc27438"/>
-      <w:bookmarkStart w:id="306" w:name="_Toc9981"/>
+      <w:bookmarkStart w:id="305" w:name="_Toc28047"/>
+      <w:bookmarkStart w:id="306" w:name="_Toc13927"/>
       <w:r>
         <w:rPr>
           <w:rFonts w:hint="default"/>
@@ -9756,22 +10025,22 @@
       </w:pPr>
       <w:bookmarkStart w:id="307" w:name="_Toc7734"/>
       <w:bookmarkStart w:id="308" w:name="_Toc22808"/>
-      <w:bookmarkStart w:id="309" w:name="_Toc20131"/>
-      <w:bookmarkStart w:id="310" w:name="_Toc8110"/>
-      <w:bookmarkStart w:id="311" w:name="_Toc1734"/>
-      <w:bookmarkStart w:id="312" w:name="_Toc27403"/>
-      <w:bookmarkStart w:id="313" w:name="_Toc8258"/>
-      <w:bookmarkStart w:id="314" w:name="_Toc14533"/>
-      <w:bookmarkStart w:id="315" w:name="_Toc17623"/>
-      <w:bookmarkStart w:id="316" w:name="_Toc9740"/>
+      <w:bookmarkStart w:id="309" w:name="_Toc8258"/>
+      <w:bookmarkStart w:id="310" w:name="_Toc11558"/>
+      <w:bookmarkStart w:id="311" w:name="_Toc19347"/>
+      <w:bookmarkStart w:id="312" w:name="_Toc14533"/>
+      <w:bookmarkStart w:id="313" w:name="_Toc9740"/>
+      <w:bookmarkStart w:id="314" w:name="_Toc17623"/>
+      <w:bookmarkStart w:id="315" w:name="_Toc27403"/>
+      <w:bookmarkStart w:id="316" w:name="_Toc8110"/>
       <w:bookmarkStart w:id="317" w:name="_Toc31576"/>
-      <w:bookmarkStart w:id="318" w:name="_Toc7606"/>
-      <w:bookmarkStart w:id="319" w:name="_Toc2384"/>
+      <w:bookmarkStart w:id="318" w:name="_Toc2384"/>
+      <w:bookmarkStart w:id="319" w:name="_Toc1734"/>
       <w:bookmarkStart w:id="320" w:name="_Toc28181"/>
-      <w:bookmarkStart w:id="321" w:name="_Toc19347"/>
-      <w:bookmarkStart w:id="322" w:name="_Toc16757"/>
+      <w:bookmarkStart w:id="321" w:name="_Toc7606"/>
+      <w:bookmarkStart w:id="322" w:name="_Toc20131"/>
       <w:bookmarkStart w:id="323" w:name="_Toc28315"/>
-      <w:bookmarkStart w:id="324" w:name="_Toc11558"/>
+      <w:bookmarkStart w:id="324" w:name="_Toc16757"/>
       <w:r>
         <w:rPr>
           <w:rFonts w:hint="default"/>
@@ -9952,7 +10221,7 @@
           <w:rFonts w:hint="default"/>
           <w:lang w:val="es-ES"/>
         </w:rPr>
-        <w:t>La finalidad del ejercicio, es demostrar la diferencia entre la arquitectura usando Skeletons, y usando el servidor de nombres.</w:t>
+        <w:t>Este ejercicio esta preparado para demostrar la diferencia entre la arquitectura usando Skeletons, y usando el servidor de nombres.</w:t>
       </w:r>
     </w:p>
     <w:p>
@@ -12958,24 +13227,24 @@
           <w:lang w:val="es-ES"/>
         </w:rPr>
       </w:pPr>
-      <w:bookmarkStart w:id="329" w:name="_Toc4149"/>
-      <w:bookmarkStart w:id="330" w:name="_Toc3474"/>
-      <w:bookmarkStart w:id="331" w:name="_Toc12817"/>
-      <w:bookmarkStart w:id="332" w:name="_Toc12066"/>
-      <w:bookmarkStart w:id="333" w:name="_Toc24147"/>
-      <w:bookmarkStart w:id="334" w:name="_Toc5515"/>
-      <w:bookmarkStart w:id="335" w:name="_Toc6212"/>
-      <w:bookmarkStart w:id="336" w:name="_Toc29761"/>
-      <w:bookmarkStart w:id="337" w:name="_Toc29209"/>
-      <w:bookmarkStart w:id="338" w:name="_Toc9841"/>
-      <w:bookmarkStart w:id="339" w:name="_Toc7227"/>
-      <w:bookmarkStart w:id="340" w:name="_Toc11868"/>
-      <w:bookmarkStart w:id="341" w:name="_Toc7418"/>
-      <w:bookmarkStart w:id="342" w:name="_Toc30193"/>
+      <w:bookmarkStart w:id="329" w:name="_Toc7227"/>
+      <w:bookmarkStart w:id="330" w:name="_Toc29761"/>
+      <w:bookmarkStart w:id="331" w:name="_Toc29209"/>
+      <w:bookmarkStart w:id="332" w:name="_Toc11868"/>
+      <w:bookmarkStart w:id="333" w:name="_Toc4149"/>
+      <w:bookmarkStart w:id="334" w:name="_Toc24147"/>
+      <w:bookmarkStart w:id="335" w:name="_Toc5515"/>
+      <w:bookmarkStart w:id="336" w:name="_Toc3474"/>
+      <w:bookmarkStart w:id="337" w:name="_Toc12066"/>
+      <w:bookmarkStart w:id="338" w:name="_Toc6212"/>
+      <w:bookmarkStart w:id="339" w:name="_Toc9841"/>
+      <w:bookmarkStart w:id="340" w:name="_Toc12817"/>
+      <w:bookmarkStart w:id="341" w:name="_Toc30193"/>
+      <w:bookmarkStart w:id="342" w:name="_Toc10315"/>
       <w:bookmarkStart w:id="343" w:name="_Toc23987"/>
       <w:bookmarkStart w:id="344" w:name="_Toc4150"/>
-      <w:bookmarkStart w:id="345" w:name="_Toc10315"/>
-      <w:bookmarkStart w:id="346" w:name="_Toc29851"/>
+      <w:bookmarkStart w:id="345" w:name="_Toc29851"/>
+      <w:bookmarkStart w:id="346" w:name="_Toc7418"/>
       <w:r>
         <w:rPr>
           <w:rFonts w:hint="default"/>
@@ -13365,22 +13634,22 @@
         <w:bidi w:val="0"/>
       </w:pPr>
       <w:bookmarkStart w:id="348" w:name="_Toc10672"/>
-      <w:bookmarkStart w:id="349" w:name="_Toc52"/>
-      <w:bookmarkStart w:id="350" w:name="_Toc12483"/>
+      <w:bookmarkStart w:id="349" w:name="_Toc12483"/>
+      <w:bookmarkStart w:id="350" w:name="_Toc1051"/>
       <w:bookmarkStart w:id="351" w:name="_Toc14779"/>
-      <w:bookmarkStart w:id="352" w:name="_Toc15393"/>
-      <w:bookmarkStart w:id="353" w:name="_Toc13138"/>
-      <w:bookmarkStart w:id="354" w:name="_Toc1051"/>
-      <w:bookmarkStart w:id="355" w:name="_Toc9655"/>
-      <w:bookmarkStart w:id="356" w:name="_Toc19925"/>
-      <w:bookmarkStart w:id="357" w:name="_Toc1694"/>
-      <w:bookmarkStart w:id="358" w:name="_Toc28025"/>
-      <w:bookmarkStart w:id="359" w:name="_Toc22476"/>
-      <w:bookmarkStart w:id="360" w:name="_Toc5541"/>
-      <w:bookmarkStart w:id="361" w:name="_Toc11761"/>
-      <w:bookmarkStart w:id="362" w:name="_Toc441"/>
-      <w:bookmarkStart w:id="363" w:name="_Toc18847"/>
-      <w:bookmarkStart w:id="364" w:name="_Toc27935"/>
+      <w:bookmarkStart w:id="352" w:name="_Toc19925"/>
+      <w:bookmarkStart w:id="353" w:name="_Toc15393"/>
+      <w:bookmarkStart w:id="354" w:name="_Toc441"/>
+      <w:bookmarkStart w:id="355" w:name="_Toc11761"/>
+      <w:bookmarkStart w:id="356" w:name="_Toc27935"/>
+      <w:bookmarkStart w:id="357" w:name="_Toc5541"/>
+      <w:bookmarkStart w:id="358" w:name="_Toc9655"/>
+      <w:bookmarkStart w:id="359" w:name="_Toc28025"/>
+      <w:bookmarkStart w:id="360" w:name="_Toc22476"/>
+      <w:bookmarkStart w:id="361" w:name="_Toc13138"/>
+      <w:bookmarkStart w:id="362" w:name="_Toc18847"/>
+      <w:bookmarkStart w:id="363" w:name="_Toc52"/>
+      <w:bookmarkStart w:id="364" w:name="_Toc1694"/>
       <w:r>
         <w:rPr>
           <w:rFonts w:hint="default"/>
@@ -13554,23 +13823,23 @@
           <w:rFonts w:hint="default"/>
         </w:rPr>
       </w:pPr>
-      <w:bookmarkStart w:id="365" w:name="_Toc8384"/>
-      <w:bookmarkStart w:id="366" w:name="_Toc26183"/>
-      <w:bookmarkStart w:id="367" w:name="_Toc26790"/>
-      <w:bookmarkStart w:id="368" w:name="_Toc21565"/>
-      <w:bookmarkStart w:id="369" w:name="_Toc13884"/>
-      <w:bookmarkStart w:id="370" w:name="_Toc2005"/>
-      <w:bookmarkStart w:id="371" w:name="_Toc19294"/>
-      <w:bookmarkStart w:id="372" w:name="_Toc17832"/>
-      <w:bookmarkStart w:id="373" w:name="_Toc31219"/>
-      <w:bookmarkStart w:id="374" w:name="_Toc16612"/>
-      <w:bookmarkStart w:id="375" w:name="_Toc15661"/>
-      <w:bookmarkStart w:id="376" w:name="_Toc15877"/>
-      <w:bookmarkStart w:id="377" w:name="_Toc30571"/>
-      <w:bookmarkStart w:id="378" w:name="_Toc29658"/>
-      <w:bookmarkStart w:id="379" w:name="_Toc20925"/>
-      <w:bookmarkStart w:id="380" w:name="_Toc10811"/>
-      <w:bookmarkStart w:id="381" w:name="_Toc16605"/>
+      <w:bookmarkStart w:id="365" w:name="_Toc19294"/>
+      <w:bookmarkStart w:id="366" w:name="_Toc15877"/>
+      <w:bookmarkStart w:id="367" w:name="_Toc8384"/>
+      <w:bookmarkStart w:id="368" w:name="_Toc31219"/>
+      <w:bookmarkStart w:id="369" w:name="_Toc29658"/>
+      <w:bookmarkStart w:id="370" w:name="_Toc16612"/>
+      <w:bookmarkStart w:id="371" w:name="_Toc20925"/>
+      <w:bookmarkStart w:id="372" w:name="_Toc26183"/>
+      <w:bookmarkStart w:id="373" w:name="_Toc2005"/>
+      <w:bookmarkStart w:id="374" w:name="_Toc16605"/>
+      <w:bookmarkStart w:id="375" w:name="_Toc21565"/>
+      <w:bookmarkStart w:id="376" w:name="_Toc13884"/>
+      <w:bookmarkStart w:id="377" w:name="_Toc26790"/>
+      <w:bookmarkStart w:id="378" w:name="_Toc17832"/>
+      <w:bookmarkStart w:id="379" w:name="_Toc30571"/>
+      <w:bookmarkStart w:id="380" w:name="_Toc15661"/>
+      <w:bookmarkStart w:id="381" w:name="_Toc10811"/>
       <w:r>
         <w:rPr>
           <w:rFonts w:hint="default"/>
@@ -13799,22 +14068,22 @@
         </w:rPr>
       </w:pPr>
       <w:bookmarkStart w:id="382" w:name="_Toc29964"/>
-      <w:bookmarkStart w:id="383" w:name="_Toc1444"/>
-      <w:bookmarkStart w:id="384" w:name="_Toc14452"/>
-      <w:bookmarkStart w:id="385" w:name="_Toc6231"/>
-      <w:bookmarkStart w:id="386" w:name="_Toc5777"/>
-      <w:bookmarkStart w:id="387" w:name="_Toc6412"/>
-      <w:bookmarkStart w:id="388" w:name="_Toc16656"/>
-      <w:bookmarkStart w:id="389" w:name="_Toc17751"/>
-      <w:bookmarkStart w:id="390" w:name="_Toc4509"/>
-      <w:bookmarkStart w:id="391" w:name="_Toc17605"/>
-      <w:bookmarkStart w:id="392" w:name="_Toc16361"/>
-      <w:bookmarkStart w:id="393" w:name="_Toc26721"/>
-      <w:bookmarkStart w:id="394" w:name="_Toc31481"/>
-      <w:bookmarkStart w:id="395" w:name="_Toc4329"/>
-      <w:bookmarkStart w:id="396" w:name="_Toc17711"/>
+      <w:bookmarkStart w:id="383" w:name="_Toc16656"/>
+      <w:bookmarkStart w:id="384" w:name="_Toc6231"/>
+      <w:bookmarkStart w:id="385" w:name="_Toc16361"/>
+      <w:bookmarkStart w:id="386" w:name="_Toc1444"/>
+      <w:bookmarkStart w:id="387" w:name="_Toc4509"/>
+      <w:bookmarkStart w:id="388" w:name="_Toc5777"/>
+      <w:bookmarkStart w:id="389" w:name="_Toc26721"/>
+      <w:bookmarkStart w:id="390" w:name="_Toc17711"/>
+      <w:bookmarkStart w:id="391" w:name="_Toc31481"/>
+      <w:bookmarkStart w:id="392" w:name="_Toc20467"/>
+      <w:bookmarkStart w:id="393" w:name="_Toc6412"/>
+      <w:bookmarkStart w:id="394" w:name="_Toc14452"/>
+      <w:bookmarkStart w:id="395" w:name="_Toc17751"/>
+      <w:bookmarkStart w:id="396" w:name="_Toc4329"/>
       <w:bookmarkStart w:id="397" w:name="_Toc23362"/>
-      <w:bookmarkStart w:id="398" w:name="_Toc20467"/>
+      <w:bookmarkStart w:id="398" w:name="_Toc17605"/>
       <w:r>
         <w:rPr>
           <w:rFonts w:hint="default"/>
@@ -14003,23 +14272,23 @@
           <w:lang w:val="es-ES"/>
         </w:rPr>
       </w:pPr>
-      <w:bookmarkStart w:id="399" w:name="_Toc10877"/>
-      <w:bookmarkStart w:id="400" w:name="_Toc23739"/>
-      <w:bookmarkStart w:id="401" w:name="_Toc14744"/>
-      <w:bookmarkStart w:id="402" w:name="_Toc3790"/>
+      <w:bookmarkStart w:id="399" w:name="_Toc23739"/>
+      <w:bookmarkStart w:id="400" w:name="_Toc14744"/>
+      <w:bookmarkStart w:id="401" w:name="_Toc3790"/>
+      <w:bookmarkStart w:id="402" w:name="_Toc10877"/>
       <w:bookmarkStart w:id="403" w:name="_Toc23516"/>
-      <w:bookmarkStart w:id="404" w:name="_Toc29957"/>
-      <w:bookmarkStart w:id="405" w:name="_Toc23835"/>
-      <w:bookmarkStart w:id="406" w:name="_Toc10493"/>
-      <w:bookmarkStart w:id="407" w:name="_Toc9196"/>
-      <w:bookmarkStart w:id="408" w:name="_Toc32572"/>
-      <w:bookmarkStart w:id="409" w:name="_Toc10736"/>
-      <w:bookmarkStart w:id="410" w:name="_Toc23118"/>
-      <w:bookmarkStart w:id="411" w:name="_Toc5652"/>
+      <w:bookmarkStart w:id="404" w:name="_Toc32572"/>
+      <w:bookmarkStart w:id="405" w:name="_Toc10493"/>
+      <w:bookmarkStart w:id="406" w:name="_Toc23835"/>
+      <w:bookmarkStart w:id="407" w:name="_Toc10736"/>
+      <w:bookmarkStart w:id="408" w:name="_Toc29957"/>
+      <w:bookmarkStart w:id="409" w:name="_Toc5652"/>
+      <w:bookmarkStart w:id="410" w:name="_Toc26847"/>
+      <w:bookmarkStart w:id="411" w:name="_Toc9196"/>
       <w:bookmarkStart w:id="412" w:name="_Toc30889"/>
-      <w:bookmarkStart w:id="413" w:name="_Toc26847"/>
-      <w:bookmarkStart w:id="414" w:name="_Toc6939"/>
-      <w:bookmarkStart w:id="415" w:name="_Toc32049"/>
+      <w:bookmarkStart w:id="413" w:name="_Toc23118"/>
+      <w:bookmarkStart w:id="414" w:name="_Toc32049"/>
+      <w:bookmarkStart w:id="415" w:name="_Toc6939"/>
       <w:r>
         <w:rPr>
           <w:rFonts w:hint="default"/>
@@ -14121,19 +14390,19 @@
           <w:lang w:val="es-ES"/>
         </w:rPr>
       </w:pPr>
-      <w:bookmarkStart w:id="416" w:name="_Toc13327"/>
-      <w:bookmarkStart w:id="417" w:name="_Toc13847"/>
-      <w:bookmarkStart w:id="418" w:name="_Toc17443"/>
-      <w:bookmarkStart w:id="419" w:name="_Toc6001"/>
-      <w:bookmarkStart w:id="420" w:name="_Toc24398"/>
-      <w:bookmarkStart w:id="421" w:name="_Toc5778"/>
-      <w:bookmarkStart w:id="422" w:name="_Toc31882"/>
-      <w:bookmarkStart w:id="423" w:name="_Toc3475"/>
-      <w:bookmarkStart w:id="424" w:name="_Toc2027"/>
-      <w:bookmarkStart w:id="425" w:name="_Toc10325"/>
+      <w:bookmarkStart w:id="416" w:name="_Toc24398"/>
+      <w:bookmarkStart w:id="417" w:name="_Toc5778"/>
+      <w:bookmarkStart w:id="418" w:name="_Toc31882"/>
+      <w:bookmarkStart w:id="419" w:name="_Toc13847"/>
+      <w:bookmarkStart w:id="420" w:name="_Toc3475"/>
+      <w:bookmarkStart w:id="421" w:name="_Toc10325"/>
+      <w:bookmarkStart w:id="422" w:name="_Toc2027"/>
+      <w:bookmarkStart w:id="423" w:name="_Toc3869"/>
+      <w:bookmarkStart w:id="424" w:name="_Toc14756"/>
+      <w:bookmarkStart w:id="425" w:name="_Toc13327"/>
       <w:bookmarkStart w:id="426" w:name="_Toc23643"/>
-      <w:bookmarkStart w:id="427" w:name="_Toc3869"/>
-      <w:bookmarkStart w:id="428" w:name="_Toc14756"/>
+      <w:bookmarkStart w:id="427" w:name="_Toc17443"/>
+      <w:bookmarkStart w:id="428" w:name="_Toc6001"/>
       <w:bookmarkStart w:id="429" w:name="_PROCESO DE EJECUTAR EN DIFERENTES MAQUINAS"/>
       <w:bookmarkStart w:id="430" w:name="_Toc13059"/>
       <w:bookmarkStart w:id="431" w:name="_Toc13440"/>
@@ -14519,8 +14788,8 @@
         </w:rPr>
         <w:tab/>
       </w:r>
-      <w:bookmarkStart w:id="440" w:name="_Toc7159"/>
-      <w:bookmarkStart w:id="441" w:name="_Toc30819"/>
+      <w:bookmarkStart w:id="440" w:name="_Toc30819"/>
+      <w:bookmarkStart w:id="441" w:name="_Toc7159"/>
       <w:r>
         <w:rPr>
           <w:rFonts w:hint="default"/>
@@ -14580,19 +14849,19 @@
           <w:lang w:val="es-ES"/>
         </w:rPr>
       </w:pPr>
-      <w:bookmarkStart w:id="442" w:name="_Toc14773"/>
-      <w:bookmarkStart w:id="443" w:name="_Toc12931"/>
-      <w:bookmarkStart w:id="444" w:name="_Toc26556"/>
-      <w:bookmarkStart w:id="445" w:name="_Toc11794"/>
-      <w:bookmarkStart w:id="446" w:name="_Toc26017"/>
-      <w:bookmarkStart w:id="447" w:name="_Toc22828"/>
-      <w:bookmarkStart w:id="448" w:name="_Toc22369"/>
-      <w:bookmarkStart w:id="449" w:name="_Toc18697"/>
-      <w:bookmarkStart w:id="450" w:name="_Toc7717"/>
-      <w:bookmarkStart w:id="451" w:name="_Toc1718"/>
-      <w:bookmarkStart w:id="452" w:name="_Toc1229"/>
+      <w:bookmarkStart w:id="442" w:name="_Toc26017"/>
+      <w:bookmarkStart w:id="443" w:name="_Toc14773"/>
+      <w:bookmarkStart w:id="444" w:name="_Toc12931"/>
+      <w:bookmarkStart w:id="445" w:name="_Toc26556"/>
+      <w:bookmarkStart w:id="446" w:name="_Toc11794"/>
+      <w:bookmarkStart w:id="447" w:name="_Toc1718"/>
+      <w:bookmarkStart w:id="448" w:name="_Toc1229"/>
+      <w:bookmarkStart w:id="449" w:name="_Toc22369"/>
+      <w:bookmarkStart w:id="450" w:name="_Toc31925"/>
+      <w:bookmarkStart w:id="451" w:name="_Toc7717"/>
+      <w:bookmarkStart w:id="452" w:name="_Toc22828"/>
       <w:bookmarkStart w:id="453" w:name="_Toc2184"/>
-      <w:bookmarkStart w:id="454" w:name="_Toc31925"/>
+      <w:bookmarkStart w:id="454" w:name="_Toc18697"/>
       <w:r>
         <w:rPr>
           <w:rFonts w:hint="default"/>
@@ -14869,11 +15138,11 @@
           <w:lang w:val="es-ES"/>
         </w:rPr>
       </w:pPr>
-      <w:bookmarkStart w:id="455" w:name="_Toc30948"/>
-      <w:bookmarkStart w:id="456" w:name="_Toc24849"/>
-      <w:bookmarkStart w:id="457" w:name="_Toc5589"/>
+      <w:bookmarkStart w:id="455" w:name="_Toc24849"/>
+      <w:bookmarkStart w:id="456" w:name="_Toc5589"/>
+      <w:bookmarkStart w:id="457" w:name="_Toc19026"/>
       <w:bookmarkStart w:id="458" w:name="_Toc2736"/>
-      <w:bookmarkStart w:id="459" w:name="_Toc19026"/>
+      <w:bookmarkStart w:id="459" w:name="_Toc30948"/>
       <w:r>
         <w:rPr>
           <w:rFonts w:hint="default"/>
@@ -15035,9 +15304,9 @@
       </w:pPr>
       <w:bookmarkStart w:id="460" w:name="_Toc7974"/>
       <w:bookmarkStart w:id="461" w:name="_Toc7958"/>
-      <w:bookmarkStart w:id="462" w:name="_Toc3075"/>
+      <w:bookmarkStart w:id="462" w:name="_Toc32177"/>
       <w:bookmarkStart w:id="463" w:name="_Toc7036"/>
-      <w:bookmarkStart w:id="464" w:name="_Toc32177"/>
+      <w:bookmarkStart w:id="464" w:name="_Toc3075"/>
       <w:r>
         <w:rPr>
           <w:rFonts w:hint="default"/>
@@ -15135,11 +15404,11 @@
           <w:docGrid w:linePitch="360" w:charSpace="0"/>
         </w:sectPr>
       </w:pPr>
-      <w:bookmarkStart w:id="465" w:name="_Toc25328"/>
-      <w:bookmarkStart w:id="466" w:name="_Toc17132"/>
-      <w:bookmarkStart w:id="467" w:name="_Toc26972"/>
-      <w:bookmarkStart w:id="468" w:name="_Toc29607"/>
-      <w:bookmarkStart w:id="469" w:name="_Toc366"/>
+      <w:bookmarkStart w:id="465" w:name="_Toc366"/>
+      <w:bookmarkStart w:id="466" w:name="_Toc25328"/>
+      <w:bookmarkStart w:id="467" w:name="_Toc17132"/>
+      <w:bookmarkStart w:id="468" w:name="_Toc26972"/>
+      <w:bookmarkStart w:id="469" w:name="_Toc29607"/>
     </w:p>
     <w:p>
       <w:pPr>
@@ -15150,19 +15419,19 @@
           <w:lang w:val="es-ES"/>
         </w:rPr>
       </w:pPr>
-      <w:bookmarkStart w:id="470" w:name="_Toc18699"/>
-      <w:bookmarkStart w:id="471" w:name="_Toc12318"/>
+      <w:bookmarkStart w:id="470" w:name="_Toc1847"/>
+      <w:bookmarkStart w:id="471" w:name="_Toc18699"/>
       <w:bookmarkStart w:id="472" w:name="_Toc29778"/>
       <w:bookmarkStart w:id="473" w:name="_Toc8911"/>
-      <w:bookmarkStart w:id="474" w:name="_Toc10392"/>
-      <w:bookmarkStart w:id="475" w:name="_Toc1847"/>
+      <w:bookmarkStart w:id="474" w:name="_Toc12318"/>
+      <w:bookmarkStart w:id="475" w:name="_Toc10392"/>
       <w:bookmarkStart w:id="476" w:name="_Toc32617"/>
       <w:bookmarkStart w:id="477" w:name="_Toc14346"/>
       <w:bookmarkStart w:id="478" w:name="_Toc13885"/>
-      <w:bookmarkStart w:id="479" w:name="_Toc18579"/>
-      <w:bookmarkStart w:id="480" w:name="_Toc1631"/>
+      <w:bookmarkStart w:id="479" w:name="_Toc1631"/>
+      <w:bookmarkStart w:id="480" w:name="_Toc21466"/>
       <w:bookmarkStart w:id="481" w:name="_Toc28743"/>
-      <w:bookmarkStart w:id="482" w:name="_Toc21466"/>
+      <w:bookmarkStart w:id="482" w:name="_Toc18579"/>
       <w:r>
         <w:rPr>
           <w:rFonts w:hint="default"/>
@@ -15317,23 +15586,23 @@
       <w:bookmarkEnd w:id="483"/>
       <w:bookmarkStart w:id="484" w:name="N1061C"/>
       <w:bookmarkEnd w:id="484"/>
-      <w:bookmarkStart w:id="485" w:name="_Toc22069"/>
+      <w:bookmarkStart w:id="485" w:name="_Toc15175"/>
       <w:bookmarkStart w:id="486" w:name="_Toc10630"/>
-      <w:bookmarkStart w:id="487" w:name="_Toc15175"/>
-      <w:bookmarkStart w:id="488" w:name="_Toc22453"/>
-      <w:bookmarkStart w:id="489" w:name="_Toc6426"/>
-      <w:bookmarkStart w:id="490" w:name="_Toc30798"/>
-      <w:bookmarkStart w:id="491" w:name="_Toc8272"/>
-      <w:bookmarkStart w:id="492" w:name="_Toc27347"/>
-      <w:bookmarkStart w:id="493" w:name="_Toc22887"/>
-      <w:bookmarkStart w:id="494" w:name="_Toc22294"/>
-      <w:bookmarkStart w:id="495" w:name="_Toc21696"/>
-      <w:bookmarkStart w:id="496" w:name="_Toc2758"/>
-      <w:bookmarkStart w:id="497" w:name="_Toc5282"/>
-      <w:bookmarkStart w:id="498" w:name="_Toc32418"/>
-      <w:bookmarkStart w:id="499" w:name="_Toc10706"/>
-      <w:bookmarkStart w:id="500" w:name="_Toc29010"/>
-      <w:bookmarkStart w:id="501" w:name="_Toc1909"/>
+      <w:bookmarkStart w:id="487" w:name="_Toc22887"/>
+      <w:bookmarkStart w:id="488" w:name="_Toc21696"/>
+      <w:bookmarkStart w:id="489" w:name="_Toc8272"/>
+      <w:bookmarkStart w:id="490" w:name="_Toc32418"/>
+      <w:bookmarkStart w:id="491" w:name="_Toc6426"/>
+      <w:bookmarkStart w:id="492" w:name="_Toc22294"/>
+      <w:bookmarkStart w:id="493" w:name="_Toc29010"/>
+      <w:bookmarkStart w:id="494" w:name="_Toc10706"/>
+      <w:bookmarkStart w:id="495" w:name="_Toc5282"/>
+      <w:bookmarkStart w:id="496" w:name="_Toc22453"/>
+      <w:bookmarkStart w:id="497" w:name="_Toc27347"/>
+      <w:bookmarkStart w:id="498" w:name="_Toc2758"/>
+      <w:bookmarkStart w:id="499" w:name="_Toc30798"/>
+      <w:bookmarkStart w:id="500" w:name="_Toc1909"/>
+      <w:bookmarkStart w:id="501" w:name="_Toc22069"/>
       <w:r>
         <w:rPr>
           <w:rFonts w:hint="default"/>
@@ -15879,13 +16148,13 @@
         </w:rPr>
         <w:t>Ahora el cliente tiene toda la información necesaria para invocar métodos en el objeto remoto. La instancia del stub actúa como un proxy del objeto remoto que existe en el servidor.</w:t>
       </w:r>
-      <w:bookmarkStart w:id="503" w:name="Codebase+y+seguridad"/>
+      <w:bookmarkStart w:id="503" w:name="Usos+adicionales+del+codebase+en+RMI"/>
       <w:bookmarkEnd w:id="503"/>
-      <w:bookmarkStart w:id="504" w:name="Usos+adicionales+del+codebase+en+RMI"/>
+      <w:bookmarkStart w:id="504" w:name="N106A1"/>
       <w:bookmarkEnd w:id="504"/>
-      <w:bookmarkStart w:id="505" w:name="N106A1"/>
+      <w:bookmarkStart w:id="505" w:name="N1068E"/>
       <w:bookmarkEnd w:id="505"/>
-      <w:bookmarkStart w:id="506" w:name="N1068E"/>
+      <w:bookmarkStart w:id="506" w:name="Codebase+y+seguridad"/>
       <w:bookmarkEnd w:id="506"/>
     </w:p>
     <w:p>
@@ -15899,21 +16168,21 @@
       </w:pPr>
       <w:bookmarkStart w:id="507" w:name="_Toc25104"/>
       <w:bookmarkStart w:id="508" w:name="_Toc10164"/>
-      <w:bookmarkStart w:id="509" w:name="_Toc16349"/>
-      <w:bookmarkStart w:id="510" w:name="_Toc30651"/>
-      <w:bookmarkStart w:id="511" w:name="_Toc23656"/>
-      <w:bookmarkStart w:id="512" w:name="_Toc2960"/>
-      <w:bookmarkStart w:id="513" w:name="_Toc9877"/>
-      <w:bookmarkStart w:id="514" w:name="_Toc3211"/>
-      <w:bookmarkStart w:id="515" w:name="_Toc11869"/>
-      <w:bookmarkStart w:id="516" w:name="_Toc5130"/>
-      <w:bookmarkStart w:id="517" w:name="_Toc15264"/>
-      <w:bookmarkStart w:id="518" w:name="_Toc17665"/>
-      <w:bookmarkStart w:id="519" w:name="_Toc2706"/>
-      <w:bookmarkStart w:id="520" w:name="_Toc9927"/>
-      <w:bookmarkStart w:id="521" w:name="_Toc13995"/>
-      <w:bookmarkStart w:id="522" w:name="_Toc2807"/>
-      <w:bookmarkStart w:id="523" w:name="_Toc17948"/>
+      <w:bookmarkStart w:id="509" w:name="_Toc2706"/>
+      <w:bookmarkStart w:id="510" w:name="_Toc17665"/>
+      <w:bookmarkStart w:id="511" w:name="_Toc15264"/>
+      <w:bookmarkStart w:id="512" w:name="_Toc23656"/>
+      <w:bookmarkStart w:id="513" w:name="_Toc9927"/>
+      <w:bookmarkStart w:id="514" w:name="_Toc30651"/>
+      <w:bookmarkStart w:id="515" w:name="_Toc13995"/>
+      <w:bookmarkStart w:id="516" w:name="_Toc11869"/>
+      <w:bookmarkStart w:id="517" w:name="_Toc2960"/>
+      <w:bookmarkStart w:id="518" w:name="_Toc17948"/>
+      <w:bookmarkStart w:id="519" w:name="_Toc16349"/>
+      <w:bookmarkStart w:id="520" w:name="_Toc9877"/>
+      <w:bookmarkStart w:id="521" w:name="_Toc5130"/>
+      <w:bookmarkStart w:id="522" w:name="_Toc3211"/>
+      <w:bookmarkStart w:id="523" w:name="_Toc2807"/>
       <w:r>
         <w:rPr>
           <w:rFonts w:hint="default"/>
@@ -16281,11 +16550,11 @@
           <w:lang w:val="es-ES"/>
         </w:rPr>
       </w:pPr>
-      <w:bookmarkStart w:id="526" w:name="_Toc21965"/>
+      <w:bookmarkStart w:id="526" w:name="_Toc30573"/>
       <w:bookmarkStart w:id="527" w:name="_Toc13206"/>
-      <w:bookmarkStart w:id="528" w:name="_Toc7480"/>
-      <w:bookmarkStart w:id="529" w:name="_Toc18309"/>
-      <w:bookmarkStart w:id="530" w:name="_Toc30573"/>
+      <w:bookmarkStart w:id="528" w:name="_Toc21965"/>
+      <w:bookmarkStart w:id="529" w:name="_Toc7480"/>
+      <w:bookmarkStart w:id="530" w:name="_Toc18309"/>
       <w:r>
         <w:rPr>
           <w:rFonts w:hint="default"/>
@@ -16351,11 +16620,11 @@
           <w:lang w:val="es-ES"/>
         </w:rPr>
       </w:pPr>
-      <w:bookmarkStart w:id="531" w:name="_Toc21675"/>
-      <w:bookmarkStart w:id="532" w:name="_Toc26311"/>
-      <w:bookmarkStart w:id="533" w:name="_Toc451"/>
-      <w:bookmarkStart w:id="534" w:name="_Toc13033"/>
-      <w:bookmarkStart w:id="535" w:name="_Toc4328"/>
+      <w:bookmarkStart w:id="531" w:name="_Toc26311"/>
+      <w:bookmarkStart w:id="532" w:name="_Toc4328"/>
+      <w:bookmarkStart w:id="533" w:name="_Toc13033"/>
+      <w:bookmarkStart w:id="534" w:name="_Toc21675"/>
+      <w:bookmarkStart w:id="535" w:name="_Toc451"/>
       <w:r>
         <w:rPr>
           <w:rFonts w:hint="default"/>
@@ -16567,11 +16836,11 @@
           <w:lang w:val="es-ES"/>
         </w:rPr>
       </w:pPr>
-      <w:bookmarkStart w:id="536" w:name="_Toc27306"/>
-      <w:bookmarkStart w:id="537" w:name="_Toc112"/>
-      <w:bookmarkStart w:id="538" w:name="_Toc1886"/>
-      <w:bookmarkStart w:id="539" w:name="_Toc6517"/>
-      <w:bookmarkStart w:id="540" w:name="_Toc22899"/>
+      <w:bookmarkStart w:id="536" w:name="_Toc112"/>
+      <w:bookmarkStart w:id="537" w:name="_Toc6517"/>
+      <w:bookmarkStart w:id="538" w:name="_Toc22899"/>
+      <w:bookmarkStart w:id="539" w:name="_Toc27306"/>
+      <w:bookmarkStart w:id="540" w:name="_Toc1886"/>
       <w:r>
         <w:rPr>
           <w:rFonts w:hint="default"/>
@@ -16883,11 +17152,11 @@
           <w:lang w:val="es-ES"/>
         </w:rPr>
       </w:pPr>
-      <w:bookmarkStart w:id="542" w:name="_Toc27685"/>
-      <w:bookmarkStart w:id="543" w:name="_Toc24438"/>
-      <w:bookmarkStart w:id="544" w:name="_Toc31074"/>
-      <w:bookmarkStart w:id="545" w:name="_Toc11505"/>
-      <w:bookmarkStart w:id="546" w:name="_Toc27584"/>
+      <w:bookmarkStart w:id="542" w:name="_Toc11505"/>
+      <w:bookmarkStart w:id="543" w:name="_Toc27584"/>
+      <w:bookmarkStart w:id="544" w:name="_Toc27685"/>
+      <w:bookmarkStart w:id="545" w:name="_Toc24438"/>
+      <w:bookmarkStart w:id="546" w:name="_Toc31074"/>
       <w:r>
         <w:rPr>
           <w:rFonts w:hint="default"/>
@@ -16921,11 +17190,11 @@
           <w:lang w:val="es-ES"/>
         </w:rPr>
       </w:pPr>
-      <w:bookmarkStart w:id="547" w:name="_Toc8511"/>
+      <w:bookmarkStart w:id="547" w:name="_Toc27731"/>
       <w:bookmarkStart w:id="548" w:name="_Toc7087"/>
-      <w:bookmarkStart w:id="549" w:name="_Toc20820"/>
-      <w:bookmarkStart w:id="550" w:name="_Toc27731"/>
-      <w:bookmarkStart w:id="551" w:name="_Toc27911"/>
+      <w:bookmarkStart w:id="549" w:name="_Toc27911"/>
+      <w:bookmarkStart w:id="550" w:name="_Toc20820"/>
+      <w:bookmarkStart w:id="551" w:name="_Toc8511"/>
       <w:r>
         <w:rPr>
           <w:rFonts w:hint="default"/>
@@ -17033,11 +17302,11 @@
           <w:docGrid w:linePitch="360" w:charSpace="0"/>
         </w:sectPr>
       </w:pPr>
-      <w:bookmarkStart w:id="552" w:name="_Toc18138"/>
-      <w:bookmarkStart w:id="553" w:name="_Toc25072"/>
-      <w:bookmarkStart w:id="554" w:name="_Toc10603"/>
+      <w:bookmarkStart w:id="552" w:name="_Toc10603"/>
+      <w:bookmarkStart w:id="553" w:name="_Toc31776"/>
+      <w:bookmarkStart w:id="554" w:name="_Toc18138"/>
       <w:bookmarkStart w:id="555" w:name="_Toc17175"/>
-      <w:bookmarkStart w:id="556" w:name="_Toc31776"/>
+      <w:bookmarkStart w:id="556" w:name="_Toc25072"/>
     </w:p>
     <w:p>
       <w:pPr>
@@ -17048,19 +17317,19 @@
           <w:lang w:val="es-ES"/>
         </w:rPr>
       </w:pPr>
-      <w:bookmarkStart w:id="557" w:name="_Toc14120"/>
-      <w:bookmarkStart w:id="558" w:name="_Toc31205"/>
-      <w:bookmarkStart w:id="559" w:name="_Toc7622"/>
-      <w:bookmarkStart w:id="560" w:name="_Toc20530"/>
-      <w:bookmarkStart w:id="561" w:name="_Toc11059"/>
-      <w:bookmarkStart w:id="562" w:name="_Toc16671"/>
-      <w:bookmarkStart w:id="563" w:name="_Toc23029"/>
-      <w:bookmarkStart w:id="564" w:name="_Toc8676"/>
-      <w:bookmarkStart w:id="565" w:name="_Toc20907"/>
-      <w:bookmarkStart w:id="566" w:name="_Toc20665"/>
-      <w:bookmarkStart w:id="567" w:name="_Toc14222"/>
-      <w:bookmarkStart w:id="568" w:name="_Toc5988"/>
-      <w:bookmarkStart w:id="569" w:name="_Toc14964"/>
+      <w:bookmarkStart w:id="557" w:name="_Toc11059"/>
+      <w:bookmarkStart w:id="558" w:name="_Toc14222"/>
+      <w:bookmarkStart w:id="559" w:name="_Toc20530"/>
+      <w:bookmarkStart w:id="560" w:name="_Toc8676"/>
+      <w:bookmarkStart w:id="561" w:name="_Toc31205"/>
+      <w:bookmarkStart w:id="562" w:name="_Toc20907"/>
+      <w:bookmarkStart w:id="563" w:name="_Toc16671"/>
+      <w:bookmarkStart w:id="564" w:name="_Toc20665"/>
+      <w:bookmarkStart w:id="565" w:name="_Toc7622"/>
+      <w:bookmarkStart w:id="566" w:name="_Toc23029"/>
+      <w:bookmarkStart w:id="567" w:name="_Toc14120"/>
+      <w:bookmarkStart w:id="568" w:name="_Toc14964"/>
+      <w:bookmarkStart w:id="569" w:name="_Toc5988"/>
       <w:r>
         <w:rPr>
           <w:rFonts w:hint="default"/>
@@ -17119,16 +17388,16 @@
       <w:bookmarkStart w:id="574" w:name="_Toc8913"/>
       <w:bookmarkStart w:id="575" w:name="_Toc5585"/>
       <w:bookmarkStart w:id="576" w:name="_Toc4304"/>
-      <w:bookmarkStart w:id="577" w:name="_Toc27957"/>
-      <w:bookmarkStart w:id="578" w:name="_Toc6274"/>
-      <w:bookmarkStart w:id="579" w:name="_Toc21216"/>
-      <w:bookmarkStart w:id="580" w:name="_Toc25881"/>
-      <w:bookmarkStart w:id="581" w:name="_Toc8409"/>
-      <w:bookmarkStart w:id="582" w:name="_Toc24230"/>
-      <w:bookmarkStart w:id="583" w:name="_Toc21259"/>
-      <w:bookmarkStart w:id="584" w:name="_Toc19560"/>
-      <w:bookmarkStart w:id="585" w:name="_Toc13755"/>
-      <w:bookmarkStart w:id="586" w:name="_Toc31065"/>
+      <w:bookmarkStart w:id="577" w:name="_Toc19560"/>
+      <w:bookmarkStart w:id="578" w:name="_Toc27957"/>
+      <w:bookmarkStart w:id="579" w:name="_Toc21259"/>
+      <w:bookmarkStart w:id="580" w:name="_Toc6274"/>
+      <w:bookmarkStart w:id="581" w:name="_Toc25881"/>
+      <w:bookmarkStart w:id="582" w:name="_Toc21216"/>
+      <w:bookmarkStart w:id="583" w:name="_Toc8409"/>
+      <w:bookmarkStart w:id="584" w:name="_Toc24230"/>
+      <w:bookmarkStart w:id="585" w:name="_Toc31065"/>
+      <w:bookmarkStart w:id="586" w:name="_Toc13755"/>
       <w:r>
         <w:rPr>
           <w:rFonts w:hint="default"/>
@@ -18263,11 +18532,11 @@
           <w:lang w:val="es-ES"/>
         </w:rPr>
       </w:pPr>
-      <w:bookmarkStart w:id="594" w:name="_Toc14500"/>
-      <w:bookmarkStart w:id="595" w:name="_Toc28770"/>
-      <w:bookmarkStart w:id="596" w:name="_Toc29743"/>
-      <w:bookmarkStart w:id="597" w:name="_Toc11126"/>
-      <w:bookmarkStart w:id="598" w:name="_Toc10636"/>
+      <w:bookmarkStart w:id="594" w:name="_Toc29743"/>
+      <w:bookmarkStart w:id="595" w:name="_Toc14500"/>
+      <w:bookmarkStart w:id="596" w:name="_Toc28770"/>
+      <w:bookmarkStart w:id="597" w:name="_Toc10636"/>
+      <w:bookmarkStart w:id="598" w:name="_Toc11126"/>
       <w:r>
         <w:rPr>
           <w:rFonts w:hint="default"/>
@@ -18471,10 +18740,10 @@
           <w:docGrid w:linePitch="360" w:charSpace="0"/>
         </w:sectPr>
       </w:pPr>
-      <w:bookmarkStart w:id="599" w:name="_Toc18664"/>
-      <w:bookmarkStart w:id="600" w:name="_Toc15038"/>
-      <w:bookmarkStart w:id="601" w:name="_Toc1667"/>
-      <w:bookmarkStart w:id="602" w:name="_Toc29345"/>
+      <w:bookmarkStart w:id="599" w:name="_Toc1667"/>
+      <w:bookmarkStart w:id="600" w:name="_Toc18664"/>
+      <w:bookmarkStart w:id="601" w:name="_Toc29345"/>
+      <w:bookmarkStart w:id="602" w:name="_Toc15038"/>
     </w:p>
     <w:p>
       <w:pPr>
@@ -18487,15 +18756,15 @@
       </w:pPr>
       <w:bookmarkStart w:id="603" w:name="_Toc23299"/>
       <w:bookmarkStart w:id="604" w:name="_Toc16505"/>
-      <w:bookmarkStart w:id="605" w:name="_Toc18779"/>
-      <w:bookmarkStart w:id="606" w:name="_Toc24694"/>
-      <w:bookmarkStart w:id="607" w:name="_Toc28916"/>
-      <w:bookmarkStart w:id="608" w:name="_Toc14145"/>
-      <w:bookmarkStart w:id="609" w:name="_Toc29726"/>
+      <w:bookmarkStart w:id="605" w:name="_Toc28916"/>
+      <w:bookmarkStart w:id="606" w:name="_Toc14145"/>
+      <w:bookmarkStart w:id="607" w:name="_Toc23116"/>
+      <w:bookmarkStart w:id="608" w:name="_Toc29726"/>
+      <w:bookmarkStart w:id="609" w:name="_Toc24694"/>
       <w:bookmarkStart w:id="610" w:name="_Toc7877"/>
       <w:bookmarkStart w:id="611" w:name="_Toc398"/>
-      <w:bookmarkStart w:id="612" w:name="_Toc18245"/>
-      <w:bookmarkStart w:id="613" w:name="_Toc23116"/>
+      <w:bookmarkStart w:id="612" w:name="_Toc18779"/>
+      <w:bookmarkStart w:id="613" w:name="_Toc18245"/>
       <w:bookmarkStart w:id="614" w:name="_Toc10356"/>
       <w:bookmarkStart w:id="615" w:name="_Toc13930"/>
       <w:r>
@@ -18797,11 +19066,11 @@
           <w:lang w:val="es-ES"/>
         </w:rPr>
       </w:pPr>
-      <w:bookmarkStart w:id="616" w:name="_Toc5764"/>
-      <w:bookmarkStart w:id="617" w:name="_Toc6186"/>
-      <w:bookmarkStart w:id="618" w:name="_Toc27821"/>
+      <w:bookmarkStart w:id="616" w:name="_Toc27821"/>
+      <w:bookmarkStart w:id="617" w:name="_Toc6511"/>
+      <w:bookmarkStart w:id="618" w:name="_Toc5764"/>
       <w:bookmarkStart w:id="619" w:name="_Toc15477"/>
-      <w:bookmarkStart w:id="620" w:name="_Toc6511"/>
+      <w:bookmarkStart w:id="620" w:name="_Toc6186"/>
       <w:r>
         <w:rPr>
           <w:rFonts w:hint="default"/>
@@ -19058,11 +19327,11 @@
           <w:lang w:val="es-ES"/>
         </w:rPr>
       </w:pPr>
-      <w:bookmarkStart w:id="621" w:name="_Toc165"/>
-      <w:bookmarkStart w:id="622" w:name="_Toc11755"/>
-      <w:bookmarkStart w:id="623" w:name="_Toc7926"/>
-      <w:bookmarkStart w:id="624" w:name="_Toc6330"/>
-      <w:bookmarkStart w:id="625" w:name="_Toc20597"/>
+      <w:bookmarkStart w:id="621" w:name="_Toc11755"/>
+      <w:bookmarkStart w:id="622" w:name="_Toc6330"/>
+      <w:bookmarkStart w:id="623" w:name="_Toc20597"/>
+      <w:bookmarkStart w:id="624" w:name="_Toc165"/>
+      <w:bookmarkStart w:id="625" w:name="_Toc7926"/>
       <w:r>
         <w:rPr>
           <w:rFonts w:hint="default"/>
@@ -19358,10 +19627,10 @@
         </w:sectPr>
       </w:pPr>
       <w:bookmarkStart w:id="626" w:name="_Toc8006"/>
-      <w:bookmarkStart w:id="627" w:name="_Toc18254"/>
-      <w:bookmarkStart w:id="628" w:name="_Toc29078"/>
-      <w:bookmarkStart w:id="629" w:name="_Toc22127"/>
-      <w:bookmarkStart w:id="630" w:name="_Toc24854"/>
+      <w:bookmarkStart w:id="627" w:name="_Toc22127"/>
+      <w:bookmarkStart w:id="628" w:name="_Toc24854"/>
+      <w:bookmarkStart w:id="629" w:name="_Toc18254"/>
+      <w:bookmarkStart w:id="630" w:name="_Toc29078"/>
       <w:bookmarkStart w:id="631" w:name="_Toc32392"/>
       <w:r>
         <w:drawing>
@@ -19437,18 +19706,18 @@
           <w:lang w:val="es-ES"/>
         </w:rPr>
       </w:pPr>
-      <w:bookmarkStart w:id="633" w:name="_Toc24096"/>
-      <w:bookmarkStart w:id="634" w:name="_Toc14585"/>
-      <w:bookmarkStart w:id="635" w:name="_Toc7569"/>
-      <w:bookmarkStart w:id="636" w:name="_Toc14780"/>
+      <w:bookmarkStart w:id="633" w:name="_Toc14780"/>
+      <w:bookmarkStart w:id="634" w:name="_Toc24096"/>
+      <w:bookmarkStart w:id="635" w:name="_Toc14585"/>
+      <w:bookmarkStart w:id="636" w:name="_Toc7569"/>
       <w:bookmarkStart w:id="637" w:name="_Toc16115"/>
-      <w:bookmarkStart w:id="638" w:name="_Toc27328"/>
-      <w:bookmarkStart w:id="639" w:name="_Toc30838"/>
-      <w:bookmarkStart w:id="640" w:name="_Toc12235"/>
-      <w:bookmarkStart w:id="641" w:name="_Toc21529"/>
-      <w:bookmarkStart w:id="642" w:name="_Toc7470"/>
+      <w:bookmarkStart w:id="638" w:name="_Toc30838"/>
+      <w:bookmarkStart w:id="639" w:name="_Toc21529"/>
+      <w:bookmarkStart w:id="640" w:name="_Toc7470"/>
+      <w:bookmarkStart w:id="641" w:name="_Toc14166"/>
+      <w:bookmarkStart w:id="642" w:name="_Toc12235"/>
       <w:bookmarkStart w:id="643" w:name="_Toc22021"/>
-      <w:bookmarkStart w:id="644" w:name="_Toc14166"/>
+      <w:bookmarkStart w:id="644" w:name="_Toc27328"/>
       <w:r>
         <w:rPr>
           <w:rFonts w:hint="default"/>
@@ -19676,9 +19945,9 @@
           <w:lang w:val="es-ES"/>
         </w:rPr>
       </w:pPr>
-      <w:bookmarkStart w:id="645" w:name="_Toc10172"/>
-      <w:bookmarkStart w:id="646" w:name="_Toc8439"/>
-      <w:bookmarkStart w:id="647" w:name="_Toc18799"/>
+      <w:bookmarkStart w:id="645" w:name="_Toc18799"/>
+      <w:bookmarkStart w:id="646" w:name="_Toc10172"/>
+      <w:bookmarkStart w:id="647" w:name="_Toc8439"/>
       <w:bookmarkStart w:id="648" w:name="_Toc32706"/>
       <w:r>
         <w:rPr>
@@ -20345,18 +20614,18 @@
           <w:lang w:val="es-ES"/>
         </w:rPr>
       </w:pPr>
-      <w:bookmarkStart w:id="650" w:name="_Toc11361"/>
+      <w:bookmarkStart w:id="650" w:name="_Toc7152"/>
       <w:bookmarkStart w:id="651" w:name="_Toc26380"/>
-      <w:bookmarkStart w:id="652" w:name="_Toc25615"/>
-      <w:bookmarkStart w:id="653" w:name="_Toc29261"/>
-      <w:bookmarkStart w:id="654" w:name="_Toc18320"/>
-      <w:bookmarkStart w:id="655" w:name="_Toc7100"/>
-      <w:bookmarkStart w:id="656" w:name="_Toc31334"/>
-      <w:bookmarkStart w:id="657" w:name="_Toc7152"/>
-      <w:bookmarkStart w:id="658" w:name="_Toc21697"/>
-      <w:bookmarkStart w:id="659" w:name="_Toc6693"/>
-      <w:bookmarkStart w:id="660" w:name="_Toc30418"/>
-      <w:bookmarkStart w:id="661" w:name="_Toc18993"/>
+      <w:bookmarkStart w:id="652" w:name="_Toc18320"/>
+      <w:bookmarkStart w:id="653" w:name="_Toc6693"/>
+      <w:bookmarkStart w:id="654" w:name="_Toc29261"/>
+      <w:bookmarkStart w:id="655" w:name="_Toc11361"/>
+      <w:bookmarkStart w:id="656" w:name="_Toc7100"/>
+      <w:bookmarkStart w:id="657" w:name="_Toc21697"/>
+      <w:bookmarkStart w:id="658" w:name="_Toc30418"/>
+      <w:bookmarkStart w:id="659" w:name="_Toc25615"/>
+      <w:bookmarkStart w:id="660" w:name="_Toc18993"/>
+      <w:bookmarkStart w:id="661" w:name="_Toc31334"/>
       <w:bookmarkStart w:id="662" w:name="_Toc3786"/>
       <w:r>
         <w:rPr>
@@ -20413,22 +20682,22 @@
           <w:lang w:val="es-ES"/>
         </w:rPr>
       </w:pPr>
-      <w:bookmarkStart w:id="663" w:name="_Toc13860"/>
-      <w:bookmarkStart w:id="664" w:name="_Toc15353"/>
-      <w:bookmarkStart w:id="665" w:name="_Toc31063"/>
-      <w:bookmarkStart w:id="666" w:name="_Toc20660"/>
-      <w:bookmarkStart w:id="667" w:name="_Toc13089"/>
-      <w:bookmarkStart w:id="668" w:name="_Toc7402"/>
-      <w:bookmarkStart w:id="669" w:name="_Toc26952"/>
-      <w:bookmarkStart w:id="670" w:name="_Toc28492"/>
-      <w:bookmarkStart w:id="671" w:name="_Toc13131"/>
-      <w:bookmarkStart w:id="672" w:name="_Toc26360"/>
-      <w:bookmarkStart w:id="673" w:name="_Toc10574"/>
+      <w:bookmarkStart w:id="663" w:name="_Toc28492"/>
+      <w:bookmarkStart w:id="664" w:name="_Toc10574"/>
+      <w:bookmarkStart w:id="665" w:name="_Toc8118"/>
+      <w:bookmarkStart w:id="666" w:name="_Toc13860"/>
+      <w:bookmarkStart w:id="667" w:name="_Toc31887"/>
+      <w:bookmarkStart w:id="668" w:name="_Toc26360"/>
+      <w:bookmarkStart w:id="669" w:name="_Toc7402"/>
+      <w:bookmarkStart w:id="670" w:name="_Toc12927"/>
+      <w:bookmarkStart w:id="671" w:name="_Toc26952"/>
+      <w:bookmarkStart w:id="672" w:name="_Toc13131"/>
+      <w:bookmarkStart w:id="673" w:name="_Toc15353"/>
       <w:bookmarkStart w:id="674" w:name="_Toc18377"/>
-      <w:bookmarkStart w:id="675" w:name="_Toc12927"/>
-      <w:bookmarkStart w:id="676" w:name="_Toc19379"/>
-      <w:bookmarkStart w:id="677" w:name="_Toc31887"/>
-      <w:bookmarkStart w:id="678" w:name="_Toc8118"/>
+      <w:bookmarkStart w:id="675" w:name="_Toc19379"/>
+      <w:bookmarkStart w:id="676" w:name="_Toc20660"/>
+      <w:bookmarkStart w:id="677" w:name="_Toc31063"/>
+      <w:bookmarkStart w:id="678" w:name="_Toc13089"/>
       <w:bookmarkStart w:id="679" w:name="_Toc16809"/>
       <w:r>
         <w:rPr>
@@ -21075,10 +21344,10 @@
         </w:sectPr>
       </w:pPr>
       <w:bookmarkStart w:id="681" w:name="_Toc30496"/>
-      <w:bookmarkStart w:id="682" w:name="_Toc15101"/>
-      <w:bookmarkStart w:id="683" w:name="_Toc11717"/>
-      <w:bookmarkStart w:id="684" w:name="_Toc18171"/>
-      <w:bookmarkStart w:id="685" w:name="_Toc15210"/>
+      <w:bookmarkStart w:id="682" w:name="_Toc15210"/>
+      <w:bookmarkStart w:id="683" w:name="_Toc18171"/>
+      <w:bookmarkStart w:id="684" w:name="_Toc11717"/>
+      <w:bookmarkStart w:id="685" w:name="_Toc15101"/>
     </w:p>
     <w:p>
       <w:pPr>
@@ -21089,19 +21358,19 @@
           <w:lang w:val="es-ES"/>
         </w:rPr>
       </w:pPr>
-      <w:bookmarkStart w:id="686" w:name="_Toc1634"/>
-      <w:bookmarkStart w:id="687" w:name="_Toc11623"/>
-      <w:bookmarkStart w:id="688" w:name="_Toc9130"/>
-      <w:bookmarkStart w:id="689" w:name="_Toc10928"/>
-      <w:bookmarkStart w:id="690" w:name="_Toc11212"/>
+      <w:bookmarkStart w:id="686" w:name="_Toc12212"/>
+      <w:bookmarkStart w:id="687" w:name="_Toc4428"/>
+      <w:bookmarkStart w:id="688" w:name="_Toc2262"/>
+      <w:bookmarkStart w:id="689" w:name="_Toc11212"/>
+      <w:bookmarkStart w:id="690" w:name="_Toc10928"/>
       <w:bookmarkStart w:id="691" w:name="_Toc23235"/>
-      <w:bookmarkStart w:id="692" w:name="_Toc4428"/>
-      <w:bookmarkStart w:id="693" w:name="_Toc18783"/>
-      <w:bookmarkStart w:id="694" w:name="_Toc28039"/>
-      <w:bookmarkStart w:id="695" w:name="_Toc26132"/>
-      <w:bookmarkStart w:id="696" w:name="_Toc29252"/>
-      <w:bookmarkStart w:id="697" w:name="_Toc12212"/>
-      <w:bookmarkStart w:id="698" w:name="_Toc2262"/>
+      <w:bookmarkStart w:id="692" w:name="_Toc28039"/>
+      <w:bookmarkStart w:id="693" w:name="_Toc26132"/>
+      <w:bookmarkStart w:id="694" w:name="_Toc1634"/>
+      <w:bookmarkStart w:id="695" w:name="_Toc18783"/>
+      <w:bookmarkStart w:id="696" w:name="_Toc11623"/>
+      <w:bookmarkStart w:id="697" w:name="_Toc9130"/>
+      <w:bookmarkStart w:id="698" w:name="_Toc29252"/>
       <w:r>
         <w:rPr>
           <w:rFonts w:hint="default"/>
@@ -23834,8 +24103,8 @@
       </w:r>
       <w:bookmarkEnd w:id="701"/>
       <w:bookmarkEnd w:id="702"/>
-      <w:bookmarkStart w:id="703" w:name="_Ref24588"/>
-      <w:bookmarkStart w:id="704" w:name="_Ref30571"/>
+      <w:bookmarkStart w:id="703" w:name="_Ref30571"/>
+      <w:bookmarkStart w:id="704" w:name="_Ref24588"/>
       <w:bookmarkStart w:id="705" w:name="_17 Barak Bar-Orion (sin fecha de publicación): Asynchronous Calls. Última comprobación: 30 de mayo de 2023. URL: http://barakb.github.io/asyncrmi/asynchronous-calls.html"/>
     </w:p>
     <w:p>
@@ -43691,143 +43960,10 @@
 </file>
 
 <file path=customXml/item2.xml><?xml version="1.0" encoding="utf-8"?>
-<p:properties xmlns:p="http://schemas.microsoft.com/office/2006/metadata/properties" xmlns:xsi="http://www.w3.org/2001/XMLSchema-instance" xmlns:pc="http://schemas.microsoft.com/office/infopath/2007/PartnerControls">
-  <documentManagement>
-    <DirectSourceMarket xmlns="2958f784-0ef9-4616-b22d-512a8cad1f0d">english</DirectSourceMarket>
-    <ApprovalStatus xmlns="2958f784-0ef9-4616-b22d-512a8cad1f0d">In Progress</ApprovalStatus>
-    <MarketSpecific xmlns="2958f784-0ef9-4616-b22d-512a8cad1f0d" xsi:nil="true"/>
-    <PrimaryImageGen xmlns="2958f784-0ef9-4616-b22d-512a8cad1f0d">true</PrimaryImageGen>
-    <ThumbnailAssetId xmlns="2958f784-0ef9-4616-b22d-512a8cad1f0d" xsi:nil="true"/>
-    <NumericId xmlns="2958f784-0ef9-4616-b22d-512a8cad1f0d">-1</NumericId>
-    <TPFriendlyName xmlns="2958f784-0ef9-4616-b22d-512a8cad1f0d">Report (Oriel theme)</TPFriendlyName>
-    <BusinessGroup xmlns="2958f784-0ef9-4616-b22d-512a8cad1f0d" xsi:nil="true"/>
-    <APEditor xmlns="2958f784-0ef9-4616-b22d-512a8cad1f0d">
-      <UserInfo>
-        <DisplayName>REDMOND\v-luannv</DisplayName>
-        <AccountId>108</AccountId>
-        <AccountType/>
-      </UserInfo>
-    </APEditor>
-    <SourceTitle xmlns="2958f784-0ef9-4616-b22d-512a8cad1f0d">Report (Oriel theme)</SourceTitle>
-    <OpenTemplate xmlns="2958f784-0ef9-4616-b22d-512a8cad1f0d">true</OpenTemplate>
-    <UALocComments xmlns="2958f784-0ef9-4616-b22d-512a8cad1f0d" xsi:nil="true"/>
-    <ParentAssetId xmlns="2958f784-0ef9-4616-b22d-512a8cad1f0d" xsi:nil="true"/>
-    <PublishStatusLookup xmlns="2958f784-0ef9-4616-b22d-512a8cad1f0d">
-      <Value>75245</Value>
-      <Value>624016</Value>
-    </PublishStatusLookup>
-    <IntlLangReviewDate xmlns="2958f784-0ef9-4616-b22d-512a8cad1f0d" xsi:nil="true"/>
-    <LastPublishResultLookup xmlns="2958f784-0ef9-4616-b22d-512a8cad1f0d" xsi:nil="true"/>
-    <MachineTranslated xmlns="2958f784-0ef9-4616-b22d-512a8cad1f0d" xsi:nil="true"/>
-    <OriginalSourceMarket xmlns="2958f784-0ef9-4616-b22d-512a8cad1f0d">english</OriginalSourceMarket>
-    <TPInstallLocation xmlns="2958f784-0ef9-4616-b22d-512a8cad1f0d">{My Templates}</TPInstallLocation>
-    <APDescription xmlns="2958f784-0ef9-4616-b22d-512a8cad1f0d" xsi:nil="true"/>
-    <ClipArtFilename xmlns="2958f784-0ef9-4616-b22d-512a8cad1f0d" xsi:nil="true"/>
-    <ContentItem xmlns="2958f784-0ef9-4616-b22d-512a8cad1f0d" xsi:nil="true"/>
-    <EditorialStatus xmlns="2958f784-0ef9-4616-b22d-512a8cad1f0d" xsi:nil="true"/>
-    <PublishTargets xmlns="2958f784-0ef9-4616-b22d-512a8cad1f0d">OfficeOnline</PublishTargets>
-    <TPLaunchHelpLinkType xmlns="2958f784-0ef9-4616-b22d-512a8cad1f0d">Template</TPLaunchHelpLinkType>
-    <LastModifiedDateTime xmlns="2958f784-0ef9-4616-b22d-512a8cad1f0d" xsi:nil="true"/>
-    <TimesCloned xmlns="2958f784-0ef9-4616-b22d-512a8cad1f0d" xsi:nil="true"/>
-    <AssetStart xmlns="2958f784-0ef9-4616-b22d-512a8cad1f0d">2009-06-17T22:17:57+00:00</AssetStart>
-    <LastHandOff xmlns="2958f784-0ef9-4616-b22d-512a8cad1f0d" xsi:nil="true"/>
-    <Provider xmlns="2958f784-0ef9-4616-b22d-512a8cad1f0d">EY006220130</Provider>
-    <AcquiredFrom xmlns="2958f784-0ef9-4616-b22d-512a8cad1f0d" xsi:nil="true"/>
-    <TPClientViewer xmlns="2958f784-0ef9-4616-b22d-512a8cad1f0d">Microsoft Office Word</TPClientViewer>
-    <ArtSampleDocs xmlns="2958f784-0ef9-4616-b22d-512a8cad1f0d" xsi:nil="true"/>
-    <UACurrentWords xmlns="2958f784-0ef9-4616-b22d-512a8cad1f0d">0</UACurrentWords>
-    <UALocRecommendation xmlns="2958f784-0ef9-4616-b22d-512a8cad1f0d">Localize</UALocRecommendation>
-    <IsDeleted xmlns="2958f784-0ef9-4616-b22d-512a8cad1f0d">false</IsDeleted>
-    <ShowIn xmlns="2958f784-0ef9-4616-b22d-512a8cad1f0d" xsi:nil="true"/>
-    <UANotes xmlns="2958f784-0ef9-4616-b22d-512a8cad1f0d">in the box</UANotes>
-    <CSXHash xmlns="2958f784-0ef9-4616-b22d-512a8cad1f0d" xsi:nil="true"/>
-    <VoteCount xmlns="2958f784-0ef9-4616-b22d-512a8cad1f0d" xsi:nil="true"/>
-    <TemplateStatus xmlns="2958f784-0ef9-4616-b22d-512a8cad1f0d" xsi:nil="true"/>
-    <AssetExpire xmlns="2958f784-0ef9-4616-b22d-512a8cad1f0d">2100-01-01T00:00:00+00:00</AssetExpire>
-    <CSXSubmissionMarket xmlns="2958f784-0ef9-4616-b22d-512a8cad1f0d" xsi:nil="true"/>
-    <DSATActionTaken xmlns="2958f784-0ef9-4616-b22d-512a8cad1f0d" xsi:nil="true"/>
-    <TPExecutable xmlns="2958f784-0ef9-4616-b22d-512a8cad1f0d" xsi:nil="true"/>
-    <SubmitterId xmlns="2958f784-0ef9-4616-b22d-512a8cad1f0d" xsi:nil="true"/>
-    <AssetType xmlns="2958f784-0ef9-4616-b22d-512a8cad1f0d">TP</AssetType>
-    <CSXUpdate xmlns="2958f784-0ef9-4616-b22d-512a8cad1f0d">false</CSXUpdate>
-    <ApprovalLog xmlns="2958f784-0ef9-4616-b22d-512a8cad1f0d" xsi:nil="true"/>
-    <BugNumber xmlns="2958f784-0ef9-4616-b22d-512a8cad1f0d" xsi:nil="true"/>
-    <CSXSubmissionDate xmlns="2958f784-0ef9-4616-b22d-512a8cad1f0d" xsi:nil="true"/>
-    <Milestone xmlns="2958f784-0ef9-4616-b22d-512a8cad1f0d" xsi:nil="true"/>
-    <OriginAsset xmlns="2958f784-0ef9-4616-b22d-512a8cad1f0d" xsi:nil="true"/>
-    <TPComponent xmlns="2958f784-0ef9-4616-b22d-512a8cad1f0d">WORDFiles</TPComponent>
-    <Description0 xmlns="fb5acd76-e9f3-4601-9d69-91f53ab96ae6" xsi:nil="true"/>
-    <Component xmlns="fb5acd76-e9f3-4601-9d69-91f53ab96ae6" xsi:nil="true"/>
-    <AssetId xmlns="2958f784-0ef9-4616-b22d-512a8cad1f0d">TP010192749</AssetId>
-    <TPApplication xmlns="2958f784-0ef9-4616-b22d-512a8cad1f0d">Word</TPApplication>
-    <TPLaunchHelpLink xmlns="2958f784-0ef9-4616-b22d-512a8cad1f0d" xsi:nil="true"/>
-    <IntlLocPriority xmlns="2958f784-0ef9-4616-b22d-512a8cad1f0d" xsi:nil="true"/>
-    <PlannedPubDate xmlns="2958f784-0ef9-4616-b22d-512a8cad1f0d" xsi:nil="true"/>
-    <IntlLangReviewer xmlns="2958f784-0ef9-4616-b22d-512a8cad1f0d" xsi:nil="true"/>
-    <HandoffToMSDN xmlns="2958f784-0ef9-4616-b22d-512a8cad1f0d" xsi:nil="true"/>
-    <CrawlForDependencies xmlns="2958f784-0ef9-4616-b22d-512a8cad1f0d">false</CrawlForDependencies>
-    <TrustLevel xmlns="2958f784-0ef9-4616-b22d-512a8cad1f0d">1 Microsoft Managed Content</TrustLevel>
-    <IsSearchable xmlns="2958f784-0ef9-4616-b22d-512a8cad1f0d">false</IsSearchable>
-    <TPNamespace xmlns="2958f784-0ef9-4616-b22d-512a8cad1f0d">WINWORD</TPNamespace>
-    <Markets xmlns="2958f784-0ef9-4616-b22d-512a8cad1f0d"/>
-    <AverageRating xmlns="2958f784-0ef9-4616-b22d-512a8cad1f0d" xsi:nil="true"/>
-    <UAProjectedTotalWords xmlns="2958f784-0ef9-4616-b22d-512a8cad1f0d" xsi:nil="true"/>
-    <IntlLangReview xmlns="2958f784-0ef9-4616-b22d-512a8cad1f0d" xsi:nil="true"/>
-    <OutputCachingOn xmlns="2958f784-0ef9-4616-b22d-512a8cad1f0d">false</OutputCachingOn>
-    <APAuthor xmlns="2958f784-0ef9-4616-b22d-512a8cad1f0d">
-      <UserInfo>
-        <DisplayName>REDMOND\cynvey</DisplayName>
-        <AccountId>250</AccountId>
-        <AccountType/>
-      </UserInfo>
-    </APAuthor>
-    <TPAppVersion xmlns="2958f784-0ef9-4616-b22d-512a8cad1f0d">11</TPAppVersion>
-    <TPCommandLine xmlns="2958f784-0ef9-4616-b22d-512a8cad1f0d">{WD} /f {FilePath}</TPCommandLine>
-    <Downloads xmlns="2958f784-0ef9-4616-b22d-512a8cad1f0d">0</Downloads>
-    <OOCacheId xmlns="2958f784-0ef9-4616-b22d-512a8cad1f0d" xsi:nil="true"/>
-    <Providers xmlns="2958f784-0ef9-4616-b22d-512a8cad1f0d" xsi:nil="true"/>
-    <LegacyData xmlns="2958f784-0ef9-4616-b22d-512a8cad1f0d" xsi:nil="true"/>
-    <TemplateTemplateType xmlns="2958f784-0ef9-4616-b22d-512a8cad1f0d">Word 2003 Default</TemplateTemplateType>
-    <EditorialTags xmlns="2958f784-0ef9-4616-b22d-512a8cad1f0d" xsi:nil="true"/>
-    <PolicheckWords xmlns="2958f784-0ef9-4616-b22d-512a8cad1f0d" xsi:nil="true"/>
-    <FriendlyTitle xmlns="2958f784-0ef9-4616-b22d-512a8cad1f0d" xsi:nil="true"/>
-    <Manager xmlns="2958f784-0ef9-4616-b22d-512a8cad1f0d" xsi:nil="true"/>
-    <InternalTagsTaxHTField0 xmlns="2958f784-0ef9-4616-b22d-512a8cad1f0d">
-      <Terms xmlns="http://schemas.microsoft.com/office/infopath/2007/PartnerControls"/>
-    </InternalTagsTaxHTField0>
-    <LocComments xmlns="2958f784-0ef9-4616-b22d-512a8cad1f0d" xsi:nil="true"/>
-    <LocProcessedForMarketsLookup xmlns="2958f784-0ef9-4616-b22d-512a8cad1f0d" xsi:nil="true"/>
-    <LocalizationTagsTaxHTField0 xmlns="2958f784-0ef9-4616-b22d-512a8cad1f0d">
-      <Terms xmlns="http://schemas.microsoft.com/office/infopath/2007/PartnerControls"/>
-    </LocalizationTagsTaxHTField0>
-    <FeatureTagsTaxHTField0 xmlns="2958f784-0ef9-4616-b22d-512a8cad1f0d">
-      <Terms xmlns="http://schemas.microsoft.com/office/infopath/2007/PartnerControls"/>
-    </FeatureTagsTaxHTField0>
-    <LocOverallLocStatusLookup xmlns="2958f784-0ef9-4616-b22d-512a8cad1f0d" xsi:nil="true"/>
-    <LocPublishedLinkedAssetsLookup xmlns="2958f784-0ef9-4616-b22d-512a8cad1f0d" xsi:nil="true"/>
-    <BlockPublish xmlns="2958f784-0ef9-4616-b22d-512a8cad1f0d" xsi:nil="true"/>
-    <LocLastLocAttemptVersionTypeLookup xmlns="2958f784-0ef9-4616-b22d-512a8cad1f0d" xsi:nil="true"/>
-    <LocManualTestRequired xmlns="2958f784-0ef9-4616-b22d-512a8cad1f0d" xsi:nil="true"/>
-    <RecommendationsModifier xmlns="2958f784-0ef9-4616-b22d-512a8cad1f0d" xsi:nil="true"/>
-    <CampaignTagsTaxHTField0 xmlns="2958f784-0ef9-4616-b22d-512a8cad1f0d">
-      <Terms xmlns="http://schemas.microsoft.com/office/infopath/2007/PartnerControls"/>
-    </CampaignTagsTaxHTField0>
-    <LocOverallHandbackStatusLookup xmlns="2958f784-0ef9-4616-b22d-512a8cad1f0d" xsi:nil="true"/>
-    <LocProcessedForHandoffsLookup xmlns="2958f784-0ef9-4616-b22d-512a8cad1f0d" xsi:nil="true"/>
-    <LocOverallPreviewStatusLookup xmlns="2958f784-0ef9-4616-b22d-512a8cad1f0d" xsi:nil="true"/>
-    <LocOverallPublishStatusLookup xmlns="2958f784-0ef9-4616-b22d-512a8cad1f0d" xsi:nil="true"/>
-    <TaxCatchAll xmlns="2958f784-0ef9-4616-b22d-512a8cad1f0d"/>
-    <LocNewPublishedVersionLookup xmlns="2958f784-0ef9-4616-b22d-512a8cad1f0d" xsi:nil="true"/>
-    <LocPublishedDependentAssetsLookup xmlns="2958f784-0ef9-4616-b22d-512a8cad1f0d" xsi:nil="true"/>
-    <LocRecommendedHandoff xmlns="2958f784-0ef9-4616-b22d-512a8cad1f0d" xsi:nil="true"/>
-    <ScenarioTagsTaxHTField0 xmlns="2958f784-0ef9-4616-b22d-512a8cad1f0d">
-      <Terms xmlns="http://schemas.microsoft.com/office/infopath/2007/PartnerControls"/>
-    </ScenarioTagsTaxHTField0>
-    <LocLastLocAttemptVersionLookup xmlns="2958f784-0ef9-4616-b22d-512a8cad1f0d">115447</LocLastLocAttemptVersionLookup>
-    <OriginalRelease xmlns="2958f784-0ef9-4616-b22d-512a8cad1f0d">14</OriginalRelease>
-    <LocMarketGroupTiers2 xmlns="2958f784-0ef9-4616-b22d-512a8cad1f0d" xsi:nil="true"/>
-  </documentManagement>
-</p:properties>
+<tns:customPropertyEditors xmlns:tns="http://schemas.microsoft.com/office/2006/customDocumentInformationPanel">
+  <tns:showOnOpen/>
+  <tns:defaultPropertyEditorNamespace/>
+</tns:customPropertyEditors>
 </file>
 
 <file path=customXml/item3.xml><?xml version="1.0" encoding="utf-8"?>
@@ -43838,6 +43974,26 @@
 </file>
 
 <file path=customXml/item4.xml><?xml version="1.0" encoding="utf-8"?>
+<CoverPageProperties xmlns="http://schemas.microsoft.com/office/2006/coverPageProps">
+  <PublishDate/>
+  <Abstract/>
+  <CompanyAddress/>
+  <CompanyPhone/>
+  <CompanyFax/>
+  <CompanyEmail/>
+</CoverPageProperties>
+</file>
+
+<file path=customXml/item5.xml><?xml version="1.0" encoding="utf-8"?>
+<?mso-contentType ?>
+<FormTemplates xmlns="http://schemas.microsoft.com/sharepoint/v3/contenttype/forms">
+  <Display>DocumentLibraryForm</Display>
+  <Edit>AssetEditForm</Edit>
+  <New>DocumentLibraryForm</New>
+</FormTemplates>
+</file>
+
+<file path=customXml/item6.xml><?xml version="1.0" encoding="utf-8"?>
 <ct:contentTypeSchema xmlns:ct="http://schemas.microsoft.com/office/2006/metadata/contentType" xmlns:ma="http://schemas.microsoft.com/office/2006/metadata/properties/metaAttributes" ct:_="" ma:_="" ma:contentTypeName="TemplateFile" ma:contentTypeID="0x010100DE95A0C693CEB341887D38A4A2B58B45040072C752107C5A7B47AA91A1EE638E6F1F" ma:contentTypeVersion="55" ma:contentTypeDescription="Create a new document." ma:contentTypeScope="" ma:versionID="3c98c83416931a21d43ed007fda5e4dd">
   <xsd:schema xmlns:xsd="http://www.w3.org/2001/XMLSchema" xmlns:xs="http://www.w3.org/2001/XMLSchema" xmlns:p="http://schemas.microsoft.com/office/2006/metadata/properties" xmlns:ns2="2958f784-0ef9-4616-b22d-512a8cad1f0d" xmlns:ns3="fb5acd76-e9f3-4601-9d69-91f53ab96ae6" targetNamespace="http://schemas.microsoft.com/office/2006/metadata/properties" ma:root="true" ma:fieldsID="938018c4f46d99993d20879d4e9ddff8" ns2:_="" ns3:_="">
     <xsd:import namespace="2958f784-0ef9-4616-b22d-512a8cad1f0d"/>
@@ -44896,26 +45052,6 @@
 </ct:contentTypeSchema>
 </file>
 
-<file path=customXml/item5.xml><?xml version="1.0" encoding="utf-8"?>
-<?mso-contentType ?>
-<FormTemplates xmlns="http://schemas.microsoft.com/sharepoint/v3/contenttype/forms">
-  <Display>DocumentLibraryForm</Display>
-  <Edit>AssetEditForm</Edit>
-  <New>DocumentLibraryForm</New>
-</FormTemplates>
-</file>
-
-<file path=customXml/item6.xml><?xml version="1.0" encoding="utf-8"?>
-<CoverPageProperties xmlns="http://schemas.microsoft.com/office/2006/coverPageProps">
-  <PublishDate/>
-  <Abstract/>
-  <CompanyAddress/>
-  <CompanyPhone/>
-  <CompanyFax/>
-  <CompanyEmail/>
-</CoverPageProperties>
-</file>
-
 <file path=customXml/item7.xml><?xml version="1.0" encoding="utf-8"?>
 <templateProperties xmlns="urn:microsoft.template.properties">
   <_Version/>
@@ -44924,10 +45060,143 @@
 </file>
 
 <file path=customXml/item8.xml><?xml version="1.0" encoding="utf-8"?>
-<tns:customPropertyEditors xmlns:tns="http://schemas.microsoft.com/office/2006/customDocumentInformationPanel">
-  <tns:showOnOpen/>
-  <tns:defaultPropertyEditorNamespace/>
-</tns:customPropertyEditors>
+<p:properties xmlns:p="http://schemas.microsoft.com/office/2006/metadata/properties" xmlns:xsi="http://www.w3.org/2001/XMLSchema-instance" xmlns:pc="http://schemas.microsoft.com/office/infopath/2007/PartnerControls">
+  <documentManagement>
+    <DirectSourceMarket xmlns="2958f784-0ef9-4616-b22d-512a8cad1f0d">english</DirectSourceMarket>
+    <ApprovalStatus xmlns="2958f784-0ef9-4616-b22d-512a8cad1f0d">In Progress</ApprovalStatus>
+    <MarketSpecific xmlns="2958f784-0ef9-4616-b22d-512a8cad1f0d" xsi:nil="true"/>
+    <PrimaryImageGen xmlns="2958f784-0ef9-4616-b22d-512a8cad1f0d">true</PrimaryImageGen>
+    <ThumbnailAssetId xmlns="2958f784-0ef9-4616-b22d-512a8cad1f0d" xsi:nil="true"/>
+    <NumericId xmlns="2958f784-0ef9-4616-b22d-512a8cad1f0d">-1</NumericId>
+    <TPFriendlyName xmlns="2958f784-0ef9-4616-b22d-512a8cad1f0d">Report (Oriel theme)</TPFriendlyName>
+    <BusinessGroup xmlns="2958f784-0ef9-4616-b22d-512a8cad1f0d" xsi:nil="true"/>
+    <APEditor xmlns="2958f784-0ef9-4616-b22d-512a8cad1f0d">
+      <UserInfo>
+        <DisplayName>REDMOND\v-luannv</DisplayName>
+        <AccountId>108</AccountId>
+        <AccountType/>
+      </UserInfo>
+    </APEditor>
+    <SourceTitle xmlns="2958f784-0ef9-4616-b22d-512a8cad1f0d">Report (Oriel theme)</SourceTitle>
+    <OpenTemplate xmlns="2958f784-0ef9-4616-b22d-512a8cad1f0d">true</OpenTemplate>
+    <UALocComments xmlns="2958f784-0ef9-4616-b22d-512a8cad1f0d" xsi:nil="true"/>
+    <ParentAssetId xmlns="2958f784-0ef9-4616-b22d-512a8cad1f0d" xsi:nil="true"/>
+    <PublishStatusLookup xmlns="2958f784-0ef9-4616-b22d-512a8cad1f0d">
+      <Value>75245</Value>
+      <Value>624016</Value>
+    </PublishStatusLookup>
+    <IntlLangReviewDate xmlns="2958f784-0ef9-4616-b22d-512a8cad1f0d" xsi:nil="true"/>
+    <LastPublishResultLookup xmlns="2958f784-0ef9-4616-b22d-512a8cad1f0d" xsi:nil="true"/>
+    <MachineTranslated xmlns="2958f784-0ef9-4616-b22d-512a8cad1f0d" xsi:nil="true"/>
+    <OriginalSourceMarket xmlns="2958f784-0ef9-4616-b22d-512a8cad1f0d">english</OriginalSourceMarket>
+    <TPInstallLocation xmlns="2958f784-0ef9-4616-b22d-512a8cad1f0d">{My Templates}</TPInstallLocation>
+    <APDescription xmlns="2958f784-0ef9-4616-b22d-512a8cad1f0d" xsi:nil="true"/>
+    <ClipArtFilename xmlns="2958f784-0ef9-4616-b22d-512a8cad1f0d" xsi:nil="true"/>
+    <ContentItem xmlns="2958f784-0ef9-4616-b22d-512a8cad1f0d" xsi:nil="true"/>
+    <EditorialStatus xmlns="2958f784-0ef9-4616-b22d-512a8cad1f0d" xsi:nil="true"/>
+    <PublishTargets xmlns="2958f784-0ef9-4616-b22d-512a8cad1f0d">OfficeOnline</PublishTargets>
+    <TPLaunchHelpLinkType xmlns="2958f784-0ef9-4616-b22d-512a8cad1f0d">Template</TPLaunchHelpLinkType>
+    <LastModifiedDateTime xmlns="2958f784-0ef9-4616-b22d-512a8cad1f0d" xsi:nil="true"/>
+    <TimesCloned xmlns="2958f784-0ef9-4616-b22d-512a8cad1f0d" xsi:nil="true"/>
+    <AssetStart xmlns="2958f784-0ef9-4616-b22d-512a8cad1f0d">2009-06-17T22:17:57+00:00</AssetStart>
+    <LastHandOff xmlns="2958f784-0ef9-4616-b22d-512a8cad1f0d" xsi:nil="true"/>
+    <Provider xmlns="2958f784-0ef9-4616-b22d-512a8cad1f0d">EY006220130</Provider>
+    <AcquiredFrom xmlns="2958f784-0ef9-4616-b22d-512a8cad1f0d" xsi:nil="true"/>
+    <TPClientViewer xmlns="2958f784-0ef9-4616-b22d-512a8cad1f0d">Microsoft Office Word</TPClientViewer>
+    <ArtSampleDocs xmlns="2958f784-0ef9-4616-b22d-512a8cad1f0d" xsi:nil="true"/>
+    <UACurrentWords xmlns="2958f784-0ef9-4616-b22d-512a8cad1f0d">0</UACurrentWords>
+    <UALocRecommendation xmlns="2958f784-0ef9-4616-b22d-512a8cad1f0d">Localize</UALocRecommendation>
+    <IsDeleted xmlns="2958f784-0ef9-4616-b22d-512a8cad1f0d">false</IsDeleted>
+    <ShowIn xmlns="2958f784-0ef9-4616-b22d-512a8cad1f0d" xsi:nil="true"/>
+    <UANotes xmlns="2958f784-0ef9-4616-b22d-512a8cad1f0d">in the box</UANotes>
+    <CSXHash xmlns="2958f784-0ef9-4616-b22d-512a8cad1f0d" xsi:nil="true"/>
+    <VoteCount xmlns="2958f784-0ef9-4616-b22d-512a8cad1f0d" xsi:nil="true"/>
+    <TemplateStatus xmlns="2958f784-0ef9-4616-b22d-512a8cad1f0d" xsi:nil="true"/>
+    <AssetExpire xmlns="2958f784-0ef9-4616-b22d-512a8cad1f0d">2100-01-01T00:00:00+00:00</AssetExpire>
+    <CSXSubmissionMarket xmlns="2958f784-0ef9-4616-b22d-512a8cad1f0d" xsi:nil="true"/>
+    <DSATActionTaken xmlns="2958f784-0ef9-4616-b22d-512a8cad1f0d" xsi:nil="true"/>
+    <TPExecutable xmlns="2958f784-0ef9-4616-b22d-512a8cad1f0d" xsi:nil="true"/>
+    <SubmitterId xmlns="2958f784-0ef9-4616-b22d-512a8cad1f0d" xsi:nil="true"/>
+    <AssetType xmlns="2958f784-0ef9-4616-b22d-512a8cad1f0d">TP</AssetType>
+    <CSXUpdate xmlns="2958f784-0ef9-4616-b22d-512a8cad1f0d">false</CSXUpdate>
+    <ApprovalLog xmlns="2958f784-0ef9-4616-b22d-512a8cad1f0d" xsi:nil="true"/>
+    <BugNumber xmlns="2958f784-0ef9-4616-b22d-512a8cad1f0d" xsi:nil="true"/>
+    <CSXSubmissionDate xmlns="2958f784-0ef9-4616-b22d-512a8cad1f0d" xsi:nil="true"/>
+    <Milestone xmlns="2958f784-0ef9-4616-b22d-512a8cad1f0d" xsi:nil="true"/>
+    <OriginAsset xmlns="2958f784-0ef9-4616-b22d-512a8cad1f0d" xsi:nil="true"/>
+    <TPComponent xmlns="2958f784-0ef9-4616-b22d-512a8cad1f0d">WORDFiles</TPComponent>
+    <Description0 xmlns="fb5acd76-e9f3-4601-9d69-91f53ab96ae6" xsi:nil="true"/>
+    <Component xmlns="fb5acd76-e9f3-4601-9d69-91f53ab96ae6" xsi:nil="true"/>
+    <AssetId xmlns="2958f784-0ef9-4616-b22d-512a8cad1f0d">TP010192749</AssetId>
+    <TPApplication xmlns="2958f784-0ef9-4616-b22d-512a8cad1f0d">Word</TPApplication>
+    <TPLaunchHelpLink xmlns="2958f784-0ef9-4616-b22d-512a8cad1f0d" xsi:nil="true"/>
+    <IntlLocPriority xmlns="2958f784-0ef9-4616-b22d-512a8cad1f0d" xsi:nil="true"/>
+    <PlannedPubDate xmlns="2958f784-0ef9-4616-b22d-512a8cad1f0d" xsi:nil="true"/>
+    <IntlLangReviewer xmlns="2958f784-0ef9-4616-b22d-512a8cad1f0d" xsi:nil="true"/>
+    <HandoffToMSDN xmlns="2958f784-0ef9-4616-b22d-512a8cad1f0d" xsi:nil="true"/>
+    <CrawlForDependencies xmlns="2958f784-0ef9-4616-b22d-512a8cad1f0d">false</CrawlForDependencies>
+    <TrustLevel xmlns="2958f784-0ef9-4616-b22d-512a8cad1f0d">1 Microsoft Managed Content</TrustLevel>
+    <IsSearchable xmlns="2958f784-0ef9-4616-b22d-512a8cad1f0d">false</IsSearchable>
+    <TPNamespace xmlns="2958f784-0ef9-4616-b22d-512a8cad1f0d">WINWORD</TPNamespace>
+    <Markets xmlns="2958f784-0ef9-4616-b22d-512a8cad1f0d"/>
+    <AverageRating xmlns="2958f784-0ef9-4616-b22d-512a8cad1f0d" xsi:nil="true"/>
+    <UAProjectedTotalWords xmlns="2958f784-0ef9-4616-b22d-512a8cad1f0d" xsi:nil="true"/>
+    <IntlLangReview xmlns="2958f784-0ef9-4616-b22d-512a8cad1f0d" xsi:nil="true"/>
+    <OutputCachingOn xmlns="2958f784-0ef9-4616-b22d-512a8cad1f0d">false</OutputCachingOn>
+    <APAuthor xmlns="2958f784-0ef9-4616-b22d-512a8cad1f0d">
+      <UserInfo>
+        <DisplayName>REDMOND\cynvey</DisplayName>
+        <AccountId>250</AccountId>
+        <AccountType/>
+      </UserInfo>
+    </APAuthor>
+    <TPAppVersion xmlns="2958f784-0ef9-4616-b22d-512a8cad1f0d">11</TPAppVersion>
+    <TPCommandLine xmlns="2958f784-0ef9-4616-b22d-512a8cad1f0d">{WD} /f {FilePath}</TPCommandLine>
+    <Downloads xmlns="2958f784-0ef9-4616-b22d-512a8cad1f0d">0</Downloads>
+    <OOCacheId xmlns="2958f784-0ef9-4616-b22d-512a8cad1f0d" xsi:nil="true"/>
+    <Providers xmlns="2958f784-0ef9-4616-b22d-512a8cad1f0d" xsi:nil="true"/>
+    <LegacyData xmlns="2958f784-0ef9-4616-b22d-512a8cad1f0d" xsi:nil="true"/>
+    <TemplateTemplateType xmlns="2958f784-0ef9-4616-b22d-512a8cad1f0d">Word 2003 Default</TemplateTemplateType>
+    <EditorialTags xmlns="2958f784-0ef9-4616-b22d-512a8cad1f0d" xsi:nil="true"/>
+    <PolicheckWords xmlns="2958f784-0ef9-4616-b22d-512a8cad1f0d" xsi:nil="true"/>
+    <FriendlyTitle xmlns="2958f784-0ef9-4616-b22d-512a8cad1f0d" xsi:nil="true"/>
+    <Manager xmlns="2958f784-0ef9-4616-b22d-512a8cad1f0d" xsi:nil="true"/>
+    <InternalTagsTaxHTField0 xmlns="2958f784-0ef9-4616-b22d-512a8cad1f0d">
+      <Terms xmlns="http://schemas.microsoft.com/office/infopath/2007/PartnerControls"/>
+    </InternalTagsTaxHTField0>
+    <LocComments xmlns="2958f784-0ef9-4616-b22d-512a8cad1f0d" xsi:nil="true"/>
+    <LocProcessedForMarketsLookup xmlns="2958f784-0ef9-4616-b22d-512a8cad1f0d" xsi:nil="true"/>
+    <LocalizationTagsTaxHTField0 xmlns="2958f784-0ef9-4616-b22d-512a8cad1f0d">
+      <Terms xmlns="http://schemas.microsoft.com/office/infopath/2007/PartnerControls"/>
+    </LocalizationTagsTaxHTField0>
+    <FeatureTagsTaxHTField0 xmlns="2958f784-0ef9-4616-b22d-512a8cad1f0d">
+      <Terms xmlns="http://schemas.microsoft.com/office/infopath/2007/PartnerControls"/>
+    </FeatureTagsTaxHTField0>
+    <LocOverallLocStatusLookup xmlns="2958f784-0ef9-4616-b22d-512a8cad1f0d" xsi:nil="true"/>
+    <LocPublishedLinkedAssetsLookup xmlns="2958f784-0ef9-4616-b22d-512a8cad1f0d" xsi:nil="true"/>
+    <BlockPublish xmlns="2958f784-0ef9-4616-b22d-512a8cad1f0d" xsi:nil="true"/>
+    <LocLastLocAttemptVersionTypeLookup xmlns="2958f784-0ef9-4616-b22d-512a8cad1f0d" xsi:nil="true"/>
+    <LocManualTestRequired xmlns="2958f784-0ef9-4616-b22d-512a8cad1f0d" xsi:nil="true"/>
+    <RecommendationsModifier xmlns="2958f784-0ef9-4616-b22d-512a8cad1f0d" xsi:nil="true"/>
+    <CampaignTagsTaxHTField0 xmlns="2958f784-0ef9-4616-b22d-512a8cad1f0d">
+      <Terms xmlns="http://schemas.microsoft.com/office/infopath/2007/PartnerControls"/>
+    </CampaignTagsTaxHTField0>
+    <LocOverallHandbackStatusLookup xmlns="2958f784-0ef9-4616-b22d-512a8cad1f0d" xsi:nil="true"/>
+    <LocProcessedForHandoffsLookup xmlns="2958f784-0ef9-4616-b22d-512a8cad1f0d" xsi:nil="true"/>
+    <LocOverallPreviewStatusLookup xmlns="2958f784-0ef9-4616-b22d-512a8cad1f0d" xsi:nil="true"/>
+    <LocOverallPublishStatusLookup xmlns="2958f784-0ef9-4616-b22d-512a8cad1f0d" xsi:nil="true"/>
+    <TaxCatchAll xmlns="2958f784-0ef9-4616-b22d-512a8cad1f0d"/>
+    <LocNewPublishedVersionLookup xmlns="2958f784-0ef9-4616-b22d-512a8cad1f0d" xsi:nil="true"/>
+    <LocPublishedDependentAssetsLookup xmlns="2958f784-0ef9-4616-b22d-512a8cad1f0d" xsi:nil="true"/>
+    <LocRecommendedHandoff xmlns="2958f784-0ef9-4616-b22d-512a8cad1f0d" xsi:nil="true"/>
+    <ScenarioTagsTaxHTField0 xmlns="2958f784-0ef9-4616-b22d-512a8cad1f0d">
+      <Terms xmlns="http://schemas.microsoft.com/office/infopath/2007/PartnerControls"/>
+    </ScenarioTagsTaxHTField0>
+    <LocLastLocAttemptVersionLookup xmlns="2958f784-0ef9-4616-b22d-512a8cad1f0d">115447</LocLastLocAttemptVersionLookup>
+    <OriginalRelease xmlns="2958f784-0ef9-4616-b22d-512a8cad1f0d">14</OriginalRelease>
+    <LocMarketGroupTiers2 xmlns="2958f784-0ef9-4616-b22d-512a8cad1f0d" xsi:nil="true"/>
+  </documentManagement>
+</p:properties>
 </file>
 
 <file path=customXml/itemProps1.xml><?xml version="1.0" encoding="utf-8"?>
@@ -44939,19 +45208,19 @@
 </file>
 
 <file path=customXml/itemProps2.xml><?xml version="1.0" encoding="utf-8"?>
-<ds:datastoreItem xmlns:ds="http://schemas.openxmlformats.org/officeDocument/2006/customXml" ds:itemID="{22834D9D-FC38-454F-A183-43F436382628}">
+<ds:datastoreItem xmlns:ds="http://schemas.openxmlformats.org/officeDocument/2006/customXml" ds:itemID="{2B06F414-C573-4C0B-9746-2EC8EAD8EB56}">
   <ds:schemaRefs/>
 </ds:datastoreItem>
 </file>
 
 <file path=customXml/itemProps3.xml><?xml version="1.0" encoding="utf-8"?>
-<ds:datastoreItem xmlns:ds="http://schemas.openxmlformats.org/officeDocument/2006/customXml" ds:itemID="{C7DCFB9A-D0A9-4B95-B0C1-3C48EE5A7A72}">
+<ds:datastoreItem xmlns:ds="http://schemas.openxmlformats.org/officeDocument/2006/customXml" ds:itemID="{37A44DD3-EB41-461C-8831-8E039C645FD7}">
   <ds:schemaRefs/>
 </ds:datastoreItem>
 </file>
 
 <file path=customXml/itemProps4.xml><?xml version="1.0" encoding="utf-8"?>
-<ds:datastoreItem xmlns:ds="http://schemas.openxmlformats.org/officeDocument/2006/customXml" ds:itemID="{A6EEC292-3760-469B-ACC4-17B8402D70F5}">
+<ds:datastoreItem xmlns:ds="http://schemas.openxmlformats.org/officeDocument/2006/customXml" ds:itemID="{55AF091B-3C7A-41E3-B477-F2FDAA23CFDA}">
   <ds:schemaRefs/>
 </ds:datastoreItem>
 </file>
@@ -44963,19 +45232,19 @@
 </file>
 
 <file path=customXml/itemProps6.xml><?xml version="1.0" encoding="utf-8"?>
-<ds:datastoreItem xmlns:ds="http://schemas.openxmlformats.org/officeDocument/2006/customXml" ds:itemID="{55AF091B-3C7A-41E3-B477-F2FDAA23CFDA}">
+<ds:datastoreItem xmlns:ds="http://schemas.openxmlformats.org/officeDocument/2006/customXml" ds:itemID="{A6EEC292-3760-469B-ACC4-17B8402D70F5}">
   <ds:schemaRefs/>
 </ds:datastoreItem>
 </file>
 
 <file path=customXml/itemProps7.xml><?xml version="1.0" encoding="utf-8"?>
-<ds:datastoreItem xmlns:ds="http://schemas.openxmlformats.org/officeDocument/2006/customXml" ds:itemID="{37A44DD3-EB41-461C-8831-8E039C645FD7}">
+<ds:datastoreItem xmlns:ds="http://schemas.openxmlformats.org/officeDocument/2006/customXml" ds:itemID="{C7DCFB9A-D0A9-4B95-B0C1-3C48EE5A7A72}">
   <ds:schemaRefs/>
 </ds:datastoreItem>
 </file>
 
 <file path=customXml/itemProps8.xml><?xml version="1.0" encoding="utf-8"?>
-<ds:datastoreItem xmlns:ds="http://schemas.openxmlformats.org/officeDocument/2006/customXml" ds:itemID="{2B06F414-C573-4C0B-9746-2EC8EAD8EB56}">
+<ds:datastoreItem xmlns:ds="http://schemas.openxmlformats.org/officeDocument/2006/customXml" ds:itemID="{22834D9D-FC38-454F-A183-43F436382628}">
   <ds:schemaRefs/>
 </ds:datastoreItem>
 </file>
</xml_diff>

<commit_message>
correccion 4 hasta seguridad
</commit_message>
<xml_diff>
--- a/Trabajo alternativo Pbl- Mikel Murua Errasti.docx
+++ b/Trabajo alternativo Pbl- Mikel Murua Errasti.docx
@@ -1284,8 +1284,8 @@
           <w:r>
             <w:br w:type="page"/>
           </w:r>
-          <w:bookmarkStart w:id="0" w:name="_Toc31174"/>
-          <w:bookmarkStart w:id="1" w:name="_Toc13140"/>
+          <w:bookmarkStart w:id="0" w:name="_Toc13140"/>
+          <w:bookmarkStart w:id="1" w:name="_Toc31174"/>
         </w:p>
       </w:sdtContent>
     </w:sdt>
@@ -1333,9 +1333,9 @@
         <w:spacing w:after="140" w:line="240" w:lineRule="auto"/>
         <w:textAlignment w:val="auto"/>
       </w:pPr>
-      <w:bookmarkStart w:id="2" w:name="_Toc20963"/>
-      <w:bookmarkStart w:id="3" w:name="_Toc30427"/>
-      <w:bookmarkStart w:id="4" w:name="_Toc26874"/>
+      <w:bookmarkStart w:id="2" w:name="_Toc30427"/>
+      <w:bookmarkStart w:id="3" w:name="_Toc26874"/>
+      <w:bookmarkStart w:id="4" w:name="_Toc20963"/>
       <w:r>
         <w:fldChar w:fldCharType="begin"/>
       </w:r>
@@ -4086,10 +4086,10 @@
           <w:lang w:val="es-ES"/>
         </w:rPr>
       </w:pPr>
-      <w:bookmarkStart w:id="5" w:name="_Toc5137"/>
-      <w:bookmarkStart w:id="6" w:name="_Toc26771"/>
-      <w:bookmarkStart w:id="7" w:name="_Toc5569"/>
-      <w:bookmarkStart w:id="8" w:name="_Toc12233"/>
+      <w:bookmarkStart w:id="5" w:name="_Toc12233"/>
+      <w:bookmarkStart w:id="6" w:name="_Toc5569"/>
+      <w:bookmarkStart w:id="7" w:name="_Toc5137"/>
+      <w:bookmarkStart w:id="8" w:name="_Toc26771"/>
       <w:r>
         <w:rPr>
           <w:rFonts w:hint="default"/>
@@ -4280,8 +4280,8 @@
       </w:pPr>
       <w:bookmarkStart w:id="9" w:name="_Toc32235"/>
       <w:bookmarkStart w:id="10" w:name="_Toc2645"/>
-      <w:bookmarkStart w:id="11" w:name="_Toc1557"/>
-      <w:bookmarkStart w:id="12" w:name="_Toc25994"/>
+      <w:bookmarkStart w:id="11" w:name="_Toc25994"/>
+      <w:bookmarkStart w:id="12" w:name="_Toc1557"/>
     </w:p>
     <w:p>
       <w:pPr>
@@ -4454,18 +4454,18 @@
           <w:docGrid w:linePitch="360" w:charSpace="0"/>
         </w:sectPr>
       </w:pPr>
-      <w:bookmarkStart w:id="13" w:name="_Toc31031"/>
-      <w:bookmarkStart w:id="14" w:name="_Toc24763"/>
-      <w:bookmarkStart w:id="15" w:name="_Toc10981"/>
-      <w:bookmarkStart w:id="16" w:name="_Toc15968"/>
-      <w:bookmarkStart w:id="17" w:name="_Toc28615"/>
+      <w:bookmarkStart w:id="13" w:name="_Toc10981"/>
+      <w:bookmarkStart w:id="14" w:name="_Toc15968"/>
+      <w:bookmarkStart w:id="15" w:name="_Toc28615"/>
+      <w:bookmarkStart w:id="16" w:name="_Toc31031"/>
+      <w:bookmarkStart w:id="17" w:name="_Toc24763"/>
       <w:bookmarkStart w:id="18" w:name="_Toc20329"/>
-      <w:bookmarkStart w:id="19" w:name="_Toc19149"/>
-      <w:bookmarkStart w:id="20" w:name="_Toc13009"/>
-      <w:bookmarkStart w:id="21" w:name="_Toc19749"/>
-      <w:bookmarkStart w:id="22" w:name="_Toc9699"/>
-      <w:bookmarkStart w:id="23" w:name="_Toc12702"/>
-      <w:bookmarkStart w:id="24" w:name="_Toc3815"/>
+      <w:bookmarkStart w:id="19" w:name="_Toc9699"/>
+      <w:bookmarkStart w:id="20" w:name="_Toc19749"/>
+      <w:bookmarkStart w:id="21" w:name="_Toc19149"/>
+      <w:bookmarkStart w:id="22" w:name="_Toc13009"/>
+      <w:bookmarkStart w:id="23" w:name="_Toc3815"/>
+      <w:bookmarkStart w:id="24" w:name="_Toc12702"/>
     </w:p>
     <w:p>
       <w:pPr>
@@ -4746,24 +4746,24 @@
           <w:lang w:val="es-ES"/>
         </w:rPr>
       </w:pPr>
-      <w:bookmarkStart w:id="26" w:name="_Toc10062"/>
-      <w:bookmarkStart w:id="27" w:name="_Toc30374"/>
-      <w:bookmarkStart w:id="28" w:name="_Toc27581"/>
-      <w:bookmarkStart w:id="29" w:name="_Toc1085"/>
-      <w:bookmarkStart w:id="30" w:name="_Toc28505"/>
-      <w:bookmarkStart w:id="31" w:name="_Toc29823"/>
-      <w:bookmarkStart w:id="32" w:name="_Toc10027"/>
-      <w:bookmarkStart w:id="33" w:name="_Toc916"/>
-      <w:bookmarkStart w:id="34" w:name="_Toc1933"/>
-      <w:bookmarkStart w:id="35" w:name="_Toc20851"/>
-      <w:bookmarkStart w:id="36" w:name="_Toc11937"/>
-      <w:bookmarkStart w:id="37" w:name="_Toc29587"/>
-      <w:bookmarkStart w:id="38" w:name="_Toc7744"/>
-      <w:bookmarkStart w:id="39" w:name="_Toc23873"/>
-      <w:bookmarkStart w:id="40" w:name="_Toc4034"/>
-      <w:bookmarkStart w:id="41" w:name="_Toc24775"/>
-      <w:bookmarkStart w:id="42" w:name="_Toc30503"/>
-      <w:bookmarkStart w:id="43" w:name="_Toc23633"/>
+      <w:bookmarkStart w:id="26" w:name="_Toc28505"/>
+      <w:bookmarkStart w:id="27" w:name="_Toc1933"/>
+      <w:bookmarkStart w:id="28" w:name="_Toc20851"/>
+      <w:bookmarkStart w:id="29" w:name="_Toc7744"/>
+      <w:bookmarkStart w:id="30" w:name="_Toc10027"/>
+      <w:bookmarkStart w:id="31" w:name="_Toc10062"/>
+      <w:bookmarkStart w:id="32" w:name="_Toc23873"/>
+      <w:bookmarkStart w:id="33" w:name="_Toc24775"/>
+      <w:bookmarkStart w:id="34" w:name="_Toc30374"/>
+      <w:bookmarkStart w:id="35" w:name="_Toc23633"/>
+      <w:bookmarkStart w:id="36" w:name="_Toc1085"/>
+      <w:bookmarkStart w:id="37" w:name="_Toc27581"/>
+      <w:bookmarkStart w:id="38" w:name="_Toc916"/>
+      <w:bookmarkStart w:id="39" w:name="_Toc29823"/>
+      <w:bookmarkStart w:id="40" w:name="_Toc29587"/>
+      <w:bookmarkStart w:id="41" w:name="_Toc4034"/>
+      <w:bookmarkStart w:id="42" w:name="_Toc11937"/>
+      <w:bookmarkStart w:id="43" w:name="_Toc30503"/>
       <w:r>
         <w:rPr>
           <w:rFonts w:hint="default"/>
@@ -4925,22 +4925,22 @@
           <w:lang w:val="es-ES"/>
         </w:rPr>
       </w:pPr>
-      <w:bookmarkStart w:id="45" w:name="_Toc8551"/>
-      <w:bookmarkStart w:id="46" w:name="_Toc4863"/>
-      <w:bookmarkStart w:id="47" w:name="_Toc9684"/>
-      <w:bookmarkStart w:id="48" w:name="_Toc29517"/>
-      <w:bookmarkStart w:id="49" w:name="_Toc26235"/>
-      <w:bookmarkStart w:id="50" w:name="_Toc32701"/>
-      <w:bookmarkStart w:id="51" w:name="_Toc3874"/>
-      <w:bookmarkStart w:id="52" w:name="_Toc22497"/>
-      <w:bookmarkStart w:id="53" w:name="_Toc4844"/>
-      <w:bookmarkStart w:id="54" w:name="_Toc23298"/>
-      <w:bookmarkStart w:id="55" w:name="_Toc16169"/>
+      <w:bookmarkStart w:id="45" w:name="_Toc29517"/>
+      <w:bookmarkStart w:id="46" w:name="_Toc26235"/>
+      <w:bookmarkStart w:id="47" w:name="_Toc23298"/>
+      <w:bookmarkStart w:id="48" w:name="_Toc16169"/>
+      <w:bookmarkStart w:id="49" w:name="_Toc4844"/>
+      <w:bookmarkStart w:id="50" w:name="_Toc8551"/>
+      <w:bookmarkStart w:id="51" w:name="_Toc4863"/>
+      <w:bookmarkStart w:id="52" w:name="_Toc9684"/>
+      <w:bookmarkStart w:id="53" w:name="_Toc32701"/>
+      <w:bookmarkStart w:id="54" w:name="_Toc3874"/>
+      <w:bookmarkStart w:id="55" w:name="_Toc22497"/>
       <w:bookmarkStart w:id="56" w:name="_Toc10080"/>
-      <w:bookmarkStart w:id="57" w:name="_Toc31633"/>
-      <w:bookmarkStart w:id="58" w:name="_Toc24964"/>
-      <w:bookmarkStart w:id="59" w:name="_Toc20379"/>
-      <w:bookmarkStart w:id="60" w:name="_Toc31934"/>
+      <w:bookmarkStart w:id="57" w:name="_Toc31934"/>
+      <w:bookmarkStart w:id="58" w:name="_Toc20379"/>
+      <w:bookmarkStart w:id="59" w:name="_Toc24964"/>
+      <w:bookmarkStart w:id="60" w:name="_Toc31633"/>
       <w:bookmarkStart w:id="61" w:name="_Toc24227"/>
       <w:bookmarkStart w:id="62" w:name="_Toc28433"/>
       <w:r>
@@ -5152,18 +5152,18 @@
         </w:sectPr>
       </w:pPr>
       <w:bookmarkStart w:id="63" w:name="_Toc14233"/>
-      <w:bookmarkStart w:id="64" w:name="_Toc2201"/>
-      <w:bookmarkStart w:id="65" w:name="_Toc14481"/>
-      <w:bookmarkStart w:id="66" w:name="_Toc32493"/>
-      <w:bookmarkStart w:id="67" w:name="_Toc4712"/>
-      <w:bookmarkStart w:id="68" w:name="_Toc24867"/>
-      <w:bookmarkStart w:id="69" w:name="_Toc21514"/>
-      <w:bookmarkStart w:id="70" w:name="_Toc15966"/>
-      <w:bookmarkStart w:id="71" w:name="_Toc10178"/>
-      <w:bookmarkStart w:id="72" w:name="_Toc17680"/>
+      <w:bookmarkStart w:id="64" w:name="_Toc4712"/>
+      <w:bookmarkStart w:id="65" w:name="_Toc2201"/>
+      <w:bookmarkStart w:id="66" w:name="_Toc14481"/>
+      <w:bookmarkStart w:id="67" w:name="_Toc10178"/>
+      <w:bookmarkStart w:id="68" w:name="_Toc17680"/>
+      <w:bookmarkStart w:id="69" w:name="_Toc32493"/>
+      <w:bookmarkStart w:id="70" w:name="_Toc24934"/>
+      <w:bookmarkStart w:id="71" w:name="_Toc24867"/>
+      <w:bookmarkStart w:id="72" w:name="_Toc15966"/>
       <w:bookmarkStart w:id="73" w:name="_Toc22412"/>
-      <w:bookmarkStart w:id="74" w:name="_Toc24934"/>
-      <w:bookmarkStart w:id="75" w:name="_Toc31582"/>
+      <w:bookmarkStart w:id="74" w:name="_Toc31582"/>
+      <w:bookmarkStart w:id="75" w:name="_Toc21514"/>
     </w:p>
     <w:p>
       <w:pPr>
@@ -5210,10 +5210,10 @@
           <w:lang w:val="es-ES"/>
         </w:rPr>
       </w:pPr>
-      <w:bookmarkStart w:id="79" w:name="_Toc29674"/>
+      <w:bookmarkStart w:id="79" w:name="_Toc4457"/>
       <w:bookmarkStart w:id="80" w:name="_Toc14588"/>
-      <w:bookmarkStart w:id="81" w:name="_Toc26909"/>
-      <w:bookmarkStart w:id="82" w:name="_Toc4457"/>
+      <w:bookmarkStart w:id="81" w:name="_Toc29674"/>
+      <w:bookmarkStart w:id="82" w:name="_Toc26909"/>
       <w:r>
         <w:rPr>
           <w:rFonts w:hint="default"/>
@@ -5280,19 +5280,19 @@
           <w:lang w:val="es-ES"/>
         </w:rPr>
       </w:pPr>
-      <w:bookmarkStart w:id="83" w:name="_Toc23040"/>
-      <w:bookmarkStart w:id="84" w:name="_Toc26758"/>
-      <w:bookmarkStart w:id="85" w:name="_Toc31741"/>
-      <w:bookmarkStart w:id="86" w:name="_Toc31935"/>
-      <w:bookmarkStart w:id="87" w:name="_Toc6548"/>
-      <w:bookmarkStart w:id="88" w:name="_Toc19945"/>
-      <w:bookmarkStart w:id="89" w:name="_Toc817"/>
-      <w:bookmarkStart w:id="90" w:name="_Toc25183"/>
+      <w:bookmarkStart w:id="83" w:name="_Toc24574"/>
+      <w:bookmarkStart w:id="84" w:name="_Toc31935"/>
+      <w:bookmarkStart w:id="85" w:name="_Toc25183"/>
+      <w:bookmarkStart w:id="86" w:name="_Toc26758"/>
+      <w:bookmarkStart w:id="87" w:name="_Toc19945"/>
+      <w:bookmarkStart w:id="88" w:name="_Toc4358"/>
+      <w:bookmarkStart w:id="89" w:name="_Toc9520"/>
+      <w:bookmarkStart w:id="90" w:name="_Toc23040"/>
       <w:bookmarkStart w:id="91" w:name="_Toc12636"/>
-      <w:bookmarkStart w:id="92" w:name="_Toc4358"/>
-      <w:bookmarkStart w:id="93" w:name="_Toc9520"/>
-      <w:bookmarkStart w:id="94" w:name="_Toc24574"/>
-      <w:bookmarkStart w:id="95" w:name="_Toc23665"/>
+      <w:bookmarkStart w:id="92" w:name="_Toc23665"/>
+      <w:bookmarkStart w:id="93" w:name="_Toc31741"/>
+      <w:bookmarkStart w:id="94" w:name="_Toc817"/>
+      <w:bookmarkStart w:id="95" w:name="_Toc6548"/>
       <w:bookmarkStart w:id="96" w:name="_Toc19184"/>
       <w:r>
         <w:rPr>
@@ -5370,19 +5370,19 @@
           <w:lang w:val="es-ES"/>
         </w:rPr>
       </w:pPr>
-      <w:bookmarkStart w:id="97" w:name="_Toc32065"/>
-      <w:bookmarkStart w:id="98" w:name="_Toc3264"/>
-      <w:bookmarkStart w:id="99" w:name="_Toc27026"/>
-      <w:bookmarkStart w:id="100" w:name="_Toc32274"/>
-      <w:bookmarkStart w:id="101" w:name="_Toc31720"/>
+      <w:bookmarkStart w:id="97" w:name="_Toc27026"/>
+      <w:bookmarkStart w:id="98" w:name="_Toc31720"/>
+      <w:bookmarkStart w:id="99" w:name="_Toc9902"/>
+      <w:bookmarkStart w:id="100" w:name="_Toc32065"/>
+      <w:bookmarkStart w:id="101" w:name="_Toc3264"/>
       <w:bookmarkStart w:id="102" w:name="_Toc17344"/>
       <w:bookmarkStart w:id="103" w:name="_Toc23565"/>
-      <w:bookmarkStart w:id="104" w:name="_Toc9902"/>
+      <w:bookmarkStart w:id="104" w:name="_Toc32274"/>
       <w:bookmarkStart w:id="105" w:name="_Toc29373"/>
-      <w:bookmarkStart w:id="106" w:name="_Toc10844"/>
-      <w:bookmarkStart w:id="107" w:name="_Toc13205"/>
-      <w:bookmarkStart w:id="108" w:name="_Toc16448"/>
-      <w:bookmarkStart w:id="109" w:name="_Toc14313"/>
+      <w:bookmarkStart w:id="106" w:name="_Toc13205"/>
+      <w:bookmarkStart w:id="107" w:name="_Toc14313"/>
+      <w:bookmarkStart w:id="108" w:name="_Toc10844"/>
+      <w:bookmarkStart w:id="109" w:name="_Toc16448"/>
       <w:r>
         <w:rPr>
           <w:rFonts w:hint="default"/>
@@ -5494,24 +5494,24 @@
           <w:lang w:val="es-ES"/>
         </w:rPr>
       </w:pPr>
-      <w:bookmarkStart w:id="110" w:name="_Toc7144"/>
-      <w:bookmarkStart w:id="111" w:name="_Toc24271"/>
-      <w:bookmarkStart w:id="112" w:name="_Toc8895"/>
-      <w:bookmarkStart w:id="113" w:name="_Toc26552"/>
-      <w:bookmarkStart w:id="114" w:name="_Toc19402"/>
-      <w:bookmarkStart w:id="115" w:name="_Toc30841"/>
-      <w:bookmarkStart w:id="116" w:name="_Toc208"/>
-      <w:bookmarkStart w:id="117" w:name="_Toc25730"/>
-      <w:bookmarkStart w:id="118" w:name="_Toc26142"/>
-      <w:bookmarkStart w:id="119" w:name="_Toc24919"/>
-      <w:bookmarkStart w:id="120" w:name="_Toc9260"/>
-      <w:bookmarkStart w:id="121" w:name="_Toc6675"/>
-      <w:bookmarkStart w:id="122" w:name="_Toc1795"/>
-      <w:bookmarkStart w:id="123" w:name="_Toc23857"/>
-      <w:bookmarkStart w:id="124" w:name="_Toc13633"/>
-      <w:bookmarkStart w:id="125" w:name="_Toc24108"/>
-      <w:bookmarkStart w:id="126" w:name="_Toc14647"/>
-      <w:bookmarkStart w:id="127" w:name="_Toc17985"/>
+      <w:bookmarkStart w:id="110" w:name="_Toc24919"/>
+      <w:bookmarkStart w:id="111" w:name="_Toc6675"/>
+      <w:bookmarkStart w:id="112" w:name="_Toc24271"/>
+      <w:bookmarkStart w:id="113" w:name="_Toc23857"/>
+      <w:bookmarkStart w:id="114" w:name="_Toc26552"/>
+      <w:bookmarkStart w:id="115" w:name="_Toc25730"/>
+      <w:bookmarkStart w:id="116" w:name="_Toc9260"/>
+      <w:bookmarkStart w:id="117" w:name="_Toc208"/>
+      <w:bookmarkStart w:id="118" w:name="_Toc30841"/>
+      <w:bookmarkStart w:id="119" w:name="_Toc7144"/>
+      <w:bookmarkStart w:id="120" w:name="_Toc13633"/>
+      <w:bookmarkStart w:id="121" w:name="_Toc19402"/>
+      <w:bookmarkStart w:id="122" w:name="_Toc24108"/>
+      <w:bookmarkStart w:id="123" w:name="_Toc26142"/>
+      <w:bookmarkStart w:id="124" w:name="_Toc14647"/>
+      <w:bookmarkStart w:id="125" w:name="_Toc17985"/>
+      <w:bookmarkStart w:id="126" w:name="_Toc8895"/>
+      <w:bookmarkStart w:id="127" w:name="_Toc1795"/>
       <w:r>
         <w:rPr>
           <w:rFonts w:hint="default"/>
@@ -5665,22 +5665,22 @@
           <w:lang w:val="es-ES"/>
         </w:rPr>
       </w:pPr>
-      <w:bookmarkStart w:id="128" w:name="_Toc13385"/>
-      <w:bookmarkStart w:id="129" w:name="_Toc4546"/>
-      <w:bookmarkStart w:id="130" w:name="_Toc24744"/>
-      <w:bookmarkStart w:id="131" w:name="_Toc16865"/>
-      <w:bookmarkStart w:id="132" w:name="_Toc31004"/>
-      <w:bookmarkStart w:id="133" w:name="_Toc20405"/>
-      <w:bookmarkStart w:id="134" w:name="_Toc15317"/>
-      <w:bookmarkStart w:id="135" w:name="_Toc2118"/>
-      <w:bookmarkStart w:id="136" w:name="_Toc16197"/>
-      <w:bookmarkStart w:id="137" w:name="_Toc8735"/>
-      <w:bookmarkStart w:id="138" w:name="_Toc12370"/>
-      <w:bookmarkStart w:id="139" w:name="_Toc8706"/>
-      <w:bookmarkStart w:id="140" w:name="_Toc30138"/>
-      <w:bookmarkStart w:id="141" w:name="_Toc9941"/>
-      <w:bookmarkStart w:id="142" w:name="_Toc25671"/>
-      <w:bookmarkStart w:id="143" w:name="_Toc28027"/>
+      <w:bookmarkStart w:id="128" w:name="_Toc16197"/>
+      <w:bookmarkStart w:id="129" w:name="_Toc8735"/>
+      <w:bookmarkStart w:id="130" w:name="_Toc12370"/>
+      <w:bookmarkStart w:id="131" w:name="_Toc13385"/>
+      <w:bookmarkStart w:id="132" w:name="_Toc8706"/>
+      <w:bookmarkStart w:id="133" w:name="_Toc24744"/>
+      <w:bookmarkStart w:id="134" w:name="_Toc16865"/>
+      <w:bookmarkStart w:id="135" w:name="_Toc30138"/>
+      <w:bookmarkStart w:id="136" w:name="_Toc9941"/>
+      <w:bookmarkStart w:id="137" w:name="_Toc25671"/>
+      <w:bookmarkStart w:id="138" w:name="_Toc28027"/>
+      <w:bookmarkStart w:id="139" w:name="_Toc2118"/>
+      <w:bookmarkStart w:id="140" w:name="_Toc20405"/>
+      <w:bookmarkStart w:id="141" w:name="_Toc4546"/>
+      <w:bookmarkStart w:id="142" w:name="_Toc15317"/>
+      <w:bookmarkStart w:id="143" w:name="_Toc31004"/>
       <w:bookmarkStart w:id="144" w:name="_Toc26130"/>
       <w:bookmarkStart w:id="145" w:name="_Toc8660"/>
       <w:r>
@@ -6062,21 +6062,21 @@
         </w:rPr>
         <w:t>El cliente recibe la respuesta y continua con la ejecución del código como si la invocación hubiera sido local</w:t>
       </w:r>
-      <w:bookmarkStart w:id="147" w:name="_Toc29476"/>
-      <w:bookmarkStart w:id="148" w:name="_Toc2940"/>
+      <w:bookmarkStart w:id="147" w:name="_Toc2940"/>
+      <w:bookmarkStart w:id="148" w:name="_Toc28166"/>
       <w:bookmarkStart w:id="149" w:name="_Toc14394"/>
-      <w:bookmarkStart w:id="150" w:name="_Toc16746"/>
-      <w:bookmarkStart w:id="151" w:name="_Toc28166"/>
-      <w:bookmarkStart w:id="152" w:name="_Toc599"/>
-      <w:bookmarkStart w:id="153" w:name="_Toc9784"/>
-      <w:bookmarkStart w:id="154" w:name="_Toc29744"/>
-      <w:bookmarkStart w:id="155" w:name="_Toc18328"/>
-      <w:bookmarkStart w:id="156" w:name="_Toc174"/>
-      <w:bookmarkStart w:id="157" w:name="_Toc12161"/>
-      <w:bookmarkStart w:id="158" w:name="_Toc25561"/>
+      <w:bookmarkStart w:id="150" w:name="_Toc174"/>
+      <w:bookmarkStart w:id="151" w:name="_Toc11429"/>
+      <w:bookmarkStart w:id="152" w:name="_Toc24578"/>
+      <w:bookmarkStart w:id="153" w:name="_Toc12161"/>
+      <w:bookmarkStart w:id="154" w:name="_Toc29476"/>
+      <w:bookmarkStart w:id="155" w:name="_Toc25561"/>
+      <w:bookmarkStart w:id="156" w:name="_Toc9784"/>
+      <w:bookmarkStart w:id="157" w:name="_Toc18328"/>
+      <w:bookmarkStart w:id="158" w:name="_Toc599"/>
       <w:bookmarkStart w:id="159" w:name="_Toc5283"/>
-      <w:bookmarkStart w:id="160" w:name="_Toc11429"/>
-      <w:bookmarkStart w:id="161" w:name="_Toc24578"/>
+      <w:bookmarkStart w:id="160" w:name="_Toc29744"/>
+      <w:bookmarkStart w:id="161" w:name="_Toc16746"/>
     </w:p>
     <w:p>
       <w:pPr>
@@ -6466,23 +6466,23 @@
         </w:rPr>
       </w:pPr>
       <w:bookmarkStart w:id="165" w:name="_Toc29009"/>
-      <w:bookmarkStart w:id="166" w:name="_Toc10600"/>
-      <w:bookmarkStart w:id="167" w:name="_Toc6145"/>
-      <w:bookmarkStart w:id="168" w:name="_Toc16254"/>
-      <w:bookmarkStart w:id="169" w:name="_Toc228"/>
+      <w:bookmarkStart w:id="166" w:name="_Toc4401"/>
+      <w:bookmarkStart w:id="167" w:name="_Toc3716"/>
+      <w:bookmarkStart w:id="168" w:name="_Toc30741"/>
+      <w:bookmarkStart w:id="169" w:name="_Toc10600"/>
       <w:bookmarkStart w:id="170" w:name="_Toc31025"/>
       <w:bookmarkStart w:id="171" w:name="_Toc5106"/>
-      <w:bookmarkStart w:id="172" w:name="_Toc3716"/>
-      <w:bookmarkStart w:id="173" w:name="_Toc7432"/>
-      <w:bookmarkStart w:id="174" w:name="_Toc4151"/>
-      <w:bookmarkStart w:id="175" w:name="_Toc11450"/>
-      <w:bookmarkStart w:id="176" w:name="_Toc4401"/>
-      <w:bookmarkStart w:id="177" w:name="_Toc16420"/>
-      <w:bookmarkStart w:id="178" w:name="_Toc15198"/>
-      <w:bookmarkStart w:id="179" w:name="_Toc30741"/>
-      <w:bookmarkStart w:id="180" w:name="_Toc21260"/>
-      <w:bookmarkStart w:id="181" w:name="_Toc27701"/>
-      <w:bookmarkStart w:id="182" w:name="_Toc8873"/>
+      <w:bookmarkStart w:id="172" w:name="_Toc6145"/>
+      <w:bookmarkStart w:id="173" w:name="_Toc21260"/>
+      <w:bookmarkStart w:id="174" w:name="_Toc8873"/>
+      <w:bookmarkStart w:id="175" w:name="_Toc16254"/>
+      <w:bookmarkStart w:id="176" w:name="_Toc11450"/>
+      <w:bookmarkStart w:id="177" w:name="_Toc15198"/>
+      <w:bookmarkStart w:id="178" w:name="_Toc4151"/>
+      <w:bookmarkStart w:id="179" w:name="_Toc7432"/>
+      <w:bookmarkStart w:id="180" w:name="_Toc27701"/>
+      <w:bookmarkStart w:id="181" w:name="_Toc228"/>
+      <w:bookmarkStart w:id="182" w:name="_Toc16420"/>
       <w:r>
         <w:rPr>
           <w:rFonts w:hint="default"/>
@@ -6696,24 +6696,24 @@
           <w:lang w:val="es-ES"/>
         </w:rPr>
       </w:pPr>
-      <w:bookmarkStart w:id="183" w:name="_Toc13264"/>
+      <w:bookmarkStart w:id="183" w:name="_Toc11945"/>
       <w:bookmarkStart w:id="184" w:name="_Toc28717"/>
-      <w:bookmarkStart w:id="185" w:name="_Toc7566"/>
-      <w:bookmarkStart w:id="186" w:name="_Toc16707"/>
-      <w:bookmarkStart w:id="187" w:name="_Toc13507"/>
-      <w:bookmarkStart w:id="188" w:name="_Toc9990"/>
-      <w:bookmarkStart w:id="189" w:name="_Toc5387"/>
-      <w:bookmarkStart w:id="190" w:name="_Toc16803"/>
-      <w:bookmarkStart w:id="191" w:name="_Toc17702"/>
-      <w:bookmarkStart w:id="192" w:name="_Toc3659"/>
-      <w:bookmarkStart w:id="193" w:name="_Toc11945"/>
-      <w:bookmarkStart w:id="194" w:name="_Toc30014"/>
-      <w:bookmarkStart w:id="195" w:name="_Toc18262"/>
-      <w:bookmarkStart w:id="196" w:name="_Toc18930"/>
-      <w:bookmarkStart w:id="197" w:name="_Toc13080"/>
-      <w:bookmarkStart w:id="198" w:name="_Toc29234"/>
-      <w:bookmarkStart w:id="199" w:name="_Toc1192"/>
-      <w:bookmarkStart w:id="200" w:name="_Toc25365"/>
+      <w:bookmarkStart w:id="185" w:name="_Toc17702"/>
+      <w:bookmarkStart w:id="186" w:name="_Toc18262"/>
+      <w:bookmarkStart w:id="187" w:name="_Toc18930"/>
+      <w:bookmarkStart w:id="188" w:name="_Toc13507"/>
+      <w:bookmarkStart w:id="189" w:name="_Toc30014"/>
+      <w:bookmarkStart w:id="190" w:name="_Toc13264"/>
+      <w:bookmarkStart w:id="191" w:name="_Toc16707"/>
+      <w:bookmarkStart w:id="192" w:name="_Toc5387"/>
+      <w:bookmarkStart w:id="193" w:name="_Toc16803"/>
+      <w:bookmarkStart w:id="194" w:name="_Toc3659"/>
+      <w:bookmarkStart w:id="195" w:name="_Toc9990"/>
+      <w:bookmarkStart w:id="196" w:name="_Toc7566"/>
+      <w:bookmarkStart w:id="197" w:name="_Toc1192"/>
+      <w:bookmarkStart w:id="198" w:name="_Toc25365"/>
+      <w:bookmarkStart w:id="199" w:name="_Toc29234"/>
+      <w:bookmarkStart w:id="200" w:name="_Toc13080"/>
       <w:r>
         <w:rPr>
           <w:rFonts w:hint="default"/>
@@ -6998,24 +6998,24 @@
           <w:lang w:val="es-ES" w:eastAsia="zh-CN"/>
         </w:rPr>
       </w:pPr>
-      <w:bookmarkStart w:id="202" w:name="_Toc20522"/>
-      <w:bookmarkStart w:id="203" w:name="_Toc7636"/>
-      <w:bookmarkStart w:id="204" w:name="_Toc2423"/>
-      <w:bookmarkStart w:id="205" w:name="_Toc12459"/>
-      <w:bookmarkStart w:id="206" w:name="_Toc14910"/>
-      <w:bookmarkStart w:id="207" w:name="_Toc4373"/>
-      <w:bookmarkStart w:id="208" w:name="_Toc20320"/>
-      <w:bookmarkStart w:id="209" w:name="_Toc27631"/>
-      <w:bookmarkStart w:id="210" w:name="_Toc19174"/>
-      <w:bookmarkStart w:id="211" w:name="_Toc19708"/>
-      <w:bookmarkStart w:id="212" w:name="_Toc4630"/>
-      <w:bookmarkStart w:id="213" w:name="_Toc31319"/>
-      <w:bookmarkStart w:id="214" w:name="_Toc8852"/>
-      <w:bookmarkStart w:id="215" w:name="_Toc21643"/>
-      <w:bookmarkStart w:id="216" w:name="_Toc20566"/>
+      <w:bookmarkStart w:id="202" w:name="_Toc27631"/>
+      <w:bookmarkStart w:id="203" w:name="_Toc31319"/>
+      <w:bookmarkStart w:id="204" w:name="_Toc4630"/>
+      <w:bookmarkStart w:id="205" w:name="_Toc19174"/>
+      <w:bookmarkStart w:id="206" w:name="_Toc8852"/>
+      <w:bookmarkStart w:id="207" w:name="_Toc14910"/>
+      <w:bookmarkStart w:id="208" w:name="_Toc21643"/>
+      <w:bookmarkStart w:id="209" w:name="_Toc11893"/>
+      <w:bookmarkStart w:id="210" w:name="_Toc2423"/>
+      <w:bookmarkStart w:id="211" w:name="_Toc12459"/>
+      <w:bookmarkStart w:id="212" w:name="_Toc4373"/>
+      <w:bookmarkStart w:id="213" w:name="_Toc20522"/>
+      <w:bookmarkStart w:id="214" w:name="_Toc7636"/>
+      <w:bookmarkStart w:id="215" w:name="_Toc26309"/>
+      <w:bookmarkStart w:id="216" w:name="_Toc20320"/>
       <w:bookmarkStart w:id="217" w:name="_Toc4449"/>
-      <w:bookmarkStart w:id="218" w:name="_Toc11893"/>
-      <w:bookmarkStart w:id="219" w:name="_Toc26309"/>
+      <w:bookmarkStart w:id="218" w:name="_Toc20566"/>
+      <w:bookmarkStart w:id="219" w:name="_Toc19708"/>
       <w:r>
         <w:rPr>
           <w:rFonts w:hint="default"/>
@@ -7137,8 +7137,8 @@
           <w:lang w:val="es-ES" w:eastAsia="zh-CN"/>
         </w:rPr>
       </w:pPr>
-      <w:bookmarkStart w:id="221" w:name="_Toc12744"/>
-      <w:bookmarkStart w:id="222" w:name="_Toc30311"/>
+      <w:bookmarkStart w:id="221" w:name="_Toc30311"/>
+      <w:bookmarkStart w:id="222" w:name="_Toc12744"/>
       <w:bookmarkStart w:id="223" w:name="_Toc15510"/>
       <w:bookmarkStart w:id="224" w:name="_Toc24153"/>
       <w:bookmarkStart w:id="225" w:name="_Toc29015"/>
@@ -7227,16 +7227,16 @@
           <w:lang w:val="es-ES"/>
         </w:rPr>
       </w:pPr>
-      <w:bookmarkStart w:id="226" w:name="_Toc24115"/>
-      <w:bookmarkStart w:id="227" w:name="_Toc14799"/>
-      <w:bookmarkStart w:id="228" w:name="_Toc19349"/>
-      <w:bookmarkStart w:id="229" w:name="_Toc13342"/>
-      <w:bookmarkStart w:id="230" w:name="_Toc25023"/>
-      <w:bookmarkStart w:id="231" w:name="_Toc18967"/>
-      <w:bookmarkStart w:id="232" w:name="_Toc18036"/>
-      <w:bookmarkStart w:id="233" w:name="_Toc8135"/>
-      <w:bookmarkStart w:id="234" w:name="_Toc5376"/>
-      <w:bookmarkStart w:id="235" w:name="_Toc2512"/>
+      <w:bookmarkStart w:id="226" w:name="_Toc19349"/>
+      <w:bookmarkStart w:id="227" w:name="_Toc13342"/>
+      <w:bookmarkStart w:id="228" w:name="_Toc25023"/>
+      <w:bookmarkStart w:id="229" w:name="_Toc18967"/>
+      <w:bookmarkStart w:id="230" w:name="_Toc24115"/>
+      <w:bookmarkStart w:id="231" w:name="_Toc8135"/>
+      <w:bookmarkStart w:id="232" w:name="_Toc5376"/>
+      <w:bookmarkStart w:id="233" w:name="_Toc2512"/>
+      <w:bookmarkStart w:id="234" w:name="_Toc18036"/>
+      <w:bookmarkStart w:id="235" w:name="_Toc14799"/>
       <w:bookmarkStart w:id="236" w:name="_Toc19459"/>
       <w:bookmarkStart w:id="237" w:name="_Toc1327"/>
       <w:bookmarkStart w:id="238" w:name="_Toc15894"/>
@@ -7320,10 +7320,10 @@
           <w:lang w:val="es-ES"/>
         </w:rPr>
       </w:pPr>
-      <w:bookmarkStart w:id="240" w:name="_Toc12942"/>
-      <w:bookmarkStart w:id="241" w:name="_Toc7138"/>
-      <w:bookmarkStart w:id="242" w:name="_Toc11326"/>
-      <w:bookmarkStart w:id="243" w:name="_Toc24812"/>
+      <w:bookmarkStart w:id="240" w:name="_Toc11326"/>
+      <w:bookmarkStart w:id="241" w:name="_Toc24812"/>
+      <w:bookmarkStart w:id="242" w:name="_Toc12942"/>
+      <w:bookmarkStart w:id="243" w:name="_Toc7138"/>
       <w:bookmarkStart w:id="244" w:name="_Toc17441"/>
       <w:r>
         <w:rPr>
@@ -7839,11 +7839,11 @@
           <w:lang w:val="es-ES"/>
         </w:rPr>
       </w:pPr>
-      <w:bookmarkStart w:id="245" w:name="_Toc3542"/>
-      <w:bookmarkStart w:id="246" w:name="_Toc14486"/>
-      <w:bookmarkStart w:id="247" w:name="_Toc31227"/>
-      <w:bookmarkStart w:id="248" w:name="_Toc22677"/>
-      <w:bookmarkStart w:id="249" w:name="_Toc23030"/>
+      <w:bookmarkStart w:id="245" w:name="_Toc31227"/>
+      <w:bookmarkStart w:id="246" w:name="_Toc22677"/>
+      <w:bookmarkStart w:id="247" w:name="_Toc14486"/>
+      <w:bookmarkStart w:id="248" w:name="_Toc23030"/>
+      <w:bookmarkStart w:id="249" w:name="_Toc3542"/>
       <w:r>
         <w:rPr>
           <w:rFonts w:hint="default"/>
@@ -9221,10 +9221,10 @@
           <w:docGrid w:linePitch="360" w:charSpace="0"/>
         </w:sectPr>
       </w:pPr>
-      <w:bookmarkStart w:id="251" w:name="_Toc13156"/>
-      <w:bookmarkStart w:id="252" w:name="_Toc27543"/>
-      <w:bookmarkStart w:id="253" w:name="_Toc7648"/>
-      <w:bookmarkStart w:id="254" w:name="_Toc25358"/>
+      <w:bookmarkStart w:id="251" w:name="_Toc25358"/>
+      <w:bookmarkStart w:id="252" w:name="_Toc7648"/>
+      <w:bookmarkStart w:id="253" w:name="_Toc27543"/>
+      <w:bookmarkStart w:id="254" w:name="_Toc13156"/>
     </w:p>
     <w:p>
       <w:pPr>
@@ -9235,18 +9235,18 @@
           <w:lang w:val="es-ES"/>
         </w:rPr>
       </w:pPr>
-      <w:bookmarkStart w:id="255" w:name="_Toc9239"/>
-      <w:bookmarkStart w:id="256" w:name="_Toc16727"/>
-      <w:bookmarkStart w:id="257" w:name="_Toc11443"/>
-      <w:bookmarkStart w:id="258" w:name="_Toc27732"/>
+      <w:bookmarkStart w:id="255" w:name="_Toc16727"/>
+      <w:bookmarkStart w:id="256" w:name="_Toc11443"/>
+      <w:bookmarkStart w:id="257" w:name="_Toc27732"/>
+      <w:bookmarkStart w:id="258" w:name="_Toc18293"/>
       <w:bookmarkStart w:id="259" w:name="_Toc2892"/>
-      <w:bookmarkStart w:id="260" w:name="_Toc18293"/>
-      <w:bookmarkStart w:id="261" w:name="_Toc26640"/>
-      <w:bookmarkStart w:id="262" w:name="_Toc1622"/>
-      <w:bookmarkStart w:id="263" w:name="_Toc19843"/>
+      <w:bookmarkStart w:id="260" w:name="_Toc26640"/>
+      <w:bookmarkStart w:id="261" w:name="_Toc1622"/>
+      <w:bookmarkStart w:id="262" w:name="_Toc19843"/>
+      <w:bookmarkStart w:id="263" w:name="_Toc31057"/>
       <w:bookmarkStart w:id="264" w:name="_Toc18702"/>
       <w:bookmarkStart w:id="265" w:name="_Toc15921"/>
-      <w:bookmarkStart w:id="266" w:name="_Toc31057"/>
+      <w:bookmarkStart w:id="266" w:name="_Toc9239"/>
       <w:bookmarkStart w:id="267" w:name="_Toc13234"/>
       <w:bookmarkStart w:id="268" w:name="_Toc10578"/>
       <w:r>
@@ -9346,8 +9346,6 @@
           <w:rFonts w:hint="default"/>
         </w:rPr>
       </w:pPr>
-      <w:bookmarkStart w:id="714" w:name="_GoBack"/>
-      <w:bookmarkEnd w:id="714"/>
       <w:r>
         <w:rPr>
           <w:rFonts w:hint="default"/>
@@ -9392,26 +9390,13 @@
           <w:rFonts w:hint="default"/>
           <w:lang w:val="es-ES"/>
         </w:rPr>
-        <w:t xml:space="preserve">estos mismos. Estas referencias son </w:t>
-      </w:r>
-      <w:r>
-        <w:rPr>
-          <w:rFonts w:hint="default"/>
-        </w:rPr>
-        <w:t>necesari</w:t>
-      </w:r>
-      <w:r>
-        <w:rPr>
-          <w:rFonts w:hint="default"/>
-          <w:lang w:val="es-ES"/>
-        </w:rPr>
-        <w:t>as</w:t>
-      </w:r>
-      <w:r>
-        <w:rPr>
-          <w:rFonts w:hint="default"/>
-        </w:rPr>
-        <w:t xml:space="preserve"> para realizar</w:t>
+        <w:t xml:space="preserve">estos mismos, </w:t>
+      </w:r>
+      <w:r>
+        <w:rPr>
+          <w:rFonts w:hint="default"/>
+        </w:rPr>
+        <w:t>para realizar</w:t>
       </w:r>
       <w:r>
         <w:rPr>
@@ -9431,7 +9416,7 @@
           <w:rFonts w:hint="default"/>
           <w:lang w:val="es-ES"/>
         </w:rPr>
-        <w:t xml:space="preserve"> esos mismos</w:t>
+        <w:t xml:space="preserve"> los</w:t>
       </w:r>
       <w:r>
         <w:rPr>
@@ -9449,24 +9434,24 @@
           <w:lang w:val="es-ES"/>
         </w:rPr>
       </w:pPr>
-      <w:bookmarkStart w:id="269" w:name="_Toc31531"/>
+      <w:bookmarkStart w:id="269" w:name="_Toc18322"/>
       <w:bookmarkStart w:id="270" w:name="_Toc25616"/>
-      <w:bookmarkStart w:id="271" w:name="_Toc28320"/>
-      <w:bookmarkStart w:id="272" w:name="_Toc7385"/>
+      <w:bookmarkStart w:id="271" w:name="_Toc6055"/>
+      <w:bookmarkStart w:id="272" w:name="_Toc28320"/>
       <w:bookmarkStart w:id="273" w:name="_Toc22455"/>
-      <w:bookmarkStart w:id="274" w:name="_Toc9154"/>
-      <w:bookmarkStart w:id="275" w:name="_Toc15697"/>
-      <w:bookmarkStart w:id="276" w:name="_Toc2492"/>
-      <w:bookmarkStart w:id="277" w:name="_Toc23133"/>
-      <w:bookmarkStart w:id="278" w:name="_Toc18322"/>
+      <w:bookmarkStart w:id="274" w:name="_Toc23629"/>
+      <w:bookmarkStart w:id="275" w:name="_Toc21877"/>
+      <w:bookmarkStart w:id="276" w:name="_Toc28499"/>
+      <w:bookmarkStart w:id="277" w:name="_Toc31531"/>
+      <w:bookmarkStart w:id="278" w:name="_Toc7385"/>
       <w:bookmarkStart w:id="279" w:name="_Toc13266"/>
-      <w:bookmarkStart w:id="280" w:name="_Toc6623"/>
-      <w:bookmarkStart w:id="281" w:name="_Toc12332"/>
-      <w:bookmarkStart w:id="282" w:name="_Toc28499"/>
-      <w:bookmarkStart w:id="283" w:name="_Toc6055"/>
-      <w:bookmarkStart w:id="284" w:name="_Toc23629"/>
-      <w:bookmarkStart w:id="285" w:name="_Toc21877"/>
-      <w:bookmarkStart w:id="286" w:name="_Toc3083"/>
+      <w:bookmarkStart w:id="280" w:name="_Toc23133"/>
+      <w:bookmarkStart w:id="281" w:name="_Toc2492"/>
+      <w:bookmarkStart w:id="282" w:name="_Toc6623"/>
+      <w:bookmarkStart w:id="283" w:name="_Toc3083"/>
+      <w:bookmarkStart w:id="284" w:name="_Toc12332"/>
+      <w:bookmarkStart w:id="285" w:name="_Toc9154"/>
+      <w:bookmarkStart w:id="286" w:name="_Toc15697"/>
       <w:r>
         <w:rPr>
           <w:rFonts w:hint="default"/>
@@ -9875,7 +9860,23 @@
           <w:rFonts w:hint="default"/>
           <w:lang w:val="es-ES"/>
         </w:rPr>
-        <w:t xml:space="preserve">El servicio de nombres se encuentra por defecto en el puerto 1099. Por otro lado, también es posible desarrollar nuestro propio servicio de nombres utilizando las clases e interfaces de </w:t>
+        <w:t xml:space="preserve">El servicio de nombres se encuentra por defecto en el puerto 1099. </w:t>
+      </w:r>
+    </w:p>
+    <w:p>
+      <w:pPr>
+        <w:jc w:val="both"/>
+        <w:rPr>
+          <w:rFonts w:hint="default"/>
+          <w:lang w:val="es-ES"/>
+        </w:rPr>
+      </w:pPr>
+      <w:r>
+        <w:rPr>
+          <w:rFonts w:hint="default"/>
+          <w:lang w:val="es-ES"/>
+        </w:rPr>
+        <w:t xml:space="preserve">Por otro lado, también es posible desarrollar nuestro propio servicio de nombres y seleccionar un puerto personalizado al lanzarlo, utilizando las clases e interfaces de </w:t>
       </w:r>
       <w:r>
         <w:rPr>
@@ -9884,14 +9885,7 @@
           <w:bCs/>
           <w:lang w:val="es-ES"/>
         </w:rPr>
-        <w:t>java.rmi</w:t>
-      </w:r>
-      <w:r>
-        <w:rPr>
-          <w:rFonts w:hint="default"/>
-          <w:lang w:val="es-ES"/>
-        </w:rPr>
-        <w:t xml:space="preserve"> y seleccionar un puerto personalizado al lanzarlo.</w:t>
+        <w:t>java.rmi.</w:t>
       </w:r>
     </w:p>
     <w:p>
@@ -9903,24 +9897,24 @@
           <w:lang w:val="es-ES"/>
         </w:rPr>
       </w:pPr>
-      <w:bookmarkStart w:id="289" w:name="_Toc25666"/>
-      <w:bookmarkStart w:id="290" w:name="_Toc7614"/>
-      <w:bookmarkStart w:id="291" w:name="_Toc10494"/>
-      <w:bookmarkStart w:id="292" w:name="_Toc2982"/>
-      <w:bookmarkStart w:id="293" w:name="_Toc10069"/>
-      <w:bookmarkStart w:id="294" w:name="_Toc1650"/>
-      <w:bookmarkStart w:id="295" w:name="_Toc6997"/>
-      <w:bookmarkStart w:id="296" w:name="_Toc7867"/>
+      <w:bookmarkStart w:id="289" w:name="_Toc2982"/>
+      <w:bookmarkStart w:id="290" w:name="_Toc6997"/>
+      <w:bookmarkStart w:id="291" w:name="_Toc10069"/>
+      <w:bookmarkStart w:id="292" w:name="_Toc7867"/>
+      <w:bookmarkStart w:id="293" w:name="_Toc7160"/>
+      <w:bookmarkStart w:id="294" w:name="_Toc32419"/>
+      <w:bookmarkStart w:id="295" w:name="_Toc7614"/>
+      <w:bookmarkStart w:id="296" w:name="_Toc1650"/>
       <w:bookmarkStart w:id="297" w:name="_Toc22430"/>
-      <w:bookmarkStart w:id="298" w:name="_Toc7160"/>
-      <w:bookmarkStart w:id="299" w:name="_Toc32419"/>
-      <w:bookmarkStart w:id="300" w:name="_Toc29389"/>
-      <w:bookmarkStart w:id="301" w:name="_Toc24952"/>
-      <w:bookmarkStart w:id="302" w:name="_Toc27438"/>
-      <w:bookmarkStart w:id="303" w:name="_Toc9981"/>
-      <w:bookmarkStart w:id="304" w:name="_Toc9964"/>
-      <w:bookmarkStart w:id="305" w:name="_Toc28047"/>
-      <w:bookmarkStart w:id="306" w:name="_Toc13927"/>
+      <w:bookmarkStart w:id="298" w:name="_Toc25666"/>
+      <w:bookmarkStart w:id="299" w:name="_Toc10494"/>
+      <w:bookmarkStart w:id="300" w:name="_Toc27438"/>
+      <w:bookmarkStart w:id="301" w:name="_Toc9964"/>
+      <w:bookmarkStart w:id="302" w:name="_Toc24952"/>
+      <w:bookmarkStart w:id="303" w:name="_Toc28047"/>
+      <w:bookmarkStart w:id="304" w:name="_Toc29389"/>
+      <w:bookmarkStart w:id="305" w:name="_Toc13927"/>
+      <w:bookmarkStart w:id="306" w:name="_Toc9981"/>
       <w:r>
         <w:rPr>
           <w:rFonts w:hint="default"/>
@@ -10025,22 +10019,22 @@
       </w:pPr>
       <w:bookmarkStart w:id="307" w:name="_Toc7734"/>
       <w:bookmarkStart w:id="308" w:name="_Toc22808"/>
-      <w:bookmarkStart w:id="309" w:name="_Toc8258"/>
-      <w:bookmarkStart w:id="310" w:name="_Toc11558"/>
-      <w:bookmarkStart w:id="311" w:name="_Toc19347"/>
-      <w:bookmarkStart w:id="312" w:name="_Toc14533"/>
-      <w:bookmarkStart w:id="313" w:name="_Toc9740"/>
-      <w:bookmarkStart w:id="314" w:name="_Toc17623"/>
-      <w:bookmarkStart w:id="315" w:name="_Toc27403"/>
+      <w:bookmarkStart w:id="309" w:name="_Toc11558"/>
+      <w:bookmarkStart w:id="310" w:name="_Toc19347"/>
+      <w:bookmarkStart w:id="311" w:name="_Toc27403"/>
+      <w:bookmarkStart w:id="312" w:name="_Toc31576"/>
+      <w:bookmarkStart w:id="313" w:name="_Toc2384"/>
+      <w:bookmarkStart w:id="314" w:name="_Toc1734"/>
+      <w:bookmarkStart w:id="315" w:name="_Toc28181"/>
       <w:bookmarkStart w:id="316" w:name="_Toc8110"/>
-      <w:bookmarkStart w:id="317" w:name="_Toc31576"/>
-      <w:bookmarkStart w:id="318" w:name="_Toc2384"/>
-      <w:bookmarkStart w:id="319" w:name="_Toc1734"/>
-      <w:bookmarkStart w:id="320" w:name="_Toc28181"/>
-      <w:bookmarkStart w:id="321" w:name="_Toc7606"/>
-      <w:bookmarkStart w:id="322" w:name="_Toc20131"/>
-      <w:bookmarkStart w:id="323" w:name="_Toc28315"/>
-      <w:bookmarkStart w:id="324" w:name="_Toc16757"/>
+      <w:bookmarkStart w:id="317" w:name="_Toc7606"/>
+      <w:bookmarkStart w:id="318" w:name="_Toc28315"/>
+      <w:bookmarkStart w:id="319" w:name="_Toc17623"/>
+      <w:bookmarkStart w:id="320" w:name="_Toc16757"/>
+      <w:bookmarkStart w:id="321" w:name="_Toc20131"/>
+      <w:bookmarkStart w:id="322" w:name="_Toc9740"/>
+      <w:bookmarkStart w:id="323" w:name="_Toc8258"/>
+      <w:bookmarkStart w:id="324" w:name="_Toc14533"/>
       <w:r>
         <w:rPr>
           <w:rFonts w:hint="default"/>
@@ -10276,8 +10270,8 @@
       <w:r>
         <w:drawing>
           <wp:inline distT="0" distB="0" distL="114300" distR="114300">
-            <wp:extent cx="2743835" cy="890905"/>
-            <wp:effectExtent l="0" t="0" r="14605" b="8255"/>
+            <wp:extent cx="2327910" cy="755650"/>
+            <wp:effectExtent l="0" t="0" r="3810" b="6350"/>
             <wp:docPr id="15" name="Imagen 1"/>
             <wp:cNvGraphicFramePr>
               <a:graphicFrameLocks xmlns:a="http://schemas.openxmlformats.org/drawingml/2006/main" noChangeAspect="1"/>
@@ -10300,7 +10294,7 @@
                   <pic:spPr>
                     <a:xfrm>
                       <a:off x="0" y="0"/>
-                      <a:ext cx="2743835" cy="890905"/>
+                      <a:ext cx="2327910" cy="755650"/>
                     </a:xfrm>
                     <a:prstGeom prst="rect">
                       <a:avLst/>
@@ -12527,7 +12521,23 @@
           <w:rFonts w:hint="default"/>
           <w:lang w:val="es-ES"/>
         </w:rPr>
-        <w:t xml:space="preserve">007 - Comprobador de Urls </w:t>
+        <w:t xml:space="preserve">007 - Comprobador de </w:t>
+      </w:r>
+      <w:r>
+        <w:rPr>
+          <w:rFonts w:hint="default"/>
+          <w:sz w:val="16"/>
+          <w:szCs w:val="16"/>
+          <w:lang w:val="es-ES"/>
+        </w:rPr>
+        <w:t>URL</w:t>
+      </w:r>
+      <w:r>
+        <w:rPr>
+          <w:rFonts w:hint="default"/>
+          <w:lang w:val="es-ES"/>
+        </w:rPr>
+        <w:t xml:space="preserve">s </w:t>
       </w:r>
     </w:p>
     <w:p>
@@ -12548,7 +12558,71 @@
           <w:rFonts w:hint="default"/>
           <w:lang w:val="es-ES"/>
         </w:rPr>
-        <w:t>Se requiere desarrollar un programa que permita validar URL. En el caso de que sea válida se debe mostrar el HTML de la página web referenciada por dicha URL. En caso contrario, el programa debe informar al usuario que la URL no es válida.</w:t>
+        <w:t xml:space="preserve">Se requiere desarrollar un programa que permita validar </w:t>
+      </w:r>
+      <w:r>
+        <w:rPr>
+          <w:rFonts w:hint="default"/>
+          <w:sz w:val="15"/>
+          <w:szCs w:val="15"/>
+          <w:lang w:val="es-ES"/>
+        </w:rPr>
+        <w:t>URL</w:t>
+      </w:r>
+      <w:r>
+        <w:rPr>
+          <w:rFonts w:hint="default"/>
+          <w:lang w:val="es-ES"/>
+        </w:rPr>
+        <w:t xml:space="preserve">s. En el caso de que sea válida se debe mostrar el </w:t>
+      </w:r>
+      <w:r>
+        <w:rPr>
+          <w:rFonts w:hint="default"/>
+          <w:sz w:val="15"/>
+          <w:szCs w:val="15"/>
+          <w:lang w:val="es-ES"/>
+        </w:rPr>
+        <w:t>HTML</w:t>
+      </w:r>
+      <w:r>
+        <w:rPr>
+          <w:rFonts w:hint="default"/>
+          <w:lang w:val="es-ES"/>
+        </w:rPr>
+        <w:t xml:space="preserve"> de la página web referenciada por dicha </w:t>
+      </w:r>
+      <w:r>
+        <w:rPr>
+          <w:rFonts w:hint="default"/>
+          <w:sz w:val="15"/>
+          <w:szCs w:val="15"/>
+          <w:lang w:val="es-ES"/>
+        </w:rPr>
+        <w:t>URL</w:t>
+      </w:r>
+      <w:r>
+        <w:rPr>
+          <w:rFonts w:hint="default"/>
+          <w:lang w:val="es-ES"/>
+        </w:rPr>
+        <w:t xml:space="preserve">. En caso contrario, el programa debe informar al usuario que la </w:t>
+      </w:r>
+      <w:r>
+        <w:rPr>
+          <w:rFonts w:hint="default"/>
+          <w:sz w:val="15"/>
+          <w:szCs w:val="15"/>
+          <w:lang w:val="es-ES"/>
+        </w:rPr>
+        <w:t>URL</w:t>
+      </w:r>
+      <w:r>
+        <w:rPr>
+          <w:rFonts w:hint="default"/>
+          <w:lang w:val="es-ES"/>
+        </w:rPr>
+        <w:t xml:space="preserve"> no es válida.</w:t>
       </w:r>
     </w:p>
     <w:p>
@@ -12585,7 +12659,23 @@
           <w:rFonts w:hint="default"/>
           <w:lang w:val="es-ES"/>
         </w:rPr>
-        <w:t>En este ejercicio se intenta trabajar a la transferencia de objetos nativos de Java desde el cliente al servidor. En este caso, se ha utilizado un objeto String que implementa de fábrica la interfaz Serializable y se ha pasado como URL.</w:t>
+        <w:t>En este ejercicio se intenta trabajar a la transferencia de objetos nativos de Java desde el cliente al servidor. En este caso, se ha utilizado un objeto String que implementa de fábrica la interfaz Serializable y se ha pasado como</w:t>
+      </w:r>
+      <w:r>
+        <w:rPr>
+          <w:rFonts w:hint="default"/>
+          <w:sz w:val="15"/>
+          <w:szCs w:val="15"/>
+          <w:lang w:val="es-ES"/>
+        </w:rPr>
+        <w:t xml:space="preserve"> URL</w:t>
+      </w:r>
+      <w:r>
+        <w:rPr>
+          <w:rFonts w:hint="default"/>
+          <w:lang w:val="es-ES"/>
+        </w:rPr>
+        <w:t>.</w:t>
       </w:r>
     </w:p>
     <w:p>
@@ -12602,7 +12692,55 @@
           <w:rFonts w:hint="default"/>
           <w:lang w:val="es-ES"/>
         </w:rPr>
-        <w:t>Es importante destacar que el objeto URL utilizado en este ejercicio  lanzará una excepción UrlMalformedException si la URL utilizada para la inicialización no es válida. Utilizaremos esta excepción para determinar si la URL es válida o no.</w:t>
+        <w:t xml:space="preserve">Es importante destacar que el objeto </w:t>
+      </w:r>
+      <w:r>
+        <w:rPr>
+          <w:rFonts w:hint="default"/>
+          <w:sz w:val="15"/>
+          <w:szCs w:val="15"/>
+          <w:lang w:val="es-ES"/>
+        </w:rPr>
+        <w:t>URL</w:t>
+      </w:r>
+      <w:r>
+        <w:rPr>
+          <w:rFonts w:hint="default"/>
+          <w:lang w:val="es-ES"/>
+        </w:rPr>
+        <w:t xml:space="preserve"> utilizado en este ejercicio lanzará una excepción UrlMalformedException si la</w:t>
+      </w:r>
+      <w:r>
+        <w:rPr>
+          <w:rFonts w:hint="default"/>
+          <w:sz w:val="15"/>
+          <w:szCs w:val="15"/>
+          <w:lang w:val="es-ES"/>
+        </w:rPr>
+        <w:t xml:space="preserve"> URL</w:t>
+      </w:r>
+      <w:r>
+        <w:rPr>
+          <w:rFonts w:hint="default"/>
+          <w:lang w:val="es-ES"/>
+        </w:rPr>
+        <w:t xml:space="preserve"> utilizada para la inicialización no es válida. Utilizaremos esta excepción para determinar si la </w:t>
+      </w:r>
+      <w:r>
+        <w:rPr>
+          <w:rFonts w:hint="default"/>
+          <w:sz w:val="15"/>
+          <w:szCs w:val="15"/>
+          <w:lang w:val="es-ES"/>
+        </w:rPr>
+        <w:t>URL</w:t>
+      </w:r>
+      <w:r>
+        <w:rPr>
+          <w:rFonts w:hint="default"/>
+          <w:lang w:val="es-ES"/>
+        </w:rPr>
+        <w:t xml:space="preserve"> es válida o no.</w:t>
       </w:r>
     </w:p>
     <w:p>
@@ -12619,7 +12757,23 @@
           <w:rFonts w:hint="default"/>
           <w:lang w:val="es-ES"/>
         </w:rPr>
-        <w:t xml:space="preserve">Si necesitas más información sobre el objeto URL, más información del objeto Url, en: </w:t>
+        <w:t xml:space="preserve">Si necesitas más información sobre el objeto </w:t>
+      </w:r>
+      <w:r>
+        <w:rPr>
+          <w:rFonts w:hint="default"/>
+          <w:sz w:val="15"/>
+          <w:szCs w:val="15"/>
+          <w:lang w:val="es-ES"/>
+        </w:rPr>
+        <w:t>URL</w:t>
+      </w:r>
+      <w:r>
+        <w:rPr>
+          <w:rFonts w:hint="default"/>
+          <w:lang w:val="es-ES"/>
+        </w:rPr>
+        <w:t xml:space="preserve">, en el siguiente enlace: </w:t>
       </w:r>
     </w:p>
     <w:p>
@@ -12730,7 +12884,39 @@
           <w:u w:val="none"/>
           <w:lang w:val="es-ES"/>
         </w:rPr>
-        <w:t xml:space="preserve">22 ] Leer una URL con Java. </w:t>
+        <w:t xml:space="preserve">22 ] Leer una </w:t>
+      </w:r>
+      <w:r>
+        <w:rPr>
+          <w:rStyle w:val="15"/>
+          <w:rFonts w:hint="default"/>
+          <w:b w:val="0"/>
+          <w:bCs w:val="0"/>
+          <w:i w:val="0"/>
+          <w:iCs w:val="0"/>
+          <w:color w:val="auto"/>
+          <w:sz w:val="15"/>
+          <w:szCs w:val="15"/>
+          <w:u w:val="none"/>
+          <w:lang w:val="es-ES"/>
+        </w:rPr>
+        <w:t xml:space="preserve">URL </w:t>
+      </w:r>
+      <w:r>
+        <w:rPr>
+          <w:rStyle w:val="15"/>
+          <w:rFonts w:hint="default"/>
+          <w:b w:val="0"/>
+          <w:bCs w:val="0"/>
+          <w:i w:val="0"/>
+          <w:iCs w:val="0"/>
+          <w:color w:val="auto"/>
+          <w:sz w:val="20"/>
+          <w:szCs w:val="20"/>
+          <w:u w:val="none"/>
+          <w:lang w:val="es-ES"/>
+        </w:rPr>
+        <w:t xml:space="preserve">con Java. </w:t>
       </w:r>
       <w:r>
         <w:rPr>
@@ -12939,7 +13125,33 @@
         <w:rPr>
           <w:rFonts w:hint="default"/>
         </w:rPr>
-        <w:t xml:space="preserve"> en el que solicites al usuario las notas de las 5 asignaturas del semestre y las guardes en un archivo. A continuación, el programa leerá el archivo y enviará los objetos de las asignaturas al servidor para calcular la nota media del curso..</w:t>
+        <w:t xml:space="preserve"> en el que</w:t>
+      </w:r>
+      <w:r>
+        <w:rPr>
+          <w:rFonts w:hint="default"/>
+          <w:lang w:val="es-ES"/>
+        </w:rPr>
+        <w:t xml:space="preserve"> se</w:t>
+      </w:r>
+      <w:r>
+        <w:rPr>
+          <w:rFonts w:hint="default"/>
+        </w:rPr>
+        <w:t xml:space="preserve"> solicite al usuario las notas de </w:t>
+      </w:r>
+      <w:r>
+        <w:rPr>
+          <w:rFonts w:hint="default"/>
+          <w:lang w:val="es-ES"/>
+        </w:rPr>
+        <w:t xml:space="preserve">cinco </w:t>
+      </w:r>
+      <w:r>
+        <w:rPr>
+          <w:rFonts w:hint="default"/>
+        </w:rPr>
+        <w:t>asignaturas del semestre y las guardes en un archivo. A continuación, el programa leerá el archivo y enviará los objetos de las asignaturas al servidor para calcular la nota media del curso.</w:t>
       </w:r>
     </w:p>
     <w:p>
@@ -13087,7 +13299,7 @@
           <w:bCs w:val="0"/>
           <w:lang w:val="es-ES"/>
         </w:rPr>
-        <w:t xml:space="preserve">Desarrolla un programa que sea capaz de leer un archivo en el cliente y posteriormente transferirlo al servidor. El programa deberá validar si la transferencia se realizó exitosamente o si hubo algún error durante el proceso. </w:t>
+        <w:t xml:space="preserve">Desarrolla un programa que sea capaz de leer un archivo en el cliente y posteriormente transferirlo al servidor. El programa deberá validar si la transferencia se realizó correctamente o si hubo algún error durante el proceso. </w:t>
       </w:r>
     </w:p>
     <w:p>
@@ -13124,7 +13336,7 @@
           <w:rFonts w:hint="default"/>
           <w:lang w:val="es-ES"/>
         </w:rPr>
-        <w:t>En este ejercicio en particular, se pretende demostrar que no es imprescindible utilizar la interfaz Serializable cuando se emplea el tipo de datos byte para la transferencia de archivos. Esto se debe a que dicha transferencia se realiza directamente gracias a este tipo de datos. Es importante destacar que en el servidor solo se transfiere el contenido del archivo y no el objeto File en sí.</w:t>
+        <w:t xml:space="preserve">En este ejercicio en particular, se pretende demostrar que no es imprescindible utilizar la interfaz Serializable cuando se emplea el tipo de datos byte para la transferencia de archivos. Esto se debe a que dicha transferencia se realiza directamente gracias a este tipo de datos. </w:t>
       </w:r>
     </w:p>
     <w:p>
@@ -13141,7 +13353,33 @@
           <w:rFonts w:hint="default"/>
           <w:lang w:val="es-ES"/>
         </w:rPr>
-        <w:t>Esto es debido a que el objeto File solo es una representación del pathName del archivo de la máquina de origen, no de su contenido. Y en un servidor remoto no es posible manipular el archivo del origen desde el servidor, ya a que al cambiar de máquina se pierde el acceso al fichero original. De esta manera se evita cualquier tipo de pérdida de datos y se garantiza una transferencia confiable.</w:t>
+        <w:t xml:space="preserve">Por otro lado, en la transferencia sólo se mandará el contenido del archivo y no el objeto File. Esto es debido a que el objeto File es una representación del pathName del archivo de la máquina de origen y no de su contenido. </w:t>
+      </w:r>
+    </w:p>
+    <w:p>
+      <w:pPr>
+        <w:bidi w:val="0"/>
+        <w:jc w:val="both"/>
+        <w:rPr>
+          <w:rFonts w:hint="default"/>
+          <w:lang w:val="es-ES"/>
+        </w:rPr>
+      </w:pPr>
+      <w:r>
+        <w:rPr>
+          <w:rFonts w:hint="default"/>
+          <w:lang w:val="es-ES"/>
+        </w:rPr>
+        <w:t>Tener solamente el pathName de la maquina origen, provoca que el servidor remoto, no sea  posible manipular el archivo del origen desde el servidor ya a que al cambiar de máquina se pierde el acceso al fichero origina</w:t>
+      </w:r>
+      <w:bookmarkStart w:id="714" w:name="_GoBack"/>
+      <w:bookmarkEnd w:id="714"/>
+      <w:r>
+        <w:rPr>
+          <w:rFonts w:hint="default"/>
+          <w:lang w:val="es-ES"/>
+        </w:rPr>
+        <w:t>l. Por esta razón se utiliza el contenido en vez del objeto File, ya que de esta manera se evita cualquier tipo de pérdida de datos y se garantiza una transferencia confiable.</w:t>
       </w:r>
     </w:p>
     <w:p>
@@ -13227,24 +13465,24 @@
           <w:lang w:val="es-ES"/>
         </w:rPr>
       </w:pPr>
-      <w:bookmarkStart w:id="329" w:name="_Toc7227"/>
-      <w:bookmarkStart w:id="330" w:name="_Toc29761"/>
-      <w:bookmarkStart w:id="331" w:name="_Toc29209"/>
-      <w:bookmarkStart w:id="332" w:name="_Toc11868"/>
-      <w:bookmarkStart w:id="333" w:name="_Toc4149"/>
-      <w:bookmarkStart w:id="334" w:name="_Toc24147"/>
-      <w:bookmarkStart w:id="335" w:name="_Toc5515"/>
-      <w:bookmarkStart w:id="336" w:name="_Toc3474"/>
-      <w:bookmarkStart w:id="337" w:name="_Toc12066"/>
+      <w:bookmarkStart w:id="329" w:name="_Toc4150"/>
+      <w:bookmarkStart w:id="330" w:name="_Toc29851"/>
+      <w:bookmarkStart w:id="331" w:name="_Toc24147"/>
+      <w:bookmarkStart w:id="332" w:name="_Toc9841"/>
+      <w:bookmarkStart w:id="333" w:name="_Toc7418"/>
+      <w:bookmarkStart w:id="334" w:name="_Toc12817"/>
+      <w:bookmarkStart w:id="335" w:name="_Toc3474"/>
+      <w:bookmarkStart w:id="336" w:name="_Toc23987"/>
+      <w:bookmarkStart w:id="337" w:name="_Toc11868"/>
       <w:bookmarkStart w:id="338" w:name="_Toc6212"/>
-      <w:bookmarkStart w:id="339" w:name="_Toc9841"/>
-      <w:bookmarkStart w:id="340" w:name="_Toc12817"/>
-      <w:bookmarkStart w:id="341" w:name="_Toc30193"/>
-      <w:bookmarkStart w:id="342" w:name="_Toc10315"/>
-      <w:bookmarkStart w:id="343" w:name="_Toc23987"/>
-      <w:bookmarkStart w:id="344" w:name="_Toc4150"/>
-      <w:bookmarkStart w:id="345" w:name="_Toc29851"/>
-      <w:bookmarkStart w:id="346" w:name="_Toc7418"/>
+      <w:bookmarkStart w:id="339" w:name="_Toc4149"/>
+      <w:bookmarkStart w:id="340" w:name="_Toc7227"/>
+      <w:bookmarkStart w:id="341" w:name="_Toc29761"/>
+      <w:bookmarkStart w:id="342" w:name="_Toc29209"/>
+      <w:bookmarkStart w:id="343" w:name="_Toc10315"/>
+      <w:bookmarkStart w:id="344" w:name="_Toc12066"/>
+      <w:bookmarkStart w:id="345" w:name="_Toc30193"/>
+      <w:bookmarkStart w:id="346" w:name="_Toc5515"/>
       <w:r>
         <w:rPr>
           <w:rFonts w:hint="default"/>
@@ -13633,23 +13871,23 @@
         <w:pStyle w:val="4"/>
         <w:bidi w:val="0"/>
       </w:pPr>
-      <w:bookmarkStart w:id="348" w:name="_Toc10672"/>
-      <w:bookmarkStart w:id="349" w:name="_Toc12483"/>
-      <w:bookmarkStart w:id="350" w:name="_Toc1051"/>
-      <w:bookmarkStart w:id="351" w:name="_Toc14779"/>
-      <w:bookmarkStart w:id="352" w:name="_Toc19925"/>
-      <w:bookmarkStart w:id="353" w:name="_Toc15393"/>
-      <w:bookmarkStart w:id="354" w:name="_Toc441"/>
-      <w:bookmarkStart w:id="355" w:name="_Toc11761"/>
-      <w:bookmarkStart w:id="356" w:name="_Toc27935"/>
-      <w:bookmarkStart w:id="357" w:name="_Toc5541"/>
-      <w:bookmarkStart w:id="358" w:name="_Toc9655"/>
-      <w:bookmarkStart w:id="359" w:name="_Toc28025"/>
-      <w:bookmarkStart w:id="360" w:name="_Toc22476"/>
-      <w:bookmarkStart w:id="361" w:name="_Toc13138"/>
-      <w:bookmarkStart w:id="362" w:name="_Toc18847"/>
-      <w:bookmarkStart w:id="363" w:name="_Toc52"/>
-      <w:bookmarkStart w:id="364" w:name="_Toc1694"/>
+      <w:bookmarkStart w:id="348" w:name="_Toc14779"/>
+      <w:bookmarkStart w:id="349" w:name="_Toc15393"/>
+      <w:bookmarkStart w:id="350" w:name="_Toc19925"/>
+      <w:bookmarkStart w:id="351" w:name="_Toc10672"/>
+      <w:bookmarkStart w:id="352" w:name="_Toc12483"/>
+      <w:bookmarkStart w:id="353" w:name="_Toc1051"/>
+      <w:bookmarkStart w:id="354" w:name="_Toc9655"/>
+      <w:bookmarkStart w:id="355" w:name="_Toc28025"/>
+      <w:bookmarkStart w:id="356" w:name="_Toc18847"/>
+      <w:bookmarkStart w:id="357" w:name="_Toc11761"/>
+      <w:bookmarkStart w:id="358" w:name="_Toc441"/>
+      <w:bookmarkStart w:id="359" w:name="_Toc5541"/>
+      <w:bookmarkStart w:id="360" w:name="_Toc1694"/>
+      <w:bookmarkStart w:id="361" w:name="_Toc52"/>
+      <w:bookmarkStart w:id="362" w:name="_Toc13138"/>
+      <w:bookmarkStart w:id="363" w:name="_Toc27935"/>
+      <w:bookmarkStart w:id="364" w:name="_Toc22476"/>
       <w:r>
         <w:rPr>
           <w:rFonts w:hint="default"/>
@@ -13826,20 +14064,20 @@
       <w:bookmarkStart w:id="365" w:name="_Toc19294"/>
       <w:bookmarkStart w:id="366" w:name="_Toc15877"/>
       <w:bookmarkStart w:id="367" w:name="_Toc8384"/>
-      <w:bookmarkStart w:id="368" w:name="_Toc31219"/>
-      <w:bookmarkStart w:id="369" w:name="_Toc29658"/>
+      <w:bookmarkStart w:id="368" w:name="_Toc29658"/>
+      <w:bookmarkStart w:id="369" w:name="_Toc31219"/>
       <w:bookmarkStart w:id="370" w:name="_Toc16612"/>
       <w:bookmarkStart w:id="371" w:name="_Toc20925"/>
       <w:bookmarkStart w:id="372" w:name="_Toc26183"/>
       <w:bookmarkStart w:id="373" w:name="_Toc2005"/>
       <w:bookmarkStart w:id="374" w:name="_Toc16605"/>
-      <w:bookmarkStart w:id="375" w:name="_Toc21565"/>
-      <w:bookmarkStart w:id="376" w:name="_Toc13884"/>
-      <w:bookmarkStart w:id="377" w:name="_Toc26790"/>
-      <w:bookmarkStart w:id="378" w:name="_Toc17832"/>
+      <w:bookmarkStart w:id="375" w:name="_Toc17832"/>
+      <w:bookmarkStart w:id="376" w:name="_Toc10811"/>
+      <w:bookmarkStart w:id="377" w:name="_Toc15661"/>
+      <w:bookmarkStart w:id="378" w:name="_Toc13884"/>
       <w:bookmarkStart w:id="379" w:name="_Toc30571"/>
-      <w:bookmarkStart w:id="380" w:name="_Toc15661"/>
-      <w:bookmarkStart w:id="381" w:name="_Toc10811"/>
+      <w:bookmarkStart w:id="380" w:name="_Toc21565"/>
+      <w:bookmarkStart w:id="381" w:name="_Toc26790"/>
       <w:r>
         <w:rPr>
           <w:rFonts w:hint="default"/>
@@ -14069,21 +14307,21 @@
       </w:pPr>
       <w:bookmarkStart w:id="382" w:name="_Toc29964"/>
       <w:bookmarkStart w:id="383" w:name="_Toc16656"/>
-      <w:bookmarkStart w:id="384" w:name="_Toc6231"/>
-      <w:bookmarkStart w:id="385" w:name="_Toc16361"/>
-      <w:bookmarkStart w:id="386" w:name="_Toc1444"/>
-      <w:bookmarkStart w:id="387" w:name="_Toc4509"/>
-      <w:bookmarkStart w:id="388" w:name="_Toc5777"/>
-      <w:bookmarkStart w:id="389" w:name="_Toc26721"/>
+      <w:bookmarkStart w:id="384" w:name="_Toc1444"/>
+      <w:bookmarkStart w:id="385" w:name="_Toc5777"/>
+      <w:bookmarkStart w:id="386" w:name="_Toc6231"/>
+      <w:bookmarkStart w:id="387" w:name="_Toc26721"/>
+      <w:bookmarkStart w:id="388" w:name="_Toc31481"/>
+      <w:bookmarkStart w:id="389" w:name="_Toc4509"/>
       <w:bookmarkStart w:id="390" w:name="_Toc17711"/>
-      <w:bookmarkStart w:id="391" w:name="_Toc31481"/>
+      <w:bookmarkStart w:id="391" w:name="_Toc16361"/>
       <w:bookmarkStart w:id="392" w:name="_Toc20467"/>
       <w:bookmarkStart w:id="393" w:name="_Toc6412"/>
-      <w:bookmarkStart w:id="394" w:name="_Toc14452"/>
-      <w:bookmarkStart w:id="395" w:name="_Toc17751"/>
+      <w:bookmarkStart w:id="394" w:name="_Toc17751"/>
+      <w:bookmarkStart w:id="395" w:name="_Toc23362"/>
       <w:bookmarkStart w:id="396" w:name="_Toc4329"/>
-      <w:bookmarkStart w:id="397" w:name="_Toc23362"/>
-      <w:bookmarkStart w:id="398" w:name="_Toc17605"/>
+      <w:bookmarkStart w:id="397" w:name="_Toc17605"/>
+      <w:bookmarkStart w:id="398" w:name="_Toc14452"/>
       <w:r>
         <w:rPr>
           <w:rFonts w:hint="default"/>
@@ -14272,23 +14510,23 @@
           <w:lang w:val="es-ES"/>
         </w:rPr>
       </w:pPr>
-      <w:bookmarkStart w:id="399" w:name="_Toc23739"/>
-      <w:bookmarkStart w:id="400" w:name="_Toc14744"/>
-      <w:bookmarkStart w:id="401" w:name="_Toc3790"/>
-      <w:bookmarkStart w:id="402" w:name="_Toc10877"/>
-      <w:bookmarkStart w:id="403" w:name="_Toc23516"/>
-      <w:bookmarkStart w:id="404" w:name="_Toc32572"/>
-      <w:bookmarkStart w:id="405" w:name="_Toc10493"/>
-      <w:bookmarkStart w:id="406" w:name="_Toc23835"/>
-      <w:bookmarkStart w:id="407" w:name="_Toc10736"/>
-      <w:bookmarkStart w:id="408" w:name="_Toc29957"/>
-      <w:bookmarkStart w:id="409" w:name="_Toc5652"/>
-      <w:bookmarkStart w:id="410" w:name="_Toc26847"/>
-      <w:bookmarkStart w:id="411" w:name="_Toc9196"/>
-      <w:bookmarkStart w:id="412" w:name="_Toc30889"/>
-      <w:bookmarkStart w:id="413" w:name="_Toc23118"/>
-      <w:bookmarkStart w:id="414" w:name="_Toc32049"/>
-      <w:bookmarkStart w:id="415" w:name="_Toc6939"/>
+      <w:bookmarkStart w:id="399" w:name="_Toc32572"/>
+      <w:bookmarkStart w:id="400" w:name="_Toc10493"/>
+      <w:bookmarkStart w:id="401" w:name="_Toc10736"/>
+      <w:bookmarkStart w:id="402" w:name="_Toc23739"/>
+      <w:bookmarkStart w:id="403" w:name="_Toc29957"/>
+      <w:bookmarkStart w:id="404" w:name="_Toc5652"/>
+      <w:bookmarkStart w:id="405" w:name="_Toc26847"/>
+      <w:bookmarkStart w:id="406" w:name="_Toc9196"/>
+      <w:bookmarkStart w:id="407" w:name="_Toc30889"/>
+      <w:bookmarkStart w:id="408" w:name="_Toc23118"/>
+      <w:bookmarkStart w:id="409" w:name="_Toc32049"/>
+      <w:bookmarkStart w:id="410" w:name="_Toc14744"/>
+      <w:bookmarkStart w:id="411" w:name="_Toc6939"/>
+      <w:bookmarkStart w:id="412" w:name="_Toc23516"/>
+      <w:bookmarkStart w:id="413" w:name="_Toc10877"/>
+      <w:bookmarkStart w:id="414" w:name="_Toc23835"/>
+      <w:bookmarkStart w:id="415" w:name="_Toc3790"/>
       <w:r>
         <w:rPr>
           <w:rFonts w:hint="default"/>
@@ -14390,24 +14628,24 @@
           <w:lang w:val="es-ES"/>
         </w:rPr>
       </w:pPr>
-      <w:bookmarkStart w:id="416" w:name="_Toc24398"/>
+      <w:bookmarkStart w:id="416" w:name="_Toc3869"/>
       <w:bookmarkStart w:id="417" w:name="_Toc5778"/>
-      <w:bookmarkStart w:id="418" w:name="_Toc31882"/>
-      <w:bookmarkStart w:id="419" w:name="_Toc13847"/>
-      <w:bookmarkStart w:id="420" w:name="_Toc3475"/>
-      <w:bookmarkStart w:id="421" w:name="_Toc10325"/>
-      <w:bookmarkStart w:id="422" w:name="_Toc2027"/>
-      <w:bookmarkStart w:id="423" w:name="_Toc3869"/>
-      <w:bookmarkStart w:id="424" w:name="_Toc14756"/>
-      <w:bookmarkStart w:id="425" w:name="_Toc13327"/>
-      <w:bookmarkStart w:id="426" w:name="_Toc23643"/>
-      <w:bookmarkStart w:id="427" w:name="_Toc17443"/>
-      <w:bookmarkStart w:id="428" w:name="_Toc6001"/>
+      <w:bookmarkStart w:id="418" w:name="_Toc17443"/>
+      <w:bookmarkStart w:id="419" w:name="_Toc31882"/>
+      <w:bookmarkStart w:id="420" w:name="_Toc6001"/>
+      <w:bookmarkStart w:id="421" w:name="_Toc23643"/>
+      <w:bookmarkStart w:id="422" w:name="_Toc13847"/>
+      <w:bookmarkStart w:id="423" w:name="_Toc3475"/>
+      <w:bookmarkStart w:id="424" w:name="_Toc10325"/>
+      <w:bookmarkStart w:id="425" w:name="_Toc2027"/>
+      <w:bookmarkStart w:id="426" w:name="_Toc14756"/>
+      <w:bookmarkStart w:id="427" w:name="_Toc13327"/>
+      <w:bookmarkStart w:id="428" w:name="_Toc24398"/>
       <w:bookmarkStart w:id="429" w:name="_PROCESO DE EJECUTAR EN DIFERENTES MAQUINAS"/>
       <w:bookmarkStart w:id="430" w:name="_Toc13059"/>
       <w:bookmarkStart w:id="431" w:name="_Toc13440"/>
-      <w:bookmarkStart w:id="432" w:name="_Toc22007"/>
-      <w:bookmarkStart w:id="433" w:name="_Toc7700"/>
+      <w:bookmarkStart w:id="432" w:name="_Toc7700"/>
+      <w:bookmarkStart w:id="433" w:name="_Toc22007"/>
       <w:r>
         <w:rPr>
           <w:rFonts w:hint="default"/>
@@ -14647,8 +14885,8 @@
           <w:lang w:val="es-ES"/>
         </w:rPr>
       </w:pPr>
-      <w:bookmarkStart w:id="434" w:name="_Toc32615"/>
-      <w:bookmarkStart w:id="435" w:name="_Toc3972"/>
+      <w:bookmarkStart w:id="434" w:name="_Toc3972"/>
+      <w:bookmarkStart w:id="435" w:name="_Toc32615"/>
       <w:r>
         <w:rPr>
           <w:rFonts w:hint="default"/>
@@ -14674,8 +14912,8 @@
         </w:rPr>
         <w:tab/>
       </w:r>
-      <w:bookmarkStart w:id="436" w:name="_Toc6166"/>
-      <w:bookmarkStart w:id="437" w:name="_Toc5773"/>
+      <w:bookmarkStart w:id="436" w:name="_Toc5773"/>
+      <w:bookmarkStart w:id="437" w:name="_Toc6166"/>
       <w:r>
         <w:rPr>
           <w:rFonts w:hint="default"/>
@@ -14694,8 +14932,8 @@
           <w:lang w:val="es-ES"/>
         </w:rPr>
       </w:pPr>
-      <w:bookmarkStart w:id="438" w:name="_Toc28135"/>
-      <w:bookmarkStart w:id="439" w:name="_Toc15391"/>
+      <w:bookmarkStart w:id="438" w:name="_Toc15391"/>
+      <w:bookmarkStart w:id="439" w:name="_Toc28135"/>
       <w:r>
         <w:rPr>
           <w:rFonts w:hint="default"/>
@@ -14788,8 +15026,8 @@
         </w:rPr>
         <w:tab/>
       </w:r>
-      <w:bookmarkStart w:id="440" w:name="_Toc30819"/>
-      <w:bookmarkStart w:id="441" w:name="_Toc7159"/>
+      <w:bookmarkStart w:id="440" w:name="_Toc7159"/>
+      <w:bookmarkStart w:id="441" w:name="_Toc30819"/>
       <w:r>
         <w:rPr>
           <w:rFonts w:hint="default"/>
@@ -14849,19 +15087,19 @@
           <w:lang w:val="es-ES"/>
         </w:rPr>
       </w:pPr>
-      <w:bookmarkStart w:id="442" w:name="_Toc26017"/>
+      <w:bookmarkStart w:id="442" w:name="_Toc1718"/>
       <w:bookmarkStart w:id="443" w:name="_Toc14773"/>
-      <w:bookmarkStart w:id="444" w:name="_Toc12931"/>
-      <w:bookmarkStart w:id="445" w:name="_Toc26556"/>
-      <w:bookmarkStart w:id="446" w:name="_Toc11794"/>
-      <w:bookmarkStart w:id="447" w:name="_Toc1718"/>
-      <w:bookmarkStart w:id="448" w:name="_Toc1229"/>
-      <w:bookmarkStart w:id="449" w:name="_Toc22369"/>
-      <w:bookmarkStart w:id="450" w:name="_Toc31925"/>
-      <w:bookmarkStart w:id="451" w:name="_Toc7717"/>
-      <w:bookmarkStart w:id="452" w:name="_Toc22828"/>
-      <w:bookmarkStart w:id="453" w:name="_Toc2184"/>
-      <w:bookmarkStart w:id="454" w:name="_Toc18697"/>
+      <w:bookmarkStart w:id="444" w:name="_Toc7717"/>
+      <w:bookmarkStart w:id="445" w:name="_Toc22828"/>
+      <w:bookmarkStart w:id="446" w:name="_Toc2184"/>
+      <w:bookmarkStart w:id="447" w:name="_Toc12931"/>
+      <w:bookmarkStart w:id="448" w:name="_Toc26017"/>
+      <w:bookmarkStart w:id="449" w:name="_Toc11794"/>
+      <w:bookmarkStart w:id="450" w:name="_Toc1229"/>
+      <w:bookmarkStart w:id="451" w:name="_Toc31925"/>
+      <w:bookmarkStart w:id="452" w:name="_Toc22369"/>
+      <w:bookmarkStart w:id="453" w:name="_Toc18697"/>
+      <w:bookmarkStart w:id="454" w:name="_Toc26556"/>
       <w:r>
         <w:rPr>
           <w:rFonts w:hint="default"/>
@@ -15138,11 +15376,11 @@
           <w:lang w:val="es-ES"/>
         </w:rPr>
       </w:pPr>
-      <w:bookmarkStart w:id="455" w:name="_Toc24849"/>
-      <w:bookmarkStart w:id="456" w:name="_Toc5589"/>
-      <w:bookmarkStart w:id="457" w:name="_Toc19026"/>
-      <w:bookmarkStart w:id="458" w:name="_Toc2736"/>
-      <w:bookmarkStart w:id="459" w:name="_Toc30948"/>
+      <w:bookmarkStart w:id="455" w:name="_Toc2736"/>
+      <w:bookmarkStart w:id="456" w:name="_Toc19026"/>
+      <w:bookmarkStart w:id="457" w:name="_Toc30948"/>
+      <w:bookmarkStart w:id="458" w:name="_Toc24849"/>
+      <w:bookmarkStart w:id="459" w:name="_Toc5589"/>
       <w:r>
         <w:rPr>
           <w:rFonts w:hint="default"/>
@@ -15303,8 +15541,8 @@
         </w:rPr>
       </w:pPr>
       <w:bookmarkStart w:id="460" w:name="_Toc7974"/>
-      <w:bookmarkStart w:id="461" w:name="_Toc7958"/>
-      <w:bookmarkStart w:id="462" w:name="_Toc32177"/>
+      <w:bookmarkStart w:id="461" w:name="_Toc32177"/>
+      <w:bookmarkStart w:id="462" w:name="_Toc7958"/>
       <w:bookmarkStart w:id="463" w:name="_Toc7036"/>
       <w:bookmarkStart w:id="464" w:name="_Toc3075"/>
       <w:r>
@@ -15404,11 +15642,11 @@
           <w:docGrid w:linePitch="360" w:charSpace="0"/>
         </w:sectPr>
       </w:pPr>
-      <w:bookmarkStart w:id="465" w:name="_Toc366"/>
-      <w:bookmarkStart w:id="466" w:name="_Toc25328"/>
-      <w:bookmarkStart w:id="467" w:name="_Toc17132"/>
-      <w:bookmarkStart w:id="468" w:name="_Toc26972"/>
-      <w:bookmarkStart w:id="469" w:name="_Toc29607"/>
+      <w:bookmarkStart w:id="465" w:name="_Toc17132"/>
+      <w:bookmarkStart w:id="466" w:name="_Toc26972"/>
+      <w:bookmarkStart w:id="467" w:name="_Toc366"/>
+      <w:bookmarkStart w:id="468" w:name="_Toc29607"/>
+      <w:bookmarkStart w:id="469" w:name="_Toc25328"/>
     </w:p>
     <w:p>
       <w:pPr>
@@ -15419,19 +15657,19 @@
           <w:lang w:val="es-ES"/>
         </w:rPr>
       </w:pPr>
-      <w:bookmarkStart w:id="470" w:name="_Toc1847"/>
-      <w:bookmarkStart w:id="471" w:name="_Toc18699"/>
-      <w:bookmarkStart w:id="472" w:name="_Toc29778"/>
-      <w:bookmarkStart w:id="473" w:name="_Toc8911"/>
-      <w:bookmarkStart w:id="474" w:name="_Toc12318"/>
-      <w:bookmarkStart w:id="475" w:name="_Toc10392"/>
-      <w:bookmarkStart w:id="476" w:name="_Toc32617"/>
-      <w:bookmarkStart w:id="477" w:name="_Toc14346"/>
-      <w:bookmarkStart w:id="478" w:name="_Toc13885"/>
-      <w:bookmarkStart w:id="479" w:name="_Toc1631"/>
-      <w:bookmarkStart w:id="480" w:name="_Toc21466"/>
-      <w:bookmarkStart w:id="481" w:name="_Toc28743"/>
-      <w:bookmarkStart w:id="482" w:name="_Toc18579"/>
+      <w:bookmarkStart w:id="470" w:name="_Toc21466"/>
+      <w:bookmarkStart w:id="471" w:name="_Toc18579"/>
+      <w:bookmarkStart w:id="472" w:name="_Toc8911"/>
+      <w:bookmarkStart w:id="473" w:name="_Toc18699"/>
+      <w:bookmarkStart w:id="474" w:name="_Toc29778"/>
+      <w:bookmarkStart w:id="475" w:name="_Toc12318"/>
+      <w:bookmarkStart w:id="476" w:name="_Toc28743"/>
+      <w:bookmarkStart w:id="477" w:name="_Toc10392"/>
+      <w:bookmarkStart w:id="478" w:name="_Toc1847"/>
+      <w:bookmarkStart w:id="479" w:name="_Toc13885"/>
+      <w:bookmarkStart w:id="480" w:name="_Toc14346"/>
+      <w:bookmarkStart w:id="481" w:name="_Toc32617"/>
+      <w:bookmarkStart w:id="482" w:name="_Toc1631"/>
       <w:r>
         <w:rPr>
           <w:rFonts w:hint="default"/>
@@ -15587,22 +15825,22 @@
       <w:bookmarkStart w:id="484" w:name="N1061C"/>
       <w:bookmarkEnd w:id="484"/>
       <w:bookmarkStart w:id="485" w:name="_Toc15175"/>
-      <w:bookmarkStart w:id="486" w:name="_Toc10630"/>
-      <w:bookmarkStart w:id="487" w:name="_Toc22887"/>
-      <w:bookmarkStart w:id="488" w:name="_Toc21696"/>
-      <w:bookmarkStart w:id="489" w:name="_Toc8272"/>
-      <w:bookmarkStart w:id="490" w:name="_Toc32418"/>
-      <w:bookmarkStart w:id="491" w:name="_Toc6426"/>
-      <w:bookmarkStart w:id="492" w:name="_Toc22294"/>
-      <w:bookmarkStart w:id="493" w:name="_Toc29010"/>
-      <w:bookmarkStart w:id="494" w:name="_Toc10706"/>
-      <w:bookmarkStart w:id="495" w:name="_Toc5282"/>
-      <w:bookmarkStart w:id="496" w:name="_Toc22453"/>
-      <w:bookmarkStart w:id="497" w:name="_Toc27347"/>
-      <w:bookmarkStart w:id="498" w:name="_Toc2758"/>
-      <w:bookmarkStart w:id="499" w:name="_Toc30798"/>
-      <w:bookmarkStart w:id="500" w:name="_Toc1909"/>
-      <w:bookmarkStart w:id="501" w:name="_Toc22069"/>
+      <w:bookmarkStart w:id="486" w:name="_Toc22887"/>
+      <w:bookmarkStart w:id="487" w:name="_Toc8272"/>
+      <w:bookmarkStart w:id="488" w:name="_Toc5282"/>
+      <w:bookmarkStart w:id="489" w:name="_Toc27347"/>
+      <w:bookmarkStart w:id="490" w:name="_Toc30798"/>
+      <w:bookmarkStart w:id="491" w:name="_Toc21696"/>
+      <w:bookmarkStart w:id="492" w:name="_Toc32418"/>
+      <w:bookmarkStart w:id="493" w:name="_Toc1909"/>
+      <w:bookmarkStart w:id="494" w:name="_Toc22069"/>
+      <w:bookmarkStart w:id="495" w:name="_Toc22453"/>
+      <w:bookmarkStart w:id="496" w:name="_Toc10706"/>
+      <w:bookmarkStart w:id="497" w:name="_Toc10630"/>
+      <w:bookmarkStart w:id="498" w:name="_Toc6426"/>
+      <w:bookmarkStart w:id="499" w:name="_Toc29010"/>
+      <w:bookmarkStart w:id="500" w:name="_Toc2758"/>
+      <w:bookmarkStart w:id="501" w:name="_Toc22294"/>
       <w:r>
         <w:rPr>
           <w:rFonts w:hint="default"/>
@@ -16148,13 +16386,13 @@
         </w:rPr>
         <w:t>Ahora el cliente tiene toda la información necesaria para invocar métodos en el objeto remoto. La instancia del stub actúa como un proxy del objeto remoto que existe en el servidor.</w:t>
       </w:r>
-      <w:bookmarkStart w:id="503" w:name="Usos+adicionales+del+codebase+en+RMI"/>
+      <w:bookmarkStart w:id="503" w:name="N1068E"/>
       <w:bookmarkEnd w:id="503"/>
-      <w:bookmarkStart w:id="504" w:name="N106A1"/>
+      <w:bookmarkStart w:id="504" w:name="Codebase+y+seguridad"/>
       <w:bookmarkEnd w:id="504"/>
-      <w:bookmarkStart w:id="505" w:name="N1068E"/>
+      <w:bookmarkStart w:id="505" w:name="Usos+adicionales+del+codebase+en+RMI"/>
       <w:bookmarkEnd w:id="505"/>
-      <w:bookmarkStart w:id="506" w:name="Codebase+y+seguridad"/>
+      <w:bookmarkStart w:id="506" w:name="N106A1"/>
       <w:bookmarkEnd w:id="506"/>
     </w:p>
     <w:p>
@@ -16167,22 +16405,22 @@
         </w:rPr>
       </w:pPr>
       <w:bookmarkStart w:id="507" w:name="_Toc25104"/>
-      <w:bookmarkStart w:id="508" w:name="_Toc10164"/>
-      <w:bookmarkStart w:id="509" w:name="_Toc2706"/>
-      <w:bookmarkStart w:id="510" w:name="_Toc17665"/>
-      <w:bookmarkStart w:id="511" w:name="_Toc15264"/>
-      <w:bookmarkStart w:id="512" w:name="_Toc23656"/>
-      <w:bookmarkStart w:id="513" w:name="_Toc9927"/>
-      <w:bookmarkStart w:id="514" w:name="_Toc30651"/>
-      <w:bookmarkStart w:id="515" w:name="_Toc13995"/>
-      <w:bookmarkStart w:id="516" w:name="_Toc11869"/>
-      <w:bookmarkStart w:id="517" w:name="_Toc2960"/>
-      <w:bookmarkStart w:id="518" w:name="_Toc17948"/>
-      <w:bookmarkStart w:id="519" w:name="_Toc16349"/>
-      <w:bookmarkStart w:id="520" w:name="_Toc9877"/>
-      <w:bookmarkStart w:id="521" w:name="_Toc5130"/>
-      <w:bookmarkStart w:id="522" w:name="_Toc3211"/>
-      <w:bookmarkStart w:id="523" w:name="_Toc2807"/>
+      <w:bookmarkStart w:id="508" w:name="_Toc15264"/>
+      <w:bookmarkStart w:id="509" w:name="_Toc23656"/>
+      <w:bookmarkStart w:id="510" w:name="_Toc11869"/>
+      <w:bookmarkStart w:id="511" w:name="_Toc10164"/>
+      <w:bookmarkStart w:id="512" w:name="_Toc30651"/>
+      <w:bookmarkStart w:id="513" w:name="_Toc2960"/>
+      <w:bookmarkStart w:id="514" w:name="_Toc2706"/>
+      <w:bookmarkStart w:id="515" w:name="_Toc17948"/>
+      <w:bookmarkStart w:id="516" w:name="_Toc16349"/>
+      <w:bookmarkStart w:id="517" w:name="_Toc13995"/>
+      <w:bookmarkStart w:id="518" w:name="_Toc9877"/>
+      <w:bookmarkStart w:id="519" w:name="_Toc9927"/>
+      <w:bookmarkStart w:id="520" w:name="_Toc17665"/>
+      <w:bookmarkStart w:id="521" w:name="_Toc2807"/>
+      <w:bookmarkStart w:id="522" w:name="_Toc5130"/>
+      <w:bookmarkStart w:id="523" w:name="_Toc3211"/>
       <w:r>
         <w:rPr>
           <w:rFonts w:hint="default"/>
@@ -16550,11 +16788,11 @@
           <w:lang w:val="es-ES"/>
         </w:rPr>
       </w:pPr>
-      <w:bookmarkStart w:id="526" w:name="_Toc30573"/>
-      <w:bookmarkStart w:id="527" w:name="_Toc13206"/>
-      <w:bookmarkStart w:id="528" w:name="_Toc21965"/>
-      <w:bookmarkStart w:id="529" w:name="_Toc7480"/>
-      <w:bookmarkStart w:id="530" w:name="_Toc18309"/>
+      <w:bookmarkStart w:id="526" w:name="_Toc13206"/>
+      <w:bookmarkStart w:id="527" w:name="_Toc21965"/>
+      <w:bookmarkStart w:id="528" w:name="_Toc7480"/>
+      <w:bookmarkStart w:id="529" w:name="_Toc18309"/>
+      <w:bookmarkStart w:id="530" w:name="_Toc30573"/>
       <w:r>
         <w:rPr>
           <w:rFonts w:hint="default"/>
@@ -16621,9 +16859,9 @@
         </w:rPr>
       </w:pPr>
       <w:bookmarkStart w:id="531" w:name="_Toc26311"/>
-      <w:bookmarkStart w:id="532" w:name="_Toc4328"/>
-      <w:bookmarkStart w:id="533" w:name="_Toc13033"/>
-      <w:bookmarkStart w:id="534" w:name="_Toc21675"/>
+      <w:bookmarkStart w:id="532" w:name="_Toc13033"/>
+      <w:bookmarkStart w:id="533" w:name="_Toc21675"/>
+      <w:bookmarkStart w:id="534" w:name="_Toc4328"/>
       <w:bookmarkStart w:id="535" w:name="_Toc451"/>
       <w:r>
         <w:rPr>
@@ -16836,11 +17074,11 @@
           <w:lang w:val="es-ES"/>
         </w:rPr>
       </w:pPr>
-      <w:bookmarkStart w:id="536" w:name="_Toc112"/>
-      <w:bookmarkStart w:id="537" w:name="_Toc6517"/>
-      <w:bookmarkStart w:id="538" w:name="_Toc22899"/>
-      <w:bookmarkStart w:id="539" w:name="_Toc27306"/>
-      <w:bookmarkStart w:id="540" w:name="_Toc1886"/>
+      <w:bookmarkStart w:id="536" w:name="_Toc1886"/>
+      <w:bookmarkStart w:id="537" w:name="_Toc22899"/>
+      <w:bookmarkStart w:id="538" w:name="_Toc27306"/>
+      <w:bookmarkStart w:id="539" w:name="_Toc6517"/>
+      <w:bookmarkStart w:id="540" w:name="_Toc112"/>
       <w:r>
         <w:rPr>
           <w:rFonts w:hint="default"/>
@@ -17154,9 +17392,9 @@
       </w:pPr>
       <w:bookmarkStart w:id="542" w:name="_Toc11505"/>
       <w:bookmarkStart w:id="543" w:name="_Toc27584"/>
-      <w:bookmarkStart w:id="544" w:name="_Toc27685"/>
-      <w:bookmarkStart w:id="545" w:name="_Toc24438"/>
-      <w:bookmarkStart w:id="546" w:name="_Toc31074"/>
+      <w:bookmarkStart w:id="544" w:name="_Toc24438"/>
+      <w:bookmarkStart w:id="545" w:name="_Toc31074"/>
+      <w:bookmarkStart w:id="546" w:name="_Toc27685"/>
       <w:r>
         <w:rPr>
           <w:rFonts w:hint="default"/>
@@ -17192,9 +17430,9 @@
       </w:pPr>
       <w:bookmarkStart w:id="547" w:name="_Toc27731"/>
       <w:bookmarkStart w:id="548" w:name="_Toc7087"/>
-      <w:bookmarkStart w:id="549" w:name="_Toc27911"/>
+      <w:bookmarkStart w:id="549" w:name="_Toc8511"/>
       <w:bookmarkStart w:id="550" w:name="_Toc20820"/>
-      <w:bookmarkStart w:id="551" w:name="_Toc8511"/>
+      <w:bookmarkStart w:id="551" w:name="_Toc27911"/>
       <w:r>
         <w:rPr>
           <w:rFonts w:hint="default"/>
@@ -17302,11 +17540,11 @@
           <w:docGrid w:linePitch="360" w:charSpace="0"/>
         </w:sectPr>
       </w:pPr>
-      <w:bookmarkStart w:id="552" w:name="_Toc10603"/>
-      <w:bookmarkStart w:id="553" w:name="_Toc31776"/>
-      <w:bookmarkStart w:id="554" w:name="_Toc18138"/>
-      <w:bookmarkStart w:id="555" w:name="_Toc17175"/>
-      <w:bookmarkStart w:id="556" w:name="_Toc25072"/>
+      <w:bookmarkStart w:id="552" w:name="_Toc25072"/>
+      <w:bookmarkStart w:id="553" w:name="_Toc10603"/>
+      <w:bookmarkStart w:id="554" w:name="_Toc17175"/>
+      <w:bookmarkStart w:id="555" w:name="_Toc31776"/>
+      <w:bookmarkStart w:id="556" w:name="_Toc18138"/>
     </w:p>
     <w:p>
       <w:pPr>
@@ -17317,19 +17555,19 @@
           <w:lang w:val="es-ES"/>
         </w:rPr>
       </w:pPr>
-      <w:bookmarkStart w:id="557" w:name="_Toc11059"/>
-      <w:bookmarkStart w:id="558" w:name="_Toc14222"/>
-      <w:bookmarkStart w:id="559" w:name="_Toc20530"/>
-      <w:bookmarkStart w:id="560" w:name="_Toc8676"/>
-      <w:bookmarkStart w:id="561" w:name="_Toc31205"/>
-      <w:bookmarkStart w:id="562" w:name="_Toc20907"/>
-      <w:bookmarkStart w:id="563" w:name="_Toc16671"/>
-      <w:bookmarkStart w:id="564" w:name="_Toc20665"/>
-      <w:bookmarkStart w:id="565" w:name="_Toc7622"/>
-      <w:bookmarkStart w:id="566" w:name="_Toc23029"/>
-      <w:bookmarkStart w:id="567" w:name="_Toc14120"/>
-      <w:bookmarkStart w:id="568" w:name="_Toc14964"/>
-      <w:bookmarkStart w:id="569" w:name="_Toc5988"/>
+      <w:bookmarkStart w:id="557" w:name="_Toc8676"/>
+      <w:bookmarkStart w:id="558" w:name="_Toc14964"/>
+      <w:bookmarkStart w:id="559" w:name="_Toc14222"/>
+      <w:bookmarkStart w:id="560" w:name="_Toc11059"/>
+      <w:bookmarkStart w:id="561" w:name="_Toc5988"/>
+      <w:bookmarkStart w:id="562" w:name="_Toc31205"/>
+      <w:bookmarkStart w:id="563" w:name="_Toc20665"/>
+      <w:bookmarkStart w:id="564" w:name="_Toc7622"/>
+      <w:bookmarkStart w:id="565" w:name="_Toc14120"/>
+      <w:bookmarkStart w:id="566" w:name="_Toc20907"/>
+      <w:bookmarkStart w:id="567" w:name="_Toc23029"/>
+      <w:bookmarkStart w:id="568" w:name="_Toc20530"/>
+      <w:bookmarkStart w:id="569" w:name="_Toc16671"/>
       <w:r>
         <w:rPr>
           <w:rFonts w:hint="default"/>
@@ -17384,20 +17622,20 @@
       <w:bookmarkStart w:id="570" w:name="_Toc819"/>
       <w:bookmarkStart w:id="571" w:name="_Toc16322"/>
       <w:bookmarkStart w:id="572" w:name="_Toc29765"/>
-      <w:bookmarkStart w:id="573" w:name="_Toc32473"/>
-      <w:bookmarkStart w:id="574" w:name="_Toc8913"/>
-      <w:bookmarkStart w:id="575" w:name="_Toc5585"/>
-      <w:bookmarkStart w:id="576" w:name="_Toc4304"/>
-      <w:bookmarkStart w:id="577" w:name="_Toc19560"/>
-      <w:bookmarkStart w:id="578" w:name="_Toc27957"/>
-      <w:bookmarkStart w:id="579" w:name="_Toc21259"/>
-      <w:bookmarkStart w:id="580" w:name="_Toc6274"/>
-      <w:bookmarkStart w:id="581" w:name="_Toc25881"/>
-      <w:bookmarkStart w:id="582" w:name="_Toc21216"/>
-      <w:bookmarkStart w:id="583" w:name="_Toc8409"/>
-      <w:bookmarkStart w:id="584" w:name="_Toc24230"/>
-      <w:bookmarkStart w:id="585" w:name="_Toc31065"/>
-      <w:bookmarkStart w:id="586" w:name="_Toc13755"/>
+      <w:bookmarkStart w:id="573" w:name="_Toc4304"/>
+      <w:bookmarkStart w:id="574" w:name="_Toc25881"/>
+      <w:bookmarkStart w:id="575" w:name="_Toc32473"/>
+      <w:bookmarkStart w:id="576" w:name="_Toc21259"/>
+      <w:bookmarkStart w:id="577" w:name="_Toc27957"/>
+      <w:bookmarkStart w:id="578" w:name="_Toc24230"/>
+      <w:bookmarkStart w:id="579" w:name="_Toc6274"/>
+      <w:bookmarkStart w:id="580" w:name="_Toc8409"/>
+      <w:bookmarkStart w:id="581" w:name="_Toc8913"/>
+      <w:bookmarkStart w:id="582" w:name="_Toc13755"/>
+      <w:bookmarkStart w:id="583" w:name="_Toc19560"/>
+      <w:bookmarkStart w:id="584" w:name="_Toc21216"/>
+      <w:bookmarkStart w:id="585" w:name="_Toc5585"/>
+      <w:bookmarkStart w:id="586" w:name="_Toc31065"/>
       <w:r>
         <w:rPr>
           <w:rFonts w:hint="default"/>
@@ -17513,11 +17751,11 @@
           <w:lang w:val="es-ES"/>
         </w:rPr>
       </w:pPr>
-      <w:bookmarkStart w:id="587" w:name="_Toc24787"/>
-      <w:bookmarkStart w:id="588" w:name="_Toc6836"/>
-      <w:bookmarkStart w:id="589" w:name="_Toc26379"/>
-      <w:bookmarkStart w:id="590" w:name="_Toc5925"/>
-      <w:bookmarkStart w:id="591" w:name="_Toc30960"/>
+      <w:bookmarkStart w:id="587" w:name="_Toc26379"/>
+      <w:bookmarkStart w:id="588" w:name="_Toc5925"/>
+      <w:bookmarkStart w:id="589" w:name="_Toc30960"/>
+      <w:bookmarkStart w:id="590" w:name="_Toc6836"/>
+      <w:bookmarkStart w:id="591" w:name="_Toc24787"/>
       <w:r>
         <w:rPr>
           <w:rFonts w:hint="default"/>
@@ -18532,11 +18770,11 @@
           <w:lang w:val="es-ES"/>
         </w:rPr>
       </w:pPr>
-      <w:bookmarkStart w:id="594" w:name="_Toc29743"/>
-      <w:bookmarkStart w:id="595" w:name="_Toc14500"/>
-      <w:bookmarkStart w:id="596" w:name="_Toc28770"/>
-      <w:bookmarkStart w:id="597" w:name="_Toc10636"/>
-      <w:bookmarkStart w:id="598" w:name="_Toc11126"/>
+      <w:bookmarkStart w:id="594" w:name="_Toc11126"/>
+      <w:bookmarkStart w:id="595" w:name="_Toc28770"/>
+      <w:bookmarkStart w:id="596" w:name="_Toc10636"/>
+      <w:bookmarkStart w:id="597" w:name="_Toc29743"/>
+      <w:bookmarkStart w:id="598" w:name="_Toc14500"/>
       <w:r>
         <w:rPr>
           <w:rFonts w:hint="default"/>
@@ -18740,10 +18978,10 @@
           <w:docGrid w:linePitch="360" w:charSpace="0"/>
         </w:sectPr>
       </w:pPr>
-      <w:bookmarkStart w:id="599" w:name="_Toc1667"/>
-      <w:bookmarkStart w:id="600" w:name="_Toc18664"/>
-      <w:bookmarkStart w:id="601" w:name="_Toc29345"/>
-      <w:bookmarkStart w:id="602" w:name="_Toc15038"/>
+      <w:bookmarkStart w:id="599" w:name="_Toc18664"/>
+      <w:bookmarkStart w:id="600" w:name="_Toc29345"/>
+      <w:bookmarkStart w:id="601" w:name="_Toc15038"/>
+      <w:bookmarkStart w:id="602" w:name="_Toc1667"/>
     </w:p>
     <w:p>
       <w:pPr>
@@ -18754,19 +18992,19 @@
           <w:lang w:val="es-ES"/>
         </w:rPr>
       </w:pPr>
-      <w:bookmarkStart w:id="603" w:name="_Toc23299"/>
-      <w:bookmarkStart w:id="604" w:name="_Toc16505"/>
-      <w:bookmarkStart w:id="605" w:name="_Toc28916"/>
-      <w:bookmarkStart w:id="606" w:name="_Toc14145"/>
-      <w:bookmarkStart w:id="607" w:name="_Toc23116"/>
+      <w:bookmarkStart w:id="603" w:name="_Toc23116"/>
+      <w:bookmarkStart w:id="604" w:name="_Toc398"/>
+      <w:bookmarkStart w:id="605" w:name="_Toc18779"/>
+      <w:bookmarkStart w:id="606" w:name="_Toc18245"/>
+      <w:bookmarkStart w:id="607" w:name="_Toc13930"/>
       <w:bookmarkStart w:id="608" w:name="_Toc29726"/>
       <w:bookmarkStart w:id="609" w:name="_Toc24694"/>
-      <w:bookmarkStart w:id="610" w:name="_Toc7877"/>
-      <w:bookmarkStart w:id="611" w:name="_Toc398"/>
-      <w:bookmarkStart w:id="612" w:name="_Toc18779"/>
-      <w:bookmarkStart w:id="613" w:name="_Toc18245"/>
-      <w:bookmarkStart w:id="614" w:name="_Toc10356"/>
-      <w:bookmarkStart w:id="615" w:name="_Toc13930"/>
+      <w:bookmarkStart w:id="610" w:name="_Toc23299"/>
+      <w:bookmarkStart w:id="611" w:name="_Toc7877"/>
+      <w:bookmarkStart w:id="612" w:name="_Toc10356"/>
+      <w:bookmarkStart w:id="613" w:name="_Toc28916"/>
+      <w:bookmarkStart w:id="614" w:name="_Toc16505"/>
+      <w:bookmarkStart w:id="615" w:name="_Toc14145"/>
       <w:r>
         <w:rPr>
           <w:rFonts w:hint="default"/>
@@ -19066,9 +19304,9 @@
           <w:lang w:val="es-ES"/>
         </w:rPr>
       </w:pPr>
-      <w:bookmarkStart w:id="616" w:name="_Toc27821"/>
-      <w:bookmarkStart w:id="617" w:name="_Toc6511"/>
-      <w:bookmarkStart w:id="618" w:name="_Toc5764"/>
+      <w:bookmarkStart w:id="616" w:name="_Toc6511"/>
+      <w:bookmarkStart w:id="617" w:name="_Toc5764"/>
+      <w:bookmarkStart w:id="618" w:name="_Toc27821"/>
       <w:bookmarkStart w:id="619" w:name="_Toc15477"/>
       <w:bookmarkStart w:id="620" w:name="_Toc6186"/>
       <w:r>
@@ -19327,11 +19565,11 @@
           <w:lang w:val="es-ES"/>
         </w:rPr>
       </w:pPr>
-      <w:bookmarkStart w:id="621" w:name="_Toc11755"/>
-      <w:bookmarkStart w:id="622" w:name="_Toc6330"/>
-      <w:bookmarkStart w:id="623" w:name="_Toc20597"/>
+      <w:bookmarkStart w:id="621" w:name="_Toc6330"/>
+      <w:bookmarkStart w:id="622" w:name="_Toc7926"/>
+      <w:bookmarkStart w:id="623" w:name="_Toc11755"/>
       <w:bookmarkStart w:id="624" w:name="_Toc165"/>
-      <w:bookmarkStart w:id="625" w:name="_Toc7926"/>
+      <w:bookmarkStart w:id="625" w:name="_Toc20597"/>
       <w:r>
         <w:rPr>
           <w:rFonts w:hint="default"/>
@@ -19627,11 +19865,11 @@
         </w:sectPr>
       </w:pPr>
       <w:bookmarkStart w:id="626" w:name="_Toc8006"/>
-      <w:bookmarkStart w:id="627" w:name="_Toc22127"/>
-      <w:bookmarkStart w:id="628" w:name="_Toc24854"/>
-      <w:bookmarkStart w:id="629" w:name="_Toc18254"/>
-      <w:bookmarkStart w:id="630" w:name="_Toc29078"/>
-      <w:bookmarkStart w:id="631" w:name="_Toc32392"/>
+      <w:bookmarkStart w:id="627" w:name="_Toc32392"/>
+      <w:bookmarkStart w:id="628" w:name="_Toc22127"/>
+      <w:bookmarkStart w:id="629" w:name="_Toc29078"/>
+      <w:bookmarkStart w:id="630" w:name="_Toc24854"/>
+      <w:bookmarkStart w:id="631" w:name="_Toc18254"/>
       <w:r>
         <w:drawing>
           <wp:inline distT="0" distB="0" distL="114300" distR="114300">
@@ -19706,18 +19944,18 @@
           <w:lang w:val="es-ES"/>
         </w:rPr>
       </w:pPr>
-      <w:bookmarkStart w:id="633" w:name="_Toc14780"/>
-      <w:bookmarkStart w:id="634" w:name="_Toc24096"/>
-      <w:bookmarkStart w:id="635" w:name="_Toc14585"/>
-      <w:bookmarkStart w:id="636" w:name="_Toc7569"/>
-      <w:bookmarkStart w:id="637" w:name="_Toc16115"/>
+      <w:bookmarkStart w:id="633" w:name="_Toc24096"/>
+      <w:bookmarkStart w:id="634" w:name="_Toc14585"/>
+      <w:bookmarkStart w:id="635" w:name="_Toc7569"/>
+      <w:bookmarkStart w:id="636" w:name="_Toc16115"/>
+      <w:bookmarkStart w:id="637" w:name="_Toc14780"/>
       <w:bookmarkStart w:id="638" w:name="_Toc30838"/>
-      <w:bookmarkStart w:id="639" w:name="_Toc21529"/>
-      <w:bookmarkStart w:id="640" w:name="_Toc7470"/>
-      <w:bookmarkStart w:id="641" w:name="_Toc14166"/>
-      <w:bookmarkStart w:id="642" w:name="_Toc12235"/>
-      <w:bookmarkStart w:id="643" w:name="_Toc22021"/>
-      <w:bookmarkStart w:id="644" w:name="_Toc27328"/>
+      <w:bookmarkStart w:id="639" w:name="_Toc14166"/>
+      <w:bookmarkStart w:id="640" w:name="_Toc12235"/>
+      <w:bookmarkStart w:id="641" w:name="_Toc21529"/>
+      <w:bookmarkStart w:id="642" w:name="_Toc27328"/>
+      <w:bookmarkStart w:id="643" w:name="_Toc7470"/>
+      <w:bookmarkStart w:id="644" w:name="_Toc22021"/>
       <w:r>
         <w:rPr>
           <w:rFonts w:hint="default"/>
@@ -20615,18 +20853,18 @@
         </w:rPr>
       </w:pPr>
       <w:bookmarkStart w:id="650" w:name="_Toc7152"/>
-      <w:bookmarkStart w:id="651" w:name="_Toc26380"/>
+      <w:bookmarkStart w:id="651" w:name="_Toc6693"/>
       <w:bookmarkStart w:id="652" w:name="_Toc18320"/>
-      <w:bookmarkStart w:id="653" w:name="_Toc6693"/>
-      <w:bookmarkStart w:id="654" w:name="_Toc29261"/>
-      <w:bookmarkStart w:id="655" w:name="_Toc11361"/>
-      <w:bookmarkStart w:id="656" w:name="_Toc7100"/>
-      <w:bookmarkStart w:id="657" w:name="_Toc21697"/>
-      <w:bookmarkStart w:id="658" w:name="_Toc30418"/>
-      <w:bookmarkStart w:id="659" w:name="_Toc25615"/>
-      <w:bookmarkStart w:id="660" w:name="_Toc18993"/>
-      <w:bookmarkStart w:id="661" w:name="_Toc31334"/>
-      <w:bookmarkStart w:id="662" w:name="_Toc3786"/>
+      <w:bookmarkStart w:id="653" w:name="_Toc3786"/>
+      <w:bookmarkStart w:id="654" w:name="_Toc31334"/>
+      <w:bookmarkStart w:id="655" w:name="_Toc30418"/>
+      <w:bookmarkStart w:id="656" w:name="_Toc11361"/>
+      <w:bookmarkStart w:id="657" w:name="_Toc25615"/>
+      <w:bookmarkStart w:id="658" w:name="_Toc26380"/>
+      <w:bookmarkStart w:id="659" w:name="_Toc21697"/>
+      <w:bookmarkStart w:id="660" w:name="_Toc7100"/>
+      <w:bookmarkStart w:id="661" w:name="_Toc18993"/>
+      <w:bookmarkStart w:id="662" w:name="_Toc29261"/>
       <w:r>
         <w:rPr>
           <w:rFonts w:hint="default"/>
@@ -20682,23 +20920,23 @@
           <w:lang w:val="es-ES"/>
         </w:rPr>
       </w:pPr>
-      <w:bookmarkStart w:id="663" w:name="_Toc28492"/>
-      <w:bookmarkStart w:id="664" w:name="_Toc10574"/>
-      <w:bookmarkStart w:id="665" w:name="_Toc8118"/>
-      <w:bookmarkStart w:id="666" w:name="_Toc13860"/>
-      <w:bookmarkStart w:id="667" w:name="_Toc31887"/>
-      <w:bookmarkStart w:id="668" w:name="_Toc26360"/>
-      <w:bookmarkStart w:id="669" w:name="_Toc7402"/>
-      <w:bookmarkStart w:id="670" w:name="_Toc12927"/>
-      <w:bookmarkStart w:id="671" w:name="_Toc26952"/>
-      <w:bookmarkStart w:id="672" w:name="_Toc13131"/>
-      <w:bookmarkStart w:id="673" w:name="_Toc15353"/>
-      <w:bookmarkStart w:id="674" w:name="_Toc18377"/>
-      <w:bookmarkStart w:id="675" w:name="_Toc19379"/>
-      <w:bookmarkStart w:id="676" w:name="_Toc20660"/>
-      <w:bookmarkStart w:id="677" w:name="_Toc31063"/>
-      <w:bookmarkStart w:id="678" w:name="_Toc13089"/>
-      <w:bookmarkStart w:id="679" w:name="_Toc16809"/>
+      <w:bookmarkStart w:id="663" w:name="_Toc19379"/>
+      <w:bookmarkStart w:id="664" w:name="_Toc31887"/>
+      <w:bookmarkStart w:id="665" w:name="_Toc13860"/>
+      <w:bookmarkStart w:id="666" w:name="_Toc7402"/>
+      <w:bookmarkStart w:id="667" w:name="_Toc13089"/>
+      <w:bookmarkStart w:id="668" w:name="_Toc26952"/>
+      <w:bookmarkStart w:id="669" w:name="_Toc8118"/>
+      <w:bookmarkStart w:id="670" w:name="_Toc20660"/>
+      <w:bookmarkStart w:id="671" w:name="_Toc12927"/>
+      <w:bookmarkStart w:id="672" w:name="_Toc26360"/>
+      <w:bookmarkStart w:id="673" w:name="_Toc16809"/>
+      <w:bookmarkStart w:id="674" w:name="_Toc15353"/>
+      <w:bookmarkStart w:id="675" w:name="_Toc31063"/>
+      <w:bookmarkStart w:id="676" w:name="_Toc10574"/>
+      <w:bookmarkStart w:id="677" w:name="_Toc28492"/>
+      <w:bookmarkStart w:id="678" w:name="_Toc13131"/>
+      <w:bookmarkStart w:id="679" w:name="_Toc18377"/>
       <w:r>
         <w:rPr>
           <w:rFonts w:hint="default"/>
@@ -21343,11 +21581,11 @@
           <w:docGrid w:linePitch="360" w:charSpace="0"/>
         </w:sectPr>
       </w:pPr>
-      <w:bookmarkStart w:id="681" w:name="_Toc30496"/>
-      <w:bookmarkStart w:id="682" w:name="_Toc15210"/>
+      <w:bookmarkStart w:id="681" w:name="_Toc15210"/>
+      <w:bookmarkStart w:id="682" w:name="_Toc11717"/>
       <w:bookmarkStart w:id="683" w:name="_Toc18171"/>
-      <w:bookmarkStart w:id="684" w:name="_Toc11717"/>
-      <w:bookmarkStart w:id="685" w:name="_Toc15101"/>
+      <w:bookmarkStart w:id="684" w:name="_Toc15101"/>
+      <w:bookmarkStart w:id="685" w:name="_Toc30496"/>
     </w:p>
     <w:p>
       <w:pPr>
@@ -21358,19 +21596,19 @@
           <w:lang w:val="es-ES"/>
         </w:rPr>
       </w:pPr>
-      <w:bookmarkStart w:id="686" w:name="_Toc12212"/>
-      <w:bookmarkStart w:id="687" w:name="_Toc4428"/>
-      <w:bookmarkStart w:id="688" w:name="_Toc2262"/>
-      <w:bookmarkStart w:id="689" w:name="_Toc11212"/>
-      <w:bookmarkStart w:id="690" w:name="_Toc10928"/>
-      <w:bookmarkStart w:id="691" w:name="_Toc23235"/>
-      <w:bookmarkStart w:id="692" w:name="_Toc28039"/>
-      <w:bookmarkStart w:id="693" w:name="_Toc26132"/>
-      <w:bookmarkStart w:id="694" w:name="_Toc1634"/>
-      <w:bookmarkStart w:id="695" w:name="_Toc18783"/>
-      <w:bookmarkStart w:id="696" w:name="_Toc11623"/>
+      <w:bookmarkStart w:id="686" w:name="_Toc23235"/>
+      <w:bookmarkStart w:id="687" w:name="_Toc10928"/>
+      <w:bookmarkStart w:id="688" w:name="_Toc4428"/>
+      <w:bookmarkStart w:id="689" w:name="_Toc12212"/>
+      <w:bookmarkStart w:id="690" w:name="_Toc2262"/>
+      <w:bookmarkStart w:id="691" w:name="_Toc11212"/>
+      <w:bookmarkStart w:id="692" w:name="_Toc18783"/>
+      <w:bookmarkStart w:id="693" w:name="_Toc29252"/>
+      <w:bookmarkStart w:id="694" w:name="_Toc11623"/>
+      <w:bookmarkStart w:id="695" w:name="_Toc28039"/>
+      <w:bookmarkStart w:id="696" w:name="_Toc26132"/>
       <w:bookmarkStart w:id="697" w:name="_Toc9130"/>
-      <w:bookmarkStart w:id="698" w:name="_Toc29252"/>
+      <w:bookmarkStart w:id="698" w:name="_Toc1634"/>
       <w:r>
         <w:rPr>
           <w:rFonts w:hint="default"/>
@@ -43960,10 +44198,143 @@
 </file>
 
 <file path=customXml/item2.xml><?xml version="1.0" encoding="utf-8"?>
-<tns:customPropertyEditors xmlns:tns="http://schemas.microsoft.com/office/2006/customDocumentInformationPanel">
-  <tns:showOnOpen/>
-  <tns:defaultPropertyEditorNamespace/>
-</tns:customPropertyEditors>
+<p:properties xmlns:p="http://schemas.microsoft.com/office/2006/metadata/properties" xmlns:xsi="http://www.w3.org/2001/XMLSchema-instance" xmlns:pc="http://schemas.microsoft.com/office/infopath/2007/PartnerControls">
+  <documentManagement>
+    <DirectSourceMarket xmlns="2958f784-0ef9-4616-b22d-512a8cad1f0d">english</DirectSourceMarket>
+    <ApprovalStatus xmlns="2958f784-0ef9-4616-b22d-512a8cad1f0d">In Progress</ApprovalStatus>
+    <MarketSpecific xmlns="2958f784-0ef9-4616-b22d-512a8cad1f0d" xsi:nil="true"/>
+    <PrimaryImageGen xmlns="2958f784-0ef9-4616-b22d-512a8cad1f0d">true</PrimaryImageGen>
+    <ThumbnailAssetId xmlns="2958f784-0ef9-4616-b22d-512a8cad1f0d" xsi:nil="true"/>
+    <NumericId xmlns="2958f784-0ef9-4616-b22d-512a8cad1f0d">-1</NumericId>
+    <TPFriendlyName xmlns="2958f784-0ef9-4616-b22d-512a8cad1f0d">Report (Oriel theme)</TPFriendlyName>
+    <BusinessGroup xmlns="2958f784-0ef9-4616-b22d-512a8cad1f0d" xsi:nil="true"/>
+    <APEditor xmlns="2958f784-0ef9-4616-b22d-512a8cad1f0d">
+      <UserInfo>
+        <DisplayName>REDMOND\v-luannv</DisplayName>
+        <AccountId>108</AccountId>
+        <AccountType/>
+      </UserInfo>
+    </APEditor>
+    <SourceTitle xmlns="2958f784-0ef9-4616-b22d-512a8cad1f0d">Report (Oriel theme)</SourceTitle>
+    <OpenTemplate xmlns="2958f784-0ef9-4616-b22d-512a8cad1f0d">true</OpenTemplate>
+    <UALocComments xmlns="2958f784-0ef9-4616-b22d-512a8cad1f0d" xsi:nil="true"/>
+    <ParentAssetId xmlns="2958f784-0ef9-4616-b22d-512a8cad1f0d" xsi:nil="true"/>
+    <PublishStatusLookup xmlns="2958f784-0ef9-4616-b22d-512a8cad1f0d">
+      <Value>75245</Value>
+      <Value>624016</Value>
+    </PublishStatusLookup>
+    <IntlLangReviewDate xmlns="2958f784-0ef9-4616-b22d-512a8cad1f0d" xsi:nil="true"/>
+    <LastPublishResultLookup xmlns="2958f784-0ef9-4616-b22d-512a8cad1f0d" xsi:nil="true"/>
+    <MachineTranslated xmlns="2958f784-0ef9-4616-b22d-512a8cad1f0d" xsi:nil="true"/>
+    <OriginalSourceMarket xmlns="2958f784-0ef9-4616-b22d-512a8cad1f0d">english</OriginalSourceMarket>
+    <TPInstallLocation xmlns="2958f784-0ef9-4616-b22d-512a8cad1f0d">{My Templates}</TPInstallLocation>
+    <APDescription xmlns="2958f784-0ef9-4616-b22d-512a8cad1f0d" xsi:nil="true"/>
+    <ClipArtFilename xmlns="2958f784-0ef9-4616-b22d-512a8cad1f0d" xsi:nil="true"/>
+    <ContentItem xmlns="2958f784-0ef9-4616-b22d-512a8cad1f0d" xsi:nil="true"/>
+    <EditorialStatus xmlns="2958f784-0ef9-4616-b22d-512a8cad1f0d" xsi:nil="true"/>
+    <PublishTargets xmlns="2958f784-0ef9-4616-b22d-512a8cad1f0d">OfficeOnline</PublishTargets>
+    <TPLaunchHelpLinkType xmlns="2958f784-0ef9-4616-b22d-512a8cad1f0d">Template</TPLaunchHelpLinkType>
+    <LastModifiedDateTime xmlns="2958f784-0ef9-4616-b22d-512a8cad1f0d" xsi:nil="true"/>
+    <TimesCloned xmlns="2958f784-0ef9-4616-b22d-512a8cad1f0d" xsi:nil="true"/>
+    <AssetStart xmlns="2958f784-0ef9-4616-b22d-512a8cad1f0d">2009-06-17T22:17:57+00:00</AssetStart>
+    <LastHandOff xmlns="2958f784-0ef9-4616-b22d-512a8cad1f0d" xsi:nil="true"/>
+    <Provider xmlns="2958f784-0ef9-4616-b22d-512a8cad1f0d">EY006220130</Provider>
+    <AcquiredFrom xmlns="2958f784-0ef9-4616-b22d-512a8cad1f0d" xsi:nil="true"/>
+    <TPClientViewer xmlns="2958f784-0ef9-4616-b22d-512a8cad1f0d">Microsoft Office Word</TPClientViewer>
+    <ArtSampleDocs xmlns="2958f784-0ef9-4616-b22d-512a8cad1f0d" xsi:nil="true"/>
+    <UACurrentWords xmlns="2958f784-0ef9-4616-b22d-512a8cad1f0d">0</UACurrentWords>
+    <UALocRecommendation xmlns="2958f784-0ef9-4616-b22d-512a8cad1f0d">Localize</UALocRecommendation>
+    <IsDeleted xmlns="2958f784-0ef9-4616-b22d-512a8cad1f0d">false</IsDeleted>
+    <ShowIn xmlns="2958f784-0ef9-4616-b22d-512a8cad1f0d" xsi:nil="true"/>
+    <UANotes xmlns="2958f784-0ef9-4616-b22d-512a8cad1f0d">in the box</UANotes>
+    <CSXHash xmlns="2958f784-0ef9-4616-b22d-512a8cad1f0d" xsi:nil="true"/>
+    <VoteCount xmlns="2958f784-0ef9-4616-b22d-512a8cad1f0d" xsi:nil="true"/>
+    <TemplateStatus xmlns="2958f784-0ef9-4616-b22d-512a8cad1f0d" xsi:nil="true"/>
+    <AssetExpire xmlns="2958f784-0ef9-4616-b22d-512a8cad1f0d">2100-01-01T00:00:00+00:00</AssetExpire>
+    <CSXSubmissionMarket xmlns="2958f784-0ef9-4616-b22d-512a8cad1f0d" xsi:nil="true"/>
+    <DSATActionTaken xmlns="2958f784-0ef9-4616-b22d-512a8cad1f0d" xsi:nil="true"/>
+    <TPExecutable xmlns="2958f784-0ef9-4616-b22d-512a8cad1f0d" xsi:nil="true"/>
+    <SubmitterId xmlns="2958f784-0ef9-4616-b22d-512a8cad1f0d" xsi:nil="true"/>
+    <AssetType xmlns="2958f784-0ef9-4616-b22d-512a8cad1f0d">TP</AssetType>
+    <CSXUpdate xmlns="2958f784-0ef9-4616-b22d-512a8cad1f0d">false</CSXUpdate>
+    <ApprovalLog xmlns="2958f784-0ef9-4616-b22d-512a8cad1f0d" xsi:nil="true"/>
+    <BugNumber xmlns="2958f784-0ef9-4616-b22d-512a8cad1f0d" xsi:nil="true"/>
+    <CSXSubmissionDate xmlns="2958f784-0ef9-4616-b22d-512a8cad1f0d" xsi:nil="true"/>
+    <Milestone xmlns="2958f784-0ef9-4616-b22d-512a8cad1f0d" xsi:nil="true"/>
+    <OriginAsset xmlns="2958f784-0ef9-4616-b22d-512a8cad1f0d" xsi:nil="true"/>
+    <TPComponent xmlns="2958f784-0ef9-4616-b22d-512a8cad1f0d">WORDFiles</TPComponent>
+    <Description0 xmlns="fb5acd76-e9f3-4601-9d69-91f53ab96ae6" xsi:nil="true"/>
+    <Component xmlns="fb5acd76-e9f3-4601-9d69-91f53ab96ae6" xsi:nil="true"/>
+    <AssetId xmlns="2958f784-0ef9-4616-b22d-512a8cad1f0d">TP010192749</AssetId>
+    <TPApplication xmlns="2958f784-0ef9-4616-b22d-512a8cad1f0d">Word</TPApplication>
+    <TPLaunchHelpLink xmlns="2958f784-0ef9-4616-b22d-512a8cad1f0d" xsi:nil="true"/>
+    <IntlLocPriority xmlns="2958f784-0ef9-4616-b22d-512a8cad1f0d" xsi:nil="true"/>
+    <PlannedPubDate xmlns="2958f784-0ef9-4616-b22d-512a8cad1f0d" xsi:nil="true"/>
+    <IntlLangReviewer xmlns="2958f784-0ef9-4616-b22d-512a8cad1f0d" xsi:nil="true"/>
+    <HandoffToMSDN xmlns="2958f784-0ef9-4616-b22d-512a8cad1f0d" xsi:nil="true"/>
+    <CrawlForDependencies xmlns="2958f784-0ef9-4616-b22d-512a8cad1f0d">false</CrawlForDependencies>
+    <TrustLevel xmlns="2958f784-0ef9-4616-b22d-512a8cad1f0d">1 Microsoft Managed Content</TrustLevel>
+    <IsSearchable xmlns="2958f784-0ef9-4616-b22d-512a8cad1f0d">false</IsSearchable>
+    <TPNamespace xmlns="2958f784-0ef9-4616-b22d-512a8cad1f0d">WINWORD</TPNamespace>
+    <Markets xmlns="2958f784-0ef9-4616-b22d-512a8cad1f0d"/>
+    <AverageRating xmlns="2958f784-0ef9-4616-b22d-512a8cad1f0d" xsi:nil="true"/>
+    <UAProjectedTotalWords xmlns="2958f784-0ef9-4616-b22d-512a8cad1f0d" xsi:nil="true"/>
+    <IntlLangReview xmlns="2958f784-0ef9-4616-b22d-512a8cad1f0d" xsi:nil="true"/>
+    <OutputCachingOn xmlns="2958f784-0ef9-4616-b22d-512a8cad1f0d">false</OutputCachingOn>
+    <APAuthor xmlns="2958f784-0ef9-4616-b22d-512a8cad1f0d">
+      <UserInfo>
+        <DisplayName>REDMOND\cynvey</DisplayName>
+        <AccountId>250</AccountId>
+        <AccountType/>
+      </UserInfo>
+    </APAuthor>
+    <TPAppVersion xmlns="2958f784-0ef9-4616-b22d-512a8cad1f0d">11</TPAppVersion>
+    <TPCommandLine xmlns="2958f784-0ef9-4616-b22d-512a8cad1f0d">{WD} /f {FilePath}</TPCommandLine>
+    <Downloads xmlns="2958f784-0ef9-4616-b22d-512a8cad1f0d">0</Downloads>
+    <OOCacheId xmlns="2958f784-0ef9-4616-b22d-512a8cad1f0d" xsi:nil="true"/>
+    <Providers xmlns="2958f784-0ef9-4616-b22d-512a8cad1f0d" xsi:nil="true"/>
+    <LegacyData xmlns="2958f784-0ef9-4616-b22d-512a8cad1f0d" xsi:nil="true"/>
+    <TemplateTemplateType xmlns="2958f784-0ef9-4616-b22d-512a8cad1f0d">Word 2003 Default</TemplateTemplateType>
+    <EditorialTags xmlns="2958f784-0ef9-4616-b22d-512a8cad1f0d" xsi:nil="true"/>
+    <PolicheckWords xmlns="2958f784-0ef9-4616-b22d-512a8cad1f0d" xsi:nil="true"/>
+    <FriendlyTitle xmlns="2958f784-0ef9-4616-b22d-512a8cad1f0d" xsi:nil="true"/>
+    <Manager xmlns="2958f784-0ef9-4616-b22d-512a8cad1f0d" xsi:nil="true"/>
+    <InternalTagsTaxHTField0 xmlns="2958f784-0ef9-4616-b22d-512a8cad1f0d">
+      <Terms xmlns="http://schemas.microsoft.com/office/infopath/2007/PartnerControls"/>
+    </InternalTagsTaxHTField0>
+    <LocComments xmlns="2958f784-0ef9-4616-b22d-512a8cad1f0d" xsi:nil="true"/>
+    <LocProcessedForMarketsLookup xmlns="2958f784-0ef9-4616-b22d-512a8cad1f0d" xsi:nil="true"/>
+    <LocalizationTagsTaxHTField0 xmlns="2958f784-0ef9-4616-b22d-512a8cad1f0d">
+      <Terms xmlns="http://schemas.microsoft.com/office/infopath/2007/PartnerControls"/>
+    </LocalizationTagsTaxHTField0>
+    <FeatureTagsTaxHTField0 xmlns="2958f784-0ef9-4616-b22d-512a8cad1f0d">
+      <Terms xmlns="http://schemas.microsoft.com/office/infopath/2007/PartnerControls"/>
+    </FeatureTagsTaxHTField0>
+    <LocOverallLocStatusLookup xmlns="2958f784-0ef9-4616-b22d-512a8cad1f0d" xsi:nil="true"/>
+    <LocPublishedLinkedAssetsLookup xmlns="2958f784-0ef9-4616-b22d-512a8cad1f0d" xsi:nil="true"/>
+    <BlockPublish xmlns="2958f784-0ef9-4616-b22d-512a8cad1f0d" xsi:nil="true"/>
+    <LocLastLocAttemptVersionTypeLookup xmlns="2958f784-0ef9-4616-b22d-512a8cad1f0d" xsi:nil="true"/>
+    <LocManualTestRequired xmlns="2958f784-0ef9-4616-b22d-512a8cad1f0d" xsi:nil="true"/>
+    <RecommendationsModifier xmlns="2958f784-0ef9-4616-b22d-512a8cad1f0d" xsi:nil="true"/>
+    <CampaignTagsTaxHTField0 xmlns="2958f784-0ef9-4616-b22d-512a8cad1f0d">
+      <Terms xmlns="http://schemas.microsoft.com/office/infopath/2007/PartnerControls"/>
+    </CampaignTagsTaxHTField0>
+    <LocOverallHandbackStatusLookup xmlns="2958f784-0ef9-4616-b22d-512a8cad1f0d" xsi:nil="true"/>
+    <LocProcessedForHandoffsLookup xmlns="2958f784-0ef9-4616-b22d-512a8cad1f0d" xsi:nil="true"/>
+    <LocOverallPreviewStatusLookup xmlns="2958f784-0ef9-4616-b22d-512a8cad1f0d" xsi:nil="true"/>
+    <LocOverallPublishStatusLookup xmlns="2958f784-0ef9-4616-b22d-512a8cad1f0d" xsi:nil="true"/>
+    <TaxCatchAll xmlns="2958f784-0ef9-4616-b22d-512a8cad1f0d"/>
+    <LocNewPublishedVersionLookup xmlns="2958f784-0ef9-4616-b22d-512a8cad1f0d" xsi:nil="true"/>
+    <LocPublishedDependentAssetsLookup xmlns="2958f784-0ef9-4616-b22d-512a8cad1f0d" xsi:nil="true"/>
+    <LocRecommendedHandoff xmlns="2958f784-0ef9-4616-b22d-512a8cad1f0d" xsi:nil="true"/>
+    <ScenarioTagsTaxHTField0 xmlns="2958f784-0ef9-4616-b22d-512a8cad1f0d">
+      <Terms xmlns="http://schemas.microsoft.com/office/infopath/2007/PartnerControls"/>
+    </ScenarioTagsTaxHTField0>
+    <LocLastLocAttemptVersionLookup xmlns="2958f784-0ef9-4616-b22d-512a8cad1f0d">115447</LocLastLocAttemptVersionLookup>
+    <OriginalRelease xmlns="2958f784-0ef9-4616-b22d-512a8cad1f0d">14</OriginalRelease>
+    <LocMarketGroupTiers2 xmlns="2958f784-0ef9-4616-b22d-512a8cad1f0d" xsi:nil="true"/>
+  </documentManagement>
+</p:properties>
 </file>
 
 <file path=customXml/item3.xml><?xml version="1.0" encoding="utf-8"?>
@@ -43974,26 +44345,6 @@
 </file>
 
 <file path=customXml/item4.xml><?xml version="1.0" encoding="utf-8"?>
-<CoverPageProperties xmlns="http://schemas.microsoft.com/office/2006/coverPageProps">
-  <PublishDate/>
-  <Abstract/>
-  <CompanyAddress/>
-  <CompanyPhone/>
-  <CompanyFax/>
-  <CompanyEmail/>
-</CoverPageProperties>
-</file>
-
-<file path=customXml/item5.xml><?xml version="1.0" encoding="utf-8"?>
-<?mso-contentType ?>
-<FormTemplates xmlns="http://schemas.microsoft.com/sharepoint/v3/contenttype/forms">
-  <Display>DocumentLibraryForm</Display>
-  <Edit>AssetEditForm</Edit>
-  <New>DocumentLibraryForm</New>
-</FormTemplates>
-</file>
-
-<file path=customXml/item6.xml><?xml version="1.0" encoding="utf-8"?>
 <ct:contentTypeSchema xmlns:ct="http://schemas.microsoft.com/office/2006/metadata/contentType" xmlns:ma="http://schemas.microsoft.com/office/2006/metadata/properties/metaAttributes" ct:_="" ma:_="" ma:contentTypeName="TemplateFile" ma:contentTypeID="0x010100DE95A0C693CEB341887D38A4A2B58B45040072C752107C5A7B47AA91A1EE638E6F1F" ma:contentTypeVersion="55" ma:contentTypeDescription="Create a new document." ma:contentTypeScope="" ma:versionID="3c98c83416931a21d43ed007fda5e4dd">
   <xsd:schema xmlns:xsd="http://www.w3.org/2001/XMLSchema" xmlns:xs="http://www.w3.org/2001/XMLSchema" xmlns:p="http://schemas.microsoft.com/office/2006/metadata/properties" xmlns:ns2="2958f784-0ef9-4616-b22d-512a8cad1f0d" xmlns:ns3="fb5acd76-e9f3-4601-9d69-91f53ab96ae6" targetNamespace="http://schemas.microsoft.com/office/2006/metadata/properties" ma:root="true" ma:fieldsID="938018c4f46d99993d20879d4e9ddff8" ns2:_="" ns3:_="">
     <xsd:import namespace="2958f784-0ef9-4616-b22d-512a8cad1f0d"/>
@@ -45052,6 +45403,26 @@
 </ct:contentTypeSchema>
 </file>
 
+<file path=customXml/item5.xml><?xml version="1.0" encoding="utf-8"?>
+<?mso-contentType ?>
+<FormTemplates xmlns="http://schemas.microsoft.com/sharepoint/v3/contenttype/forms">
+  <Display>DocumentLibraryForm</Display>
+  <Edit>AssetEditForm</Edit>
+  <New>DocumentLibraryForm</New>
+</FormTemplates>
+</file>
+
+<file path=customXml/item6.xml><?xml version="1.0" encoding="utf-8"?>
+<CoverPageProperties xmlns="http://schemas.microsoft.com/office/2006/coverPageProps">
+  <PublishDate/>
+  <Abstract/>
+  <CompanyAddress/>
+  <CompanyPhone/>
+  <CompanyFax/>
+  <CompanyEmail/>
+</CoverPageProperties>
+</file>
+
 <file path=customXml/item7.xml><?xml version="1.0" encoding="utf-8"?>
 <templateProperties xmlns="urn:microsoft.template.properties">
   <_Version/>
@@ -45060,143 +45431,10 @@
 </file>
 
 <file path=customXml/item8.xml><?xml version="1.0" encoding="utf-8"?>
-<p:properties xmlns:p="http://schemas.microsoft.com/office/2006/metadata/properties" xmlns:xsi="http://www.w3.org/2001/XMLSchema-instance" xmlns:pc="http://schemas.microsoft.com/office/infopath/2007/PartnerControls">
-  <documentManagement>
-    <DirectSourceMarket xmlns="2958f784-0ef9-4616-b22d-512a8cad1f0d">english</DirectSourceMarket>
-    <ApprovalStatus xmlns="2958f784-0ef9-4616-b22d-512a8cad1f0d">In Progress</ApprovalStatus>
-    <MarketSpecific xmlns="2958f784-0ef9-4616-b22d-512a8cad1f0d" xsi:nil="true"/>
-    <PrimaryImageGen xmlns="2958f784-0ef9-4616-b22d-512a8cad1f0d">true</PrimaryImageGen>
-    <ThumbnailAssetId xmlns="2958f784-0ef9-4616-b22d-512a8cad1f0d" xsi:nil="true"/>
-    <NumericId xmlns="2958f784-0ef9-4616-b22d-512a8cad1f0d">-1</NumericId>
-    <TPFriendlyName xmlns="2958f784-0ef9-4616-b22d-512a8cad1f0d">Report (Oriel theme)</TPFriendlyName>
-    <BusinessGroup xmlns="2958f784-0ef9-4616-b22d-512a8cad1f0d" xsi:nil="true"/>
-    <APEditor xmlns="2958f784-0ef9-4616-b22d-512a8cad1f0d">
-      <UserInfo>
-        <DisplayName>REDMOND\v-luannv</DisplayName>
-        <AccountId>108</AccountId>
-        <AccountType/>
-      </UserInfo>
-    </APEditor>
-    <SourceTitle xmlns="2958f784-0ef9-4616-b22d-512a8cad1f0d">Report (Oriel theme)</SourceTitle>
-    <OpenTemplate xmlns="2958f784-0ef9-4616-b22d-512a8cad1f0d">true</OpenTemplate>
-    <UALocComments xmlns="2958f784-0ef9-4616-b22d-512a8cad1f0d" xsi:nil="true"/>
-    <ParentAssetId xmlns="2958f784-0ef9-4616-b22d-512a8cad1f0d" xsi:nil="true"/>
-    <PublishStatusLookup xmlns="2958f784-0ef9-4616-b22d-512a8cad1f0d">
-      <Value>75245</Value>
-      <Value>624016</Value>
-    </PublishStatusLookup>
-    <IntlLangReviewDate xmlns="2958f784-0ef9-4616-b22d-512a8cad1f0d" xsi:nil="true"/>
-    <LastPublishResultLookup xmlns="2958f784-0ef9-4616-b22d-512a8cad1f0d" xsi:nil="true"/>
-    <MachineTranslated xmlns="2958f784-0ef9-4616-b22d-512a8cad1f0d" xsi:nil="true"/>
-    <OriginalSourceMarket xmlns="2958f784-0ef9-4616-b22d-512a8cad1f0d">english</OriginalSourceMarket>
-    <TPInstallLocation xmlns="2958f784-0ef9-4616-b22d-512a8cad1f0d">{My Templates}</TPInstallLocation>
-    <APDescription xmlns="2958f784-0ef9-4616-b22d-512a8cad1f0d" xsi:nil="true"/>
-    <ClipArtFilename xmlns="2958f784-0ef9-4616-b22d-512a8cad1f0d" xsi:nil="true"/>
-    <ContentItem xmlns="2958f784-0ef9-4616-b22d-512a8cad1f0d" xsi:nil="true"/>
-    <EditorialStatus xmlns="2958f784-0ef9-4616-b22d-512a8cad1f0d" xsi:nil="true"/>
-    <PublishTargets xmlns="2958f784-0ef9-4616-b22d-512a8cad1f0d">OfficeOnline</PublishTargets>
-    <TPLaunchHelpLinkType xmlns="2958f784-0ef9-4616-b22d-512a8cad1f0d">Template</TPLaunchHelpLinkType>
-    <LastModifiedDateTime xmlns="2958f784-0ef9-4616-b22d-512a8cad1f0d" xsi:nil="true"/>
-    <TimesCloned xmlns="2958f784-0ef9-4616-b22d-512a8cad1f0d" xsi:nil="true"/>
-    <AssetStart xmlns="2958f784-0ef9-4616-b22d-512a8cad1f0d">2009-06-17T22:17:57+00:00</AssetStart>
-    <LastHandOff xmlns="2958f784-0ef9-4616-b22d-512a8cad1f0d" xsi:nil="true"/>
-    <Provider xmlns="2958f784-0ef9-4616-b22d-512a8cad1f0d">EY006220130</Provider>
-    <AcquiredFrom xmlns="2958f784-0ef9-4616-b22d-512a8cad1f0d" xsi:nil="true"/>
-    <TPClientViewer xmlns="2958f784-0ef9-4616-b22d-512a8cad1f0d">Microsoft Office Word</TPClientViewer>
-    <ArtSampleDocs xmlns="2958f784-0ef9-4616-b22d-512a8cad1f0d" xsi:nil="true"/>
-    <UACurrentWords xmlns="2958f784-0ef9-4616-b22d-512a8cad1f0d">0</UACurrentWords>
-    <UALocRecommendation xmlns="2958f784-0ef9-4616-b22d-512a8cad1f0d">Localize</UALocRecommendation>
-    <IsDeleted xmlns="2958f784-0ef9-4616-b22d-512a8cad1f0d">false</IsDeleted>
-    <ShowIn xmlns="2958f784-0ef9-4616-b22d-512a8cad1f0d" xsi:nil="true"/>
-    <UANotes xmlns="2958f784-0ef9-4616-b22d-512a8cad1f0d">in the box</UANotes>
-    <CSXHash xmlns="2958f784-0ef9-4616-b22d-512a8cad1f0d" xsi:nil="true"/>
-    <VoteCount xmlns="2958f784-0ef9-4616-b22d-512a8cad1f0d" xsi:nil="true"/>
-    <TemplateStatus xmlns="2958f784-0ef9-4616-b22d-512a8cad1f0d" xsi:nil="true"/>
-    <AssetExpire xmlns="2958f784-0ef9-4616-b22d-512a8cad1f0d">2100-01-01T00:00:00+00:00</AssetExpire>
-    <CSXSubmissionMarket xmlns="2958f784-0ef9-4616-b22d-512a8cad1f0d" xsi:nil="true"/>
-    <DSATActionTaken xmlns="2958f784-0ef9-4616-b22d-512a8cad1f0d" xsi:nil="true"/>
-    <TPExecutable xmlns="2958f784-0ef9-4616-b22d-512a8cad1f0d" xsi:nil="true"/>
-    <SubmitterId xmlns="2958f784-0ef9-4616-b22d-512a8cad1f0d" xsi:nil="true"/>
-    <AssetType xmlns="2958f784-0ef9-4616-b22d-512a8cad1f0d">TP</AssetType>
-    <CSXUpdate xmlns="2958f784-0ef9-4616-b22d-512a8cad1f0d">false</CSXUpdate>
-    <ApprovalLog xmlns="2958f784-0ef9-4616-b22d-512a8cad1f0d" xsi:nil="true"/>
-    <BugNumber xmlns="2958f784-0ef9-4616-b22d-512a8cad1f0d" xsi:nil="true"/>
-    <CSXSubmissionDate xmlns="2958f784-0ef9-4616-b22d-512a8cad1f0d" xsi:nil="true"/>
-    <Milestone xmlns="2958f784-0ef9-4616-b22d-512a8cad1f0d" xsi:nil="true"/>
-    <OriginAsset xmlns="2958f784-0ef9-4616-b22d-512a8cad1f0d" xsi:nil="true"/>
-    <TPComponent xmlns="2958f784-0ef9-4616-b22d-512a8cad1f0d">WORDFiles</TPComponent>
-    <Description0 xmlns="fb5acd76-e9f3-4601-9d69-91f53ab96ae6" xsi:nil="true"/>
-    <Component xmlns="fb5acd76-e9f3-4601-9d69-91f53ab96ae6" xsi:nil="true"/>
-    <AssetId xmlns="2958f784-0ef9-4616-b22d-512a8cad1f0d">TP010192749</AssetId>
-    <TPApplication xmlns="2958f784-0ef9-4616-b22d-512a8cad1f0d">Word</TPApplication>
-    <TPLaunchHelpLink xmlns="2958f784-0ef9-4616-b22d-512a8cad1f0d" xsi:nil="true"/>
-    <IntlLocPriority xmlns="2958f784-0ef9-4616-b22d-512a8cad1f0d" xsi:nil="true"/>
-    <PlannedPubDate xmlns="2958f784-0ef9-4616-b22d-512a8cad1f0d" xsi:nil="true"/>
-    <IntlLangReviewer xmlns="2958f784-0ef9-4616-b22d-512a8cad1f0d" xsi:nil="true"/>
-    <HandoffToMSDN xmlns="2958f784-0ef9-4616-b22d-512a8cad1f0d" xsi:nil="true"/>
-    <CrawlForDependencies xmlns="2958f784-0ef9-4616-b22d-512a8cad1f0d">false</CrawlForDependencies>
-    <TrustLevel xmlns="2958f784-0ef9-4616-b22d-512a8cad1f0d">1 Microsoft Managed Content</TrustLevel>
-    <IsSearchable xmlns="2958f784-0ef9-4616-b22d-512a8cad1f0d">false</IsSearchable>
-    <TPNamespace xmlns="2958f784-0ef9-4616-b22d-512a8cad1f0d">WINWORD</TPNamespace>
-    <Markets xmlns="2958f784-0ef9-4616-b22d-512a8cad1f0d"/>
-    <AverageRating xmlns="2958f784-0ef9-4616-b22d-512a8cad1f0d" xsi:nil="true"/>
-    <UAProjectedTotalWords xmlns="2958f784-0ef9-4616-b22d-512a8cad1f0d" xsi:nil="true"/>
-    <IntlLangReview xmlns="2958f784-0ef9-4616-b22d-512a8cad1f0d" xsi:nil="true"/>
-    <OutputCachingOn xmlns="2958f784-0ef9-4616-b22d-512a8cad1f0d">false</OutputCachingOn>
-    <APAuthor xmlns="2958f784-0ef9-4616-b22d-512a8cad1f0d">
-      <UserInfo>
-        <DisplayName>REDMOND\cynvey</DisplayName>
-        <AccountId>250</AccountId>
-        <AccountType/>
-      </UserInfo>
-    </APAuthor>
-    <TPAppVersion xmlns="2958f784-0ef9-4616-b22d-512a8cad1f0d">11</TPAppVersion>
-    <TPCommandLine xmlns="2958f784-0ef9-4616-b22d-512a8cad1f0d">{WD} /f {FilePath}</TPCommandLine>
-    <Downloads xmlns="2958f784-0ef9-4616-b22d-512a8cad1f0d">0</Downloads>
-    <OOCacheId xmlns="2958f784-0ef9-4616-b22d-512a8cad1f0d" xsi:nil="true"/>
-    <Providers xmlns="2958f784-0ef9-4616-b22d-512a8cad1f0d" xsi:nil="true"/>
-    <LegacyData xmlns="2958f784-0ef9-4616-b22d-512a8cad1f0d" xsi:nil="true"/>
-    <TemplateTemplateType xmlns="2958f784-0ef9-4616-b22d-512a8cad1f0d">Word 2003 Default</TemplateTemplateType>
-    <EditorialTags xmlns="2958f784-0ef9-4616-b22d-512a8cad1f0d" xsi:nil="true"/>
-    <PolicheckWords xmlns="2958f784-0ef9-4616-b22d-512a8cad1f0d" xsi:nil="true"/>
-    <FriendlyTitle xmlns="2958f784-0ef9-4616-b22d-512a8cad1f0d" xsi:nil="true"/>
-    <Manager xmlns="2958f784-0ef9-4616-b22d-512a8cad1f0d" xsi:nil="true"/>
-    <InternalTagsTaxHTField0 xmlns="2958f784-0ef9-4616-b22d-512a8cad1f0d">
-      <Terms xmlns="http://schemas.microsoft.com/office/infopath/2007/PartnerControls"/>
-    </InternalTagsTaxHTField0>
-    <LocComments xmlns="2958f784-0ef9-4616-b22d-512a8cad1f0d" xsi:nil="true"/>
-    <LocProcessedForMarketsLookup xmlns="2958f784-0ef9-4616-b22d-512a8cad1f0d" xsi:nil="true"/>
-    <LocalizationTagsTaxHTField0 xmlns="2958f784-0ef9-4616-b22d-512a8cad1f0d">
-      <Terms xmlns="http://schemas.microsoft.com/office/infopath/2007/PartnerControls"/>
-    </LocalizationTagsTaxHTField0>
-    <FeatureTagsTaxHTField0 xmlns="2958f784-0ef9-4616-b22d-512a8cad1f0d">
-      <Terms xmlns="http://schemas.microsoft.com/office/infopath/2007/PartnerControls"/>
-    </FeatureTagsTaxHTField0>
-    <LocOverallLocStatusLookup xmlns="2958f784-0ef9-4616-b22d-512a8cad1f0d" xsi:nil="true"/>
-    <LocPublishedLinkedAssetsLookup xmlns="2958f784-0ef9-4616-b22d-512a8cad1f0d" xsi:nil="true"/>
-    <BlockPublish xmlns="2958f784-0ef9-4616-b22d-512a8cad1f0d" xsi:nil="true"/>
-    <LocLastLocAttemptVersionTypeLookup xmlns="2958f784-0ef9-4616-b22d-512a8cad1f0d" xsi:nil="true"/>
-    <LocManualTestRequired xmlns="2958f784-0ef9-4616-b22d-512a8cad1f0d" xsi:nil="true"/>
-    <RecommendationsModifier xmlns="2958f784-0ef9-4616-b22d-512a8cad1f0d" xsi:nil="true"/>
-    <CampaignTagsTaxHTField0 xmlns="2958f784-0ef9-4616-b22d-512a8cad1f0d">
-      <Terms xmlns="http://schemas.microsoft.com/office/infopath/2007/PartnerControls"/>
-    </CampaignTagsTaxHTField0>
-    <LocOverallHandbackStatusLookup xmlns="2958f784-0ef9-4616-b22d-512a8cad1f0d" xsi:nil="true"/>
-    <LocProcessedForHandoffsLookup xmlns="2958f784-0ef9-4616-b22d-512a8cad1f0d" xsi:nil="true"/>
-    <LocOverallPreviewStatusLookup xmlns="2958f784-0ef9-4616-b22d-512a8cad1f0d" xsi:nil="true"/>
-    <LocOverallPublishStatusLookup xmlns="2958f784-0ef9-4616-b22d-512a8cad1f0d" xsi:nil="true"/>
-    <TaxCatchAll xmlns="2958f784-0ef9-4616-b22d-512a8cad1f0d"/>
-    <LocNewPublishedVersionLookup xmlns="2958f784-0ef9-4616-b22d-512a8cad1f0d" xsi:nil="true"/>
-    <LocPublishedDependentAssetsLookup xmlns="2958f784-0ef9-4616-b22d-512a8cad1f0d" xsi:nil="true"/>
-    <LocRecommendedHandoff xmlns="2958f784-0ef9-4616-b22d-512a8cad1f0d" xsi:nil="true"/>
-    <ScenarioTagsTaxHTField0 xmlns="2958f784-0ef9-4616-b22d-512a8cad1f0d">
-      <Terms xmlns="http://schemas.microsoft.com/office/infopath/2007/PartnerControls"/>
-    </ScenarioTagsTaxHTField0>
-    <LocLastLocAttemptVersionLookup xmlns="2958f784-0ef9-4616-b22d-512a8cad1f0d">115447</LocLastLocAttemptVersionLookup>
-    <OriginalRelease xmlns="2958f784-0ef9-4616-b22d-512a8cad1f0d">14</OriginalRelease>
-    <LocMarketGroupTiers2 xmlns="2958f784-0ef9-4616-b22d-512a8cad1f0d" xsi:nil="true"/>
-  </documentManagement>
-</p:properties>
+<tns:customPropertyEditors xmlns:tns="http://schemas.microsoft.com/office/2006/customDocumentInformationPanel">
+  <tns:showOnOpen/>
+  <tns:defaultPropertyEditorNamespace/>
+</tns:customPropertyEditors>
 </file>
 
 <file path=customXml/itemProps1.xml><?xml version="1.0" encoding="utf-8"?>
@@ -45208,19 +45446,19 @@
 </file>
 
 <file path=customXml/itemProps2.xml><?xml version="1.0" encoding="utf-8"?>
-<ds:datastoreItem xmlns:ds="http://schemas.openxmlformats.org/officeDocument/2006/customXml" ds:itemID="{2B06F414-C573-4C0B-9746-2EC8EAD8EB56}">
+<ds:datastoreItem xmlns:ds="http://schemas.openxmlformats.org/officeDocument/2006/customXml" ds:itemID="{22834D9D-FC38-454F-A183-43F436382628}">
   <ds:schemaRefs/>
 </ds:datastoreItem>
 </file>
 
 <file path=customXml/itemProps3.xml><?xml version="1.0" encoding="utf-8"?>
-<ds:datastoreItem xmlns:ds="http://schemas.openxmlformats.org/officeDocument/2006/customXml" ds:itemID="{37A44DD3-EB41-461C-8831-8E039C645FD7}">
+<ds:datastoreItem xmlns:ds="http://schemas.openxmlformats.org/officeDocument/2006/customXml" ds:itemID="{C7DCFB9A-D0A9-4B95-B0C1-3C48EE5A7A72}">
   <ds:schemaRefs/>
 </ds:datastoreItem>
 </file>
 
 <file path=customXml/itemProps4.xml><?xml version="1.0" encoding="utf-8"?>
-<ds:datastoreItem xmlns:ds="http://schemas.openxmlformats.org/officeDocument/2006/customXml" ds:itemID="{55AF091B-3C7A-41E3-B477-F2FDAA23CFDA}">
+<ds:datastoreItem xmlns:ds="http://schemas.openxmlformats.org/officeDocument/2006/customXml" ds:itemID="{A6EEC292-3760-469B-ACC4-17B8402D70F5}">
   <ds:schemaRefs/>
 </ds:datastoreItem>
 </file>
@@ -45232,19 +45470,19 @@
 </file>
 
 <file path=customXml/itemProps6.xml><?xml version="1.0" encoding="utf-8"?>
-<ds:datastoreItem xmlns:ds="http://schemas.openxmlformats.org/officeDocument/2006/customXml" ds:itemID="{A6EEC292-3760-469B-ACC4-17B8402D70F5}">
+<ds:datastoreItem xmlns:ds="http://schemas.openxmlformats.org/officeDocument/2006/customXml" ds:itemID="{55AF091B-3C7A-41E3-B477-F2FDAA23CFDA}">
   <ds:schemaRefs/>
 </ds:datastoreItem>
 </file>
 
 <file path=customXml/itemProps7.xml><?xml version="1.0" encoding="utf-8"?>
-<ds:datastoreItem xmlns:ds="http://schemas.openxmlformats.org/officeDocument/2006/customXml" ds:itemID="{C7DCFB9A-D0A9-4B95-B0C1-3C48EE5A7A72}">
+<ds:datastoreItem xmlns:ds="http://schemas.openxmlformats.org/officeDocument/2006/customXml" ds:itemID="{37A44DD3-EB41-461C-8831-8E039C645FD7}">
   <ds:schemaRefs/>
 </ds:datastoreItem>
 </file>
 
 <file path=customXml/itemProps8.xml><?xml version="1.0" encoding="utf-8"?>
-<ds:datastoreItem xmlns:ds="http://schemas.openxmlformats.org/officeDocument/2006/customXml" ds:itemID="{22834D9D-FC38-454F-A183-43F436382628}">
+<ds:datastoreItem xmlns:ds="http://schemas.openxmlformats.org/officeDocument/2006/customXml" ds:itemID="{2B06F414-C573-4C0B-9746-2EC8EAD8EB56}">
   <ds:schemaRefs/>
 </ds:datastoreItem>
 </file>
</xml_diff>

<commit_message>
Correccion del texto terminado
</commit_message>
<xml_diff>
--- a/Trabajo alternativo Pbl- Mikel Murua Errasti.docx
+++ b/Trabajo alternativo Pbl- Mikel Murua Errasti.docx
@@ -1333,8 +1333,8 @@
         <w:spacing w:after="140" w:line="240" w:lineRule="auto"/>
         <w:textAlignment w:val="auto"/>
       </w:pPr>
-      <w:bookmarkStart w:id="2" w:name="_Toc30427"/>
-      <w:bookmarkStart w:id="3" w:name="_Toc26874"/>
+      <w:bookmarkStart w:id="2" w:name="_Toc26874"/>
+      <w:bookmarkStart w:id="3" w:name="_Toc30427"/>
       <w:bookmarkStart w:id="4" w:name="_Toc20963"/>
       <w:r>
         <w:fldChar w:fldCharType="begin"/>
@@ -4086,10 +4086,10 @@
           <w:lang w:val="es-ES"/>
         </w:rPr>
       </w:pPr>
-      <w:bookmarkStart w:id="5" w:name="_Toc12233"/>
-      <w:bookmarkStart w:id="6" w:name="_Toc5569"/>
+      <w:bookmarkStart w:id="5" w:name="_Toc26771"/>
+      <w:bookmarkStart w:id="6" w:name="_Toc12233"/>
       <w:bookmarkStart w:id="7" w:name="_Toc5137"/>
-      <w:bookmarkStart w:id="8" w:name="_Toc26771"/>
+      <w:bookmarkStart w:id="8" w:name="_Toc5569"/>
       <w:r>
         <w:rPr>
           <w:rFonts w:hint="default"/>
@@ -4279,9 +4279,9 @@
         </w:rPr>
       </w:pPr>
       <w:bookmarkStart w:id="9" w:name="_Toc32235"/>
-      <w:bookmarkStart w:id="10" w:name="_Toc2645"/>
+      <w:bookmarkStart w:id="10" w:name="_Toc1557"/>
       <w:bookmarkStart w:id="11" w:name="_Toc25994"/>
-      <w:bookmarkStart w:id="12" w:name="_Toc1557"/>
+      <w:bookmarkStart w:id="12" w:name="_Toc2645"/>
     </w:p>
     <w:p>
       <w:pPr>
@@ -4455,15 +4455,15 @@
         </w:sectPr>
       </w:pPr>
       <w:bookmarkStart w:id="13" w:name="_Toc10981"/>
-      <w:bookmarkStart w:id="14" w:name="_Toc15968"/>
-      <w:bookmarkStart w:id="15" w:name="_Toc28615"/>
-      <w:bookmarkStart w:id="16" w:name="_Toc31031"/>
-      <w:bookmarkStart w:id="17" w:name="_Toc24763"/>
+      <w:bookmarkStart w:id="14" w:name="_Toc9699"/>
+      <w:bookmarkStart w:id="15" w:name="_Toc15968"/>
+      <w:bookmarkStart w:id="16" w:name="_Toc13009"/>
+      <w:bookmarkStart w:id="17" w:name="_Toc19149"/>
       <w:bookmarkStart w:id="18" w:name="_Toc20329"/>
-      <w:bookmarkStart w:id="19" w:name="_Toc9699"/>
-      <w:bookmarkStart w:id="20" w:name="_Toc19749"/>
-      <w:bookmarkStart w:id="21" w:name="_Toc19149"/>
-      <w:bookmarkStart w:id="22" w:name="_Toc13009"/>
+      <w:bookmarkStart w:id="19" w:name="_Toc24763"/>
+      <w:bookmarkStart w:id="20" w:name="_Toc28615"/>
+      <w:bookmarkStart w:id="21" w:name="_Toc31031"/>
+      <w:bookmarkStart w:id="22" w:name="_Toc19749"/>
       <w:bookmarkStart w:id="23" w:name="_Toc3815"/>
       <w:bookmarkStart w:id="24" w:name="_Toc12702"/>
     </w:p>
@@ -4746,24 +4746,24 @@
           <w:lang w:val="es-ES"/>
         </w:rPr>
       </w:pPr>
-      <w:bookmarkStart w:id="26" w:name="_Toc28505"/>
-      <w:bookmarkStart w:id="27" w:name="_Toc1933"/>
-      <w:bookmarkStart w:id="28" w:name="_Toc20851"/>
-      <w:bookmarkStart w:id="29" w:name="_Toc7744"/>
+      <w:bookmarkStart w:id="26" w:name="_Toc20851"/>
+      <w:bookmarkStart w:id="27" w:name="_Toc7744"/>
+      <w:bookmarkStart w:id="28" w:name="_Toc10062"/>
+      <w:bookmarkStart w:id="29" w:name="_Toc1933"/>
       <w:bookmarkStart w:id="30" w:name="_Toc10027"/>
-      <w:bookmarkStart w:id="31" w:name="_Toc10062"/>
-      <w:bookmarkStart w:id="32" w:name="_Toc23873"/>
+      <w:bookmarkStart w:id="31" w:name="_Toc23873"/>
+      <w:bookmarkStart w:id="32" w:name="_Toc28505"/>
       <w:bookmarkStart w:id="33" w:name="_Toc24775"/>
-      <w:bookmarkStart w:id="34" w:name="_Toc30374"/>
-      <w:bookmarkStart w:id="35" w:name="_Toc23633"/>
-      <w:bookmarkStart w:id="36" w:name="_Toc1085"/>
+      <w:bookmarkStart w:id="34" w:name="_Toc23633"/>
+      <w:bookmarkStart w:id="35" w:name="_Toc30374"/>
+      <w:bookmarkStart w:id="36" w:name="_Toc4034"/>
       <w:bookmarkStart w:id="37" w:name="_Toc27581"/>
-      <w:bookmarkStart w:id="38" w:name="_Toc916"/>
-      <w:bookmarkStart w:id="39" w:name="_Toc29823"/>
+      <w:bookmarkStart w:id="38" w:name="_Toc1085"/>
+      <w:bookmarkStart w:id="39" w:name="_Toc30503"/>
       <w:bookmarkStart w:id="40" w:name="_Toc29587"/>
-      <w:bookmarkStart w:id="41" w:name="_Toc4034"/>
+      <w:bookmarkStart w:id="41" w:name="_Toc29823"/>
       <w:bookmarkStart w:id="42" w:name="_Toc11937"/>
-      <w:bookmarkStart w:id="43" w:name="_Toc30503"/>
+      <w:bookmarkStart w:id="43" w:name="_Toc916"/>
       <w:r>
         <w:rPr>
           <w:rFonts w:hint="default"/>
@@ -4927,22 +4927,22 @@
       </w:pPr>
       <w:bookmarkStart w:id="45" w:name="_Toc29517"/>
       <w:bookmarkStart w:id="46" w:name="_Toc26235"/>
-      <w:bookmarkStart w:id="47" w:name="_Toc23298"/>
-      <w:bookmarkStart w:id="48" w:name="_Toc16169"/>
-      <w:bookmarkStart w:id="49" w:name="_Toc4844"/>
-      <w:bookmarkStart w:id="50" w:name="_Toc8551"/>
-      <w:bookmarkStart w:id="51" w:name="_Toc4863"/>
-      <w:bookmarkStart w:id="52" w:name="_Toc9684"/>
-      <w:bookmarkStart w:id="53" w:name="_Toc32701"/>
+      <w:bookmarkStart w:id="47" w:name="_Toc16169"/>
+      <w:bookmarkStart w:id="48" w:name="_Toc8551"/>
+      <w:bookmarkStart w:id="49" w:name="_Toc4863"/>
+      <w:bookmarkStart w:id="50" w:name="_Toc9684"/>
+      <w:bookmarkStart w:id="51" w:name="_Toc23298"/>
+      <w:bookmarkStart w:id="52" w:name="_Toc32701"/>
+      <w:bookmarkStart w:id="53" w:name="_Toc4844"/>
       <w:bookmarkStart w:id="54" w:name="_Toc3874"/>
-      <w:bookmarkStart w:id="55" w:name="_Toc22497"/>
-      <w:bookmarkStart w:id="56" w:name="_Toc10080"/>
-      <w:bookmarkStart w:id="57" w:name="_Toc31934"/>
-      <w:bookmarkStart w:id="58" w:name="_Toc20379"/>
-      <w:bookmarkStart w:id="59" w:name="_Toc24964"/>
-      <w:bookmarkStart w:id="60" w:name="_Toc31633"/>
+      <w:bookmarkStart w:id="55" w:name="_Toc31934"/>
+      <w:bookmarkStart w:id="56" w:name="_Toc20379"/>
+      <w:bookmarkStart w:id="57" w:name="_Toc10080"/>
+      <w:bookmarkStart w:id="58" w:name="_Toc24964"/>
+      <w:bookmarkStart w:id="59" w:name="_Toc28433"/>
+      <w:bookmarkStart w:id="60" w:name="_Toc22497"/>
       <w:bookmarkStart w:id="61" w:name="_Toc24227"/>
-      <w:bookmarkStart w:id="62" w:name="_Toc28433"/>
+      <w:bookmarkStart w:id="62" w:name="_Toc31633"/>
       <w:r>
         <w:rPr>
           <w:rFonts w:hint="default"/>
@@ -5151,19 +5151,19 @@
           <w:docGrid w:linePitch="360" w:charSpace="0"/>
         </w:sectPr>
       </w:pPr>
-      <w:bookmarkStart w:id="63" w:name="_Toc14233"/>
-      <w:bookmarkStart w:id="64" w:name="_Toc4712"/>
-      <w:bookmarkStart w:id="65" w:name="_Toc2201"/>
-      <w:bookmarkStart w:id="66" w:name="_Toc14481"/>
-      <w:bookmarkStart w:id="67" w:name="_Toc10178"/>
-      <w:bookmarkStart w:id="68" w:name="_Toc17680"/>
-      <w:bookmarkStart w:id="69" w:name="_Toc32493"/>
-      <w:bookmarkStart w:id="70" w:name="_Toc24934"/>
-      <w:bookmarkStart w:id="71" w:name="_Toc24867"/>
-      <w:bookmarkStart w:id="72" w:name="_Toc15966"/>
-      <w:bookmarkStart w:id="73" w:name="_Toc22412"/>
-      <w:bookmarkStart w:id="74" w:name="_Toc31582"/>
-      <w:bookmarkStart w:id="75" w:name="_Toc21514"/>
+      <w:bookmarkStart w:id="63" w:name="_Toc24934"/>
+      <w:bookmarkStart w:id="64" w:name="_Toc24867"/>
+      <w:bookmarkStart w:id="65" w:name="_Toc31582"/>
+      <w:bookmarkStart w:id="66" w:name="_Toc21514"/>
+      <w:bookmarkStart w:id="67" w:name="_Toc15966"/>
+      <w:bookmarkStart w:id="68" w:name="_Toc22412"/>
+      <w:bookmarkStart w:id="69" w:name="_Toc14233"/>
+      <w:bookmarkStart w:id="70" w:name="_Toc4712"/>
+      <w:bookmarkStart w:id="71" w:name="_Toc2201"/>
+      <w:bookmarkStart w:id="72" w:name="_Toc10178"/>
+      <w:bookmarkStart w:id="73" w:name="_Toc14481"/>
+      <w:bookmarkStart w:id="74" w:name="_Toc17680"/>
+      <w:bookmarkStart w:id="75" w:name="_Toc32493"/>
     </w:p>
     <w:p>
       <w:pPr>
@@ -5174,9 +5174,9 @@
           <w:lang w:val="es-ES"/>
         </w:rPr>
       </w:pPr>
-      <w:bookmarkStart w:id="76" w:name="_Toc6598"/>
+      <w:bookmarkStart w:id="76" w:name="_Toc2122"/>
       <w:bookmarkStart w:id="77" w:name="_Toc2506"/>
-      <w:bookmarkStart w:id="78" w:name="_Toc2122"/>
+      <w:bookmarkStart w:id="78" w:name="_Toc6598"/>
       <w:r>
         <w:rPr>
           <w:rFonts w:hint="default"/>
@@ -5280,19 +5280,19 @@
           <w:lang w:val="es-ES"/>
         </w:rPr>
       </w:pPr>
-      <w:bookmarkStart w:id="83" w:name="_Toc24574"/>
-      <w:bookmarkStart w:id="84" w:name="_Toc31935"/>
-      <w:bookmarkStart w:id="85" w:name="_Toc25183"/>
-      <w:bookmarkStart w:id="86" w:name="_Toc26758"/>
-      <w:bookmarkStart w:id="87" w:name="_Toc19945"/>
-      <w:bookmarkStart w:id="88" w:name="_Toc4358"/>
-      <w:bookmarkStart w:id="89" w:name="_Toc9520"/>
-      <w:bookmarkStart w:id="90" w:name="_Toc23040"/>
-      <w:bookmarkStart w:id="91" w:name="_Toc12636"/>
-      <w:bookmarkStart w:id="92" w:name="_Toc23665"/>
-      <w:bookmarkStart w:id="93" w:name="_Toc31741"/>
+      <w:bookmarkStart w:id="83" w:name="_Toc12636"/>
+      <w:bookmarkStart w:id="84" w:name="_Toc23040"/>
+      <w:bookmarkStart w:id="85" w:name="_Toc31741"/>
+      <w:bookmarkStart w:id="86" w:name="_Toc24574"/>
+      <w:bookmarkStart w:id="87" w:name="_Toc9520"/>
+      <w:bookmarkStart w:id="88" w:name="_Toc25183"/>
+      <w:bookmarkStart w:id="89" w:name="_Toc19945"/>
+      <w:bookmarkStart w:id="90" w:name="_Toc23665"/>
+      <w:bookmarkStart w:id="91" w:name="_Toc26758"/>
+      <w:bookmarkStart w:id="92" w:name="_Toc6548"/>
+      <w:bookmarkStart w:id="93" w:name="_Toc4358"/>
       <w:bookmarkStart w:id="94" w:name="_Toc817"/>
-      <w:bookmarkStart w:id="95" w:name="_Toc6548"/>
+      <w:bookmarkStart w:id="95" w:name="_Toc31935"/>
       <w:bookmarkStart w:id="96" w:name="_Toc19184"/>
       <w:r>
         <w:rPr>
@@ -5370,19 +5370,19 @@
           <w:lang w:val="es-ES"/>
         </w:rPr>
       </w:pPr>
-      <w:bookmarkStart w:id="97" w:name="_Toc27026"/>
+      <w:bookmarkStart w:id="97" w:name="_Toc16448"/>
       <w:bookmarkStart w:id="98" w:name="_Toc31720"/>
-      <w:bookmarkStart w:id="99" w:name="_Toc9902"/>
-      <w:bookmarkStart w:id="100" w:name="_Toc32065"/>
-      <w:bookmarkStart w:id="101" w:name="_Toc3264"/>
+      <w:bookmarkStart w:id="99" w:name="_Toc32065"/>
+      <w:bookmarkStart w:id="100" w:name="_Toc27026"/>
+      <w:bookmarkStart w:id="101" w:name="_Toc9902"/>
       <w:bookmarkStart w:id="102" w:name="_Toc17344"/>
       <w:bookmarkStart w:id="103" w:name="_Toc23565"/>
       <w:bookmarkStart w:id="104" w:name="_Toc32274"/>
       <w:bookmarkStart w:id="105" w:name="_Toc29373"/>
       <w:bookmarkStart w:id="106" w:name="_Toc13205"/>
       <w:bookmarkStart w:id="107" w:name="_Toc14313"/>
-      <w:bookmarkStart w:id="108" w:name="_Toc10844"/>
-      <w:bookmarkStart w:id="109" w:name="_Toc16448"/>
+      <w:bookmarkStart w:id="108" w:name="_Toc3264"/>
+      <w:bookmarkStart w:id="109" w:name="_Toc10844"/>
       <w:r>
         <w:rPr>
           <w:rFonts w:hint="default"/>
@@ -5494,24 +5494,24 @@
           <w:lang w:val="es-ES"/>
         </w:rPr>
       </w:pPr>
-      <w:bookmarkStart w:id="110" w:name="_Toc24919"/>
-      <w:bookmarkStart w:id="111" w:name="_Toc6675"/>
-      <w:bookmarkStart w:id="112" w:name="_Toc24271"/>
-      <w:bookmarkStart w:id="113" w:name="_Toc23857"/>
-      <w:bookmarkStart w:id="114" w:name="_Toc26552"/>
-      <w:bookmarkStart w:id="115" w:name="_Toc25730"/>
-      <w:bookmarkStart w:id="116" w:name="_Toc9260"/>
-      <w:bookmarkStart w:id="117" w:name="_Toc208"/>
-      <w:bookmarkStart w:id="118" w:name="_Toc30841"/>
-      <w:bookmarkStart w:id="119" w:name="_Toc7144"/>
-      <w:bookmarkStart w:id="120" w:name="_Toc13633"/>
-      <w:bookmarkStart w:id="121" w:name="_Toc19402"/>
-      <w:bookmarkStart w:id="122" w:name="_Toc24108"/>
-      <w:bookmarkStart w:id="123" w:name="_Toc26142"/>
-      <w:bookmarkStart w:id="124" w:name="_Toc14647"/>
-      <w:bookmarkStart w:id="125" w:name="_Toc17985"/>
-      <w:bookmarkStart w:id="126" w:name="_Toc8895"/>
-      <w:bookmarkStart w:id="127" w:name="_Toc1795"/>
+      <w:bookmarkStart w:id="110" w:name="_Toc8895"/>
+      <w:bookmarkStart w:id="111" w:name="_Toc23857"/>
+      <w:bookmarkStart w:id="112" w:name="_Toc7144"/>
+      <w:bookmarkStart w:id="113" w:name="_Toc25730"/>
+      <w:bookmarkStart w:id="114" w:name="_Toc6675"/>
+      <w:bookmarkStart w:id="115" w:name="_Toc24919"/>
+      <w:bookmarkStart w:id="116" w:name="_Toc26552"/>
+      <w:bookmarkStart w:id="117" w:name="_Toc24108"/>
+      <w:bookmarkStart w:id="118" w:name="_Toc26142"/>
+      <w:bookmarkStart w:id="119" w:name="_Toc1795"/>
+      <w:bookmarkStart w:id="120" w:name="_Toc30841"/>
+      <w:bookmarkStart w:id="121" w:name="_Toc24271"/>
+      <w:bookmarkStart w:id="122" w:name="_Toc208"/>
+      <w:bookmarkStart w:id="123" w:name="_Toc13633"/>
+      <w:bookmarkStart w:id="124" w:name="_Toc19402"/>
+      <w:bookmarkStart w:id="125" w:name="_Toc14647"/>
+      <w:bookmarkStart w:id="126" w:name="_Toc9260"/>
+      <w:bookmarkStart w:id="127" w:name="_Toc17985"/>
       <w:r>
         <w:rPr>
           <w:rFonts w:hint="default"/>
@@ -5665,23 +5665,23 @@
           <w:lang w:val="es-ES"/>
         </w:rPr>
       </w:pPr>
-      <w:bookmarkStart w:id="128" w:name="_Toc16197"/>
-      <w:bookmarkStart w:id="129" w:name="_Toc8735"/>
-      <w:bookmarkStart w:id="130" w:name="_Toc12370"/>
-      <w:bookmarkStart w:id="131" w:name="_Toc13385"/>
-      <w:bookmarkStart w:id="132" w:name="_Toc8706"/>
-      <w:bookmarkStart w:id="133" w:name="_Toc24744"/>
-      <w:bookmarkStart w:id="134" w:name="_Toc16865"/>
-      <w:bookmarkStart w:id="135" w:name="_Toc30138"/>
-      <w:bookmarkStart w:id="136" w:name="_Toc9941"/>
-      <w:bookmarkStart w:id="137" w:name="_Toc25671"/>
-      <w:bookmarkStart w:id="138" w:name="_Toc28027"/>
-      <w:bookmarkStart w:id="139" w:name="_Toc2118"/>
+      <w:bookmarkStart w:id="128" w:name="_Toc30138"/>
+      <w:bookmarkStart w:id="129" w:name="_Toc2118"/>
+      <w:bookmarkStart w:id="130" w:name="_Toc26130"/>
+      <w:bookmarkStart w:id="131" w:name="_Toc16865"/>
+      <w:bookmarkStart w:id="132" w:name="_Toc8735"/>
+      <w:bookmarkStart w:id="133" w:name="_Toc28027"/>
+      <w:bookmarkStart w:id="134" w:name="_Toc8706"/>
+      <w:bookmarkStart w:id="135" w:name="_Toc13385"/>
+      <w:bookmarkStart w:id="136" w:name="_Toc25671"/>
+      <w:bookmarkStart w:id="137" w:name="_Toc15317"/>
+      <w:bookmarkStart w:id="138" w:name="_Toc16197"/>
+      <w:bookmarkStart w:id="139" w:name="_Toc4546"/>
       <w:bookmarkStart w:id="140" w:name="_Toc20405"/>
-      <w:bookmarkStart w:id="141" w:name="_Toc4546"/>
-      <w:bookmarkStart w:id="142" w:name="_Toc15317"/>
-      <w:bookmarkStart w:id="143" w:name="_Toc31004"/>
-      <w:bookmarkStart w:id="144" w:name="_Toc26130"/>
+      <w:bookmarkStart w:id="141" w:name="_Toc31004"/>
+      <w:bookmarkStart w:id="142" w:name="_Toc24744"/>
+      <w:bookmarkStart w:id="143" w:name="_Toc12370"/>
+      <w:bookmarkStart w:id="144" w:name="_Toc9941"/>
       <w:bookmarkStart w:id="145" w:name="_Toc8660"/>
       <w:r>
         <w:rPr>
@@ -6062,21 +6062,21 @@
         </w:rPr>
         <w:t>El cliente recibe la respuesta y continua con la ejecución del código como si la invocación hubiera sido local</w:t>
       </w:r>
-      <w:bookmarkStart w:id="147" w:name="_Toc2940"/>
+      <w:bookmarkStart w:id="147" w:name="_Toc24578"/>
       <w:bookmarkStart w:id="148" w:name="_Toc28166"/>
-      <w:bookmarkStart w:id="149" w:name="_Toc14394"/>
-      <w:bookmarkStart w:id="150" w:name="_Toc174"/>
-      <w:bookmarkStart w:id="151" w:name="_Toc11429"/>
-      <w:bookmarkStart w:id="152" w:name="_Toc24578"/>
-      <w:bookmarkStart w:id="153" w:name="_Toc12161"/>
-      <w:bookmarkStart w:id="154" w:name="_Toc29476"/>
-      <w:bookmarkStart w:id="155" w:name="_Toc25561"/>
-      <w:bookmarkStart w:id="156" w:name="_Toc9784"/>
-      <w:bookmarkStart w:id="157" w:name="_Toc18328"/>
-      <w:bookmarkStart w:id="158" w:name="_Toc599"/>
-      <w:bookmarkStart w:id="159" w:name="_Toc5283"/>
-      <w:bookmarkStart w:id="160" w:name="_Toc29744"/>
-      <w:bookmarkStart w:id="161" w:name="_Toc16746"/>
+      <w:bookmarkStart w:id="149" w:name="_Toc29476"/>
+      <w:bookmarkStart w:id="150" w:name="_Toc11429"/>
+      <w:bookmarkStart w:id="151" w:name="_Toc2940"/>
+      <w:bookmarkStart w:id="152" w:name="_Toc29744"/>
+      <w:bookmarkStart w:id="153" w:name="_Toc599"/>
+      <w:bookmarkStart w:id="154" w:name="_Toc12161"/>
+      <w:bookmarkStart w:id="155" w:name="_Toc16746"/>
+      <w:bookmarkStart w:id="156" w:name="_Toc18328"/>
+      <w:bookmarkStart w:id="157" w:name="_Toc9784"/>
+      <w:bookmarkStart w:id="158" w:name="_Toc5283"/>
+      <w:bookmarkStart w:id="159" w:name="_Toc14394"/>
+      <w:bookmarkStart w:id="160" w:name="_Toc174"/>
+      <w:bookmarkStart w:id="161" w:name="_Toc25561"/>
     </w:p>
     <w:p>
       <w:pPr>
@@ -6166,9 +6166,9 @@
           <w:docGrid w:linePitch="360" w:charSpace="0"/>
         </w:sectPr>
       </w:pPr>
-      <w:bookmarkStart w:id="162" w:name="_Toc12371"/>
-      <w:bookmarkStart w:id="163" w:name="_Toc11512"/>
-      <w:bookmarkStart w:id="164" w:name="_Toc821"/>
+      <w:bookmarkStart w:id="162" w:name="_Toc11512"/>
+      <w:bookmarkStart w:id="163" w:name="_Toc821"/>
+      <w:bookmarkStart w:id="164" w:name="_Toc12371"/>
     </w:p>
     <w:p>
       <w:pPr>
@@ -6465,24 +6465,24 @@
           <w:lang w:val="es-ES"/>
         </w:rPr>
       </w:pPr>
-      <w:bookmarkStart w:id="165" w:name="_Toc29009"/>
-      <w:bookmarkStart w:id="166" w:name="_Toc4401"/>
-      <w:bookmarkStart w:id="167" w:name="_Toc3716"/>
-      <w:bookmarkStart w:id="168" w:name="_Toc30741"/>
-      <w:bookmarkStart w:id="169" w:name="_Toc10600"/>
-      <w:bookmarkStart w:id="170" w:name="_Toc31025"/>
-      <w:bookmarkStart w:id="171" w:name="_Toc5106"/>
-      <w:bookmarkStart w:id="172" w:name="_Toc6145"/>
-      <w:bookmarkStart w:id="173" w:name="_Toc21260"/>
-      <w:bookmarkStart w:id="174" w:name="_Toc8873"/>
-      <w:bookmarkStart w:id="175" w:name="_Toc16254"/>
-      <w:bookmarkStart w:id="176" w:name="_Toc11450"/>
-      <w:bookmarkStart w:id="177" w:name="_Toc15198"/>
-      <w:bookmarkStart w:id="178" w:name="_Toc4151"/>
-      <w:bookmarkStart w:id="179" w:name="_Toc7432"/>
-      <w:bookmarkStart w:id="180" w:name="_Toc27701"/>
-      <w:bookmarkStart w:id="181" w:name="_Toc228"/>
-      <w:bookmarkStart w:id="182" w:name="_Toc16420"/>
+      <w:bookmarkStart w:id="165" w:name="_Toc11450"/>
+      <w:bookmarkStart w:id="166" w:name="_Toc5106"/>
+      <w:bookmarkStart w:id="167" w:name="_Toc16420"/>
+      <w:bookmarkStart w:id="168" w:name="_Toc16254"/>
+      <w:bookmarkStart w:id="169" w:name="_Toc6145"/>
+      <w:bookmarkStart w:id="170" w:name="_Toc29009"/>
+      <w:bookmarkStart w:id="171" w:name="_Toc30741"/>
+      <w:bookmarkStart w:id="172" w:name="_Toc7432"/>
+      <w:bookmarkStart w:id="173" w:name="_Toc27701"/>
+      <w:bookmarkStart w:id="174" w:name="_Toc228"/>
+      <w:bookmarkStart w:id="175" w:name="_Toc31025"/>
+      <w:bookmarkStart w:id="176" w:name="_Toc4151"/>
+      <w:bookmarkStart w:id="177" w:name="_Toc21260"/>
+      <w:bookmarkStart w:id="178" w:name="_Toc3716"/>
+      <w:bookmarkStart w:id="179" w:name="_Toc10600"/>
+      <w:bookmarkStart w:id="180" w:name="_Toc4401"/>
+      <w:bookmarkStart w:id="181" w:name="_Toc8873"/>
+      <w:bookmarkStart w:id="182" w:name="_Toc15198"/>
       <w:r>
         <w:rPr>
           <w:rFonts w:hint="default"/>
@@ -6696,24 +6696,24 @@
           <w:lang w:val="es-ES"/>
         </w:rPr>
       </w:pPr>
-      <w:bookmarkStart w:id="183" w:name="_Toc11945"/>
-      <w:bookmarkStart w:id="184" w:name="_Toc28717"/>
-      <w:bookmarkStart w:id="185" w:name="_Toc17702"/>
-      <w:bookmarkStart w:id="186" w:name="_Toc18262"/>
-      <w:bookmarkStart w:id="187" w:name="_Toc18930"/>
-      <w:bookmarkStart w:id="188" w:name="_Toc13507"/>
+      <w:bookmarkStart w:id="183" w:name="_Toc13080"/>
+      <w:bookmarkStart w:id="184" w:name="_Toc11945"/>
+      <w:bookmarkStart w:id="185" w:name="_Toc28717"/>
+      <w:bookmarkStart w:id="186" w:name="_Toc29234"/>
+      <w:bookmarkStart w:id="187" w:name="_Toc18262"/>
+      <w:bookmarkStart w:id="188" w:name="_Toc18930"/>
       <w:bookmarkStart w:id="189" w:name="_Toc30014"/>
       <w:bookmarkStart w:id="190" w:name="_Toc13264"/>
-      <w:bookmarkStart w:id="191" w:name="_Toc16707"/>
-      <w:bookmarkStart w:id="192" w:name="_Toc5387"/>
-      <w:bookmarkStart w:id="193" w:name="_Toc16803"/>
-      <w:bookmarkStart w:id="194" w:name="_Toc3659"/>
-      <w:bookmarkStart w:id="195" w:name="_Toc9990"/>
-      <w:bookmarkStart w:id="196" w:name="_Toc7566"/>
-      <w:bookmarkStart w:id="197" w:name="_Toc1192"/>
-      <w:bookmarkStart w:id="198" w:name="_Toc25365"/>
-      <w:bookmarkStart w:id="199" w:name="_Toc29234"/>
-      <w:bookmarkStart w:id="200" w:name="_Toc13080"/>
+      <w:bookmarkStart w:id="191" w:name="_Toc17702"/>
+      <w:bookmarkStart w:id="192" w:name="_Toc16707"/>
+      <w:bookmarkStart w:id="193" w:name="_Toc5387"/>
+      <w:bookmarkStart w:id="194" w:name="_Toc9990"/>
+      <w:bookmarkStart w:id="195" w:name="_Toc25365"/>
+      <w:bookmarkStart w:id="196" w:name="_Toc13507"/>
+      <w:bookmarkStart w:id="197" w:name="_Toc3659"/>
+      <w:bookmarkStart w:id="198" w:name="_Toc16803"/>
+      <w:bookmarkStart w:id="199" w:name="_Toc7566"/>
+      <w:bookmarkStart w:id="200" w:name="_Toc1192"/>
       <w:r>
         <w:rPr>
           <w:rFonts w:hint="default"/>
@@ -6998,24 +6998,24 @@
           <w:lang w:val="es-ES" w:eastAsia="zh-CN"/>
         </w:rPr>
       </w:pPr>
-      <w:bookmarkStart w:id="202" w:name="_Toc27631"/>
-      <w:bookmarkStart w:id="203" w:name="_Toc31319"/>
-      <w:bookmarkStart w:id="204" w:name="_Toc4630"/>
-      <w:bookmarkStart w:id="205" w:name="_Toc19174"/>
-      <w:bookmarkStart w:id="206" w:name="_Toc8852"/>
-      <w:bookmarkStart w:id="207" w:name="_Toc14910"/>
-      <w:bookmarkStart w:id="208" w:name="_Toc21643"/>
-      <w:bookmarkStart w:id="209" w:name="_Toc11893"/>
-      <w:bookmarkStart w:id="210" w:name="_Toc2423"/>
-      <w:bookmarkStart w:id="211" w:name="_Toc12459"/>
-      <w:bookmarkStart w:id="212" w:name="_Toc4373"/>
-      <w:bookmarkStart w:id="213" w:name="_Toc20522"/>
-      <w:bookmarkStart w:id="214" w:name="_Toc7636"/>
-      <w:bookmarkStart w:id="215" w:name="_Toc26309"/>
-      <w:bookmarkStart w:id="216" w:name="_Toc20320"/>
-      <w:bookmarkStart w:id="217" w:name="_Toc4449"/>
-      <w:bookmarkStart w:id="218" w:name="_Toc20566"/>
-      <w:bookmarkStart w:id="219" w:name="_Toc19708"/>
+      <w:bookmarkStart w:id="202" w:name="_Toc7636"/>
+      <w:bookmarkStart w:id="203" w:name="_Toc20320"/>
+      <w:bookmarkStart w:id="204" w:name="_Toc19174"/>
+      <w:bookmarkStart w:id="205" w:name="_Toc2423"/>
+      <w:bookmarkStart w:id="206" w:name="_Toc20522"/>
+      <w:bookmarkStart w:id="207" w:name="_Toc4630"/>
+      <w:bookmarkStart w:id="208" w:name="_Toc26309"/>
+      <w:bookmarkStart w:id="209" w:name="_Toc31319"/>
+      <w:bookmarkStart w:id="210" w:name="_Toc21643"/>
+      <w:bookmarkStart w:id="211" w:name="_Toc11893"/>
+      <w:bookmarkStart w:id="212" w:name="_Toc20566"/>
+      <w:bookmarkStart w:id="213" w:name="_Toc14910"/>
+      <w:bookmarkStart w:id="214" w:name="_Toc8852"/>
+      <w:bookmarkStart w:id="215" w:name="_Toc12459"/>
+      <w:bookmarkStart w:id="216" w:name="_Toc4373"/>
+      <w:bookmarkStart w:id="217" w:name="_Toc19708"/>
+      <w:bookmarkStart w:id="218" w:name="_Toc27631"/>
+      <w:bookmarkStart w:id="219" w:name="_Toc4449"/>
       <w:r>
         <w:rPr>
           <w:rFonts w:hint="default"/>
@@ -7139,9 +7139,9 @@
       </w:pPr>
       <w:bookmarkStart w:id="221" w:name="_Toc30311"/>
       <w:bookmarkStart w:id="222" w:name="_Toc12744"/>
-      <w:bookmarkStart w:id="223" w:name="_Toc15510"/>
-      <w:bookmarkStart w:id="224" w:name="_Toc24153"/>
-      <w:bookmarkStart w:id="225" w:name="_Toc29015"/>
+      <w:bookmarkStart w:id="223" w:name="_Toc29015"/>
+      <w:bookmarkStart w:id="224" w:name="_Toc15510"/>
+      <w:bookmarkStart w:id="225" w:name="_Toc24153"/>
       <w:r>
         <w:rPr>
           <w:rFonts w:hint="default"/>
@@ -7229,17 +7229,17 @@
       </w:pPr>
       <w:bookmarkStart w:id="226" w:name="_Toc19349"/>
       <w:bookmarkStart w:id="227" w:name="_Toc13342"/>
-      <w:bookmarkStart w:id="228" w:name="_Toc25023"/>
-      <w:bookmarkStart w:id="229" w:name="_Toc18967"/>
-      <w:bookmarkStart w:id="230" w:name="_Toc24115"/>
+      <w:bookmarkStart w:id="228" w:name="_Toc24115"/>
+      <w:bookmarkStart w:id="229" w:name="_Toc25023"/>
+      <w:bookmarkStart w:id="230" w:name="_Toc5376"/>
       <w:bookmarkStart w:id="231" w:name="_Toc8135"/>
-      <w:bookmarkStart w:id="232" w:name="_Toc5376"/>
-      <w:bookmarkStart w:id="233" w:name="_Toc2512"/>
-      <w:bookmarkStart w:id="234" w:name="_Toc18036"/>
-      <w:bookmarkStart w:id="235" w:name="_Toc14799"/>
-      <w:bookmarkStart w:id="236" w:name="_Toc19459"/>
-      <w:bookmarkStart w:id="237" w:name="_Toc1327"/>
-      <w:bookmarkStart w:id="238" w:name="_Toc15894"/>
+      <w:bookmarkStart w:id="232" w:name="_Toc18036"/>
+      <w:bookmarkStart w:id="233" w:name="_Toc1327"/>
+      <w:bookmarkStart w:id="234" w:name="_Toc2512"/>
+      <w:bookmarkStart w:id="235" w:name="_Toc19459"/>
+      <w:bookmarkStart w:id="236" w:name="_Toc18967"/>
+      <w:bookmarkStart w:id="237" w:name="_Toc15894"/>
+      <w:bookmarkStart w:id="238" w:name="_Toc14799"/>
       <w:r>
         <w:rPr>
           <w:rFonts w:hint="default"/>
@@ -7320,11 +7320,11 @@
           <w:lang w:val="es-ES"/>
         </w:rPr>
       </w:pPr>
-      <w:bookmarkStart w:id="240" w:name="_Toc11326"/>
-      <w:bookmarkStart w:id="241" w:name="_Toc24812"/>
-      <w:bookmarkStart w:id="242" w:name="_Toc12942"/>
-      <w:bookmarkStart w:id="243" w:name="_Toc7138"/>
-      <w:bookmarkStart w:id="244" w:name="_Toc17441"/>
+      <w:bookmarkStart w:id="240" w:name="_Toc12942"/>
+      <w:bookmarkStart w:id="241" w:name="_Toc7138"/>
+      <w:bookmarkStart w:id="242" w:name="_Toc17441"/>
+      <w:bookmarkStart w:id="243" w:name="_Toc24812"/>
+      <w:bookmarkStart w:id="244" w:name="_Toc11326"/>
       <w:r>
         <w:rPr>
           <w:rFonts w:hint="default"/>
@@ -7840,10 +7840,10 @@
         </w:rPr>
       </w:pPr>
       <w:bookmarkStart w:id="245" w:name="_Toc31227"/>
-      <w:bookmarkStart w:id="246" w:name="_Toc22677"/>
-      <w:bookmarkStart w:id="247" w:name="_Toc14486"/>
-      <w:bookmarkStart w:id="248" w:name="_Toc23030"/>
-      <w:bookmarkStart w:id="249" w:name="_Toc3542"/>
+      <w:bookmarkStart w:id="246" w:name="_Toc23030"/>
+      <w:bookmarkStart w:id="247" w:name="_Toc3542"/>
+      <w:bookmarkStart w:id="248" w:name="_Toc22677"/>
+      <w:bookmarkStart w:id="249" w:name="_Toc14486"/>
       <w:r>
         <w:rPr>
           <w:rFonts w:hint="default"/>
@@ -9221,10 +9221,10 @@
           <w:docGrid w:linePitch="360" w:charSpace="0"/>
         </w:sectPr>
       </w:pPr>
-      <w:bookmarkStart w:id="251" w:name="_Toc25358"/>
-      <w:bookmarkStart w:id="252" w:name="_Toc7648"/>
-      <w:bookmarkStart w:id="253" w:name="_Toc27543"/>
-      <w:bookmarkStart w:id="254" w:name="_Toc13156"/>
+      <w:bookmarkStart w:id="251" w:name="_Toc13156"/>
+      <w:bookmarkStart w:id="252" w:name="_Toc27543"/>
+      <w:bookmarkStart w:id="253" w:name="_Toc25358"/>
+      <w:bookmarkStart w:id="254" w:name="_Toc7648"/>
     </w:p>
     <w:p>
       <w:pPr>
@@ -9235,18 +9235,18 @@
           <w:lang w:val="es-ES"/>
         </w:rPr>
       </w:pPr>
-      <w:bookmarkStart w:id="255" w:name="_Toc16727"/>
-      <w:bookmarkStart w:id="256" w:name="_Toc11443"/>
-      <w:bookmarkStart w:id="257" w:name="_Toc27732"/>
-      <w:bookmarkStart w:id="258" w:name="_Toc18293"/>
-      <w:bookmarkStart w:id="259" w:name="_Toc2892"/>
-      <w:bookmarkStart w:id="260" w:name="_Toc26640"/>
-      <w:bookmarkStart w:id="261" w:name="_Toc1622"/>
+      <w:bookmarkStart w:id="255" w:name="_Toc11443"/>
+      <w:bookmarkStart w:id="256" w:name="_Toc26640"/>
+      <w:bookmarkStart w:id="257" w:name="_Toc1622"/>
+      <w:bookmarkStart w:id="258" w:name="_Toc2892"/>
+      <w:bookmarkStart w:id="259" w:name="_Toc31057"/>
+      <w:bookmarkStart w:id="260" w:name="_Toc18702"/>
+      <w:bookmarkStart w:id="261" w:name="_Toc15921"/>
       <w:bookmarkStart w:id="262" w:name="_Toc19843"/>
-      <w:bookmarkStart w:id="263" w:name="_Toc31057"/>
-      <w:bookmarkStart w:id="264" w:name="_Toc18702"/>
-      <w:bookmarkStart w:id="265" w:name="_Toc15921"/>
-      <w:bookmarkStart w:id="266" w:name="_Toc9239"/>
+      <w:bookmarkStart w:id="263" w:name="_Toc9239"/>
+      <w:bookmarkStart w:id="264" w:name="_Toc16727"/>
+      <w:bookmarkStart w:id="265" w:name="_Toc18293"/>
+      <w:bookmarkStart w:id="266" w:name="_Toc27732"/>
       <w:bookmarkStart w:id="267" w:name="_Toc13234"/>
       <w:bookmarkStart w:id="268" w:name="_Toc10578"/>
       <w:r>
@@ -9434,24 +9434,24 @@
           <w:lang w:val="es-ES"/>
         </w:rPr>
       </w:pPr>
-      <w:bookmarkStart w:id="269" w:name="_Toc18322"/>
-      <w:bookmarkStart w:id="270" w:name="_Toc25616"/>
+      <w:bookmarkStart w:id="269" w:name="_Toc7385"/>
+      <w:bookmarkStart w:id="270" w:name="_Toc15697"/>
       <w:bookmarkStart w:id="271" w:name="_Toc6055"/>
-      <w:bookmarkStart w:id="272" w:name="_Toc28320"/>
-      <w:bookmarkStart w:id="273" w:name="_Toc22455"/>
-      <w:bookmarkStart w:id="274" w:name="_Toc23629"/>
-      <w:bookmarkStart w:id="275" w:name="_Toc21877"/>
-      <w:bookmarkStart w:id="276" w:name="_Toc28499"/>
-      <w:bookmarkStart w:id="277" w:name="_Toc31531"/>
-      <w:bookmarkStart w:id="278" w:name="_Toc7385"/>
-      <w:bookmarkStart w:id="279" w:name="_Toc13266"/>
-      <w:bookmarkStart w:id="280" w:name="_Toc23133"/>
-      <w:bookmarkStart w:id="281" w:name="_Toc2492"/>
+      <w:bookmarkStart w:id="272" w:name="_Toc2492"/>
+      <w:bookmarkStart w:id="273" w:name="_Toc3083"/>
+      <w:bookmarkStart w:id="274" w:name="_Toc23133"/>
+      <w:bookmarkStart w:id="275" w:name="_Toc9154"/>
+      <w:bookmarkStart w:id="276" w:name="_Toc13266"/>
+      <w:bookmarkStart w:id="277" w:name="_Toc28320"/>
+      <w:bookmarkStart w:id="278" w:name="_Toc18322"/>
+      <w:bookmarkStart w:id="279" w:name="_Toc23629"/>
+      <w:bookmarkStart w:id="280" w:name="_Toc12332"/>
+      <w:bookmarkStart w:id="281" w:name="_Toc28499"/>
       <w:bookmarkStart w:id="282" w:name="_Toc6623"/>
-      <w:bookmarkStart w:id="283" w:name="_Toc3083"/>
-      <w:bookmarkStart w:id="284" w:name="_Toc12332"/>
-      <w:bookmarkStart w:id="285" w:name="_Toc9154"/>
-      <w:bookmarkStart w:id="286" w:name="_Toc15697"/>
+      <w:bookmarkStart w:id="283" w:name="_Toc25616"/>
+      <w:bookmarkStart w:id="284" w:name="_Toc31531"/>
+      <w:bookmarkStart w:id="285" w:name="_Toc22455"/>
+      <w:bookmarkStart w:id="286" w:name="_Toc21877"/>
       <w:r>
         <w:rPr>
           <w:rFonts w:hint="default"/>
@@ -9897,22 +9897,22 @@
           <w:lang w:val="es-ES"/>
         </w:rPr>
       </w:pPr>
-      <w:bookmarkStart w:id="289" w:name="_Toc2982"/>
-      <w:bookmarkStart w:id="290" w:name="_Toc6997"/>
-      <w:bookmarkStart w:id="291" w:name="_Toc10069"/>
+      <w:bookmarkStart w:id="289" w:name="_Toc10494"/>
+      <w:bookmarkStart w:id="290" w:name="_Toc7160"/>
+      <w:bookmarkStart w:id="291" w:name="_Toc7614"/>
       <w:bookmarkStart w:id="292" w:name="_Toc7867"/>
-      <w:bookmarkStart w:id="293" w:name="_Toc7160"/>
-      <w:bookmarkStart w:id="294" w:name="_Toc32419"/>
-      <w:bookmarkStart w:id="295" w:name="_Toc7614"/>
-      <w:bookmarkStart w:id="296" w:name="_Toc1650"/>
-      <w:bookmarkStart w:id="297" w:name="_Toc22430"/>
-      <w:bookmarkStart w:id="298" w:name="_Toc25666"/>
-      <w:bookmarkStart w:id="299" w:name="_Toc10494"/>
-      <w:bookmarkStart w:id="300" w:name="_Toc27438"/>
-      <w:bookmarkStart w:id="301" w:name="_Toc9964"/>
-      <w:bookmarkStart w:id="302" w:name="_Toc24952"/>
-      <w:bookmarkStart w:id="303" w:name="_Toc28047"/>
-      <w:bookmarkStart w:id="304" w:name="_Toc29389"/>
+      <w:bookmarkStart w:id="293" w:name="_Toc22430"/>
+      <w:bookmarkStart w:id="294" w:name="_Toc27438"/>
+      <w:bookmarkStart w:id="295" w:name="_Toc10069"/>
+      <w:bookmarkStart w:id="296" w:name="_Toc24952"/>
+      <w:bookmarkStart w:id="297" w:name="_Toc1650"/>
+      <w:bookmarkStart w:id="298" w:name="_Toc28047"/>
+      <w:bookmarkStart w:id="299" w:name="_Toc32419"/>
+      <w:bookmarkStart w:id="300" w:name="_Toc9964"/>
+      <w:bookmarkStart w:id="301" w:name="_Toc29389"/>
+      <w:bookmarkStart w:id="302" w:name="_Toc2982"/>
+      <w:bookmarkStart w:id="303" w:name="_Toc6997"/>
+      <w:bookmarkStart w:id="304" w:name="_Toc25666"/>
       <w:bookmarkStart w:id="305" w:name="_Toc13927"/>
       <w:bookmarkStart w:id="306" w:name="_Toc9981"/>
       <w:r>
@@ -10019,22 +10019,22 @@
       </w:pPr>
       <w:bookmarkStart w:id="307" w:name="_Toc7734"/>
       <w:bookmarkStart w:id="308" w:name="_Toc22808"/>
-      <w:bookmarkStart w:id="309" w:name="_Toc11558"/>
-      <w:bookmarkStart w:id="310" w:name="_Toc19347"/>
+      <w:bookmarkStart w:id="309" w:name="_Toc1734"/>
+      <w:bookmarkStart w:id="310" w:name="_Toc17623"/>
       <w:bookmarkStart w:id="311" w:name="_Toc27403"/>
-      <w:bookmarkStart w:id="312" w:name="_Toc31576"/>
-      <w:bookmarkStart w:id="313" w:name="_Toc2384"/>
-      <w:bookmarkStart w:id="314" w:name="_Toc1734"/>
-      <w:bookmarkStart w:id="315" w:name="_Toc28181"/>
-      <w:bookmarkStart w:id="316" w:name="_Toc8110"/>
-      <w:bookmarkStart w:id="317" w:name="_Toc7606"/>
-      <w:bookmarkStart w:id="318" w:name="_Toc28315"/>
-      <w:bookmarkStart w:id="319" w:name="_Toc17623"/>
-      <w:bookmarkStart w:id="320" w:name="_Toc16757"/>
-      <w:bookmarkStart w:id="321" w:name="_Toc20131"/>
-      <w:bookmarkStart w:id="322" w:name="_Toc9740"/>
-      <w:bookmarkStart w:id="323" w:name="_Toc8258"/>
-      <w:bookmarkStart w:id="324" w:name="_Toc14533"/>
+      <w:bookmarkStart w:id="312" w:name="_Toc19347"/>
+      <w:bookmarkStart w:id="313" w:name="_Toc9740"/>
+      <w:bookmarkStart w:id="314" w:name="_Toc28181"/>
+      <w:bookmarkStart w:id="315" w:name="_Toc8110"/>
+      <w:bookmarkStart w:id="316" w:name="_Toc8258"/>
+      <w:bookmarkStart w:id="317" w:name="_Toc11558"/>
+      <w:bookmarkStart w:id="318" w:name="_Toc31576"/>
+      <w:bookmarkStart w:id="319" w:name="_Toc7606"/>
+      <w:bookmarkStart w:id="320" w:name="_Toc28315"/>
+      <w:bookmarkStart w:id="321" w:name="_Toc16757"/>
+      <w:bookmarkStart w:id="322" w:name="_Toc20131"/>
+      <w:bookmarkStart w:id="323" w:name="_Toc14533"/>
+      <w:bookmarkStart w:id="324" w:name="_Toc2384"/>
       <w:r>
         <w:rPr>
           <w:rFonts w:hint="default"/>
@@ -13370,16 +13370,7 @@
           <w:rFonts w:hint="default"/>
           <w:lang w:val="es-ES"/>
         </w:rPr>
-        <w:t>Tener solamente el pathName de la maquina origen, provoca que el servidor remoto, no sea  posible manipular el archivo del origen desde el servidor ya a que al cambiar de máquina se pierde el acceso al fichero origina</w:t>
-      </w:r>
-      <w:bookmarkStart w:id="714" w:name="_GoBack"/>
-      <w:bookmarkEnd w:id="714"/>
-      <w:r>
-        <w:rPr>
-          <w:rFonts w:hint="default"/>
-          <w:lang w:val="es-ES"/>
-        </w:rPr>
-        <w:t>l. Por esta razón se utiliza el contenido en vez del objeto File, ya que de esta manera se evita cualquier tipo de pérdida de datos y se garantiza una transferencia confiable.</w:t>
+        <w:t>Tener solamente el pathName de la maquina origen, provoca que el servidor remoto, no sea  posible manipular el archivo del origen desde el servidor ya a que al cambiar de máquina se pierde el acceso al fichero original. Por esta razón se utiliza el contenido en vez del objeto File, ya que de esta manera se evita cualquier tipo de pérdida de datos y se garantiza una transferencia confiable.</w:t>
       </w:r>
     </w:p>
     <w:p>
@@ -13465,24 +13456,24 @@
           <w:lang w:val="es-ES"/>
         </w:rPr>
       </w:pPr>
-      <w:bookmarkStart w:id="329" w:name="_Toc4150"/>
-      <w:bookmarkStart w:id="330" w:name="_Toc29851"/>
-      <w:bookmarkStart w:id="331" w:name="_Toc24147"/>
-      <w:bookmarkStart w:id="332" w:name="_Toc9841"/>
-      <w:bookmarkStart w:id="333" w:name="_Toc7418"/>
-      <w:bookmarkStart w:id="334" w:name="_Toc12817"/>
-      <w:bookmarkStart w:id="335" w:name="_Toc3474"/>
-      <w:bookmarkStart w:id="336" w:name="_Toc23987"/>
-      <w:bookmarkStart w:id="337" w:name="_Toc11868"/>
-      <w:bookmarkStart w:id="338" w:name="_Toc6212"/>
-      <w:bookmarkStart w:id="339" w:name="_Toc4149"/>
-      <w:bookmarkStart w:id="340" w:name="_Toc7227"/>
-      <w:bookmarkStart w:id="341" w:name="_Toc29761"/>
-      <w:bookmarkStart w:id="342" w:name="_Toc29209"/>
-      <w:bookmarkStart w:id="343" w:name="_Toc10315"/>
-      <w:bookmarkStart w:id="344" w:name="_Toc12066"/>
-      <w:bookmarkStart w:id="345" w:name="_Toc30193"/>
-      <w:bookmarkStart w:id="346" w:name="_Toc5515"/>
+      <w:bookmarkStart w:id="329" w:name="_Toc10315"/>
+      <w:bookmarkStart w:id="330" w:name="_Toc11868"/>
+      <w:bookmarkStart w:id="331" w:name="_Toc23987"/>
+      <w:bookmarkStart w:id="332" w:name="_Toc3474"/>
+      <w:bookmarkStart w:id="333" w:name="_Toc29851"/>
+      <w:bookmarkStart w:id="334" w:name="_Toc6212"/>
+      <w:bookmarkStart w:id="335" w:name="_Toc29761"/>
+      <w:bookmarkStart w:id="336" w:name="_Toc24147"/>
+      <w:bookmarkStart w:id="337" w:name="_Toc4149"/>
+      <w:bookmarkStart w:id="338" w:name="_Toc7227"/>
+      <w:bookmarkStart w:id="339" w:name="_Toc30193"/>
+      <w:bookmarkStart w:id="340" w:name="_Toc5515"/>
+      <w:bookmarkStart w:id="341" w:name="_Toc12817"/>
+      <w:bookmarkStart w:id="342" w:name="_Toc12066"/>
+      <w:bookmarkStart w:id="343" w:name="_Toc9841"/>
+      <w:bookmarkStart w:id="344" w:name="_Toc4150"/>
+      <w:bookmarkStart w:id="345" w:name="_Toc7418"/>
+      <w:bookmarkStart w:id="346" w:name="_Toc29209"/>
       <w:r>
         <w:rPr>
           <w:rFonts w:hint="default"/>
@@ -13871,23 +13862,23 @@
         <w:pStyle w:val="4"/>
         <w:bidi w:val="0"/>
       </w:pPr>
-      <w:bookmarkStart w:id="348" w:name="_Toc14779"/>
-      <w:bookmarkStart w:id="349" w:name="_Toc15393"/>
-      <w:bookmarkStart w:id="350" w:name="_Toc19925"/>
-      <w:bookmarkStart w:id="351" w:name="_Toc10672"/>
-      <w:bookmarkStart w:id="352" w:name="_Toc12483"/>
-      <w:bookmarkStart w:id="353" w:name="_Toc1051"/>
-      <w:bookmarkStart w:id="354" w:name="_Toc9655"/>
-      <w:bookmarkStart w:id="355" w:name="_Toc28025"/>
-      <w:bookmarkStart w:id="356" w:name="_Toc18847"/>
-      <w:bookmarkStart w:id="357" w:name="_Toc11761"/>
-      <w:bookmarkStart w:id="358" w:name="_Toc441"/>
-      <w:bookmarkStart w:id="359" w:name="_Toc5541"/>
-      <w:bookmarkStart w:id="360" w:name="_Toc1694"/>
-      <w:bookmarkStart w:id="361" w:name="_Toc52"/>
-      <w:bookmarkStart w:id="362" w:name="_Toc13138"/>
-      <w:bookmarkStart w:id="363" w:name="_Toc27935"/>
-      <w:bookmarkStart w:id="364" w:name="_Toc22476"/>
+      <w:bookmarkStart w:id="348" w:name="_Toc441"/>
+      <w:bookmarkStart w:id="349" w:name="_Toc5541"/>
+      <w:bookmarkStart w:id="350" w:name="_Toc1694"/>
+      <w:bookmarkStart w:id="351" w:name="_Toc52"/>
+      <w:bookmarkStart w:id="352" w:name="_Toc13138"/>
+      <w:bookmarkStart w:id="353" w:name="_Toc11761"/>
+      <w:bookmarkStart w:id="354" w:name="_Toc27935"/>
+      <w:bookmarkStart w:id="355" w:name="_Toc22476"/>
+      <w:bookmarkStart w:id="356" w:name="_Toc10672"/>
+      <w:bookmarkStart w:id="357" w:name="_Toc12483"/>
+      <w:bookmarkStart w:id="358" w:name="_Toc1051"/>
+      <w:bookmarkStart w:id="359" w:name="_Toc14779"/>
+      <w:bookmarkStart w:id="360" w:name="_Toc15393"/>
+      <w:bookmarkStart w:id="361" w:name="_Toc19925"/>
+      <w:bookmarkStart w:id="362" w:name="_Toc9655"/>
+      <w:bookmarkStart w:id="363" w:name="_Toc28025"/>
+      <w:bookmarkStart w:id="364" w:name="_Toc18847"/>
       <w:r>
         <w:rPr>
           <w:rFonts w:hint="default"/>
@@ -13924,7 +13915,43 @@
         <w:rPr>
           <w:rFonts w:hint="default"/>
         </w:rPr>
-        <w:t>Los archivos de política (policy) establecen las políticas de seguridad (permisos) que se aplican a los programas Java. En ausencia de especificaciones, estas políticas afectarán a todos los programas del sistema. Sin embargo, es posible restringir el alcance de la política al especificar l</w:t>
+        <w:t xml:space="preserve">Los archivos </w:t>
+      </w:r>
+      <w:r>
+        <w:rPr>
+          <w:rFonts w:hint="default"/>
+          <w:b w:val="0"/>
+          <w:bCs w:val="0"/>
+          <w:lang w:val="es-ES"/>
+        </w:rPr>
+        <w:t>.</w:t>
+      </w:r>
+      <w:r>
+        <w:rPr>
+          <w:rFonts w:hint="default"/>
+          <w:b w:val="0"/>
+          <w:bCs w:val="0"/>
+        </w:rPr>
+        <w:t>policy</w:t>
+      </w:r>
+      <w:r>
+        <w:rPr>
+          <w:rFonts w:hint="default"/>
+        </w:rPr>
+        <w:t xml:space="preserve"> establecen l</w:t>
+      </w:r>
+      <w:r>
+        <w:rPr>
+          <w:rFonts w:hint="default"/>
+          <w:lang w:val="es-ES"/>
+        </w:rPr>
+        <w:t>o</w:t>
+      </w:r>
+      <w:r>
+        <w:rPr>
+          <w:rFonts w:hint="default"/>
+        </w:rPr>
+        <w:t>s permisos que se aplican a los programas Java. En ausencia de especificaciones, estas políticas afectarán a todos los programas del sistema. Sin embargo, es posible restringir el alcance de la política al especificar l</w:t>
       </w:r>
       <w:r>
         <w:rPr>
@@ -14059,30 +14086,55 @@
         <w:bidi w:val="0"/>
         <w:rPr>
           <w:rFonts w:hint="default"/>
-        </w:rPr>
-      </w:pPr>
-      <w:bookmarkStart w:id="365" w:name="_Toc19294"/>
-      <w:bookmarkStart w:id="366" w:name="_Toc15877"/>
-      <w:bookmarkStart w:id="367" w:name="_Toc8384"/>
-      <w:bookmarkStart w:id="368" w:name="_Toc29658"/>
-      <w:bookmarkStart w:id="369" w:name="_Toc31219"/>
-      <w:bookmarkStart w:id="370" w:name="_Toc16612"/>
-      <w:bookmarkStart w:id="371" w:name="_Toc20925"/>
-      <w:bookmarkStart w:id="372" w:name="_Toc26183"/>
-      <w:bookmarkStart w:id="373" w:name="_Toc2005"/>
-      <w:bookmarkStart w:id="374" w:name="_Toc16605"/>
-      <w:bookmarkStart w:id="375" w:name="_Toc17832"/>
-      <w:bookmarkStart w:id="376" w:name="_Toc10811"/>
-      <w:bookmarkStart w:id="377" w:name="_Toc15661"/>
-      <w:bookmarkStart w:id="378" w:name="_Toc13884"/>
-      <w:bookmarkStart w:id="379" w:name="_Toc30571"/>
-      <w:bookmarkStart w:id="380" w:name="_Toc21565"/>
-      <w:bookmarkStart w:id="381" w:name="_Toc26790"/>
-      <w:r>
-        <w:rPr>
-          <w:rFonts w:hint="default"/>
-        </w:rPr>
-        <w:t>Gestor de seguridad</w:t>
+          <w:lang w:val="es-ES"/>
+        </w:rPr>
+      </w:pPr>
+      <w:bookmarkStart w:id="365" w:name="_Toc5777"/>
+      <w:bookmarkStart w:id="366" w:name="_Toc31481"/>
+      <w:bookmarkStart w:id="367" w:name="_Toc17711"/>
+      <w:bookmarkStart w:id="368" w:name="_Toc16361"/>
+      <w:bookmarkStart w:id="369" w:name="_Toc23362"/>
+      <w:bookmarkStart w:id="370" w:name="_Toc20467"/>
+      <w:bookmarkStart w:id="371" w:name="_Toc4509"/>
+      <w:bookmarkStart w:id="372" w:name="_Toc17751"/>
+      <w:bookmarkStart w:id="373" w:name="_Toc29964"/>
+      <w:bookmarkStart w:id="374" w:name="_Toc14452"/>
+      <w:bookmarkStart w:id="375" w:name="_Toc6412"/>
+      <w:bookmarkStart w:id="376" w:name="_Toc6231"/>
+      <w:bookmarkStart w:id="377" w:name="_Toc26721"/>
+      <w:bookmarkStart w:id="378" w:name="_Toc4329"/>
+      <w:bookmarkStart w:id="379" w:name="_Toc1444"/>
+      <w:bookmarkStart w:id="380" w:name="_Toc17605"/>
+      <w:bookmarkStart w:id="381" w:name="_Toc16656"/>
+      <w:bookmarkStart w:id="382" w:name="_Toc2005"/>
+      <w:bookmarkStart w:id="383" w:name="_Toc31219"/>
+      <w:bookmarkStart w:id="384" w:name="_Toc15877"/>
+      <w:bookmarkStart w:id="385" w:name="_Toc8384"/>
+      <w:bookmarkStart w:id="386" w:name="_Toc29658"/>
+      <w:bookmarkStart w:id="387" w:name="_Toc16612"/>
+      <w:bookmarkStart w:id="388" w:name="_Toc20925"/>
+      <w:bookmarkStart w:id="389" w:name="_Toc26183"/>
+      <w:bookmarkStart w:id="390" w:name="_Toc19294"/>
+      <w:bookmarkStart w:id="391" w:name="_Toc15661"/>
+      <w:bookmarkStart w:id="392" w:name="_Toc16605"/>
+      <w:bookmarkStart w:id="393" w:name="_Toc30571"/>
+      <w:bookmarkStart w:id="394" w:name="_Toc10811"/>
+      <w:bookmarkStart w:id="395" w:name="_Toc13884"/>
+      <w:bookmarkStart w:id="396" w:name="_Toc21565"/>
+      <w:bookmarkStart w:id="397" w:name="_Toc26790"/>
+      <w:bookmarkStart w:id="398" w:name="_Toc17832"/>
+      <w:r>
+        <w:rPr>
+          <w:rFonts w:hint="default"/>
+        </w:rPr>
+        <w:t>Restricciones de seguridad en applets y aplicaciones</w:t>
+      </w:r>
+      <w:r>
+        <w:rPr>
+          <w:rFonts w:hint="default"/>
+          <w:lang w:val="es-ES"/>
+        </w:rPr>
+        <w:t xml:space="preserve"> java</w:t>
       </w:r>
       <w:bookmarkEnd w:id="365"/>
       <w:bookmarkEnd w:id="366"/>
@@ -14104,7 +14156,6 @@
     </w:p>
     <w:p>
       <w:pPr>
-        <w:pStyle w:val="25"/>
         <w:bidi w:val="0"/>
         <w:jc w:val="both"/>
         <w:rPr>
@@ -14115,185 +14166,274 @@
         <w:rPr>
           <w:rFonts w:hint="default"/>
         </w:rPr>
-        <w:t>El gestor de seguridad (SecurityManager) es el encargado de determinar si una determinada operación está permitida o no, impidiendo su ejecución en caso contrario. Cuando una aplicación carga un gestor de seguridad, todas las acciones sujetas a posibles restricciones de seguridad se verifican en dicho gestor antes de llevarse a cabo.</w:t>
-      </w:r>
-    </w:p>
-    <w:p>
-      <w:pPr>
-        <w:pStyle w:val="25"/>
+        <w:t>Los applets son programas</w:t>
+      </w:r>
+      <w:r>
+        <w:rPr>
+          <w:rFonts w:hint="default"/>
+          <w:lang w:val="es-ES"/>
+        </w:rPr>
+        <w:t xml:space="preserve"> </w:t>
+      </w:r>
+      <w:r>
+        <w:rPr>
+          <w:rFonts w:hint="default"/>
+        </w:rPr>
+        <w:t>Java que se pueden descargar desde fuentes remotas y ejecutarse automáticamente. Debido al riesgo que representan, estos programas están sujetos a una serie de restricciones importantes:</w:t>
+      </w:r>
+    </w:p>
+    <w:p>
+      <w:pPr>
+        <w:numPr>
+          <w:ilvl w:val="0"/>
+          <w:numId w:val="12"/>
+        </w:numPr>
+        <w:bidi w:val="0"/>
+        <w:ind w:left="420" w:leftChars="0" w:hanging="420" w:firstLineChars="0"/>
+        <w:jc w:val="both"/>
+        <w:rPr>
+          <w:rFonts w:hint="default"/>
+        </w:rPr>
+      </w:pPr>
+      <w:r>
+        <w:rPr>
+          <w:rFonts w:hint="default"/>
+          <w:lang w:val="es-ES"/>
+        </w:rPr>
+        <w:t>Tiene restringido el</w:t>
+      </w:r>
+      <w:r>
+        <w:rPr>
+          <w:rFonts w:hint="default"/>
+        </w:rPr>
+        <w:t xml:space="preserve"> acce</w:t>
+      </w:r>
+      <w:r>
+        <w:rPr>
+          <w:rFonts w:hint="default"/>
+          <w:lang w:val="es-ES"/>
+        </w:rPr>
+        <w:t>so</w:t>
+      </w:r>
+      <w:r>
+        <w:rPr>
+          <w:rFonts w:hint="default"/>
+        </w:rPr>
+        <w:t xml:space="preserve"> a métodos nativos.</w:t>
+      </w:r>
+    </w:p>
+    <w:p>
+      <w:pPr>
+        <w:numPr>
+          <w:ilvl w:val="0"/>
+          <w:numId w:val="12"/>
+        </w:numPr>
+        <w:bidi w:val="0"/>
+        <w:ind w:left="420" w:leftChars="0" w:hanging="420" w:firstLineChars="0"/>
+        <w:jc w:val="both"/>
+        <w:rPr>
+          <w:rFonts w:hint="default"/>
+        </w:rPr>
+      </w:pPr>
+      <w:r>
+        <w:rPr>
+          <w:rFonts w:hint="default"/>
+          <w:lang w:val="es-ES"/>
+        </w:rPr>
+        <w:t>Se les impide</w:t>
+      </w:r>
+      <w:r>
+        <w:rPr>
+          <w:rFonts w:hint="default"/>
+        </w:rPr>
+        <w:t xml:space="preserve"> leer</w:t>
+      </w:r>
+      <w:r>
+        <w:rPr>
+          <w:rFonts w:hint="default"/>
+          <w:lang w:val="es-ES"/>
+        </w:rPr>
+        <w:t xml:space="preserve"> y</w:t>
+      </w:r>
+      <w:r>
+        <w:rPr>
+          <w:rFonts w:hint="default"/>
+        </w:rPr>
+        <w:t xml:space="preserve"> escribir en los archivos de la máquina local donde se ejecutan</w:t>
+      </w:r>
+      <w:r>
+        <w:rPr>
+          <w:rFonts w:hint="default"/>
+          <w:lang w:val="es-ES"/>
+        </w:rPr>
+        <w:t>, si no se</w:t>
+      </w:r>
+      <w:r>
+        <w:rPr>
+          <w:rFonts w:hint="default"/>
+        </w:rPr>
+        <w:t xml:space="preserve"> proporcion</w:t>
+      </w:r>
+      <w:r>
+        <w:rPr>
+          <w:rFonts w:hint="default"/>
+          <w:lang w:val="es-ES"/>
+        </w:rPr>
+        <w:t>a</w:t>
+      </w:r>
+      <w:r>
+        <w:rPr>
+          <w:rFonts w:hint="default"/>
+        </w:rPr>
+        <w:t xml:space="preserve"> la URL absoluta del archivo.</w:t>
+      </w:r>
+    </w:p>
+    <w:p>
+      <w:pPr>
+        <w:numPr>
+          <w:ilvl w:val="0"/>
+          <w:numId w:val="12"/>
+        </w:numPr>
+        <w:bidi w:val="0"/>
+        <w:ind w:left="420" w:leftChars="0" w:hanging="420" w:firstLineChars="0"/>
+        <w:jc w:val="both"/>
+        <w:rPr>
+          <w:rFonts w:hint="default"/>
+        </w:rPr>
+      </w:pPr>
+      <w:r>
+        <w:rPr>
+          <w:rFonts w:hint="default"/>
+        </w:rPr>
+        <w:t>No pueden establecer conexiones de red con hosts diferentes</w:t>
+      </w:r>
+      <w:r>
+        <w:rPr>
+          <w:rFonts w:hint="default"/>
+          <w:lang w:val="es-ES"/>
+        </w:rPr>
+        <w:t>,</w:t>
+      </w:r>
+      <w:r>
+        <w:rPr>
+          <w:rFonts w:hint="default"/>
+        </w:rPr>
+        <w:t xml:space="preserve"> al host desde el cual se descargó el applet.</w:t>
+      </w:r>
+    </w:p>
+    <w:p>
+      <w:pPr>
+        <w:numPr>
+          <w:ilvl w:val="0"/>
+          <w:numId w:val="12"/>
+        </w:numPr>
+        <w:bidi w:val="0"/>
+        <w:ind w:left="420" w:leftChars="0" w:hanging="420" w:firstLineChars="0"/>
+        <w:jc w:val="both"/>
+        <w:rPr>
+          <w:rFonts w:hint="default"/>
+        </w:rPr>
+      </w:pPr>
+      <w:r>
+        <w:rPr>
+          <w:rFonts w:hint="default"/>
+          <w:lang w:val="es-ES"/>
+        </w:rPr>
+        <w:t>Tienen prohibido</w:t>
+      </w:r>
+      <w:r>
+        <w:rPr>
+          <w:rFonts w:hint="default"/>
+        </w:rPr>
+        <w:t xml:space="preserve"> ejecutar programas</w:t>
+      </w:r>
+      <w:r>
+        <w:rPr>
+          <w:rFonts w:hint="default"/>
+          <w:lang w:val="es-ES"/>
+        </w:rPr>
+        <w:t xml:space="preserve"> adicionales</w:t>
+      </w:r>
+      <w:r>
+        <w:rPr>
+          <w:rFonts w:hint="default"/>
+        </w:rPr>
+        <w:t xml:space="preserve"> en la máquina donde se están ejecutando.</w:t>
+      </w:r>
+    </w:p>
+    <w:p>
+      <w:pPr>
+        <w:numPr>
+          <w:ilvl w:val="0"/>
+          <w:numId w:val="12"/>
+        </w:numPr>
+        <w:bidi w:val="0"/>
+        <w:ind w:left="420" w:leftChars="0" w:hanging="420" w:firstLineChars="0"/>
+        <w:jc w:val="both"/>
+        <w:rPr>
+          <w:rFonts w:hint="default"/>
+        </w:rPr>
+      </w:pPr>
+      <w:r>
+        <w:rPr>
+          <w:rFonts w:hint="default"/>
+        </w:rPr>
+        <w:t xml:space="preserve">No </w:t>
+      </w:r>
+      <w:r>
+        <w:rPr>
+          <w:rFonts w:hint="default"/>
+          <w:lang w:val="es-ES"/>
+        </w:rPr>
+        <w:t>tienen acceso a</w:t>
+      </w:r>
+      <w:r>
+        <w:rPr>
+          <w:rFonts w:hint="default"/>
+        </w:rPr>
+        <w:t xml:space="preserve"> las propiedades del sistema.</w:t>
+      </w:r>
+    </w:p>
+    <w:p>
+      <w:pPr>
         <w:bidi w:val="0"/>
         <w:jc w:val="both"/>
         <w:rPr>
           <w:rFonts w:hint="default"/>
-        </w:rPr>
-      </w:pPr>
-      <w:r>
-        <w:rPr>
-          <w:rFonts w:hint="default"/>
-        </w:rPr>
-        <w:t>En las aplicaciones independientes, por defecto no se carga ningún gestor de seguridad. Sin embargo, podemos hacer que se cargue especificándolo en la línea de comando, como se mencionó anteriormente, o bien desde el propio código de nuestra aplicación.</w:t>
-      </w:r>
-    </w:p>
-    <w:p>
-      <w:pPr>
-        <w:pStyle w:val="25"/>
-        <w:bidi w:val="0"/>
-        <w:jc w:val="both"/>
-        <w:rPr>
-          <w:rFonts w:hint="default"/>
-        </w:rPr>
-      </w:pPr>
-      <w:r>
-        <w:rPr>
-          <w:rFonts w:hint="default"/>
-        </w:rPr>
-        <w:t>El gestor de seguridad por defecto (clase SecurityManager) es el que se carga para los Applets. Este gestor sigue la política de seguridad indicada en los archivos de políticas que hemos especificado (tanto en el archivo de propiedades de seguridad como en la línea de comando).</w:t>
-      </w:r>
-    </w:p>
-    <w:p>
-      <w:pPr>
-        <w:pStyle w:val="25"/>
-        <w:bidi w:val="0"/>
-        <w:jc w:val="both"/>
-        <w:rPr>
-          <w:rFonts w:hint="default"/>
-        </w:rPr>
-      </w:pPr>
-      <w:r>
-        <w:rPr>
-          <w:rFonts w:hint="default"/>
-        </w:rPr>
-        <w:t>Además de utilizar el gestor de seguridad por defecto, también tenemos la opción de definir nuestro propio gestor de seguridad creando una subclase de SecurityManager y sobrescribiendo los métodos relevantes para personalizar su comportamiento.</w:t>
-      </w:r>
-    </w:p>
-    <w:p>
-      <w:pPr>
-        <w:pStyle w:val="25"/>
-        <w:bidi w:val="0"/>
-        <w:jc w:val="both"/>
-        <w:rPr>
-          <w:rFonts w:hint="default"/>
-          <w:lang w:val="es-ES"/>
-        </w:rPr>
-      </w:pPr>
-      <w:r>
-        <w:rPr>
-          <w:rFonts w:hint="default"/>
-        </w:rPr>
-        <w:t>Para instalar un gestor de seguridad de manera que se utilice para establecer las operaciones permitidas, podemos utilizar el método setSecurityManager de la clase System.</w:t>
-      </w:r>
-    </w:p>
-    <w:p>
-      <w:pPr>
-        <w:pStyle w:val="5"/>
-        <w:bidi w:val="0"/>
-        <w:rPr>
-          <w:rFonts w:hint="default"/>
-          <w:lang w:val="es-ES"/>
-        </w:rPr>
-      </w:pPr>
-      <w:r>
-        <w:rPr>
-          <w:rFonts w:hint="default"/>
-          <w:lang w:val="es-ES"/>
-        </w:rPr>
-        <w:t>Gestor de seguridad en rmi</w:t>
-      </w:r>
-    </w:p>
-    <w:p>
-      <w:pPr>
-        <w:jc w:val="both"/>
-        <w:rPr>
-          <w:rFonts w:hint="default"/>
-          <w:lang w:val="es-ES"/>
-        </w:rPr>
-      </w:pPr>
-      <w:r>
-        <w:rPr>
-          <w:rFonts w:hint="default"/>
-          <w:lang w:val="es-ES"/>
-        </w:rPr>
-        <w:t xml:space="preserve">Uno de los problemas más comunes que se encuentra al trabajar con </w:t>
-      </w:r>
-      <w:r>
-        <w:rPr>
-          <w:rFonts w:hint="default"/>
-          <w:sz w:val="15"/>
-          <w:szCs w:val="15"/>
-          <w:lang w:val="es-ES"/>
-        </w:rPr>
-        <w:t>RMI</w:t>
-      </w:r>
-      <w:r>
-        <w:rPr>
-          <w:rFonts w:hint="default"/>
-          <w:lang w:val="es-ES"/>
-        </w:rPr>
-        <w:t xml:space="preserve"> son las restricciones de seguridad del estándar de Java. </w:t>
-      </w:r>
-    </w:p>
-    <w:p>
-      <w:pPr>
-        <w:jc w:val="both"/>
-        <w:rPr>
-          <w:rFonts w:hint="default"/>
-          <w:lang w:val="es-ES"/>
-        </w:rPr>
-      </w:pPr>
-      <w:r>
-        <w:rPr>
-          <w:rFonts w:hint="default"/>
-          <w:lang w:val="es-ES"/>
-        </w:rPr>
-        <w:t xml:space="preserve">Sin embargo, en Java </w:t>
-      </w:r>
-      <w:r>
-        <w:rPr>
-          <w:rFonts w:hint="default"/>
-          <w:sz w:val="15"/>
-          <w:szCs w:val="15"/>
-          <w:lang w:val="es-ES"/>
-        </w:rPr>
-        <w:t>RMI</w:t>
-      </w:r>
-      <w:r>
-        <w:rPr>
-          <w:rFonts w:hint="default"/>
-          <w:lang w:val="es-ES"/>
-        </w:rPr>
-        <w:t xml:space="preserve"> se utiliza la clase </w:t>
-      </w:r>
-      <w:r>
-        <w:rPr>
-          <w:rFonts w:hint="default"/>
-          <w:sz w:val="15"/>
-          <w:szCs w:val="15"/>
-          <w:lang w:val="es-ES"/>
-        </w:rPr>
-        <w:t>RMI</w:t>
-      </w:r>
-      <w:r>
-        <w:rPr>
-          <w:rFonts w:hint="default"/>
-          <w:lang w:val="es-ES"/>
-        </w:rPr>
-        <w:t xml:space="preserve">SecurityManager, que aplica la política de seguridad a las clases que se cargan como stubs para objetos remotos. Esta clase sobrescribe todos los métodos relevantes de comprobación de acceso del SecurityManager estándar de Java, proporcionando así un control más específico y adaptado a </w:t>
-      </w:r>
-      <w:r>
-        <w:rPr>
-          <w:rFonts w:hint="default"/>
-          <w:sz w:val="15"/>
-          <w:szCs w:val="15"/>
-          <w:lang w:val="es-ES"/>
-        </w:rPr>
-        <w:t>RMI</w:t>
-      </w:r>
-      <w:r>
-        <w:rPr>
-          <w:rFonts w:hint="default"/>
-          <w:lang w:val="es-ES"/>
-        </w:rPr>
-        <w:t>.</w:t>
+          <w:lang w:val="es-ES"/>
+        </w:rPr>
+      </w:pPr>
+      <w:r>
+        <w:rPr>
+          <w:rFonts w:hint="default"/>
+        </w:rPr>
+        <w:t>Es posible modificar la configuración para eliminar</w:t>
+      </w:r>
+      <w:r>
+        <w:rPr>
+          <w:rFonts w:hint="default"/>
+          <w:lang w:val="es-ES"/>
+        </w:rPr>
+        <w:t xml:space="preserve">, o establecer </w:t>
+      </w:r>
+      <w:r>
+        <w:rPr>
+          <w:rFonts w:hint="default"/>
+        </w:rPr>
+        <w:t>algunas de estas restricciones, estableciendo los permisos necesarios para ell</w:t>
+      </w:r>
+      <w:r>
+        <w:rPr>
+          <w:rFonts w:hint="default"/>
+          <w:lang w:val="es-ES"/>
+        </w:rPr>
+        <w:t xml:space="preserve">o </w:t>
+      </w:r>
+      <w:r>
+        <w:rPr>
+          <w:rFonts w:hint="default"/>
+        </w:rPr>
+        <w:t>mediante la configuración correspondiente</w:t>
       </w:r>
     </w:p>
     <w:p>
@@ -14302,38 +14442,13 @@
         <w:bidi w:val="0"/>
         <w:rPr>
           <w:rFonts w:hint="default"/>
-          <w:lang w:val="es-ES"/>
-        </w:rPr>
-      </w:pPr>
-      <w:bookmarkStart w:id="382" w:name="_Toc29964"/>
-      <w:bookmarkStart w:id="383" w:name="_Toc16656"/>
-      <w:bookmarkStart w:id="384" w:name="_Toc1444"/>
-      <w:bookmarkStart w:id="385" w:name="_Toc5777"/>
-      <w:bookmarkStart w:id="386" w:name="_Toc6231"/>
-      <w:bookmarkStart w:id="387" w:name="_Toc26721"/>
-      <w:bookmarkStart w:id="388" w:name="_Toc31481"/>
-      <w:bookmarkStart w:id="389" w:name="_Toc4509"/>
-      <w:bookmarkStart w:id="390" w:name="_Toc17711"/>
-      <w:bookmarkStart w:id="391" w:name="_Toc16361"/>
-      <w:bookmarkStart w:id="392" w:name="_Toc20467"/>
-      <w:bookmarkStart w:id="393" w:name="_Toc6412"/>
-      <w:bookmarkStart w:id="394" w:name="_Toc17751"/>
-      <w:bookmarkStart w:id="395" w:name="_Toc23362"/>
-      <w:bookmarkStart w:id="396" w:name="_Toc4329"/>
-      <w:bookmarkStart w:id="397" w:name="_Toc17605"/>
-      <w:bookmarkStart w:id="398" w:name="_Toc14452"/>
-      <w:r>
-        <w:rPr>
-          <w:rFonts w:hint="default"/>
-        </w:rPr>
-        <w:t>Restricciones de seguridad en applets y aplicaciones</w:t>
-      </w:r>
-      <w:r>
-        <w:rPr>
-          <w:rFonts w:hint="default"/>
-          <w:lang w:val="es-ES"/>
-        </w:rPr>
-        <w:t xml:space="preserve"> java</w:t>
+        </w:rPr>
+      </w:pPr>
+      <w:r>
+        <w:rPr>
+          <w:rFonts w:hint="default"/>
+        </w:rPr>
+        <w:t>Gestor de seguridad</w:t>
       </w:r>
       <w:bookmarkEnd w:id="382"/>
       <w:bookmarkEnd w:id="383"/>
@@ -14355,6 +14470,7 @@
     </w:p>
     <w:p>
       <w:pPr>
+        <w:pStyle w:val="25"/>
         <w:bidi w:val="0"/>
         <w:jc w:val="both"/>
         <w:rPr>
@@ -14365,115 +14481,300 @@
         <w:rPr>
           <w:rFonts w:hint="default"/>
         </w:rPr>
-        <w:t>Los applets son programas Java que se pueden descargar desde fuentes remotas y ejecutarse automáticamente. Debido al riesgo que representan, estos programas están sujetos a una serie de restricciones importantes:</w:t>
-      </w:r>
-    </w:p>
-    <w:p>
-      <w:pPr>
-        <w:numPr>
-          <w:ilvl w:val="0"/>
-          <w:numId w:val="12"/>
-        </w:numPr>
-        <w:bidi w:val="0"/>
-        <w:ind w:left="420" w:leftChars="0" w:hanging="420" w:firstLineChars="0"/>
-        <w:jc w:val="both"/>
-        <w:rPr>
-          <w:rFonts w:hint="default"/>
-        </w:rPr>
-      </w:pPr>
-      <w:r>
-        <w:rPr>
-          <w:rFonts w:hint="default"/>
-        </w:rPr>
-        <w:t>No pueden acceder a métodos nativos.</w:t>
-      </w:r>
-    </w:p>
-    <w:p>
-      <w:pPr>
-        <w:numPr>
-          <w:ilvl w:val="0"/>
-          <w:numId w:val="12"/>
-        </w:numPr>
-        <w:bidi w:val="0"/>
-        <w:ind w:left="420" w:leftChars="0" w:hanging="420" w:firstLineChars="0"/>
-        <w:jc w:val="both"/>
-        <w:rPr>
-          <w:rFonts w:hint="default"/>
-        </w:rPr>
-      </w:pPr>
-      <w:r>
-        <w:rPr>
-          <w:rFonts w:hint="default"/>
-        </w:rPr>
-        <w:t>No pueden leer ni escribir en los archivos de la máquina local donde se ejecutan, a menos que se proporcione la URL absoluta del archivo.</w:t>
-      </w:r>
-    </w:p>
-    <w:p>
-      <w:pPr>
-        <w:numPr>
-          <w:ilvl w:val="0"/>
-          <w:numId w:val="12"/>
-        </w:numPr>
-        <w:bidi w:val="0"/>
-        <w:ind w:left="420" w:leftChars="0" w:hanging="420" w:firstLineChars="0"/>
-        <w:jc w:val="both"/>
-        <w:rPr>
-          <w:rFonts w:hint="default"/>
-        </w:rPr>
-      </w:pPr>
-      <w:r>
-        <w:rPr>
-          <w:rFonts w:hint="default"/>
-        </w:rPr>
-        <w:t>No pueden establecer conexiones de red con hosts diferentes al host desde el cual se descargó el applet.</w:t>
-      </w:r>
-    </w:p>
-    <w:p>
-      <w:pPr>
-        <w:numPr>
-          <w:ilvl w:val="0"/>
-          <w:numId w:val="12"/>
-        </w:numPr>
-        <w:bidi w:val="0"/>
-        <w:ind w:left="420" w:leftChars="0" w:hanging="420" w:firstLineChars="0"/>
-        <w:jc w:val="both"/>
-        <w:rPr>
-          <w:rFonts w:hint="default"/>
-        </w:rPr>
-      </w:pPr>
-      <w:r>
-        <w:rPr>
-          <w:rFonts w:hint="default"/>
-        </w:rPr>
-        <w:t>No pueden ejecutar programas en la máquina donde se están ejecutando.</w:t>
-      </w:r>
-    </w:p>
-    <w:p>
-      <w:pPr>
-        <w:numPr>
-          <w:ilvl w:val="0"/>
-          <w:numId w:val="12"/>
-        </w:numPr>
-        <w:bidi w:val="0"/>
-        <w:ind w:left="420" w:leftChars="0" w:hanging="420" w:firstLineChars="0"/>
-        <w:jc w:val="both"/>
-        <w:rPr>
-          <w:rFonts w:hint="default"/>
-        </w:rPr>
-      </w:pPr>
-      <w:r>
-        <w:rPr>
-          <w:rFonts w:hint="default"/>
-        </w:rPr>
-        <w:t>No pueden leer las propiedades del sistema.</w:t>
-      </w:r>
-    </w:p>
-    <w:p>
-      <w:pPr>
+        <w:t>El gestor de seguridad</w:t>
+      </w:r>
+      <w:r>
+        <w:rPr>
+          <w:rFonts w:hint="default"/>
+          <w:lang w:val="es-ES"/>
+        </w:rPr>
+        <w:t xml:space="preserve"> </w:t>
+      </w:r>
+      <w:r>
+        <w:rPr>
+          <w:rFonts w:hint="default"/>
+        </w:rPr>
+        <w:t>es el encargado de determinar si una determinada operación está permitida o no, impidiendo</w:t>
+      </w:r>
+      <w:r>
+        <w:rPr>
+          <w:rFonts w:hint="default"/>
+          <w:lang w:val="es-ES"/>
+        </w:rPr>
+        <w:t xml:space="preserve"> </w:t>
+      </w:r>
+      <w:r>
+        <w:rPr>
+          <w:rFonts w:hint="default"/>
+        </w:rPr>
+        <w:t>en caso contrario su ejecución. Cuando una aplicación carga un gestor de seguridad, se verifican</w:t>
+      </w:r>
+      <w:r>
+        <w:rPr>
+          <w:rFonts w:hint="default"/>
+          <w:lang w:val="es-ES"/>
+        </w:rPr>
+        <w:t xml:space="preserve"> </w:t>
+      </w:r>
+      <w:r>
+        <w:rPr>
+          <w:rFonts w:hint="default"/>
+        </w:rPr>
+        <w:t>todas las acciones sujetas a posibles restricciones de seguridad antes de</w:t>
+      </w:r>
+      <w:r>
+        <w:rPr>
+          <w:rFonts w:hint="default"/>
+          <w:lang w:val="es-ES"/>
+        </w:rPr>
+        <w:t xml:space="preserve"> que se</w:t>
+      </w:r>
+      <w:r>
+        <w:rPr>
+          <w:rFonts w:hint="default"/>
+        </w:rPr>
+        <w:t xml:space="preserve"> llev</w:t>
+      </w:r>
+      <w:r>
+        <w:rPr>
+          <w:rFonts w:hint="default"/>
+          <w:lang w:val="es-ES"/>
+        </w:rPr>
+        <w:t>en</w:t>
+      </w:r>
+      <w:r>
+        <w:rPr>
+          <w:rFonts w:hint="default"/>
+        </w:rPr>
+        <w:t xml:space="preserve"> a cabo.</w:t>
+      </w:r>
+    </w:p>
+    <w:p>
+      <w:pPr>
+        <w:pStyle w:val="25"/>
         <w:bidi w:val="0"/>
         <w:jc w:val="both"/>
         <w:rPr>
           <w:rFonts w:hint="default"/>
+        </w:rPr>
+      </w:pPr>
+      <w:r>
+        <w:rPr>
+          <w:rFonts w:hint="default"/>
+          <w:lang w:val="es-ES"/>
+        </w:rPr>
+        <w:t xml:space="preserve">La </w:t>
+      </w:r>
+      <w:r>
+        <w:rPr>
+          <w:rFonts w:hint="default"/>
+        </w:rPr>
+        <w:t xml:space="preserve">clase SecurityManager es el que se carga para los </w:t>
+      </w:r>
+      <w:r>
+        <w:rPr>
+          <w:rFonts w:hint="default"/>
+          <w:lang w:val="es-ES"/>
+        </w:rPr>
+        <w:t>a</w:t>
+      </w:r>
+      <w:r>
+        <w:rPr>
+          <w:rFonts w:hint="default"/>
+        </w:rPr>
+        <w:t>pplets. Este gestor sigue la política de seguridad indicada en los archivos de políticas que hemos especificado (tanto en el archivo de propiedades de seguridad como en la línea de comando).</w:t>
+      </w:r>
+    </w:p>
+    <w:p>
+      <w:pPr>
+        <w:pStyle w:val="25"/>
+        <w:bidi w:val="0"/>
+        <w:jc w:val="both"/>
+        <w:rPr>
+          <w:rFonts w:hint="default"/>
+        </w:rPr>
+      </w:pPr>
+      <w:r>
+        <w:rPr>
+          <w:rFonts w:hint="default"/>
+        </w:rPr>
+        <w:t>En las aplicaciones independientes, por defecto no se carga ningún gestor de seguridad. Sin embargo, podemos hacer que se cargue especificándolo en la línea de comando, como se mencion</w:t>
+      </w:r>
+      <w:r>
+        <w:rPr>
+          <w:rFonts w:hint="default"/>
+          <w:lang w:val="es-ES"/>
+        </w:rPr>
+        <w:t xml:space="preserve">a con </w:t>
+      </w:r>
+      <w:r>
+        <w:rPr>
+          <w:rFonts w:hint="default"/>
+        </w:rPr>
+        <w:t>anteri</w:t>
+      </w:r>
+      <w:r>
+        <w:rPr>
+          <w:rFonts w:hint="default"/>
+          <w:lang w:val="es-ES"/>
+        </w:rPr>
+        <w:t>oridad</w:t>
+      </w:r>
+      <w:r>
+        <w:rPr>
+          <w:rFonts w:hint="default"/>
+        </w:rPr>
+        <w:t>, o bien desde el propio código de nuestra aplicación.</w:t>
+      </w:r>
+    </w:p>
+    <w:p>
+      <w:pPr>
+        <w:pStyle w:val="25"/>
+        <w:bidi w:val="0"/>
+        <w:jc w:val="both"/>
+        <w:rPr>
+          <w:rFonts w:hint="default"/>
+        </w:rPr>
+      </w:pPr>
+      <w:r>
+        <w:rPr>
+          <w:rFonts w:hint="default"/>
+        </w:rPr>
+        <w:t xml:space="preserve">Para instalar un gestor de seguridad </w:t>
+      </w:r>
+      <w:r>
+        <w:rPr>
+          <w:rFonts w:hint="default"/>
+          <w:lang w:val="es-ES"/>
+        </w:rPr>
+        <w:t xml:space="preserve">que </w:t>
+      </w:r>
+      <w:r>
+        <w:rPr>
+          <w:rFonts w:hint="default"/>
+        </w:rPr>
+        <w:t>estable</w:t>
+      </w:r>
+      <w:r>
+        <w:rPr>
+          <w:rFonts w:hint="default"/>
+          <w:lang w:val="es-ES"/>
+        </w:rPr>
+        <w:t>zca</w:t>
+      </w:r>
+      <w:r>
+        <w:rPr>
+          <w:rFonts w:hint="default"/>
+        </w:rPr>
+        <w:t xml:space="preserve"> las operaciones permitidas, podemos utilizar el método setSecurityManager de la clase System.</w:t>
+      </w:r>
+    </w:p>
+    <w:p>
+      <w:pPr>
+        <w:pStyle w:val="5"/>
+        <w:bidi w:val="0"/>
+        <w:rPr>
+          <w:rFonts w:hint="default"/>
+          <w:lang w:val="es-ES"/>
+        </w:rPr>
+      </w:pPr>
+      <w:r>
+        <w:rPr>
+          <w:rFonts w:hint="default"/>
+          <w:lang w:val="es-ES"/>
+        </w:rPr>
+        <w:t xml:space="preserve">Gestor de seguridad en </w:t>
+      </w:r>
+      <w:r>
+        <w:rPr>
+          <w:rFonts w:hint="default"/>
+          <w:sz w:val="16"/>
+          <w:szCs w:val="16"/>
+          <w:lang w:val="es-ES"/>
+        </w:rPr>
+        <w:t>RMI</w:t>
+      </w:r>
+    </w:p>
+    <w:p>
+      <w:pPr>
+        <w:jc w:val="both"/>
+        <w:rPr>
+          <w:rFonts w:hint="default"/>
+          <w:lang w:val="es-ES"/>
+        </w:rPr>
+      </w:pPr>
+      <w:r>
+        <w:rPr>
+          <w:rFonts w:hint="default"/>
+          <w:lang w:val="es-ES"/>
+        </w:rPr>
+        <w:t xml:space="preserve">Uno de los problemas más comunes que se encuentra al trabajar con </w:t>
+      </w:r>
+      <w:r>
+        <w:rPr>
+          <w:rFonts w:hint="default"/>
+          <w:sz w:val="15"/>
+          <w:szCs w:val="15"/>
+          <w:lang w:val="es-ES"/>
+        </w:rPr>
+        <w:t>RMI</w:t>
+      </w:r>
+      <w:r>
+        <w:rPr>
+          <w:rFonts w:hint="default"/>
+          <w:lang w:val="es-ES"/>
+        </w:rPr>
+        <w:t xml:space="preserve"> son las restricciones de seguridad del estándar de Java. </w:t>
+      </w:r>
+    </w:p>
+    <w:p>
+      <w:pPr>
+        <w:jc w:val="both"/>
+        <w:rPr>
+          <w:rFonts w:hint="default"/>
+          <w:lang w:val="es-ES"/>
+        </w:rPr>
+      </w:pPr>
+      <w:r>
+        <w:rPr>
+          <w:rFonts w:hint="default"/>
+          <w:lang w:val="es-ES"/>
+        </w:rPr>
+        <w:t xml:space="preserve">Estos problemas son por utilizar </w:t>
+      </w:r>
+      <w:r>
+        <w:rPr>
+          <w:rFonts w:hint="default"/>
+        </w:rPr>
+        <w:t>el gestor de seguridad por defecto</w:t>
+      </w:r>
+      <w:r>
+        <w:rPr>
+          <w:rFonts w:hint="default"/>
+          <w:lang w:val="es-ES"/>
+        </w:rPr>
+        <w:t xml:space="preserve"> que restringe muchas de las acciones en las que se basa RMI. Para solucionar este problema</w:t>
+      </w:r>
+      <w:r>
+        <w:rPr>
+          <w:rFonts w:hint="default"/>
+        </w:rPr>
+        <w:t xml:space="preserve"> tenemos la opción de definir nuestro propio gestor de seguridad creando una subclase de SecurityManager y sobrescribiendo los métodos relevantes para personalizar su comportamiento</w:t>
+      </w:r>
+      <w:r>
+        <w:rPr>
+          <w:rFonts w:hint="default"/>
+          <w:lang w:val="es-ES"/>
+        </w:rPr>
+        <w:t xml:space="preserve">. </w:t>
+      </w:r>
+    </w:p>
+    <w:p>
+      <w:pPr>
+        <w:jc w:val="both"/>
+        <w:rPr>
+          <w:rFonts w:hint="default"/>
+          <w:lang w:val="es-ES"/>
         </w:rPr>
         <w:sectPr>
           <w:pgSz w:w="11907" w:h="16839"/>
@@ -14487,7 +14788,6 @@
     </w:p>
     <w:p>
       <w:pPr>
-        <w:bidi w:val="0"/>
         <w:jc w:val="both"/>
         <w:rPr>
           <w:rFonts w:hint="default"/>
@@ -14497,8 +14797,58 @@
       <w:r>
         <w:rPr>
           <w:rFonts w:hint="default"/>
-        </w:rPr>
-        <w:t>Es posible modificar la configuración para eliminar algunas de estas restricciones, estableciendo los permisos necesarios para ello. Del mismo modo, aunque las aplicaciones no tengan estas restricciones de seguridad de forma predeterminada, es posible aplicarles estas restricciones mediante la configuración correspondiente.</w:t>
+          <w:lang w:val="es-ES"/>
+        </w:rPr>
+        <w:t xml:space="preserve">En el caso de </w:t>
+      </w:r>
+      <w:r>
+        <w:rPr>
+          <w:rFonts w:hint="default"/>
+          <w:sz w:val="15"/>
+          <w:szCs w:val="15"/>
+          <w:lang w:val="es-ES"/>
+        </w:rPr>
+        <w:t>RMI</w:t>
+      </w:r>
+      <w:r>
+        <w:rPr>
+          <w:rFonts w:hint="default"/>
+          <w:sz w:val="20"/>
+          <w:szCs w:val="20"/>
+          <w:lang w:val="es-ES"/>
+        </w:rPr>
+        <w:t xml:space="preserve"> la subclase que usaremos será </w:t>
+      </w:r>
+      <w:r>
+        <w:rPr>
+          <w:rFonts w:hint="default"/>
+          <w:sz w:val="20"/>
+          <w:szCs w:val="20"/>
+        </w:rPr>
+        <w:t>RMISecurityManager</w:t>
+      </w:r>
+      <w:r>
+        <w:rPr>
+          <w:rFonts w:hint="default"/>
+          <w:lang w:val="es-ES"/>
+        </w:rPr>
+        <w:t xml:space="preserve"> para aplicar la política de seguridad a las clases que se cargan como stubs para objetos remotos. Esta clase sobrescribe todos los métodos relevantes de comprobación de acceso del SecurityManager estándar de Java, proporcionando así un control más específico y adaptado a </w:t>
+      </w:r>
+      <w:r>
+        <w:rPr>
+          <w:rFonts w:hint="default"/>
+          <w:sz w:val="15"/>
+          <w:szCs w:val="15"/>
+          <w:lang w:val="es-ES"/>
+        </w:rPr>
+        <w:t>RMI</w:t>
+      </w:r>
+      <w:r>
+        <w:rPr>
+          <w:rFonts w:hint="default"/>
+          <w:lang w:val="es-ES"/>
+        </w:rPr>
+        <w:t>.</w:t>
       </w:r>
     </w:p>
     <w:p>
@@ -14510,22 +14860,22 @@
           <w:lang w:val="es-ES"/>
         </w:rPr>
       </w:pPr>
-      <w:bookmarkStart w:id="399" w:name="_Toc32572"/>
-      <w:bookmarkStart w:id="400" w:name="_Toc10493"/>
-      <w:bookmarkStart w:id="401" w:name="_Toc10736"/>
-      <w:bookmarkStart w:id="402" w:name="_Toc23739"/>
-      <w:bookmarkStart w:id="403" w:name="_Toc29957"/>
-      <w:bookmarkStart w:id="404" w:name="_Toc5652"/>
-      <w:bookmarkStart w:id="405" w:name="_Toc26847"/>
-      <w:bookmarkStart w:id="406" w:name="_Toc9196"/>
-      <w:bookmarkStart w:id="407" w:name="_Toc30889"/>
-      <w:bookmarkStart w:id="408" w:name="_Toc23118"/>
-      <w:bookmarkStart w:id="409" w:name="_Toc32049"/>
-      <w:bookmarkStart w:id="410" w:name="_Toc14744"/>
-      <w:bookmarkStart w:id="411" w:name="_Toc6939"/>
-      <w:bookmarkStart w:id="412" w:name="_Toc23516"/>
-      <w:bookmarkStart w:id="413" w:name="_Toc10877"/>
-      <w:bookmarkStart w:id="414" w:name="_Toc23835"/>
+      <w:bookmarkStart w:id="399" w:name="_Toc10736"/>
+      <w:bookmarkStart w:id="400" w:name="_Toc26847"/>
+      <w:bookmarkStart w:id="401" w:name="_Toc14744"/>
+      <w:bookmarkStart w:id="402" w:name="_Toc10493"/>
+      <w:bookmarkStart w:id="403" w:name="_Toc32049"/>
+      <w:bookmarkStart w:id="404" w:name="_Toc32572"/>
+      <w:bookmarkStart w:id="405" w:name="_Toc5652"/>
+      <w:bookmarkStart w:id="406" w:name="_Toc23118"/>
+      <w:bookmarkStart w:id="407" w:name="_Toc23835"/>
+      <w:bookmarkStart w:id="408" w:name="_Toc9196"/>
+      <w:bookmarkStart w:id="409" w:name="_Toc10877"/>
+      <w:bookmarkStart w:id="410" w:name="_Toc29957"/>
+      <w:bookmarkStart w:id="411" w:name="_Toc23739"/>
+      <w:bookmarkStart w:id="412" w:name="_Toc30889"/>
+      <w:bookmarkStart w:id="413" w:name="_Toc6939"/>
+      <w:bookmarkStart w:id="414" w:name="_Toc23516"/>
       <w:bookmarkStart w:id="415" w:name="_Toc3790"/>
       <w:r>
         <w:rPr>
@@ -14599,7 +14949,7 @@
           <w:rFonts w:hint="default"/>
           <w:lang w:val="es-ES"/>
         </w:rPr>
-        <w:t>, se descargará una clase Serializable desde otra máquina solo si existe un gestor de seguridad y dicho gestor permite la descarga de la clase desde esa máquina.</w:t>
+        <w:t>, se descargará una clase serializable desde otra máquina sólo si existe un gestor de seguridad y dicho gestor permite la descarga de la clase desde esa máquina.</w:t>
       </w:r>
     </w:p>
     <w:p>
@@ -14628,24 +14978,24 @@
           <w:lang w:val="es-ES"/>
         </w:rPr>
       </w:pPr>
-      <w:bookmarkStart w:id="416" w:name="_Toc3869"/>
-      <w:bookmarkStart w:id="417" w:name="_Toc5778"/>
-      <w:bookmarkStart w:id="418" w:name="_Toc17443"/>
-      <w:bookmarkStart w:id="419" w:name="_Toc31882"/>
-      <w:bookmarkStart w:id="420" w:name="_Toc6001"/>
-      <w:bookmarkStart w:id="421" w:name="_Toc23643"/>
-      <w:bookmarkStart w:id="422" w:name="_Toc13847"/>
-      <w:bookmarkStart w:id="423" w:name="_Toc3475"/>
+      <w:bookmarkStart w:id="416" w:name="_Toc31882"/>
+      <w:bookmarkStart w:id="417" w:name="_Toc6001"/>
+      <w:bookmarkStart w:id="418" w:name="_Toc23643"/>
+      <w:bookmarkStart w:id="419" w:name="_Toc13847"/>
+      <w:bookmarkStart w:id="420" w:name="_Toc5778"/>
+      <w:bookmarkStart w:id="421" w:name="_Toc3869"/>
+      <w:bookmarkStart w:id="422" w:name="_Toc17443"/>
+      <w:bookmarkStart w:id="423" w:name="_Toc24398"/>
       <w:bookmarkStart w:id="424" w:name="_Toc10325"/>
       <w:bookmarkStart w:id="425" w:name="_Toc2027"/>
-      <w:bookmarkStart w:id="426" w:name="_Toc14756"/>
-      <w:bookmarkStart w:id="427" w:name="_Toc13327"/>
-      <w:bookmarkStart w:id="428" w:name="_Toc24398"/>
+      <w:bookmarkStart w:id="426" w:name="_Toc3475"/>
+      <w:bookmarkStart w:id="427" w:name="_Toc14756"/>
+      <w:bookmarkStart w:id="428" w:name="_Toc13327"/>
       <w:bookmarkStart w:id="429" w:name="_PROCESO DE EJECUTAR EN DIFERENTES MAQUINAS"/>
       <w:bookmarkStart w:id="430" w:name="_Toc13059"/>
-      <w:bookmarkStart w:id="431" w:name="_Toc13440"/>
-      <w:bookmarkStart w:id="432" w:name="_Toc7700"/>
-      <w:bookmarkStart w:id="433" w:name="_Toc22007"/>
+      <w:bookmarkStart w:id="431" w:name="_Toc7700"/>
+      <w:bookmarkStart w:id="432" w:name="_Toc22007"/>
+      <w:bookmarkStart w:id="433" w:name="_Toc13440"/>
       <w:r>
         <w:rPr>
           <w:rFonts w:hint="default"/>
@@ -14700,7 +15050,7 @@
           <w:rFonts w:hint="default"/>
           <w:lang w:val="es-ES"/>
         </w:rPr>
-        <w:t>Compilar el código: Esto se puede hacer manualmente o se puede encontrar el código compilado en la carpeta "bin" del proyecto.</w:t>
+        <w:t>Compilar el código: Esto se puede hacer manualmente o se puede encontrar el código compilado en la carpeta "bin" del proyecto en Eclipse.</w:t>
       </w:r>
     </w:p>
     <w:p>
@@ -14932,8 +15282,8 @@
           <w:lang w:val="es-ES"/>
         </w:rPr>
       </w:pPr>
-      <w:bookmarkStart w:id="438" w:name="_Toc15391"/>
-      <w:bookmarkStart w:id="439" w:name="_Toc28135"/>
+      <w:bookmarkStart w:id="438" w:name="_Toc28135"/>
+      <w:bookmarkStart w:id="439" w:name="_Toc15391"/>
       <w:r>
         <w:rPr>
           <w:rFonts w:hint="default"/>
@@ -15087,19 +15437,19 @@
           <w:lang w:val="es-ES"/>
         </w:rPr>
       </w:pPr>
-      <w:bookmarkStart w:id="442" w:name="_Toc1718"/>
-      <w:bookmarkStart w:id="443" w:name="_Toc14773"/>
-      <w:bookmarkStart w:id="444" w:name="_Toc7717"/>
-      <w:bookmarkStart w:id="445" w:name="_Toc22828"/>
-      <w:bookmarkStart w:id="446" w:name="_Toc2184"/>
-      <w:bookmarkStart w:id="447" w:name="_Toc12931"/>
-      <w:bookmarkStart w:id="448" w:name="_Toc26017"/>
-      <w:bookmarkStart w:id="449" w:name="_Toc11794"/>
-      <w:bookmarkStart w:id="450" w:name="_Toc1229"/>
-      <w:bookmarkStart w:id="451" w:name="_Toc31925"/>
-      <w:bookmarkStart w:id="452" w:name="_Toc22369"/>
+      <w:bookmarkStart w:id="442" w:name="_Toc1229"/>
+      <w:bookmarkStart w:id="443" w:name="_Toc22828"/>
+      <w:bookmarkStart w:id="444" w:name="_Toc1718"/>
+      <w:bookmarkStart w:id="445" w:name="_Toc2184"/>
+      <w:bookmarkStart w:id="446" w:name="_Toc7717"/>
+      <w:bookmarkStart w:id="447" w:name="_Toc11794"/>
+      <w:bookmarkStart w:id="448" w:name="_Toc31925"/>
+      <w:bookmarkStart w:id="449" w:name="_Toc26556"/>
+      <w:bookmarkStart w:id="450" w:name="_Toc22369"/>
+      <w:bookmarkStart w:id="451" w:name="_Toc26017"/>
+      <w:bookmarkStart w:id="452" w:name="_Toc14773"/>
       <w:bookmarkStart w:id="453" w:name="_Toc18697"/>
-      <w:bookmarkStart w:id="454" w:name="_Toc26556"/>
+      <w:bookmarkStart w:id="454" w:name="_Toc12931"/>
       <w:r>
         <w:rPr>
           <w:rFonts w:hint="default"/>
@@ -15377,10 +15727,10 @@
         </w:rPr>
       </w:pPr>
       <w:bookmarkStart w:id="455" w:name="_Toc2736"/>
-      <w:bookmarkStart w:id="456" w:name="_Toc19026"/>
-      <w:bookmarkStart w:id="457" w:name="_Toc30948"/>
-      <w:bookmarkStart w:id="458" w:name="_Toc24849"/>
-      <w:bookmarkStart w:id="459" w:name="_Toc5589"/>
+      <w:bookmarkStart w:id="456" w:name="_Toc30948"/>
+      <w:bookmarkStart w:id="457" w:name="_Toc24849"/>
+      <w:bookmarkStart w:id="458" w:name="_Toc5589"/>
+      <w:bookmarkStart w:id="459" w:name="_Toc19026"/>
       <w:r>
         <w:rPr>
           <w:rFonts w:hint="default"/>
@@ -15434,7 +15784,7 @@
           <w:bCs w:val="0"/>
           <w:lang w:val="es-ES"/>
         </w:rPr>
-        <w:t>.La propiedad que permite la descarga dinámica de código debe configurarse únicamente en el servidor. Algunos de los puntos más importantes son los siguientes:</w:t>
+        <w:t>. La propiedad que permite la descarga dinámica de código debe configurarse únicamente en el servidor. Algunos de los puntos más importantes son los siguientes:</w:t>
       </w:r>
     </w:p>
     <w:p>
@@ -15486,7 +15836,7 @@
           <w:bCs w:val="0"/>
           <w:lang w:val="es-ES"/>
         </w:rPr>
-        <w:t xml:space="preserve">Es importante tener en cuenta que cada CMD se trata como una </w:t>
+        <w:t xml:space="preserve">Es importante tener en cuenta que cada </w:t>
       </w:r>
       <w:r>
         <w:rPr>
@@ -15497,7 +15847,7 @@
           <w:szCs w:val="15"/>
           <w:lang w:val="es-ES"/>
         </w:rPr>
-        <w:t>JVM</w:t>
+        <w:t>CMD</w:t>
       </w:r>
       <w:r>
         <w:rPr>
@@ -15506,6 +15856,26 @@
           <w:bCs w:val="0"/>
           <w:lang w:val="es-ES"/>
         </w:rPr>
+        <w:t xml:space="preserve"> se trata como una </w:t>
+      </w:r>
+      <w:r>
+        <w:rPr>
+          <w:rFonts w:hint="default"/>
+          <w:b w:val="0"/>
+          <w:bCs w:val="0"/>
+          <w:sz w:val="15"/>
+          <w:szCs w:val="15"/>
+          <w:lang w:val="es-ES"/>
+        </w:rPr>
+        <w:t>JVM</w:t>
+      </w:r>
+      <w:r>
+        <w:rPr>
+          <w:rFonts w:hint="default"/>
+          <w:b w:val="0"/>
+          <w:bCs w:val="0"/>
+          <w:lang w:val="es-ES"/>
+        </w:rPr>
         <w:t xml:space="preserve"> independiente dentro del sistema.</w:t>
       </w:r>
     </w:p>
@@ -15540,11 +15910,11 @@
           <w:lang w:val="es-ES"/>
         </w:rPr>
       </w:pPr>
-      <w:bookmarkStart w:id="460" w:name="_Toc7974"/>
-      <w:bookmarkStart w:id="461" w:name="_Toc32177"/>
-      <w:bookmarkStart w:id="462" w:name="_Toc7958"/>
-      <w:bookmarkStart w:id="463" w:name="_Toc7036"/>
-      <w:bookmarkStart w:id="464" w:name="_Toc3075"/>
+      <w:bookmarkStart w:id="460" w:name="_Toc7036"/>
+      <w:bookmarkStart w:id="461" w:name="_Toc7958"/>
+      <w:bookmarkStart w:id="462" w:name="_Toc3075"/>
+      <w:bookmarkStart w:id="463" w:name="_Toc32177"/>
+      <w:bookmarkStart w:id="464" w:name="_Toc7974"/>
       <w:r>
         <w:rPr>
           <w:rFonts w:hint="default"/>
@@ -15643,10 +16013,10 @@
         </w:sectPr>
       </w:pPr>
       <w:bookmarkStart w:id="465" w:name="_Toc17132"/>
-      <w:bookmarkStart w:id="466" w:name="_Toc26972"/>
-      <w:bookmarkStart w:id="467" w:name="_Toc366"/>
-      <w:bookmarkStart w:id="468" w:name="_Toc29607"/>
-      <w:bookmarkStart w:id="469" w:name="_Toc25328"/>
+      <w:bookmarkStart w:id="466" w:name="_Toc366"/>
+      <w:bookmarkStart w:id="467" w:name="_Toc26972"/>
+      <w:bookmarkStart w:id="468" w:name="_Toc25328"/>
+      <w:bookmarkStart w:id="469" w:name="_Toc29607"/>
     </w:p>
     <w:p>
       <w:pPr>
@@ -15657,19 +16027,19 @@
           <w:lang w:val="es-ES"/>
         </w:rPr>
       </w:pPr>
-      <w:bookmarkStart w:id="470" w:name="_Toc21466"/>
-      <w:bookmarkStart w:id="471" w:name="_Toc18579"/>
-      <w:bookmarkStart w:id="472" w:name="_Toc8911"/>
-      <w:bookmarkStart w:id="473" w:name="_Toc18699"/>
-      <w:bookmarkStart w:id="474" w:name="_Toc29778"/>
-      <w:bookmarkStart w:id="475" w:name="_Toc12318"/>
-      <w:bookmarkStart w:id="476" w:name="_Toc28743"/>
-      <w:bookmarkStart w:id="477" w:name="_Toc10392"/>
-      <w:bookmarkStart w:id="478" w:name="_Toc1847"/>
-      <w:bookmarkStart w:id="479" w:name="_Toc13885"/>
-      <w:bookmarkStart w:id="480" w:name="_Toc14346"/>
-      <w:bookmarkStart w:id="481" w:name="_Toc32617"/>
-      <w:bookmarkStart w:id="482" w:name="_Toc1631"/>
+      <w:bookmarkStart w:id="470" w:name="_Toc29778"/>
+      <w:bookmarkStart w:id="471" w:name="_Toc1847"/>
+      <w:bookmarkStart w:id="472" w:name="_Toc14346"/>
+      <w:bookmarkStart w:id="473" w:name="_Toc32617"/>
+      <w:bookmarkStart w:id="474" w:name="_Toc18699"/>
+      <w:bookmarkStart w:id="475" w:name="_Toc21466"/>
+      <w:bookmarkStart w:id="476" w:name="_Toc1631"/>
+      <w:bookmarkStart w:id="477" w:name="_Toc8911"/>
+      <w:bookmarkStart w:id="478" w:name="_Toc13885"/>
+      <w:bookmarkStart w:id="479" w:name="_Toc28743"/>
+      <w:bookmarkStart w:id="480" w:name="_Toc18579"/>
+      <w:bookmarkStart w:id="481" w:name="_Toc12318"/>
+      <w:bookmarkStart w:id="482" w:name="_Toc10392"/>
       <w:r>
         <w:rPr>
           <w:rFonts w:hint="default"/>
@@ -15820,25 +16190,25 @@
           <w:lang w:val="es-ES"/>
         </w:rPr>
       </w:pPr>
-      <w:bookmarkStart w:id="483" w:name="%C2%BFC%C3%B3mo+se+usa+la+propiedad+codebase+en+RMI%3F"/>
+      <w:bookmarkStart w:id="483" w:name="N1061C"/>
       <w:bookmarkEnd w:id="483"/>
-      <w:bookmarkStart w:id="484" w:name="N1061C"/>
+      <w:bookmarkStart w:id="484" w:name="%C2%BFC%C3%B3mo+se+usa+la+propiedad+codebase+en+RMI%3F"/>
       <w:bookmarkEnd w:id="484"/>
       <w:bookmarkStart w:id="485" w:name="_Toc15175"/>
-      <w:bookmarkStart w:id="486" w:name="_Toc22887"/>
-      <w:bookmarkStart w:id="487" w:name="_Toc8272"/>
-      <w:bookmarkStart w:id="488" w:name="_Toc5282"/>
-      <w:bookmarkStart w:id="489" w:name="_Toc27347"/>
-      <w:bookmarkStart w:id="490" w:name="_Toc30798"/>
-      <w:bookmarkStart w:id="491" w:name="_Toc21696"/>
-      <w:bookmarkStart w:id="492" w:name="_Toc32418"/>
-      <w:bookmarkStart w:id="493" w:name="_Toc1909"/>
-      <w:bookmarkStart w:id="494" w:name="_Toc22069"/>
-      <w:bookmarkStart w:id="495" w:name="_Toc22453"/>
-      <w:bookmarkStart w:id="496" w:name="_Toc10706"/>
-      <w:bookmarkStart w:id="497" w:name="_Toc10630"/>
-      <w:bookmarkStart w:id="498" w:name="_Toc6426"/>
-      <w:bookmarkStart w:id="499" w:name="_Toc29010"/>
+      <w:bookmarkStart w:id="486" w:name="_Toc32418"/>
+      <w:bookmarkStart w:id="487" w:name="_Toc30798"/>
+      <w:bookmarkStart w:id="488" w:name="_Toc22069"/>
+      <w:bookmarkStart w:id="489" w:name="_Toc8272"/>
+      <w:bookmarkStart w:id="490" w:name="_Toc22887"/>
+      <w:bookmarkStart w:id="491" w:name="_Toc27347"/>
+      <w:bookmarkStart w:id="492" w:name="_Toc22453"/>
+      <w:bookmarkStart w:id="493" w:name="_Toc10706"/>
+      <w:bookmarkStart w:id="494" w:name="_Toc6426"/>
+      <w:bookmarkStart w:id="495" w:name="_Toc29010"/>
+      <w:bookmarkStart w:id="496" w:name="_Toc5282"/>
+      <w:bookmarkStart w:id="497" w:name="_Toc1909"/>
+      <w:bookmarkStart w:id="498" w:name="_Toc21696"/>
+      <w:bookmarkStart w:id="499" w:name="_Toc10630"/>
       <w:bookmarkStart w:id="500" w:name="_Toc2758"/>
       <w:bookmarkStart w:id="501" w:name="_Toc22294"/>
       <w:r>
@@ -15949,7 +16319,21 @@
         <w:rPr>
           <w:rFonts w:hint="default"/>
         </w:rPr>
-        <w:t>s de tipo "file:///", pero esto requiere que el cliente y el servidor estén en el mismo host físico, a menos que se utilice otro protocolo como NFS para acceder a un sistema de archivos remoto.</w:t>
+        <w:t xml:space="preserve">s de tipo "file:///", pero esto requiere que el cliente y el servidor estén en el mismo host físico, a menos que se utilice otro protocolo como </w:t>
+      </w:r>
+      <w:r>
+        <w:rPr>
+          <w:rFonts w:hint="default"/>
+          <w:sz w:val="15"/>
+          <w:szCs w:val="15"/>
+        </w:rPr>
+        <w:t>NFS</w:t>
+      </w:r>
+      <w:r>
+        <w:rPr>
+          <w:rFonts w:hint="default"/>
+        </w:rPr>
+        <w:t xml:space="preserve"> para acceder a un sistema de archivos remoto.</w:t>
       </w:r>
     </w:p>
     <w:p>
@@ -15964,7 +16348,29 @@
         <w:rPr>
           <w:rFonts w:hint="default"/>
         </w:rPr>
-        <w:t>En la mayoría de los casos, es preferible tener las clases necesarias para las llamadas a métodos remotos disponibles en un recurso de red, como un servidor HTTP o FTP.</w:t>
+        <w:t xml:space="preserve">En la mayoría de los casos, es preferible tener las clases necesarias para las llamadas a métodos remotos disponibles en un recurso de red, como un servidor </w:t>
+      </w:r>
+      <w:r>
+        <w:rPr>
+          <w:rFonts w:hint="default"/>
+          <w:sz w:val="15"/>
+          <w:szCs w:val="15"/>
+        </w:rPr>
+        <w:t>HTTP</w:t>
+      </w:r>
+      <w:r>
+        <w:rPr>
+          <w:rFonts w:hint="default"/>
+        </w:rPr>
+        <w:t xml:space="preserve"> o </w:t>
+      </w:r>
+      <w:r>
+        <w:rPr>
+          <w:rFonts w:hint="default"/>
+          <w:sz w:val="15"/>
+          <w:szCs w:val="15"/>
+        </w:rPr>
+        <w:t>FTP.</w:t>
       </w:r>
     </w:p>
     <w:p>
@@ -16386,13 +16792,13 @@
         </w:rPr>
         <w:t>Ahora el cliente tiene toda la información necesaria para invocar métodos en el objeto remoto. La instancia del stub actúa como un proxy del objeto remoto que existe en el servidor.</w:t>
       </w:r>
-      <w:bookmarkStart w:id="503" w:name="N1068E"/>
+      <w:bookmarkStart w:id="503" w:name="N106A1"/>
       <w:bookmarkEnd w:id="503"/>
-      <w:bookmarkStart w:id="504" w:name="Codebase+y+seguridad"/>
+      <w:bookmarkStart w:id="504" w:name="Usos+adicionales+del+codebase+en+RMI"/>
       <w:bookmarkEnd w:id="504"/>
-      <w:bookmarkStart w:id="505" w:name="Usos+adicionales+del+codebase+en+RMI"/>
+      <w:bookmarkStart w:id="505" w:name="N1068E"/>
       <w:bookmarkEnd w:id="505"/>
-      <w:bookmarkStart w:id="506" w:name="N106A1"/>
+      <w:bookmarkStart w:id="506" w:name="Codebase+y+seguridad"/>
       <w:bookmarkEnd w:id="506"/>
     </w:p>
     <w:p>
@@ -16405,22 +16811,22 @@
         </w:rPr>
       </w:pPr>
       <w:bookmarkStart w:id="507" w:name="_Toc25104"/>
-      <w:bookmarkStart w:id="508" w:name="_Toc15264"/>
-      <w:bookmarkStart w:id="509" w:name="_Toc23656"/>
-      <w:bookmarkStart w:id="510" w:name="_Toc11869"/>
-      <w:bookmarkStart w:id="511" w:name="_Toc10164"/>
-      <w:bookmarkStart w:id="512" w:name="_Toc30651"/>
-      <w:bookmarkStart w:id="513" w:name="_Toc2960"/>
-      <w:bookmarkStart w:id="514" w:name="_Toc2706"/>
-      <w:bookmarkStart w:id="515" w:name="_Toc17948"/>
-      <w:bookmarkStart w:id="516" w:name="_Toc16349"/>
-      <w:bookmarkStart w:id="517" w:name="_Toc13995"/>
-      <w:bookmarkStart w:id="518" w:name="_Toc9877"/>
-      <w:bookmarkStart w:id="519" w:name="_Toc9927"/>
-      <w:bookmarkStart w:id="520" w:name="_Toc17665"/>
-      <w:bookmarkStart w:id="521" w:name="_Toc2807"/>
-      <w:bookmarkStart w:id="522" w:name="_Toc5130"/>
-      <w:bookmarkStart w:id="523" w:name="_Toc3211"/>
+      <w:bookmarkStart w:id="508" w:name="_Toc16349"/>
+      <w:bookmarkStart w:id="509" w:name="_Toc9877"/>
+      <w:bookmarkStart w:id="510" w:name="_Toc9927"/>
+      <w:bookmarkStart w:id="511" w:name="_Toc15264"/>
+      <w:bookmarkStart w:id="512" w:name="_Toc11869"/>
+      <w:bookmarkStart w:id="513" w:name="_Toc2807"/>
+      <w:bookmarkStart w:id="514" w:name="_Toc2960"/>
+      <w:bookmarkStart w:id="515" w:name="_Toc2706"/>
+      <w:bookmarkStart w:id="516" w:name="_Toc17948"/>
+      <w:bookmarkStart w:id="517" w:name="_Toc17665"/>
+      <w:bookmarkStart w:id="518" w:name="_Toc10164"/>
+      <w:bookmarkStart w:id="519" w:name="_Toc30651"/>
+      <w:bookmarkStart w:id="520" w:name="_Toc23656"/>
+      <w:bookmarkStart w:id="521" w:name="_Toc13995"/>
+      <w:bookmarkStart w:id="522" w:name="_Toc3211"/>
+      <w:bookmarkStart w:id="523" w:name="_Toc5130"/>
       <w:r>
         <w:rPr>
           <w:rFonts w:hint="default"/>
@@ -16788,11 +17194,11 @@
           <w:lang w:val="es-ES"/>
         </w:rPr>
       </w:pPr>
-      <w:bookmarkStart w:id="526" w:name="_Toc13206"/>
-      <w:bookmarkStart w:id="527" w:name="_Toc21965"/>
-      <w:bookmarkStart w:id="528" w:name="_Toc7480"/>
-      <w:bookmarkStart w:id="529" w:name="_Toc18309"/>
-      <w:bookmarkStart w:id="530" w:name="_Toc30573"/>
+      <w:bookmarkStart w:id="526" w:name="_Toc7480"/>
+      <w:bookmarkStart w:id="527" w:name="_Toc18309"/>
+      <w:bookmarkStart w:id="528" w:name="_Toc30573"/>
+      <w:bookmarkStart w:id="529" w:name="_Toc13206"/>
+      <w:bookmarkStart w:id="530" w:name="_Toc21965"/>
       <w:r>
         <w:rPr>
           <w:rFonts w:hint="default"/>
@@ -16859,9 +17265,9 @@
         </w:rPr>
       </w:pPr>
       <w:bookmarkStart w:id="531" w:name="_Toc26311"/>
-      <w:bookmarkStart w:id="532" w:name="_Toc13033"/>
-      <w:bookmarkStart w:id="533" w:name="_Toc21675"/>
-      <w:bookmarkStart w:id="534" w:name="_Toc4328"/>
+      <w:bookmarkStart w:id="532" w:name="_Toc21675"/>
+      <w:bookmarkStart w:id="533" w:name="_Toc4328"/>
+      <w:bookmarkStart w:id="534" w:name="_Toc13033"/>
       <w:bookmarkStart w:id="535" w:name="_Toc451"/>
       <w:r>
         <w:rPr>
@@ -17061,7 +17467,7 @@
           <w:bCs w:val="0"/>
           <w:lang w:val="es-ES"/>
         </w:rPr>
-        <w:t>Desarrolla una aplicación de conversión de monedas que permita convertir una cantidad de EUROS a 9 tipos de monedas diferentes: Dólar Estadounidense (USD), Yen japonés (JPY), Libra esterlina (GBP), Dólar australiano (AUD), Dólar canadiense (CAD), Franco suizo (CHF), Renminbi chino (CNY), Dólar hongkonés (HKD) y Dólar neozelandés (NZD).</w:t>
+        <w:t>Desarrolla una aplicación de conversión de monedas que permita convertir una cantidad de euros a 9 tipos de monedas diferentes: Dólar Estadounidense (USD), Yen japonés (JPY), Libra esterlina (GBP), Dólar australiano (AUD), Dólar canadiense (CAD), Franco suizo (CHF), Renminbi chino (CNY), Dólar hongkonés (HKD) y Dólar neozelandés (NZD).</w:t>
       </w:r>
     </w:p>
     <w:p>
@@ -17074,11 +17480,11 @@
           <w:lang w:val="es-ES"/>
         </w:rPr>
       </w:pPr>
-      <w:bookmarkStart w:id="536" w:name="_Toc1886"/>
-      <w:bookmarkStart w:id="537" w:name="_Toc22899"/>
-      <w:bookmarkStart w:id="538" w:name="_Toc27306"/>
-      <w:bookmarkStart w:id="539" w:name="_Toc6517"/>
-      <w:bookmarkStart w:id="540" w:name="_Toc112"/>
+      <w:bookmarkStart w:id="536" w:name="_Toc22899"/>
+      <w:bookmarkStart w:id="537" w:name="_Toc6517"/>
+      <w:bookmarkStart w:id="538" w:name="_Toc112"/>
+      <w:bookmarkStart w:id="539" w:name="_Toc1886"/>
+      <w:bookmarkStart w:id="540" w:name="_Toc27306"/>
       <w:r>
         <w:rPr>
           <w:rFonts w:hint="default"/>
@@ -17371,13 +17777,32 @@
       <w:pPr>
         <w:bidi w:val="0"/>
         <w:jc w:val="both"/>
-        <w:rPr>
-          <w:rFonts w:hint="default"/>
-          <w:lang w:val="es-ES"/>
-        </w:rPr>
-      </w:pPr>
-      <w:r>
-        <w:t>Desarrolla una aplicación cliente-servidor con carga dinámica de métodos, donde el cliente 1 lanza un método que necesita datos del cliente 2. El cliente 2 ejecuta un método para proporcionar los datos al servidor, y el servidor ejecuta el método del cliente 1 con los datos del cliente 2 recibidos, enviando el resultado al cliente 1.</w:t>
+      </w:pPr>
+      <w:r>
+        <w:t xml:space="preserve">Desarrolla una aplicación cliente-servidor con carga dinámica de métodos, donde el cliente 1 lanza un método que necesita datos del cliente 2. </w:t>
+      </w:r>
+    </w:p>
+    <w:p>
+      <w:pPr>
+        <w:bidi w:val="0"/>
+        <w:jc w:val="both"/>
+        <w:rPr>
+          <w:rFonts w:hint="default"/>
+          <w:lang w:val="es-ES"/>
+        </w:rPr>
+      </w:pPr>
+      <w:r>
+        <w:t>El cliente 2 ejecuta un método para proporcionar los datos al servidor, y el servidor ejecuta el método del cliente 1 con los datos del cliente</w:t>
+      </w:r>
+      <w:r>
+        <w:rPr>
+          <w:rFonts w:hint="default"/>
+          <w:lang w:val="es-ES"/>
+        </w:rPr>
+        <w:t xml:space="preserve"> 2</w:t>
+      </w:r>
+      <w:r>
+        <w:t>.</w:t>
       </w:r>
     </w:p>
     <w:p>
@@ -17392,9 +17817,9 @@
       </w:pPr>
       <w:bookmarkStart w:id="542" w:name="_Toc11505"/>
       <w:bookmarkStart w:id="543" w:name="_Toc27584"/>
-      <w:bookmarkStart w:id="544" w:name="_Toc24438"/>
-      <w:bookmarkStart w:id="545" w:name="_Toc31074"/>
-      <w:bookmarkStart w:id="546" w:name="_Toc27685"/>
+      <w:bookmarkStart w:id="544" w:name="_Toc31074"/>
+      <w:bookmarkStart w:id="545" w:name="_Toc27685"/>
+      <w:bookmarkStart w:id="546" w:name="_Toc24438"/>
       <w:r>
         <w:rPr>
           <w:rFonts w:hint="default"/>
@@ -17413,9 +17838,81 @@
     <w:p>
       <w:pPr>
         <w:bidi w:val="0"/>
-      </w:pPr>
-      <w:r>
-        <w:t>En este ejercicio se intenta trabajar, el tener, la implementación de los métodos de cálculo y gestión, separada de la implementación de los datos. Haciendo una distribución de ambos en diferentes clientes, que se comunican a través de un servidor, que solo ejecuta lo que le mandan sin saber nada de nada.</w:t>
+        <w:ind w:left="200" w:hanging="200" w:hangingChars="100"/>
+        <w:jc w:val="both"/>
+      </w:pPr>
+      <w:r>
+        <w:t xml:space="preserve">En este ejercicio se intenta trabajar </w:t>
+      </w:r>
+      <w:r>
+        <w:rPr>
+          <w:rFonts w:hint="default"/>
+          <w:lang w:val="es-ES"/>
+        </w:rPr>
+        <w:t xml:space="preserve">la separación </w:t>
+      </w:r>
+      <w:r>
+        <w:t>de los métodos de cálculo y gestión</w:t>
+      </w:r>
+      <w:r>
+        <w:rPr>
+          <w:rFonts w:hint="default"/>
+          <w:lang w:val="es-ES"/>
+        </w:rPr>
+        <w:t xml:space="preserve"> de </w:t>
+      </w:r>
+      <w:r>
+        <w:t>la</w:t>
+      </w:r>
+      <w:r>
+        <w:rPr>
+          <w:rFonts w:hint="default"/>
+          <w:lang w:val="es-ES"/>
+        </w:rPr>
+        <w:t xml:space="preserve"> </w:t>
+      </w:r>
+      <w:r>
+        <w:t>implementación</w:t>
+      </w:r>
+      <w:r>
+        <w:rPr>
+          <w:rFonts w:hint="default"/>
+          <w:lang w:val="es-ES"/>
+        </w:rPr>
+        <w:t xml:space="preserve"> </w:t>
+      </w:r>
+      <w:r>
+        <w:t>de los datos.</w:t>
+      </w:r>
+      <w:r>
+        <w:rPr>
+          <w:rFonts w:hint="default"/>
+          <w:lang w:val="es-ES"/>
+        </w:rPr>
+        <w:t xml:space="preserve"> </w:t>
+      </w:r>
+      <w:r>
+        <w:t>Haciendo una distribución de ambos en diferentes clientes,</w:t>
+      </w:r>
+      <w:r>
+        <w:rPr>
+          <w:rFonts w:hint="default"/>
+          <w:lang w:val="es-ES"/>
+        </w:rPr>
+        <w:t xml:space="preserve"> </w:t>
+      </w:r>
+      <w:r>
+        <w:t>que se comunican a través de un</w:t>
+      </w:r>
+      <w:r>
+        <w:rPr>
+          <w:rFonts w:hint="default"/>
+          <w:lang w:val="es-ES"/>
+        </w:rPr>
+        <w:t xml:space="preserve"> </w:t>
+      </w:r>
+      <w:r>
+        <w:t>servidor, que solo ejecuta lo que le mandan sin saber nada de nada.</w:t>
       </w:r>
     </w:p>
     <w:p>
@@ -17430,9 +17927,9 @@
       </w:pPr>
       <w:bookmarkStart w:id="547" w:name="_Toc27731"/>
       <w:bookmarkStart w:id="548" w:name="_Toc7087"/>
-      <w:bookmarkStart w:id="549" w:name="_Toc8511"/>
-      <w:bookmarkStart w:id="550" w:name="_Toc20820"/>
-      <w:bookmarkStart w:id="551" w:name="_Toc27911"/>
+      <w:bookmarkStart w:id="549" w:name="_Toc20820"/>
+      <w:bookmarkStart w:id="550" w:name="_Toc27911"/>
+      <w:bookmarkStart w:id="551" w:name="_Toc8511"/>
       <w:r>
         <w:rPr>
           <w:rFonts w:hint="default"/>
@@ -17504,7 +18001,7 @@
           <w:rFonts w:hint="default"/>
           <w:lang w:val="es-ES"/>
         </w:rPr>
-        <w:t xml:space="preserve"> -&gt; recibimos los datos del Baul en ComputePi</w:t>
+        <w:t xml:space="preserve"> -&gt; recibimos los datos del Baúl en ComputePi</w:t>
       </w:r>
     </w:p>
     <w:p>
@@ -17540,11 +18037,11 @@
           <w:docGrid w:linePitch="360" w:charSpace="0"/>
         </w:sectPr>
       </w:pPr>
-      <w:bookmarkStart w:id="552" w:name="_Toc25072"/>
+      <w:bookmarkStart w:id="552" w:name="_Toc17175"/>
       <w:bookmarkStart w:id="553" w:name="_Toc10603"/>
-      <w:bookmarkStart w:id="554" w:name="_Toc17175"/>
+      <w:bookmarkStart w:id="554" w:name="_Toc18138"/>
       <w:bookmarkStart w:id="555" w:name="_Toc31776"/>
-      <w:bookmarkStart w:id="556" w:name="_Toc18138"/>
+      <w:bookmarkStart w:id="556" w:name="_Toc25072"/>
     </w:p>
     <w:p>
       <w:pPr>
@@ -17555,19 +18052,19 @@
           <w:lang w:val="es-ES"/>
         </w:rPr>
       </w:pPr>
-      <w:bookmarkStart w:id="557" w:name="_Toc8676"/>
-      <w:bookmarkStart w:id="558" w:name="_Toc14964"/>
-      <w:bookmarkStart w:id="559" w:name="_Toc14222"/>
-      <w:bookmarkStart w:id="560" w:name="_Toc11059"/>
-      <w:bookmarkStart w:id="561" w:name="_Toc5988"/>
-      <w:bookmarkStart w:id="562" w:name="_Toc31205"/>
-      <w:bookmarkStart w:id="563" w:name="_Toc20665"/>
-      <w:bookmarkStart w:id="564" w:name="_Toc7622"/>
-      <w:bookmarkStart w:id="565" w:name="_Toc14120"/>
-      <w:bookmarkStart w:id="566" w:name="_Toc20907"/>
-      <w:bookmarkStart w:id="567" w:name="_Toc23029"/>
-      <w:bookmarkStart w:id="568" w:name="_Toc20530"/>
-      <w:bookmarkStart w:id="569" w:name="_Toc16671"/>
+      <w:bookmarkStart w:id="557" w:name="_Toc31205"/>
+      <w:bookmarkStart w:id="558" w:name="_Toc20530"/>
+      <w:bookmarkStart w:id="559" w:name="_Toc5988"/>
+      <w:bookmarkStart w:id="560" w:name="_Toc20665"/>
+      <w:bookmarkStart w:id="561" w:name="_Toc16671"/>
+      <w:bookmarkStart w:id="562" w:name="_Toc14964"/>
+      <w:bookmarkStart w:id="563" w:name="_Toc7622"/>
+      <w:bookmarkStart w:id="564" w:name="_Toc14120"/>
+      <w:bookmarkStart w:id="565" w:name="_Toc14222"/>
+      <w:bookmarkStart w:id="566" w:name="_Toc11059"/>
+      <w:bookmarkStart w:id="567" w:name="_Toc20907"/>
+      <w:bookmarkStart w:id="568" w:name="_Toc8676"/>
+      <w:bookmarkStart w:id="569" w:name="_Toc23029"/>
       <w:r>
         <w:rPr>
           <w:rFonts w:hint="default"/>
@@ -17607,7 +18104,7 @@
           <w:rFonts w:hint="default"/>
           <w:lang w:val="es-ES"/>
         </w:rPr>
-        <w:t>En este apartado, se plantean 2 ejercicios completos, para poner a prueba los conocimientos y capacidades adquiridas en el apartado anterior. Además de poner a prueba, la capacidad de diseño y comprensión de arquitecturas del alumno.</w:t>
+        <w:t>En este apartado, se plantean 2 ejercicios completos, para poner a prueba los conocimientos y capacidades adquiridas en los apartados anteriores.</w:t>
       </w:r>
     </w:p>
     <w:p>
@@ -17619,23 +18116,23 @@
           <w:lang w:val="es-ES"/>
         </w:rPr>
       </w:pPr>
-      <w:bookmarkStart w:id="570" w:name="_Toc819"/>
-      <w:bookmarkStart w:id="571" w:name="_Toc16322"/>
-      <w:bookmarkStart w:id="572" w:name="_Toc29765"/>
-      <w:bookmarkStart w:id="573" w:name="_Toc4304"/>
-      <w:bookmarkStart w:id="574" w:name="_Toc25881"/>
-      <w:bookmarkStart w:id="575" w:name="_Toc32473"/>
-      <w:bookmarkStart w:id="576" w:name="_Toc21259"/>
+      <w:bookmarkStart w:id="570" w:name="_Toc29765"/>
+      <w:bookmarkStart w:id="571" w:name="_Toc4304"/>
+      <w:bookmarkStart w:id="572" w:name="_Toc16322"/>
+      <w:bookmarkStart w:id="573" w:name="_Toc819"/>
+      <w:bookmarkStart w:id="574" w:name="_Toc31065"/>
+      <w:bookmarkStart w:id="575" w:name="_Toc21216"/>
+      <w:bookmarkStart w:id="576" w:name="_Toc6274"/>
       <w:bookmarkStart w:id="577" w:name="_Toc27957"/>
-      <w:bookmarkStart w:id="578" w:name="_Toc24230"/>
-      <w:bookmarkStart w:id="579" w:name="_Toc6274"/>
-      <w:bookmarkStart w:id="580" w:name="_Toc8409"/>
-      <w:bookmarkStart w:id="581" w:name="_Toc8913"/>
+      <w:bookmarkStart w:id="578" w:name="_Toc8409"/>
+      <w:bookmarkStart w:id="579" w:name="_Toc8913"/>
+      <w:bookmarkStart w:id="580" w:name="_Toc19560"/>
+      <w:bookmarkStart w:id="581" w:name="_Toc25881"/>
       <w:bookmarkStart w:id="582" w:name="_Toc13755"/>
-      <w:bookmarkStart w:id="583" w:name="_Toc19560"/>
-      <w:bookmarkStart w:id="584" w:name="_Toc21216"/>
-      <w:bookmarkStart w:id="585" w:name="_Toc5585"/>
-      <w:bookmarkStart w:id="586" w:name="_Toc31065"/>
+      <w:bookmarkStart w:id="583" w:name="_Toc5585"/>
+      <w:bookmarkStart w:id="584" w:name="_Toc32473"/>
+      <w:bookmarkStart w:id="585" w:name="_Toc21259"/>
+      <w:bookmarkStart w:id="586" w:name="_Toc24230"/>
       <w:r>
         <w:rPr>
           <w:rFonts w:hint="default"/>
@@ -17678,7 +18175,7 @@
           <w:bCs w:val="0"/>
           <w:lang w:val="es-ES"/>
         </w:rPr>
-        <w:t xml:space="preserve">Desarrolla una aplicación que simule un sistema de gestión de pedidos de hamburguesas. El sistema consta de un cliente que genera un pedido y lo envía a una empresa de gestión de pedidos. La empresa de gestión de pedidos cuenta con tres empresas de reparto subcontratadas: Subcontrata 1, Subcontrata 2 y Subcontrata 3. </w:t>
+        <w:t>Desarrolla una aplicación que simule un sistema de gestión de pedidos de hamburguesas. El sistema consta de un cliente que genera un pedido y lo envía a una empresa de gestión de pedidos. La empresa de gestión de pedidos cuenta con tres empresas de reparto subcontratadas: Subcontrata 1, Subcontrata 2 y Subcontrata 3, que se encargaran del reparto.</w:t>
       </w:r>
     </w:p>
     <w:p>
@@ -17698,7 +18195,7 @@
           <w:bCs w:val="0"/>
           <w:lang w:val="es-ES"/>
         </w:rPr>
-        <w:t>El objetivo del sistema es garantizar que el pedido siempre sea entregado por la subcontrata con el número más bajo.  Y que el gestor de pedidos enseñe la cantidad total facturada hasta el momento.</w:t>
+        <w:t>El objetivo de la empresa de pedidos es garantizar que el pedido siempre sea entregado por la subcontrata con el número más bajo y que el gestor de pedidos enseñe la cantidad total facturada hasta el momento.</w:t>
       </w:r>
     </w:p>
     <w:p>
@@ -17718,7 +18215,7 @@
           <w:bCs w:val="0"/>
           <w:lang w:val="es-ES"/>
         </w:rPr>
-        <w:t>Además el sistema debe ser capaz de manejar situaciones en las que el servidor de una subcontrata esté caído. En ese caso, se debe delegar el pedido a la siguiente subcontrata con el número más bajo que esté operativa. El objetivo es garantizar que el pedido se entregue lo más rápido posible. En caso de que no haya ninguna subcontrata disponible, el pedido se rechazara.</w:t>
+        <w:t>Además el sistema debe ser capaz de manejar situaciones en las que el servidor de una subcontrata esté caído. En ese caso, se debe delegar el pedido a la siguiente subcontrata con el número más bajo que esté operativa. En caso de que no haya ninguna subcontrata disponible, el pedido se rechazara.</w:t>
       </w:r>
     </w:p>
     <w:p>
@@ -17751,11 +18248,11 @@
           <w:lang w:val="es-ES"/>
         </w:rPr>
       </w:pPr>
-      <w:bookmarkStart w:id="587" w:name="_Toc26379"/>
+      <w:bookmarkStart w:id="587" w:name="_Toc6836"/>
       <w:bookmarkStart w:id="588" w:name="_Toc5925"/>
       <w:bookmarkStart w:id="589" w:name="_Toc30960"/>
-      <w:bookmarkStart w:id="590" w:name="_Toc6836"/>
-      <w:bookmarkStart w:id="591" w:name="_Toc24787"/>
+      <w:bookmarkStart w:id="590" w:name="_Toc24787"/>
+      <w:bookmarkStart w:id="591" w:name="_Toc26379"/>
       <w:r>
         <w:rPr>
           <w:rFonts w:hint="default"/>
@@ -17944,7 +18441,7 @@
           <w:bCs w:val="0"/>
           <w:lang w:val="es-ES"/>
         </w:rPr>
-        <w:t>Los datos de conexion de los diferentes servidores es la siguiente.</w:t>
+        <w:t>Los datos de conexión de los diferentes servidores es la siguiente.</w:t>
       </w:r>
     </w:p>
     <w:tbl>
@@ -18151,7 +18648,7 @@
                 <w:vertAlign w:val="baseline"/>
                 <w:lang w:val="es-ES"/>
               </w:rPr>
-              <w:t>Servidor Gestion</w:t>
+              <w:t>Servidor Gestión</w:t>
             </w:r>
           </w:p>
         </w:tc>
@@ -18680,45 +19177,37 @@
         <w:jc w:val="center"/>
         <w:rPr>
           <w:rFonts w:hint="default"/>
-          <w:lang w:val="es-ES"/>
-        </w:rPr>
-      </w:pPr>
-      <w:bookmarkStart w:id="593" w:name="_Ref15386"/>
-      <w:r>
-        <w:t xml:space="preserve">Tabla </w:t>
-      </w:r>
-      <w:r>
-        <w:fldChar w:fldCharType="begin"/>
-      </w:r>
-      <w:r>
-        <w:instrText xml:space="preserve"> SEQ Tabla \* ARABIC </w:instrText>
-      </w:r>
-      <w:r>
-        <w:fldChar w:fldCharType="separate"/>
-      </w:r>
-      <w:r>
-        <w:t>3</w:t>
-      </w:r>
-      <w:r>
-        <w:fldChar w:fldCharType="end"/>
-      </w:r>
-      <w:r>
-        <w:rPr>
-          <w:lang w:val="es-ES"/>
-        </w:rPr>
-        <w:t>: Registro de nombres simulación repartidores</w:t>
-      </w:r>
-      <w:bookmarkEnd w:id="593"/>
-    </w:p>
-    <w:p>
-      <w:pPr>
-        <w:rPr>
-          <w:rFonts w:hint="default"/>
           <w:b w:val="0"/>
           <w:bCs w:val="0"/>
           <w:lang w:val="es-ES"/>
         </w:rPr>
       </w:pPr>
+      <w:bookmarkStart w:id="593" w:name="_Ref15386"/>
+      <w:r>
+        <w:t xml:space="preserve">Tabla </w:t>
+      </w:r>
+      <w:r>
+        <w:fldChar w:fldCharType="begin"/>
+      </w:r>
+      <w:r>
+        <w:instrText xml:space="preserve"> SEQ Tabla \* ARABIC </w:instrText>
+      </w:r>
+      <w:r>
+        <w:fldChar w:fldCharType="separate"/>
+      </w:r>
+      <w:r>
+        <w:t>3</w:t>
+      </w:r>
+      <w:r>
+        <w:fldChar w:fldCharType="end"/>
+      </w:r>
+      <w:r>
+        <w:rPr>
+          <w:lang w:val="es-ES"/>
+        </w:rPr>
+        <w:t>: Registro de nombres simulación repartidores</w:t>
+      </w:r>
+      <w:bookmarkEnd w:id="593"/>
     </w:p>
     <w:p>
       <w:pPr>
@@ -18757,7 +19246,7 @@
           <w:bCs w:val="0"/>
           <w:lang w:val="es-ES"/>
         </w:rPr>
-        <w:t>Para hacer la comprobación de los servidores, se llama a todos los servidores Subcontratas, y si falla se recoge en una excepción, y si conecta se le manda el pedido y se corta el bucle.</w:t>
+        <w:t>Para hacer la comprobación de los servidores, se llama a todos los servidores Subcontratas. Si la conexión falla se recoge en una excepción, y si se conecta se le manda el pedido y se corta el bucle.</w:t>
       </w:r>
     </w:p>
     <w:p>
@@ -18773,8 +19262,8 @@
       <w:bookmarkStart w:id="594" w:name="_Toc11126"/>
       <w:bookmarkStart w:id="595" w:name="_Toc28770"/>
       <w:bookmarkStart w:id="596" w:name="_Toc10636"/>
-      <w:bookmarkStart w:id="597" w:name="_Toc29743"/>
-      <w:bookmarkStart w:id="598" w:name="_Toc14500"/>
+      <w:bookmarkStart w:id="597" w:name="_Toc14500"/>
+      <w:bookmarkStart w:id="598" w:name="_Toc29743"/>
       <w:r>
         <w:rPr>
           <w:rFonts w:hint="default"/>
@@ -18978,10 +19467,10 @@
           <w:docGrid w:linePitch="360" w:charSpace="0"/>
         </w:sectPr>
       </w:pPr>
-      <w:bookmarkStart w:id="599" w:name="_Toc18664"/>
-      <w:bookmarkStart w:id="600" w:name="_Toc29345"/>
-      <w:bookmarkStart w:id="601" w:name="_Toc15038"/>
-      <w:bookmarkStart w:id="602" w:name="_Toc1667"/>
+      <w:bookmarkStart w:id="599" w:name="_Toc29345"/>
+      <w:bookmarkStart w:id="600" w:name="_Toc15038"/>
+      <w:bookmarkStart w:id="601" w:name="_Toc1667"/>
+      <w:bookmarkStart w:id="602" w:name="_Toc18664"/>
     </w:p>
     <w:p>
       <w:pPr>
@@ -18992,19 +19481,19 @@
           <w:lang w:val="es-ES"/>
         </w:rPr>
       </w:pPr>
-      <w:bookmarkStart w:id="603" w:name="_Toc23116"/>
-      <w:bookmarkStart w:id="604" w:name="_Toc398"/>
-      <w:bookmarkStart w:id="605" w:name="_Toc18779"/>
-      <w:bookmarkStart w:id="606" w:name="_Toc18245"/>
-      <w:bookmarkStart w:id="607" w:name="_Toc13930"/>
-      <w:bookmarkStart w:id="608" w:name="_Toc29726"/>
-      <w:bookmarkStart w:id="609" w:name="_Toc24694"/>
-      <w:bookmarkStart w:id="610" w:name="_Toc23299"/>
-      <w:bookmarkStart w:id="611" w:name="_Toc7877"/>
-      <w:bookmarkStart w:id="612" w:name="_Toc10356"/>
-      <w:bookmarkStart w:id="613" w:name="_Toc28916"/>
-      <w:bookmarkStart w:id="614" w:name="_Toc16505"/>
-      <w:bookmarkStart w:id="615" w:name="_Toc14145"/>
+      <w:bookmarkStart w:id="603" w:name="_Toc398"/>
+      <w:bookmarkStart w:id="604" w:name="_Toc18779"/>
+      <w:bookmarkStart w:id="605" w:name="_Toc23116"/>
+      <w:bookmarkStart w:id="606" w:name="_Toc7877"/>
+      <w:bookmarkStart w:id="607" w:name="_Toc29726"/>
+      <w:bookmarkStart w:id="608" w:name="_Toc24694"/>
+      <w:bookmarkStart w:id="609" w:name="_Toc13930"/>
+      <w:bookmarkStart w:id="610" w:name="_Toc18245"/>
+      <w:bookmarkStart w:id="611" w:name="_Toc23299"/>
+      <w:bookmarkStart w:id="612" w:name="_Toc28916"/>
+      <w:bookmarkStart w:id="613" w:name="_Toc10356"/>
+      <w:bookmarkStart w:id="614" w:name="_Toc14145"/>
+      <w:bookmarkStart w:id="615" w:name="_Toc16505"/>
       <w:r>
         <w:rPr>
           <w:rFonts w:hint="default"/>
@@ -19067,7 +19556,7 @@
           <w:bCs w:val="0"/>
           <w:lang w:val="es-ES"/>
         </w:rPr>
-        <w:t xml:space="preserve"> que simule un sistema bancario. El sistema consta de un cliente y dos servidores: un servidor de banco y un servidor de bóveda.</w:t>
+        <w:t xml:space="preserve"> que simule un sistema de un banco. El sistema consta de un cliente y dos servidores: un servidor de banco y un servidor de bóveda.</w:t>
       </w:r>
     </w:p>
     <w:p>
@@ -19231,7 +19720,7 @@
           <w:bCs w:val="0"/>
           <w:lang w:val="es-ES"/>
         </w:rPr>
-        <w:t>El servidor de banco recibe las instrucciones de transacciones bancarias por parte de los clientes y las envía al servidor de bóveda para que este manipule los datos de todas las cuentas. Además, registra un registro  de todas las transacciones que pasan por él.</w:t>
+        <w:t>El servidor del banco recibe las instrucciones de transacciones bancarias por parte de los clientes y las envía al servidor de bóveda para que este manipule los datos de todas las cuentas y registra todas las transacciones que pasan por él.</w:t>
       </w:r>
     </w:p>
     <w:p>
@@ -19305,10 +19794,10 @@
         </w:rPr>
       </w:pPr>
       <w:bookmarkStart w:id="616" w:name="_Toc6511"/>
-      <w:bookmarkStart w:id="617" w:name="_Toc5764"/>
-      <w:bookmarkStart w:id="618" w:name="_Toc27821"/>
+      <w:bookmarkStart w:id="617" w:name="_Toc6186"/>
+      <w:bookmarkStart w:id="618" w:name="_Toc5764"/>
       <w:bookmarkStart w:id="619" w:name="_Toc15477"/>
-      <w:bookmarkStart w:id="620" w:name="_Toc6186"/>
+      <w:bookmarkStart w:id="620" w:name="_Toc27821"/>
       <w:r>
         <w:rPr>
           <w:rFonts w:hint="default"/>
@@ -19566,10 +20055,10 @@
         </w:rPr>
       </w:pPr>
       <w:bookmarkStart w:id="621" w:name="_Toc6330"/>
-      <w:bookmarkStart w:id="622" w:name="_Toc7926"/>
-      <w:bookmarkStart w:id="623" w:name="_Toc11755"/>
-      <w:bookmarkStart w:id="624" w:name="_Toc165"/>
-      <w:bookmarkStart w:id="625" w:name="_Toc20597"/>
+      <w:bookmarkStart w:id="622" w:name="_Toc11755"/>
+      <w:bookmarkStart w:id="623" w:name="_Toc20597"/>
+      <w:bookmarkStart w:id="624" w:name="_Toc7926"/>
+      <w:bookmarkStart w:id="625" w:name="_Toc165"/>
       <w:r>
         <w:rPr>
           <w:rFonts w:hint="default"/>
@@ -19865,11 +20354,11 @@
         </w:sectPr>
       </w:pPr>
       <w:bookmarkStart w:id="626" w:name="_Toc8006"/>
-      <w:bookmarkStart w:id="627" w:name="_Toc32392"/>
-      <w:bookmarkStart w:id="628" w:name="_Toc22127"/>
-      <w:bookmarkStart w:id="629" w:name="_Toc29078"/>
-      <w:bookmarkStart w:id="630" w:name="_Toc24854"/>
-      <w:bookmarkStart w:id="631" w:name="_Toc18254"/>
+      <w:bookmarkStart w:id="627" w:name="_Toc24854"/>
+      <w:bookmarkStart w:id="628" w:name="_Toc18254"/>
+      <w:bookmarkStart w:id="629" w:name="_Toc22127"/>
+      <w:bookmarkStart w:id="630" w:name="_Toc32392"/>
+      <w:bookmarkStart w:id="631" w:name="_Toc29078"/>
       <w:r>
         <w:drawing>
           <wp:inline distT="0" distB="0" distL="114300" distR="114300">
@@ -19944,24 +20433,24 @@
           <w:lang w:val="es-ES"/>
         </w:rPr>
       </w:pPr>
-      <w:bookmarkStart w:id="633" w:name="_Toc24096"/>
+      <w:bookmarkStart w:id="633" w:name="_Toc14780"/>
       <w:bookmarkStart w:id="634" w:name="_Toc14585"/>
-      <w:bookmarkStart w:id="635" w:name="_Toc7569"/>
-      <w:bookmarkStart w:id="636" w:name="_Toc16115"/>
-      <w:bookmarkStart w:id="637" w:name="_Toc14780"/>
-      <w:bookmarkStart w:id="638" w:name="_Toc30838"/>
-      <w:bookmarkStart w:id="639" w:name="_Toc14166"/>
-      <w:bookmarkStart w:id="640" w:name="_Toc12235"/>
-      <w:bookmarkStart w:id="641" w:name="_Toc21529"/>
-      <w:bookmarkStart w:id="642" w:name="_Toc27328"/>
-      <w:bookmarkStart w:id="643" w:name="_Toc7470"/>
+      <w:bookmarkStart w:id="635" w:name="_Toc16115"/>
+      <w:bookmarkStart w:id="636" w:name="_Toc30838"/>
+      <w:bookmarkStart w:id="637" w:name="_Toc21529"/>
+      <w:bookmarkStart w:id="638" w:name="_Toc7569"/>
+      <w:bookmarkStart w:id="639" w:name="_Toc12235"/>
+      <w:bookmarkStart w:id="640" w:name="_Toc14166"/>
+      <w:bookmarkStart w:id="641" w:name="_Toc27328"/>
+      <w:bookmarkStart w:id="642" w:name="_Toc7470"/>
+      <w:bookmarkStart w:id="643" w:name="_Toc24096"/>
       <w:bookmarkStart w:id="644" w:name="_Toc22021"/>
       <w:r>
         <w:rPr>
           <w:rFonts w:hint="default"/>
           <w:lang w:val="es-ES"/>
         </w:rPr>
-        <w:t>Rmi asincrono</w:t>
+        <w:t>Rmi asíncrono</w:t>
       </w:r>
       <w:bookmarkEnd w:id="627"/>
       <w:bookmarkEnd w:id="628"/>
@@ -20032,7 +20521,7 @@
           <w:rFonts w:hint="default"/>
           <w:lang w:val="es-ES"/>
         </w:rPr>
-        <w:t>Problema del puente heredado: cuando hay un gran número de métodos en varias clases y se necesita construir un puente hacia estos métodos para reutilizar las implementaciones en el código existente, nos encontramos con la restricción de no poder cambiar el código existente. Además, es posible que ni siquiera tengamos acceso al código fuente existente.</w:t>
+        <w:t>Problema del puente heredado: Cuando hay un gran número de métodos en varias clases y se necesita construir un puente hacia estos métodos para reutilizar las implementaciones en el código, nos encontramos con la restricción de no poder cambiar el código existente, o que ni siquiera tengamos acceso al código fuente.</w:t>
       </w:r>
     </w:p>
     <w:p>
@@ -20053,16 +20542,11 @@
           <w:rFonts w:hint="default"/>
           <w:lang w:val="es-ES"/>
         </w:rPr>
-        <w:t>Problema del sintetizador de proxy virtual:  el objetivo de este es reenviar el método a una implementación existente. Se utilizan entradas del problema del puente heredado y genera código que puede invocarse en un espacio de direcciones remoto.</w:t>
-      </w:r>
-    </w:p>
-    <w:p>
-      <w:pPr>
-        <w:numPr>
-          <w:ilvl w:val="0"/>
-          <w:numId w:val="17"/>
-        </w:numPr>
-        <w:ind w:left="420" w:leftChars="0" w:hanging="420" w:firstLineChars="0"/>
+        <w:t>Problema de la invocación asíncrona: cuando se tienen un conjunto de invocaciones síncronas con retornos síncronos, encontrar un patrón de diseño que permita invocaciones asíncronas con retornos asíncronos resulta difícil sin bloquear el hilo de ejecución de los invocadores.</w:t>
+      </w:r>
+    </w:p>
+    <w:p>
+      <w:pPr>
         <w:jc w:val="both"/>
         <w:rPr>
           <w:rFonts w:hint="default"/>
@@ -20074,23 +20558,7 @@
           <w:rFonts w:hint="default"/>
           <w:lang w:val="es-ES"/>
         </w:rPr>
-        <w:t>Problema de la invocación asíncrona: cuando se tienen un conjunto de invocaciones síncronas con retornos síncronos, encontrar un patrón de diseño que permita invocaciones asíncronas con retornos asíncronos. Siendo la alternativa bloquear el hilo de ejecución de los invocadores.</w:t>
-      </w:r>
-    </w:p>
-    <w:p>
-      <w:pPr>
-        <w:jc w:val="both"/>
-        <w:rPr>
-          <w:rFonts w:hint="default"/>
-          <w:lang w:val="es-ES"/>
-        </w:rPr>
-      </w:pPr>
-      <w:r>
-        <w:rPr>
-          <w:rFonts w:hint="default"/>
-          <w:lang w:val="es-ES"/>
-        </w:rPr>
-        <w:t xml:space="preserve">Teniendo en cuenta estos problemas, está claro que </w:t>
+        <w:t xml:space="preserve">Teniendo en cuenta estos problemas, se puede decir que </w:t>
       </w:r>
       <w:r>
         <w:rPr>
@@ -20106,7 +20574,7 @@
           <w:rFonts w:hint="default"/>
           <w:lang w:val="es-ES"/>
         </w:rPr>
-        <w:t xml:space="preserve"> (Remote Procedure Call) por sí solo no es adecuado para realizar llamadas asíncronas, dado que está diseñado para realizar llamadas de forma procedural, como hemos visto.</w:t>
+        <w:t xml:space="preserve"> por sí solo no es adecuado para realizar llamadas asíncronas, dado que está diseñado para realizar llamadas de forma procedural, como hemos visto a lo largo del documento y durante los ejercicios.</w:t>
       </w:r>
     </w:p>
     <w:p>
@@ -20138,7 +20606,23 @@
           <w:rFonts w:hint="default"/>
           <w:lang w:val="es-ES"/>
         </w:rPr>
-        <w:t xml:space="preserve"> no pueda ser utilizado de manera asíncrona. De hecho, existen proyectos que demuestran que es posible lograrlo mediante la combinación con otras APIs y estructuras. A continuación, se presentan algunas soluciones creadas por la comunidad de Java:</w:t>
+        <w:t xml:space="preserve"> no pueda ser utilizado de manera asíncrona. De hecho, existen proyectos que demuestran que es posible lograrlo si se combina con otras </w:t>
+      </w:r>
+      <w:r>
+        <w:rPr>
+          <w:rFonts w:hint="default"/>
+          <w:sz w:val="15"/>
+          <w:szCs w:val="15"/>
+          <w:lang w:val="es-ES"/>
+        </w:rPr>
+        <w:t>API</w:t>
+      </w:r>
+      <w:r>
+        <w:rPr>
+          <w:rFonts w:hint="default"/>
+          <w:lang w:val="es-ES"/>
+        </w:rPr>
+        <w:t>s. A continuación, se presentan algunas soluciones creadas por la comunidad de Java:</w:t>
       </w:r>
     </w:p>
     <w:p>
@@ -20183,10 +20667,10 @@
           <w:lang w:val="es-ES"/>
         </w:rPr>
       </w:pPr>
-      <w:bookmarkStart w:id="645" w:name="_Toc18799"/>
-      <w:bookmarkStart w:id="646" w:name="_Toc10172"/>
-      <w:bookmarkStart w:id="647" w:name="_Toc8439"/>
-      <w:bookmarkStart w:id="648" w:name="_Toc32706"/>
+      <w:bookmarkStart w:id="645" w:name="_Toc10172"/>
+      <w:bookmarkStart w:id="646" w:name="_Toc8439"/>
+      <w:bookmarkStart w:id="647" w:name="_Toc32706"/>
+      <w:bookmarkStart w:id="648" w:name="_Toc18799"/>
       <w:r>
         <w:rPr>
           <w:rFonts w:hint="default"/>
@@ -20852,19 +21336,19 @@
           <w:lang w:val="es-ES"/>
         </w:rPr>
       </w:pPr>
-      <w:bookmarkStart w:id="650" w:name="_Toc7152"/>
-      <w:bookmarkStart w:id="651" w:name="_Toc6693"/>
-      <w:bookmarkStart w:id="652" w:name="_Toc18320"/>
-      <w:bookmarkStart w:id="653" w:name="_Toc3786"/>
+      <w:bookmarkStart w:id="650" w:name="_Toc18993"/>
+      <w:bookmarkStart w:id="651" w:name="_Toc18320"/>
+      <w:bookmarkStart w:id="652" w:name="_Toc7152"/>
+      <w:bookmarkStart w:id="653" w:name="_Toc6693"/>
       <w:bookmarkStart w:id="654" w:name="_Toc31334"/>
-      <w:bookmarkStart w:id="655" w:name="_Toc30418"/>
-      <w:bookmarkStart w:id="656" w:name="_Toc11361"/>
-      <w:bookmarkStart w:id="657" w:name="_Toc25615"/>
-      <w:bookmarkStart w:id="658" w:name="_Toc26380"/>
-      <w:bookmarkStart w:id="659" w:name="_Toc21697"/>
-      <w:bookmarkStart w:id="660" w:name="_Toc7100"/>
-      <w:bookmarkStart w:id="661" w:name="_Toc18993"/>
-      <w:bookmarkStart w:id="662" w:name="_Toc29261"/>
+      <w:bookmarkStart w:id="655" w:name="_Toc26380"/>
+      <w:bookmarkStart w:id="656" w:name="_Toc7100"/>
+      <w:bookmarkStart w:id="657" w:name="_Toc29261"/>
+      <w:bookmarkStart w:id="658" w:name="_Toc30418"/>
+      <w:bookmarkStart w:id="659" w:name="_Toc3786"/>
+      <w:bookmarkStart w:id="660" w:name="_Toc11361"/>
+      <w:bookmarkStart w:id="661" w:name="_Toc21697"/>
+      <w:bookmarkStart w:id="662" w:name="_Toc25615"/>
       <w:r>
         <w:rPr>
           <w:rFonts w:hint="default"/>
@@ -20921,22 +21405,22 @@
         </w:rPr>
       </w:pPr>
       <w:bookmarkStart w:id="663" w:name="_Toc19379"/>
-      <w:bookmarkStart w:id="664" w:name="_Toc31887"/>
-      <w:bookmarkStart w:id="665" w:name="_Toc13860"/>
-      <w:bookmarkStart w:id="666" w:name="_Toc7402"/>
-      <w:bookmarkStart w:id="667" w:name="_Toc13089"/>
-      <w:bookmarkStart w:id="668" w:name="_Toc26952"/>
-      <w:bookmarkStart w:id="669" w:name="_Toc8118"/>
-      <w:bookmarkStart w:id="670" w:name="_Toc20660"/>
-      <w:bookmarkStart w:id="671" w:name="_Toc12927"/>
-      <w:bookmarkStart w:id="672" w:name="_Toc26360"/>
-      <w:bookmarkStart w:id="673" w:name="_Toc16809"/>
-      <w:bookmarkStart w:id="674" w:name="_Toc15353"/>
-      <w:bookmarkStart w:id="675" w:name="_Toc31063"/>
-      <w:bookmarkStart w:id="676" w:name="_Toc10574"/>
-      <w:bookmarkStart w:id="677" w:name="_Toc28492"/>
-      <w:bookmarkStart w:id="678" w:name="_Toc13131"/>
-      <w:bookmarkStart w:id="679" w:name="_Toc18377"/>
+      <w:bookmarkStart w:id="664" w:name="_Toc16809"/>
+      <w:bookmarkStart w:id="665" w:name="_Toc8118"/>
+      <w:bookmarkStart w:id="666" w:name="_Toc26952"/>
+      <w:bookmarkStart w:id="667" w:name="_Toc31063"/>
+      <w:bookmarkStart w:id="668" w:name="_Toc13131"/>
+      <w:bookmarkStart w:id="669" w:name="_Toc20660"/>
+      <w:bookmarkStart w:id="670" w:name="_Toc18377"/>
+      <w:bookmarkStart w:id="671" w:name="_Toc15353"/>
+      <w:bookmarkStart w:id="672" w:name="_Toc31887"/>
+      <w:bookmarkStart w:id="673" w:name="_Toc13860"/>
+      <w:bookmarkStart w:id="674" w:name="_Toc7402"/>
+      <w:bookmarkStart w:id="675" w:name="_Toc13089"/>
+      <w:bookmarkStart w:id="676" w:name="_Toc12927"/>
+      <w:bookmarkStart w:id="677" w:name="_Toc26360"/>
+      <w:bookmarkStart w:id="678" w:name="_Toc10574"/>
+      <w:bookmarkStart w:id="679" w:name="_Toc28492"/>
       <w:r>
         <w:rPr>
           <w:rFonts w:hint="default"/>
@@ -20951,14 +21435,14 @@
           <w:szCs w:val="15"/>
           <w:lang w:val="es-ES"/>
         </w:rPr>
-        <w:t>RMI</w:t>
-      </w:r>
-      <w:r>
-        <w:rPr>
-          <w:rFonts w:hint="default"/>
-          <w:lang w:val="es-ES"/>
-        </w:rPr>
-        <w:t xml:space="preserve">. Se ha explorado en profundidad cómo se establece la comunicación entre objetos remotos en un entorno distribuido, incluyendo el proceso de serialización de objetos, la carga dinámica, y la aplicación de la conexión asíncrona en java </w:t>
+        <w:t xml:space="preserve">RMI, </w:t>
+      </w:r>
+      <w:r>
+        <w:rPr>
+          <w:rFonts w:hint="default"/>
+          <w:lang w:val="es-ES"/>
+        </w:rPr>
+        <w:t xml:space="preserve">explorado en profundidad cómo se establece la comunicación entre objetos remotos en un entorno distribuido, incluyendo el proceso de serialización de objetos, la carga dinámica, y la aplicación de la conexión asíncrona en java </w:t>
       </w:r>
       <w:r>
         <w:rPr>
@@ -21004,14 +21488,14 @@
           <w:szCs w:val="15"/>
           <w:lang w:val="es-ES"/>
         </w:rPr>
-        <w:t>RMI</w:t>
-      </w:r>
-      <w:r>
-        <w:rPr>
-          <w:rFonts w:hint="default"/>
-          <w:lang w:val="es-ES"/>
-        </w:rPr>
-        <w:t>, desde los conceptos básicos hasta las consideraciones avanzadas en el desarrollo de aplicaciones distribuidas. Está estructurada de manera clara y organizada, facilitando la comprensión de los conceptos y permitiendo a los usuarios encontrar rápidamente la información necesaria.</w:t>
+        <w:t xml:space="preserve">RMI </w:t>
+      </w:r>
+      <w:r>
+        <w:rPr>
+          <w:rFonts w:hint="default"/>
+          <w:lang w:val="es-ES"/>
+        </w:rPr>
+        <w:t>y está estructurada de manera clara y organizada, facilitando la comprensión de los conceptos, permitiendo a los usuarios encontrar rápidamente la información necesaria.</w:t>
       </w:r>
     </w:p>
     <w:p>
@@ -21101,23 +21585,7 @@
           <w:rFonts w:hint="default"/>
           <w:lang w:val="es-ES"/>
         </w:rPr>
-        <w:t xml:space="preserve">. Este conocimiento profundo ha permitido desarrollar una documentación y ejercicios que abordan estos aspectos cruciales de Java </w:t>
-      </w:r>
-      <w:r>
-        <w:rPr>
-          <w:rFonts w:hint="default"/>
-          <w:sz w:val="15"/>
-          <w:szCs w:val="15"/>
-          <w:lang w:val="es-ES"/>
-        </w:rPr>
-        <w:t>RMI</w:t>
-      </w:r>
-      <w:r>
-        <w:rPr>
-          <w:rFonts w:hint="default"/>
-          <w:lang w:val="es-ES"/>
-        </w:rPr>
-        <w:t>.</w:t>
+        <w:t xml:space="preserve">. </w:t>
       </w:r>
     </w:p>
     <w:p>
@@ -21175,7 +21643,7 @@
           <w:rFonts w:hint="default"/>
           <w:lang w:val="es-ES"/>
         </w:rPr>
-        <w:t>Aunque se hayan logrado muchos de los objetivos iniciales con este proyecto, algunos de los puntos a mejorar que se han podido observar han sido los siguientes:</w:t>
+        <w:t>Aunque se hayan logrado todos los objetivos iniciales con este proyecto, algunos de los puntos a mejorar que se han podido observar han sido los siguientes:</w:t>
       </w:r>
     </w:p>
     <w:p>
@@ -21270,7 +21738,7 @@
           <w:rFonts w:hint="default"/>
           <w:lang w:val="es-ES"/>
         </w:rPr>
-        <w:t xml:space="preserve">Seguridad: En esta parte se podía haber metido el temario de Java Security y los permisos de archivo, enriqueciendo en gran medida el trabajo. Por desgracia no se ha podido implementar por falta de tiempo, y debido a que se alejaba del tema de </w:t>
+        <w:t xml:space="preserve">Seguridad: En esta parte se podía haber añadido el temario de Java Security y los permisos de archivo, enriqueciendo en gran medida el trabajo. Por desgracia no se ha podido implementar porque se alejaba del tema de </w:t>
       </w:r>
       <w:r>
         <w:rPr>
@@ -21335,7 +21803,7 @@
           <w:rFonts w:hint="default"/>
           <w:lang w:val="es-ES"/>
         </w:rPr>
-        <w:t>Hubiera estado bien, hacer una pequeña practica con herramientas de enumeración para ver los métodos de los programas desde fuera. Algunos enlaces serían estos:</w:t>
+        <w:t>Hubiera estado bien, hacer una pequeña practica con herramientas de enumeración para ver los métodos de los programas en ejecución desde fuera. La información relevante a este tema se encuentra aquí:</w:t>
       </w:r>
       <w:r>
         <w:rPr>
@@ -21353,7 +21821,7 @@
           <w:u w:val="none"/>
           <w:lang w:val="es-ES"/>
         </w:rPr>
-        <w:instrText xml:space="preserve"> HYPERLINK \l "_20 GitHub - NickstaDB/BaRMIe. (Sin fecha de publicación). BaRMIe. Última comprobación: 30 de mayo de 2023. URL: https://github.com/NickstaDB/BaRMIe." </w:instrText>
+        <w:instrText xml:space="preserve"> HYPERLINK \l "_21 EHC Group Blog. (11 de abril de 2018). Herramienta de enumeración y ataque de Java RMI - Delitos informáticos. Última comprobación: 30 de mayo de 2023. URL: https://blog.ehcgroup.io/2018/04/11/21/59/33/2916/herramienta-de-enumeracion-y-ataque-de-java-rmi-barmie/delitos-informaticos/dpab ." </w:instrText>
       </w:r>
       <w:r>
         <w:rPr>
@@ -21382,7 +21850,7 @@
           <w:u w:val="none"/>
           <w:lang w:val="es-ES"/>
         </w:rPr>
-        <w:instrText xml:space="preserve"> REF _Ref29503 \h </w:instrText>
+        <w:instrText xml:space="preserve"> REF _Ref29516 \h </w:instrText>
       </w:r>
       <w:r>
         <w:rPr>
@@ -21394,6 +21862,22 @@
         </w:rPr>
         <w:fldChar w:fldCharType="separate"/>
       </w:r>
+    </w:p>
+    <w:p>
+      <w:pPr>
+        <w:numPr>
+          <w:ilvl w:val="1"/>
+          <w:numId w:val="17"/>
+        </w:numPr>
+        <w:ind w:left="840" w:leftChars="0" w:hanging="420" w:firstLineChars="0"/>
+        <w:jc w:val="both"/>
+        <w:rPr>
+          <w:rFonts w:hint="default"/>
+          <w:color w:val="auto"/>
+          <w:u w:val="none"/>
+          <w:lang w:val="es-ES"/>
+        </w:rPr>
+      </w:pPr>
       <w:r>
         <w:rPr>
           <w:rStyle w:val="15"/>
@@ -21406,100 +21890,22 @@
           <w:u w:val="none"/>
           <w:lang w:val="es-ES"/>
         </w:rPr>
-        <w:t xml:space="preserve"> </w:t>
+        <w:t xml:space="preserve">[ 19 ] EHC Group Blog: Herramienta de enumeración y ataque de Java </w:t>
       </w:r>
       <w:r>
         <w:rPr>
           <w:rStyle w:val="15"/>
           <w:rFonts w:hint="default"/>
+          <w:i w:val="0"/>
+          <w:iCs w:val="0"/>
           <w:color w:val="auto"/>
+          <w:sz w:val="15"/>
+          <w:szCs w:val="15"/>
           <w:u w:val="none"/>
           <w:lang w:val="es-ES"/>
         </w:rPr>
-        <w:fldChar w:fldCharType="end"/>
-      </w:r>
-      <w:r>
-        <w:rPr>
-          <w:rFonts w:hint="default"/>
-          <w:color w:val="auto"/>
-          <w:u w:val="none"/>
-          <w:lang w:val="es-ES"/>
-        </w:rPr>
-        <w:fldChar w:fldCharType="end"/>
-      </w:r>
-      <w:r>
-        <w:rPr>
-          <w:rFonts w:hint="default"/>
-          <w:color w:val="auto"/>
-          <w:u w:val="none"/>
-          <w:lang w:val="es-ES"/>
-        </w:rPr>
-        <w:fldChar w:fldCharType="begin"/>
-      </w:r>
-      <w:r>
-        <w:rPr>
-          <w:rFonts w:hint="default"/>
-          <w:color w:val="auto"/>
-          <w:u w:val="none"/>
-          <w:lang w:val="es-ES"/>
-        </w:rPr>
-        <w:instrText xml:space="preserve"> HYPERLINK \l "_21 EHC Group Blog. (11 de abril de 2018). Herramienta de enumeración y ataque de Java RMI - Delitos informáticos. Última comprobación: 30 de mayo de 2023. URL: https://blog.ehcgroup.io/2018/04/11/21/59/33/2916/herramienta-de-enumeracion-y-ataque-de-java-rmi-barmie/delitos-informaticos/dpab ." </w:instrText>
-      </w:r>
-      <w:r>
-        <w:rPr>
-          <w:rFonts w:hint="default"/>
-          <w:color w:val="auto"/>
-          <w:u w:val="none"/>
-          <w:lang w:val="es-ES"/>
-        </w:rPr>
-        <w:fldChar w:fldCharType="separate"/>
-      </w:r>
-      <w:r>
-        <w:rPr>
-          <w:rStyle w:val="15"/>
-          <w:rFonts w:hint="default"/>
-          <w:color w:val="auto"/>
-          <w:u w:val="none"/>
-          <w:lang w:val="es-ES"/>
-        </w:rPr>
-        <w:fldChar w:fldCharType="begin"/>
-      </w:r>
-      <w:r>
-        <w:rPr>
-          <w:rStyle w:val="15"/>
-          <w:rFonts w:hint="default"/>
-          <w:color w:val="auto"/>
-          <w:u w:val="none"/>
-          <w:lang w:val="es-ES"/>
-        </w:rPr>
-        <w:instrText xml:space="preserve"> REF _Ref29516 \h </w:instrText>
-      </w:r>
-      <w:r>
-        <w:rPr>
-          <w:rStyle w:val="15"/>
-          <w:rFonts w:hint="default"/>
-          <w:color w:val="auto"/>
-          <w:u w:val="none"/>
-          <w:lang w:val="es-ES"/>
-        </w:rPr>
-        <w:fldChar w:fldCharType="separate"/>
-      </w:r>
-    </w:p>
-    <w:p>
-      <w:pPr>
-        <w:numPr>
-          <w:ilvl w:val="1"/>
-          <w:numId w:val="17"/>
-        </w:numPr>
-        <w:ind w:left="840" w:leftChars="0" w:hanging="420" w:firstLineChars="0"/>
-        <w:jc w:val="both"/>
-        <w:rPr>
-          <w:rFonts w:hint="default"/>
-          <w:color w:val="auto"/>
-          <w:u w:val="none"/>
-          <w:lang w:val="es-ES"/>
-        </w:rPr>
-      </w:pPr>
+        <w:t>RMI</w:t>
+      </w:r>
       <w:r>
         <w:rPr>
           <w:rStyle w:val="15"/>
@@ -21512,35 +21918,7 @@
           <w:u w:val="none"/>
           <w:lang w:val="es-ES"/>
         </w:rPr>
-        <w:t xml:space="preserve">[ 19 ] EHC Group Blog: Herramienta de enumeración y ataque de Java </w:t>
-      </w:r>
-      <w:r>
-        <w:rPr>
-          <w:rStyle w:val="15"/>
-          <w:rFonts w:hint="default"/>
-          <w:i w:val="0"/>
-          <w:iCs w:val="0"/>
-          <w:color w:val="auto"/>
-          <w:sz w:val="15"/>
-          <w:szCs w:val="15"/>
-          <w:u w:val="none"/>
-          <w:lang w:val="es-ES"/>
-        </w:rPr>
-        <w:t>RMI</w:t>
-      </w:r>
-      <w:r>
-        <w:rPr>
-          <w:rStyle w:val="15"/>
-          <w:rFonts w:hint="default"/>
-          <w:i w:val="0"/>
-          <w:iCs w:val="0"/>
-          <w:color w:val="auto"/>
-          <w:sz w:val="20"/>
-          <w:szCs w:val="20"/>
-          <w:u w:val="none"/>
-          <w:lang w:val="es-ES"/>
-        </w:rPr>
-        <w:t xml:space="preserve"> - Delitos informáticos..</w:t>
+        <w:t xml:space="preserve"> - Delitos informáticos.</w:t>
       </w:r>
       <w:r>
         <w:rPr>
@@ -21581,11 +21959,11 @@
           <w:docGrid w:linePitch="360" w:charSpace="0"/>
         </w:sectPr>
       </w:pPr>
-      <w:bookmarkStart w:id="681" w:name="_Toc15210"/>
-      <w:bookmarkStart w:id="682" w:name="_Toc11717"/>
-      <w:bookmarkStart w:id="683" w:name="_Toc18171"/>
-      <w:bookmarkStart w:id="684" w:name="_Toc15101"/>
-      <w:bookmarkStart w:id="685" w:name="_Toc30496"/>
+      <w:bookmarkStart w:id="681" w:name="_Toc11717"/>
+      <w:bookmarkStart w:id="682" w:name="_Toc15210"/>
+      <w:bookmarkStart w:id="683" w:name="_Toc30496"/>
+      <w:bookmarkStart w:id="684" w:name="_Toc18171"/>
+      <w:bookmarkStart w:id="685" w:name="_Toc15101"/>
     </w:p>
     <w:p>
       <w:pPr>
@@ -21596,19 +21974,19 @@
           <w:lang w:val="es-ES"/>
         </w:rPr>
       </w:pPr>
-      <w:bookmarkStart w:id="686" w:name="_Toc23235"/>
-      <w:bookmarkStart w:id="687" w:name="_Toc10928"/>
+      <w:bookmarkStart w:id="686" w:name="_Toc12212"/>
+      <w:bookmarkStart w:id="687" w:name="_Toc2262"/>
       <w:bookmarkStart w:id="688" w:name="_Toc4428"/>
-      <w:bookmarkStart w:id="689" w:name="_Toc12212"/>
-      <w:bookmarkStart w:id="690" w:name="_Toc2262"/>
-      <w:bookmarkStart w:id="691" w:name="_Toc11212"/>
-      <w:bookmarkStart w:id="692" w:name="_Toc18783"/>
-      <w:bookmarkStart w:id="693" w:name="_Toc29252"/>
-      <w:bookmarkStart w:id="694" w:name="_Toc11623"/>
-      <w:bookmarkStart w:id="695" w:name="_Toc28039"/>
-      <w:bookmarkStart w:id="696" w:name="_Toc26132"/>
-      <w:bookmarkStart w:id="697" w:name="_Toc9130"/>
-      <w:bookmarkStart w:id="698" w:name="_Toc1634"/>
+      <w:bookmarkStart w:id="689" w:name="_Toc11212"/>
+      <w:bookmarkStart w:id="690" w:name="_Toc18783"/>
+      <w:bookmarkStart w:id="691" w:name="_Toc29252"/>
+      <w:bookmarkStart w:id="692" w:name="_Toc23235"/>
+      <w:bookmarkStart w:id="693" w:name="_Toc10928"/>
+      <w:bookmarkStart w:id="694" w:name="_Toc26132"/>
+      <w:bookmarkStart w:id="695" w:name="_Toc9130"/>
+      <w:bookmarkStart w:id="696" w:name="_Toc1634"/>
+      <w:bookmarkStart w:id="697" w:name="_Toc11623"/>
+      <w:bookmarkStart w:id="698" w:name="_Toc28039"/>
       <w:r>
         <w:rPr>
           <w:rFonts w:hint="default"/>
@@ -24814,6 +25192,8 @@
         </w:rPr>
       </w:pPr>
       <w:bookmarkStart w:id="711" w:name="_21 EHC Group Blog. (11 de abril de 2018). Herramienta de enumeración y ataque de Java RMI - Delitos informáticos. Última comprobación: 30 de mayo de 2023. URL: https://blog.ehcgroup.io/2018/04/11/21/59/33/2916/herramienta-de-enumeracion-y-ataque-de-java-rmi-barmie/delitos-informaticos/dpab ."/>
+      <w:bookmarkStart w:id="714" w:name="_GoBack"/>
+      <w:bookmarkEnd w:id="714"/>
       <w:r>
         <w:rPr>
           <w:rFonts w:hint="default"/>
@@ -39796,6 +40176,7 @@
   </w:style>
   <w:style w:type="paragraph" w:customStyle="1" w:styleId="810">
     <w:name w:val="82915301492547D493A7BE6B0130CA59"/>
+    <w:qFormat/>
     <w:uiPriority w:val="0"/>
     <w:pPr>
       <w:spacing w:after="200" w:line="276" w:lineRule="auto"/>
@@ -44198,143 +44579,10 @@
 </file>
 
 <file path=customXml/item2.xml><?xml version="1.0" encoding="utf-8"?>
-<p:properties xmlns:p="http://schemas.microsoft.com/office/2006/metadata/properties" xmlns:xsi="http://www.w3.org/2001/XMLSchema-instance" xmlns:pc="http://schemas.microsoft.com/office/infopath/2007/PartnerControls">
-  <documentManagement>
-    <DirectSourceMarket xmlns="2958f784-0ef9-4616-b22d-512a8cad1f0d">english</DirectSourceMarket>
-    <ApprovalStatus xmlns="2958f784-0ef9-4616-b22d-512a8cad1f0d">In Progress</ApprovalStatus>
-    <MarketSpecific xmlns="2958f784-0ef9-4616-b22d-512a8cad1f0d" xsi:nil="true"/>
-    <PrimaryImageGen xmlns="2958f784-0ef9-4616-b22d-512a8cad1f0d">true</PrimaryImageGen>
-    <ThumbnailAssetId xmlns="2958f784-0ef9-4616-b22d-512a8cad1f0d" xsi:nil="true"/>
-    <NumericId xmlns="2958f784-0ef9-4616-b22d-512a8cad1f0d">-1</NumericId>
-    <TPFriendlyName xmlns="2958f784-0ef9-4616-b22d-512a8cad1f0d">Report (Oriel theme)</TPFriendlyName>
-    <BusinessGroup xmlns="2958f784-0ef9-4616-b22d-512a8cad1f0d" xsi:nil="true"/>
-    <APEditor xmlns="2958f784-0ef9-4616-b22d-512a8cad1f0d">
-      <UserInfo>
-        <DisplayName>REDMOND\v-luannv</DisplayName>
-        <AccountId>108</AccountId>
-        <AccountType/>
-      </UserInfo>
-    </APEditor>
-    <SourceTitle xmlns="2958f784-0ef9-4616-b22d-512a8cad1f0d">Report (Oriel theme)</SourceTitle>
-    <OpenTemplate xmlns="2958f784-0ef9-4616-b22d-512a8cad1f0d">true</OpenTemplate>
-    <UALocComments xmlns="2958f784-0ef9-4616-b22d-512a8cad1f0d" xsi:nil="true"/>
-    <ParentAssetId xmlns="2958f784-0ef9-4616-b22d-512a8cad1f0d" xsi:nil="true"/>
-    <PublishStatusLookup xmlns="2958f784-0ef9-4616-b22d-512a8cad1f0d">
-      <Value>75245</Value>
-      <Value>624016</Value>
-    </PublishStatusLookup>
-    <IntlLangReviewDate xmlns="2958f784-0ef9-4616-b22d-512a8cad1f0d" xsi:nil="true"/>
-    <LastPublishResultLookup xmlns="2958f784-0ef9-4616-b22d-512a8cad1f0d" xsi:nil="true"/>
-    <MachineTranslated xmlns="2958f784-0ef9-4616-b22d-512a8cad1f0d" xsi:nil="true"/>
-    <OriginalSourceMarket xmlns="2958f784-0ef9-4616-b22d-512a8cad1f0d">english</OriginalSourceMarket>
-    <TPInstallLocation xmlns="2958f784-0ef9-4616-b22d-512a8cad1f0d">{My Templates}</TPInstallLocation>
-    <APDescription xmlns="2958f784-0ef9-4616-b22d-512a8cad1f0d" xsi:nil="true"/>
-    <ClipArtFilename xmlns="2958f784-0ef9-4616-b22d-512a8cad1f0d" xsi:nil="true"/>
-    <ContentItem xmlns="2958f784-0ef9-4616-b22d-512a8cad1f0d" xsi:nil="true"/>
-    <EditorialStatus xmlns="2958f784-0ef9-4616-b22d-512a8cad1f0d" xsi:nil="true"/>
-    <PublishTargets xmlns="2958f784-0ef9-4616-b22d-512a8cad1f0d">OfficeOnline</PublishTargets>
-    <TPLaunchHelpLinkType xmlns="2958f784-0ef9-4616-b22d-512a8cad1f0d">Template</TPLaunchHelpLinkType>
-    <LastModifiedDateTime xmlns="2958f784-0ef9-4616-b22d-512a8cad1f0d" xsi:nil="true"/>
-    <TimesCloned xmlns="2958f784-0ef9-4616-b22d-512a8cad1f0d" xsi:nil="true"/>
-    <AssetStart xmlns="2958f784-0ef9-4616-b22d-512a8cad1f0d">2009-06-17T22:17:57+00:00</AssetStart>
-    <LastHandOff xmlns="2958f784-0ef9-4616-b22d-512a8cad1f0d" xsi:nil="true"/>
-    <Provider xmlns="2958f784-0ef9-4616-b22d-512a8cad1f0d">EY006220130</Provider>
-    <AcquiredFrom xmlns="2958f784-0ef9-4616-b22d-512a8cad1f0d" xsi:nil="true"/>
-    <TPClientViewer xmlns="2958f784-0ef9-4616-b22d-512a8cad1f0d">Microsoft Office Word</TPClientViewer>
-    <ArtSampleDocs xmlns="2958f784-0ef9-4616-b22d-512a8cad1f0d" xsi:nil="true"/>
-    <UACurrentWords xmlns="2958f784-0ef9-4616-b22d-512a8cad1f0d">0</UACurrentWords>
-    <UALocRecommendation xmlns="2958f784-0ef9-4616-b22d-512a8cad1f0d">Localize</UALocRecommendation>
-    <IsDeleted xmlns="2958f784-0ef9-4616-b22d-512a8cad1f0d">false</IsDeleted>
-    <ShowIn xmlns="2958f784-0ef9-4616-b22d-512a8cad1f0d" xsi:nil="true"/>
-    <UANotes xmlns="2958f784-0ef9-4616-b22d-512a8cad1f0d">in the box</UANotes>
-    <CSXHash xmlns="2958f784-0ef9-4616-b22d-512a8cad1f0d" xsi:nil="true"/>
-    <VoteCount xmlns="2958f784-0ef9-4616-b22d-512a8cad1f0d" xsi:nil="true"/>
-    <TemplateStatus xmlns="2958f784-0ef9-4616-b22d-512a8cad1f0d" xsi:nil="true"/>
-    <AssetExpire xmlns="2958f784-0ef9-4616-b22d-512a8cad1f0d">2100-01-01T00:00:00+00:00</AssetExpire>
-    <CSXSubmissionMarket xmlns="2958f784-0ef9-4616-b22d-512a8cad1f0d" xsi:nil="true"/>
-    <DSATActionTaken xmlns="2958f784-0ef9-4616-b22d-512a8cad1f0d" xsi:nil="true"/>
-    <TPExecutable xmlns="2958f784-0ef9-4616-b22d-512a8cad1f0d" xsi:nil="true"/>
-    <SubmitterId xmlns="2958f784-0ef9-4616-b22d-512a8cad1f0d" xsi:nil="true"/>
-    <AssetType xmlns="2958f784-0ef9-4616-b22d-512a8cad1f0d">TP</AssetType>
-    <CSXUpdate xmlns="2958f784-0ef9-4616-b22d-512a8cad1f0d">false</CSXUpdate>
-    <ApprovalLog xmlns="2958f784-0ef9-4616-b22d-512a8cad1f0d" xsi:nil="true"/>
-    <BugNumber xmlns="2958f784-0ef9-4616-b22d-512a8cad1f0d" xsi:nil="true"/>
-    <CSXSubmissionDate xmlns="2958f784-0ef9-4616-b22d-512a8cad1f0d" xsi:nil="true"/>
-    <Milestone xmlns="2958f784-0ef9-4616-b22d-512a8cad1f0d" xsi:nil="true"/>
-    <OriginAsset xmlns="2958f784-0ef9-4616-b22d-512a8cad1f0d" xsi:nil="true"/>
-    <TPComponent xmlns="2958f784-0ef9-4616-b22d-512a8cad1f0d">WORDFiles</TPComponent>
-    <Description0 xmlns="fb5acd76-e9f3-4601-9d69-91f53ab96ae6" xsi:nil="true"/>
-    <Component xmlns="fb5acd76-e9f3-4601-9d69-91f53ab96ae6" xsi:nil="true"/>
-    <AssetId xmlns="2958f784-0ef9-4616-b22d-512a8cad1f0d">TP010192749</AssetId>
-    <TPApplication xmlns="2958f784-0ef9-4616-b22d-512a8cad1f0d">Word</TPApplication>
-    <TPLaunchHelpLink xmlns="2958f784-0ef9-4616-b22d-512a8cad1f0d" xsi:nil="true"/>
-    <IntlLocPriority xmlns="2958f784-0ef9-4616-b22d-512a8cad1f0d" xsi:nil="true"/>
-    <PlannedPubDate xmlns="2958f784-0ef9-4616-b22d-512a8cad1f0d" xsi:nil="true"/>
-    <IntlLangReviewer xmlns="2958f784-0ef9-4616-b22d-512a8cad1f0d" xsi:nil="true"/>
-    <HandoffToMSDN xmlns="2958f784-0ef9-4616-b22d-512a8cad1f0d" xsi:nil="true"/>
-    <CrawlForDependencies xmlns="2958f784-0ef9-4616-b22d-512a8cad1f0d">false</CrawlForDependencies>
-    <TrustLevel xmlns="2958f784-0ef9-4616-b22d-512a8cad1f0d">1 Microsoft Managed Content</TrustLevel>
-    <IsSearchable xmlns="2958f784-0ef9-4616-b22d-512a8cad1f0d">false</IsSearchable>
-    <TPNamespace xmlns="2958f784-0ef9-4616-b22d-512a8cad1f0d">WINWORD</TPNamespace>
-    <Markets xmlns="2958f784-0ef9-4616-b22d-512a8cad1f0d"/>
-    <AverageRating xmlns="2958f784-0ef9-4616-b22d-512a8cad1f0d" xsi:nil="true"/>
-    <UAProjectedTotalWords xmlns="2958f784-0ef9-4616-b22d-512a8cad1f0d" xsi:nil="true"/>
-    <IntlLangReview xmlns="2958f784-0ef9-4616-b22d-512a8cad1f0d" xsi:nil="true"/>
-    <OutputCachingOn xmlns="2958f784-0ef9-4616-b22d-512a8cad1f0d">false</OutputCachingOn>
-    <APAuthor xmlns="2958f784-0ef9-4616-b22d-512a8cad1f0d">
-      <UserInfo>
-        <DisplayName>REDMOND\cynvey</DisplayName>
-        <AccountId>250</AccountId>
-        <AccountType/>
-      </UserInfo>
-    </APAuthor>
-    <TPAppVersion xmlns="2958f784-0ef9-4616-b22d-512a8cad1f0d">11</TPAppVersion>
-    <TPCommandLine xmlns="2958f784-0ef9-4616-b22d-512a8cad1f0d">{WD} /f {FilePath}</TPCommandLine>
-    <Downloads xmlns="2958f784-0ef9-4616-b22d-512a8cad1f0d">0</Downloads>
-    <OOCacheId xmlns="2958f784-0ef9-4616-b22d-512a8cad1f0d" xsi:nil="true"/>
-    <Providers xmlns="2958f784-0ef9-4616-b22d-512a8cad1f0d" xsi:nil="true"/>
-    <LegacyData xmlns="2958f784-0ef9-4616-b22d-512a8cad1f0d" xsi:nil="true"/>
-    <TemplateTemplateType xmlns="2958f784-0ef9-4616-b22d-512a8cad1f0d">Word 2003 Default</TemplateTemplateType>
-    <EditorialTags xmlns="2958f784-0ef9-4616-b22d-512a8cad1f0d" xsi:nil="true"/>
-    <PolicheckWords xmlns="2958f784-0ef9-4616-b22d-512a8cad1f0d" xsi:nil="true"/>
-    <FriendlyTitle xmlns="2958f784-0ef9-4616-b22d-512a8cad1f0d" xsi:nil="true"/>
-    <Manager xmlns="2958f784-0ef9-4616-b22d-512a8cad1f0d" xsi:nil="true"/>
-    <InternalTagsTaxHTField0 xmlns="2958f784-0ef9-4616-b22d-512a8cad1f0d">
-      <Terms xmlns="http://schemas.microsoft.com/office/infopath/2007/PartnerControls"/>
-    </InternalTagsTaxHTField0>
-    <LocComments xmlns="2958f784-0ef9-4616-b22d-512a8cad1f0d" xsi:nil="true"/>
-    <LocProcessedForMarketsLookup xmlns="2958f784-0ef9-4616-b22d-512a8cad1f0d" xsi:nil="true"/>
-    <LocalizationTagsTaxHTField0 xmlns="2958f784-0ef9-4616-b22d-512a8cad1f0d">
-      <Terms xmlns="http://schemas.microsoft.com/office/infopath/2007/PartnerControls"/>
-    </LocalizationTagsTaxHTField0>
-    <FeatureTagsTaxHTField0 xmlns="2958f784-0ef9-4616-b22d-512a8cad1f0d">
-      <Terms xmlns="http://schemas.microsoft.com/office/infopath/2007/PartnerControls"/>
-    </FeatureTagsTaxHTField0>
-    <LocOverallLocStatusLookup xmlns="2958f784-0ef9-4616-b22d-512a8cad1f0d" xsi:nil="true"/>
-    <LocPublishedLinkedAssetsLookup xmlns="2958f784-0ef9-4616-b22d-512a8cad1f0d" xsi:nil="true"/>
-    <BlockPublish xmlns="2958f784-0ef9-4616-b22d-512a8cad1f0d" xsi:nil="true"/>
-    <LocLastLocAttemptVersionTypeLookup xmlns="2958f784-0ef9-4616-b22d-512a8cad1f0d" xsi:nil="true"/>
-    <LocManualTestRequired xmlns="2958f784-0ef9-4616-b22d-512a8cad1f0d" xsi:nil="true"/>
-    <RecommendationsModifier xmlns="2958f784-0ef9-4616-b22d-512a8cad1f0d" xsi:nil="true"/>
-    <CampaignTagsTaxHTField0 xmlns="2958f784-0ef9-4616-b22d-512a8cad1f0d">
-      <Terms xmlns="http://schemas.microsoft.com/office/infopath/2007/PartnerControls"/>
-    </CampaignTagsTaxHTField0>
-    <LocOverallHandbackStatusLookup xmlns="2958f784-0ef9-4616-b22d-512a8cad1f0d" xsi:nil="true"/>
-    <LocProcessedForHandoffsLookup xmlns="2958f784-0ef9-4616-b22d-512a8cad1f0d" xsi:nil="true"/>
-    <LocOverallPreviewStatusLookup xmlns="2958f784-0ef9-4616-b22d-512a8cad1f0d" xsi:nil="true"/>
-    <LocOverallPublishStatusLookup xmlns="2958f784-0ef9-4616-b22d-512a8cad1f0d" xsi:nil="true"/>
-    <TaxCatchAll xmlns="2958f784-0ef9-4616-b22d-512a8cad1f0d"/>
-    <LocNewPublishedVersionLookup xmlns="2958f784-0ef9-4616-b22d-512a8cad1f0d" xsi:nil="true"/>
-    <LocPublishedDependentAssetsLookup xmlns="2958f784-0ef9-4616-b22d-512a8cad1f0d" xsi:nil="true"/>
-    <LocRecommendedHandoff xmlns="2958f784-0ef9-4616-b22d-512a8cad1f0d" xsi:nil="true"/>
-    <ScenarioTagsTaxHTField0 xmlns="2958f784-0ef9-4616-b22d-512a8cad1f0d">
-      <Terms xmlns="http://schemas.microsoft.com/office/infopath/2007/PartnerControls"/>
-    </ScenarioTagsTaxHTField0>
-    <LocLastLocAttemptVersionLookup xmlns="2958f784-0ef9-4616-b22d-512a8cad1f0d">115447</LocLastLocAttemptVersionLookup>
-    <OriginalRelease xmlns="2958f784-0ef9-4616-b22d-512a8cad1f0d">14</OriginalRelease>
-    <LocMarketGroupTiers2 xmlns="2958f784-0ef9-4616-b22d-512a8cad1f0d" xsi:nil="true"/>
-  </documentManagement>
-</p:properties>
+<tns:customPropertyEditors xmlns:tns="http://schemas.microsoft.com/office/2006/customDocumentInformationPanel">
+  <tns:showOnOpen/>
+  <tns:defaultPropertyEditorNamespace/>
+</tns:customPropertyEditors>
 </file>
 
 <file path=customXml/item3.xml><?xml version="1.0" encoding="utf-8"?>
@@ -44345,6 +44593,26 @@
 </file>
 
 <file path=customXml/item4.xml><?xml version="1.0" encoding="utf-8"?>
+<CoverPageProperties xmlns="http://schemas.microsoft.com/office/2006/coverPageProps">
+  <PublishDate/>
+  <Abstract/>
+  <CompanyAddress/>
+  <CompanyPhone/>
+  <CompanyFax/>
+  <CompanyEmail/>
+</CoverPageProperties>
+</file>
+
+<file path=customXml/item5.xml><?xml version="1.0" encoding="utf-8"?>
+<?mso-contentType ?>
+<FormTemplates xmlns="http://schemas.microsoft.com/sharepoint/v3/contenttype/forms">
+  <Display>DocumentLibraryForm</Display>
+  <Edit>AssetEditForm</Edit>
+  <New>DocumentLibraryForm</New>
+</FormTemplates>
+</file>
+
+<file path=customXml/item6.xml><?xml version="1.0" encoding="utf-8"?>
 <ct:contentTypeSchema xmlns:ct="http://schemas.microsoft.com/office/2006/metadata/contentType" xmlns:ma="http://schemas.microsoft.com/office/2006/metadata/properties/metaAttributes" ct:_="" ma:_="" ma:contentTypeName="TemplateFile" ma:contentTypeID="0x010100DE95A0C693CEB341887D38A4A2B58B45040072C752107C5A7B47AA91A1EE638E6F1F" ma:contentTypeVersion="55" ma:contentTypeDescription="Create a new document." ma:contentTypeScope="" ma:versionID="3c98c83416931a21d43ed007fda5e4dd">
   <xsd:schema xmlns:xsd="http://www.w3.org/2001/XMLSchema" xmlns:xs="http://www.w3.org/2001/XMLSchema" xmlns:p="http://schemas.microsoft.com/office/2006/metadata/properties" xmlns:ns2="2958f784-0ef9-4616-b22d-512a8cad1f0d" xmlns:ns3="fb5acd76-e9f3-4601-9d69-91f53ab96ae6" targetNamespace="http://schemas.microsoft.com/office/2006/metadata/properties" ma:root="true" ma:fieldsID="938018c4f46d99993d20879d4e9ddff8" ns2:_="" ns3:_="">
     <xsd:import namespace="2958f784-0ef9-4616-b22d-512a8cad1f0d"/>
@@ -45403,26 +45671,6 @@
 </ct:contentTypeSchema>
 </file>
 
-<file path=customXml/item5.xml><?xml version="1.0" encoding="utf-8"?>
-<?mso-contentType ?>
-<FormTemplates xmlns="http://schemas.microsoft.com/sharepoint/v3/contenttype/forms">
-  <Display>DocumentLibraryForm</Display>
-  <Edit>AssetEditForm</Edit>
-  <New>DocumentLibraryForm</New>
-</FormTemplates>
-</file>
-
-<file path=customXml/item6.xml><?xml version="1.0" encoding="utf-8"?>
-<CoverPageProperties xmlns="http://schemas.microsoft.com/office/2006/coverPageProps">
-  <PublishDate/>
-  <Abstract/>
-  <CompanyAddress/>
-  <CompanyPhone/>
-  <CompanyFax/>
-  <CompanyEmail/>
-</CoverPageProperties>
-</file>
-
 <file path=customXml/item7.xml><?xml version="1.0" encoding="utf-8"?>
 <templateProperties xmlns="urn:microsoft.template.properties">
   <_Version/>
@@ -45431,10 +45679,143 @@
 </file>
 
 <file path=customXml/item8.xml><?xml version="1.0" encoding="utf-8"?>
-<tns:customPropertyEditors xmlns:tns="http://schemas.microsoft.com/office/2006/customDocumentInformationPanel">
-  <tns:showOnOpen/>
-  <tns:defaultPropertyEditorNamespace/>
-</tns:customPropertyEditors>
+<p:properties xmlns:p="http://schemas.microsoft.com/office/2006/metadata/properties" xmlns:xsi="http://www.w3.org/2001/XMLSchema-instance" xmlns:pc="http://schemas.microsoft.com/office/infopath/2007/PartnerControls">
+  <documentManagement>
+    <DirectSourceMarket xmlns="2958f784-0ef9-4616-b22d-512a8cad1f0d">english</DirectSourceMarket>
+    <ApprovalStatus xmlns="2958f784-0ef9-4616-b22d-512a8cad1f0d">In Progress</ApprovalStatus>
+    <MarketSpecific xmlns="2958f784-0ef9-4616-b22d-512a8cad1f0d" xsi:nil="true"/>
+    <PrimaryImageGen xmlns="2958f784-0ef9-4616-b22d-512a8cad1f0d">true</PrimaryImageGen>
+    <ThumbnailAssetId xmlns="2958f784-0ef9-4616-b22d-512a8cad1f0d" xsi:nil="true"/>
+    <NumericId xmlns="2958f784-0ef9-4616-b22d-512a8cad1f0d">-1</NumericId>
+    <TPFriendlyName xmlns="2958f784-0ef9-4616-b22d-512a8cad1f0d">Report (Oriel theme)</TPFriendlyName>
+    <BusinessGroup xmlns="2958f784-0ef9-4616-b22d-512a8cad1f0d" xsi:nil="true"/>
+    <APEditor xmlns="2958f784-0ef9-4616-b22d-512a8cad1f0d">
+      <UserInfo>
+        <DisplayName>REDMOND\v-luannv</DisplayName>
+        <AccountId>108</AccountId>
+        <AccountType/>
+      </UserInfo>
+    </APEditor>
+    <SourceTitle xmlns="2958f784-0ef9-4616-b22d-512a8cad1f0d">Report (Oriel theme)</SourceTitle>
+    <OpenTemplate xmlns="2958f784-0ef9-4616-b22d-512a8cad1f0d">true</OpenTemplate>
+    <UALocComments xmlns="2958f784-0ef9-4616-b22d-512a8cad1f0d" xsi:nil="true"/>
+    <ParentAssetId xmlns="2958f784-0ef9-4616-b22d-512a8cad1f0d" xsi:nil="true"/>
+    <PublishStatusLookup xmlns="2958f784-0ef9-4616-b22d-512a8cad1f0d">
+      <Value>75245</Value>
+      <Value>624016</Value>
+    </PublishStatusLookup>
+    <IntlLangReviewDate xmlns="2958f784-0ef9-4616-b22d-512a8cad1f0d" xsi:nil="true"/>
+    <LastPublishResultLookup xmlns="2958f784-0ef9-4616-b22d-512a8cad1f0d" xsi:nil="true"/>
+    <MachineTranslated xmlns="2958f784-0ef9-4616-b22d-512a8cad1f0d" xsi:nil="true"/>
+    <OriginalSourceMarket xmlns="2958f784-0ef9-4616-b22d-512a8cad1f0d">english</OriginalSourceMarket>
+    <TPInstallLocation xmlns="2958f784-0ef9-4616-b22d-512a8cad1f0d">{My Templates}</TPInstallLocation>
+    <APDescription xmlns="2958f784-0ef9-4616-b22d-512a8cad1f0d" xsi:nil="true"/>
+    <ClipArtFilename xmlns="2958f784-0ef9-4616-b22d-512a8cad1f0d" xsi:nil="true"/>
+    <ContentItem xmlns="2958f784-0ef9-4616-b22d-512a8cad1f0d" xsi:nil="true"/>
+    <EditorialStatus xmlns="2958f784-0ef9-4616-b22d-512a8cad1f0d" xsi:nil="true"/>
+    <PublishTargets xmlns="2958f784-0ef9-4616-b22d-512a8cad1f0d">OfficeOnline</PublishTargets>
+    <TPLaunchHelpLinkType xmlns="2958f784-0ef9-4616-b22d-512a8cad1f0d">Template</TPLaunchHelpLinkType>
+    <LastModifiedDateTime xmlns="2958f784-0ef9-4616-b22d-512a8cad1f0d" xsi:nil="true"/>
+    <TimesCloned xmlns="2958f784-0ef9-4616-b22d-512a8cad1f0d" xsi:nil="true"/>
+    <AssetStart xmlns="2958f784-0ef9-4616-b22d-512a8cad1f0d">2009-06-17T22:17:57+00:00</AssetStart>
+    <LastHandOff xmlns="2958f784-0ef9-4616-b22d-512a8cad1f0d" xsi:nil="true"/>
+    <Provider xmlns="2958f784-0ef9-4616-b22d-512a8cad1f0d">EY006220130</Provider>
+    <AcquiredFrom xmlns="2958f784-0ef9-4616-b22d-512a8cad1f0d" xsi:nil="true"/>
+    <TPClientViewer xmlns="2958f784-0ef9-4616-b22d-512a8cad1f0d">Microsoft Office Word</TPClientViewer>
+    <ArtSampleDocs xmlns="2958f784-0ef9-4616-b22d-512a8cad1f0d" xsi:nil="true"/>
+    <UACurrentWords xmlns="2958f784-0ef9-4616-b22d-512a8cad1f0d">0</UACurrentWords>
+    <UALocRecommendation xmlns="2958f784-0ef9-4616-b22d-512a8cad1f0d">Localize</UALocRecommendation>
+    <IsDeleted xmlns="2958f784-0ef9-4616-b22d-512a8cad1f0d">false</IsDeleted>
+    <ShowIn xmlns="2958f784-0ef9-4616-b22d-512a8cad1f0d" xsi:nil="true"/>
+    <UANotes xmlns="2958f784-0ef9-4616-b22d-512a8cad1f0d">in the box</UANotes>
+    <CSXHash xmlns="2958f784-0ef9-4616-b22d-512a8cad1f0d" xsi:nil="true"/>
+    <VoteCount xmlns="2958f784-0ef9-4616-b22d-512a8cad1f0d" xsi:nil="true"/>
+    <TemplateStatus xmlns="2958f784-0ef9-4616-b22d-512a8cad1f0d" xsi:nil="true"/>
+    <AssetExpire xmlns="2958f784-0ef9-4616-b22d-512a8cad1f0d">2100-01-01T00:00:00+00:00</AssetExpire>
+    <CSXSubmissionMarket xmlns="2958f784-0ef9-4616-b22d-512a8cad1f0d" xsi:nil="true"/>
+    <DSATActionTaken xmlns="2958f784-0ef9-4616-b22d-512a8cad1f0d" xsi:nil="true"/>
+    <TPExecutable xmlns="2958f784-0ef9-4616-b22d-512a8cad1f0d" xsi:nil="true"/>
+    <SubmitterId xmlns="2958f784-0ef9-4616-b22d-512a8cad1f0d" xsi:nil="true"/>
+    <AssetType xmlns="2958f784-0ef9-4616-b22d-512a8cad1f0d">TP</AssetType>
+    <CSXUpdate xmlns="2958f784-0ef9-4616-b22d-512a8cad1f0d">false</CSXUpdate>
+    <ApprovalLog xmlns="2958f784-0ef9-4616-b22d-512a8cad1f0d" xsi:nil="true"/>
+    <BugNumber xmlns="2958f784-0ef9-4616-b22d-512a8cad1f0d" xsi:nil="true"/>
+    <CSXSubmissionDate xmlns="2958f784-0ef9-4616-b22d-512a8cad1f0d" xsi:nil="true"/>
+    <Milestone xmlns="2958f784-0ef9-4616-b22d-512a8cad1f0d" xsi:nil="true"/>
+    <OriginAsset xmlns="2958f784-0ef9-4616-b22d-512a8cad1f0d" xsi:nil="true"/>
+    <TPComponent xmlns="2958f784-0ef9-4616-b22d-512a8cad1f0d">WORDFiles</TPComponent>
+    <Description0 xmlns="fb5acd76-e9f3-4601-9d69-91f53ab96ae6" xsi:nil="true"/>
+    <Component xmlns="fb5acd76-e9f3-4601-9d69-91f53ab96ae6" xsi:nil="true"/>
+    <AssetId xmlns="2958f784-0ef9-4616-b22d-512a8cad1f0d">TP010192749</AssetId>
+    <TPApplication xmlns="2958f784-0ef9-4616-b22d-512a8cad1f0d">Word</TPApplication>
+    <TPLaunchHelpLink xmlns="2958f784-0ef9-4616-b22d-512a8cad1f0d" xsi:nil="true"/>
+    <IntlLocPriority xmlns="2958f784-0ef9-4616-b22d-512a8cad1f0d" xsi:nil="true"/>
+    <PlannedPubDate xmlns="2958f784-0ef9-4616-b22d-512a8cad1f0d" xsi:nil="true"/>
+    <IntlLangReviewer xmlns="2958f784-0ef9-4616-b22d-512a8cad1f0d" xsi:nil="true"/>
+    <HandoffToMSDN xmlns="2958f784-0ef9-4616-b22d-512a8cad1f0d" xsi:nil="true"/>
+    <CrawlForDependencies xmlns="2958f784-0ef9-4616-b22d-512a8cad1f0d">false</CrawlForDependencies>
+    <TrustLevel xmlns="2958f784-0ef9-4616-b22d-512a8cad1f0d">1 Microsoft Managed Content</TrustLevel>
+    <IsSearchable xmlns="2958f784-0ef9-4616-b22d-512a8cad1f0d">false</IsSearchable>
+    <TPNamespace xmlns="2958f784-0ef9-4616-b22d-512a8cad1f0d">WINWORD</TPNamespace>
+    <Markets xmlns="2958f784-0ef9-4616-b22d-512a8cad1f0d"/>
+    <AverageRating xmlns="2958f784-0ef9-4616-b22d-512a8cad1f0d" xsi:nil="true"/>
+    <UAProjectedTotalWords xmlns="2958f784-0ef9-4616-b22d-512a8cad1f0d" xsi:nil="true"/>
+    <IntlLangReview xmlns="2958f784-0ef9-4616-b22d-512a8cad1f0d" xsi:nil="true"/>
+    <OutputCachingOn xmlns="2958f784-0ef9-4616-b22d-512a8cad1f0d">false</OutputCachingOn>
+    <APAuthor xmlns="2958f784-0ef9-4616-b22d-512a8cad1f0d">
+      <UserInfo>
+        <DisplayName>REDMOND\cynvey</DisplayName>
+        <AccountId>250</AccountId>
+        <AccountType/>
+      </UserInfo>
+    </APAuthor>
+    <TPAppVersion xmlns="2958f784-0ef9-4616-b22d-512a8cad1f0d">11</TPAppVersion>
+    <TPCommandLine xmlns="2958f784-0ef9-4616-b22d-512a8cad1f0d">{WD} /f {FilePath}</TPCommandLine>
+    <Downloads xmlns="2958f784-0ef9-4616-b22d-512a8cad1f0d">0</Downloads>
+    <OOCacheId xmlns="2958f784-0ef9-4616-b22d-512a8cad1f0d" xsi:nil="true"/>
+    <Providers xmlns="2958f784-0ef9-4616-b22d-512a8cad1f0d" xsi:nil="true"/>
+    <LegacyData xmlns="2958f784-0ef9-4616-b22d-512a8cad1f0d" xsi:nil="true"/>
+    <TemplateTemplateType xmlns="2958f784-0ef9-4616-b22d-512a8cad1f0d">Word 2003 Default</TemplateTemplateType>
+    <EditorialTags xmlns="2958f784-0ef9-4616-b22d-512a8cad1f0d" xsi:nil="true"/>
+    <PolicheckWords xmlns="2958f784-0ef9-4616-b22d-512a8cad1f0d" xsi:nil="true"/>
+    <FriendlyTitle xmlns="2958f784-0ef9-4616-b22d-512a8cad1f0d" xsi:nil="true"/>
+    <Manager xmlns="2958f784-0ef9-4616-b22d-512a8cad1f0d" xsi:nil="true"/>
+    <InternalTagsTaxHTField0 xmlns="2958f784-0ef9-4616-b22d-512a8cad1f0d">
+      <Terms xmlns="http://schemas.microsoft.com/office/infopath/2007/PartnerControls"/>
+    </InternalTagsTaxHTField0>
+    <LocComments xmlns="2958f784-0ef9-4616-b22d-512a8cad1f0d" xsi:nil="true"/>
+    <LocProcessedForMarketsLookup xmlns="2958f784-0ef9-4616-b22d-512a8cad1f0d" xsi:nil="true"/>
+    <LocalizationTagsTaxHTField0 xmlns="2958f784-0ef9-4616-b22d-512a8cad1f0d">
+      <Terms xmlns="http://schemas.microsoft.com/office/infopath/2007/PartnerControls"/>
+    </LocalizationTagsTaxHTField0>
+    <FeatureTagsTaxHTField0 xmlns="2958f784-0ef9-4616-b22d-512a8cad1f0d">
+      <Terms xmlns="http://schemas.microsoft.com/office/infopath/2007/PartnerControls"/>
+    </FeatureTagsTaxHTField0>
+    <LocOverallLocStatusLookup xmlns="2958f784-0ef9-4616-b22d-512a8cad1f0d" xsi:nil="true"/>
+    <LocPublishedLinkedAssetsLookup xmlns="2958f784-0ef9-4616-b22d-512a8cad1f0d" xsi:nil="true"/>
+    <BlockPublish xmlns="2958f784-0ef9-4616-b22d-512a8cad1f0d" xsi:nil="true"/>
+    <LocLastLocAttemptVersionTypeLookup xmlns="2958f784-0ef9-4616-b22d-512a8cad1f0d" xsi:nil="true"/>
+    <LocManualTestRequired xmlns="2958f784-0ef9-4616-b22d-512a8cad1f0d" xsi:nil="true"/>
+    <RecommendationsModifier xmlns="2958f784-0ef9-4616-b22d-512a8cad1f0d" xsi:nil="true"/>
+    <CampaignTagsTaxHTField0 xmlns="2958f784-0ef9-4616-b22d-512a8cad1f0d">
+      <Terms xmlns="http://schemas.microsoft.com/office/infopath/2007/PartnerControls"/>
+    </CampaignTagsTaxHTField0>
+    <LocOverallHandbackStatusLookup xmlns="2958f784-0ef9-4616-b22d-512a8cad1f0d" xsi:nil="true"/>
+    <LocProcessedForHandoffsLookup xmlns="2958f784-0ef9-4616-b22d-512a8cad1f0d" xsi:nil="true"/>
+    <LocOverallPreviewStatusLookup xmlns="2958f784-0ef9-4616-b22d-512a8cad1f0d" xsi:nil="true"/>
+    <LocOverallPublishStatusLookup xmlns="2958f784-0ef9-4616-b22d-512a8cad1f0d" xsi:nil="true"/>
+    <TaxCatchAll xmlns="2958f784-0ef9-4616-b22d-512a8cad1f0d"/>
+    <LocNewPublishedVersionLookup xmlns="2958f784-0ef9-4616-b22d-512a8cad1f0d" xsi:nil="true"/>
+    <LocPublishedDependentAssetsLookup xmlns="2958f784-0ef9-4616-b22d-512a8cad1f0d" xsi:nil="true"/>
+    <LocRecommendedHandoff xmlns="2958f784-0ef9-4616-b22d-512a8cad1f0d" xsi:nil="true"/>
+    <ScenarioTagsTaxHTField0 xmlns="2958f784-0ef9-4616-b22d-512a8cad1f0d">
+      <Terms xmlns="http://schemas.microsoft.com/office/infopath/2007/PartnerControls"/>
+    </ScenarioTagsTaxHTField0>
+    <LocLastLocAttemptVersionLookup xmlns="2958f784-0ef9-4616-b22d-512a8cad1f0d">115447</LocLastLocAttemptVersionLookup>
+    <OriginalRelease xmlns="2958f784-0ef9-4616-b22d-512a8cad1f0d">14</OriginalRelease>
+    <LocMarketGroupTiers2 xmlns="2958f784-0ef9-4616-b22d-512a8cad1f0d" xsi:nil="true"/>
+  </documentManagement>
+</p:properties>
 </file>
 
 <file path=customXml/itemProps1.xml><?xml version="1.0" encoding="utf-8"?>
@@ -45446,19 +45827,19 @@
 </file>
 
 <file path=customXml/itemProps2.xml><?xml version="1.0" encoding="utf-8"?>
-<ds:datastoreItem xmlns:ds="http://schemas.openxmlformats.org/officeDocument/2006/customXml" ds:itemID="{22834D9D-FC38-454F-A183-43F436382628}">
+<ds:datastoreItem xmlns:ds="http://schemas.openxmlformats.org/officeDocument/2006/customXml" ds:itemID="{2B06F414-C573-4C0B-9746-2EC8EAD8EB56}">
   <ds:schemaRefs/>
 </ds:datastoreItem>
 </file>
 
 <file path=customXml/itemProps3.xml><?xml version="1.0" encoding="utf-8"?>
-<ds:datastoreItem xmlns:ds="http://schemas.openxmlformats.org/officeDocument/2006/customXml" ds:itemID="{C7DCFB9A-D0A9-4B95-B0C1-3C48EE5A7A72}">
+<ds:datastoreItem xmlns:ds="http://schemas.openxmlformats.org/officeDocument/2006/customXml" ds:itemID="{37A44DD3-EB41-461C-8831-8E039C645FD7}">
   <ds:schemaRefs/>
 </ds:datastoreItem>
 </file>
 
 <file path=customXml/itemProps4.xml><?xml version="1.0" encoding="utf-8"?>
-<ds:datastoreItem xmlns:ds="http://schemas.openxmlformats.org/officeDocument/2006/customXml" ds:itemID="{A6EEC292-3760-469B-ACC4-17B8402D70F5}">
+<ds:datastoreItem xmlns:ds="http://schemas.openxmlformats.org/officeDocument/2006/customXml" ds:itemID="{55AF091B-3C7A-41E3-B477-F2FDAA23CFDA}">
   <ds:schemaRefs/>
 </ds:datastoreItem>
 </file>
@@ -45470,19 +45851,19 @@
 </file>
 
 <file path=customXml/itemProps6.xml><?xml version="1.0" encoding="utf-8"?>
-<ds:datastoreItem xmlns:ds="http://schemas.openxmlformats.org/officeDocument/2006/customXml" ds:itemID="{55AF091B-3C7A-41E3-B477-F2FDAA23CFDA}">
+<ds:datastoreItem xmlns:ds="http://schemas.openxmlformats.org/officeDocument/2006/customXml" ds:itemID="{A6EEC292-3760-469B-ACC4-17B8402D70F5}">
   <ds:schemaRefs/>
 </ds:datastoreItem>
 </file>
 
 <file path=customXml/itemProps7.xml><?xml version="1.0" encoding="utf-8"?>
-<ds:datastoreItem xmlns:ds="http://schemas.openxmlformats.org/officeDocument/2006/customXml" ds:itemID="{37A44DD3-EB41-461C-8831-8E039C645FD7}">
+<ds:datastoreItem xmlns:ds="http://schemas.openxmlformats.org/officeDocument/2006/customXml" ds:itemID="{C7DCFB9A-D0A9-4B95-B0C1-3C48EE5A7A72}">
   <ds:schemaRefs/>
 </ds:datastoreItem>
 </file>
 
 <file path=customXml/itemProps8.xml><?xml version="1.0" encoding="utf-8"?>
-<ds:datastoreItem xmlns:ds="http://schemas.openxmlformats.org/officeDocument/2006/customXml" ds:itemID="{2B06F414-C573-4C0B-9746-2EC8EAD8EB56}">
+<ds:datastoreItem xmlns:ds="http://schemas.openxmlformats.org/officeDocument/2006/customXml" ds:itemID="{22834D9D-FC38-454F-A183-43F436382628}">
   <ds:schemaRefs/>
 </ds:datastoreItem>
 </file>
</xml_diff>